<commit_message>
Modifiche al Diagramma delle Classi
</commit_message>
<xml_diff>
--- a/Documentazione/Tesina.docx
+++ b/Documentazione/Tesina.docx
@@ -356,7 +356,6 @@
     </w:p>
     <w:p>
       <w:pPr>
-        <w:ind w:firstLine="708"/>
         <w:jc w:val="both"/>
         <w:rPr>
           <w:sz w:val="24"/>
@@ -366,12 +365,14 @@
       <w:r>
         <w:rPr>
           <w:noProof/>
+          <w:sz w:val="24"/>
+          <w:szCs w:val="24"/>
         </w:rPr>
         <w:drawing>
-          <wp:inline distT="0" distB="0" distL="0" distR="0" wp14:anchorId="1CD117C9" wp14:editId="3477B57D">
-            <wp:extent cx="5392941" cy="3208020"/>
-            <wp:effectExtent l="0" t="0" r="0" b="0"/>
-            <wp:docPr id="1039079205" name="Immagine 1" descr="Immagine che contiene testo, schermata, numero, Carattere&#10;&#10;Descrizione generata automaticamente"/>
+          <wp:inline distT="0" distB="0" distL="0" distR="0" wp14:anchorId="31508E4A" wp14:editId="591342C8">
+            <wp:extent cx="6120130" cy="3442335"/>
+            <wp:effectExtent l="0" t="0" r="0" b="5715"/>
+            <wp:docPr id="2021161995" name="Immagine 3" descr="Immagine che contiene testo, schermata, numero, Carattere&#10;&#10;Descrizione generata automaticamente"/>
             <wp:cNvGraphicFramePr>
               <a:graphicFrameLocks xmlns:a="http://schemas.openxmlformats.org/drawingml/2006/main" noChangeAspect="1"/>
             </wp:cNvGraphicFramePr>
@@ -379,7 +380,7 @@
               <a:graphicData uri="http://schemas.openxmlformats.org/drawingml/2006/picture">
                 <pic:pic xmlns:pic="http://schemas.openxmlformats.org/drawingml/2006/picture">
                   <pic:nvPicPr>
-                    <pic:cNvPr id="1039079205" name="Immagine 1" descr="Immagine che contiene testo, schermata, numero, Carattere&#10;&#10;Descrizione generata automaticamente"/>
+                    <pic:cNvPr id="2021161995" name="Immagine 3" descr="Immagine che contiene testo, schermata, numero, Carattere&#10;&#10;Descrizione generata automaticamente"/>
                     <pic:cNvPicPr/>
                   </pic:nvPicPr>
                   <pic:blipFill>
@@ -397,7 +398,7 @@
                   <pic:spPr>
                     <a:xfrm>
                       <a:off x="0" y="0"/>
-                      <a:ext cx="5491602" cy="3266709"/>
+                      <a:ext cx="6120130" cy="3442335"/>
                     </a:xfrm>
                     <a:prstGeom prst="rect">
                       <a:avLst/>
@@ -463,7 +464,7 @@
           <w:sz w:val="24"/>
           <w:szCs w:val="24"/>
         </w:rPr>
-        <w:t>Film</w:t>
+        <w:t>Proiezione</w:t>
       </w:r>
       <w:r>
         <w:rPr>
@@ -486,7 +487,7 @@
           <w:sz w:val="24"/>
           <w:szCs w:val="24"/>
         </w:rPr>
-        <w:t>‘proiezioni’</w:t>
+        <w:t>‘film’</w:t>
       </w:r>
       <w:r>
         <w:rPr>
@@ -500,7 +501,7 @@
           <w:sz w:val="24"/>
           <w:szCs w:val="24"/>
         </w:rPr>
-        <w:t xml:space="preserve">è una lista di oggetti </w:t>
+        <w:t xml:space="preserve">è un riferimento a un oggetto </w:t>
       </w:r>
       <w:r>
         <w:rPr>
@@ -509,28 +510,14 @@
           <w:sz w:val="24"/>
           <w:szCs w:val="24"/>
         </w:rPr>
-        <w:t>Proiezione</w:t>
-      </w:r>
-      <w:r>
-        <w:rPr>
-          <w:sz w:val="24"/>
-          <w:szCs w:val="24"/>
-        </w:rPr>
-        <w:t>. Questa lista</w:t>
-      </w:r>
-      <w:r>
-        <w:rPr>
-          <w:sz w:val="24"/>
-          <w:szCs w:val="24"/>
-        </w:rPr>
-        <w:t xml:space="preserve"> </w:t>
-      </w:r>
-      <w:r>
-        <w:rPr>
-          <w:sz w:val="24"/>
-          <w:szCs w:val="24"/>
-        </w:rPr>
-        <w:t>rappresenta tutte le proiezioni associate a quel particolare film.</w:t>
+        <w:t>Film</w:t>
+      </w:r>
+      <w:r>
+        <w:rPr>
+          <w:sz w:val="24"/>
+          <w:szCs w:val="24"/>
+        </w:rPr>
+        <w:t xml:space="preserve"> e rappresenta la chiave esterna che collega la proiezione al film a cui appartiene.</w:t>
       </w:r>
     </w:p>
     <w:p>
@@ -556,21 +543,14 @@
           <w:sz w:val="24"/>
           <w:szCs w:val="24"/>
         </w:rPr>
-        <w:t>Proiezione</w:t>
-      </w:r>
-      <w:r>
-        <w:rPr>
-          <w:sz w:val="24"/>
-          <w:szCs w:val="24"/>
-        </w:rPr>
-        <w:t xml:space="preserve"> </w:t>
-      </w:r>
-      <w:r>
-        <w:rPr>
-          <w:sz w:val="24"/>
-          <w:szCs w:val="24"/>
-        </w:rPr>
-        <w:t xml:space="preserve">l’attributo </w:t>
+        <w:t>Prenotazione</w:t>
+      </w:r>
+      <w:r>
+        <w:rPr>
+          <w:sz w:val="24"/>
+          <w:szCs w:val="24"/>
+        </w:rPr>
+        <w:t xml:space="preserve"> gli attributi </w:t>
       </w:r>
       <w:r>
         <w:rPr>
@@ -579,21 +559,14 @@
           <w:sz w:val="24"/>
           <w:szCs w:val="24"/>
         </w:rPr>
-        <w:t>‘film’</w:t>
-      </w:r>
-      <w:r>
-        <w:rPr>
-          <w:sz w:val="24"/>
-          <w:szCs w:val="24"/>
-        </w:rPr>
-        <w:t xml:space="preserve"> </w:t>
-      </w:r>
-      <w:r>
-        <w:rPr>
-          <w:sz w:val="24"/>
-          <w:szCs w:val="24"/>
-        </w:rPr>
-        <w:t xml:space="preserve">è un riferimento a un oggetto </w:t>
+        <w:t>‘utente’</w:t>
+      </w:r>
+      <w:r>
+        <w:rPr>
+          <w:sz w:val="24"/>
+          <w:szCs w:val="24"/>
+        </w:rPr>
+        <w:t xml:space="preserve"> e </w:t>
       </w:r>
       <w:r>
         <w:rPr>
@@ -602,15 +575,672 @@
           <w:sz w:val="24"/>
           <w:szCs w:val="24"/>
         </w:rPr>
+        <w:t>‘proiezione’</w:t>
+      </w:r>
+      <w:r>
+        <w:rPr>
+          <w:sz w:val="24"/>
+          <w:szCs w:val="24"/>
+        </w:rPr>
+        <w:t xml:space="preserve"> fanno riferimento a un oggetto </w:t>
+      </w:r>
+      <w:r>
+        <w:rPr>
+          <w:b/>
+          <w:bCs/>
+          <w:sz w:val="24"/>
+          <w:szCs w:val="24"/>
+        </w:rPr>
+        <w:t>U</w:t>
+      </w:r>
+      <w:r>
+        <w:rPr>
+          <w:b/>
+          <w:bCs/>
+          <w:sz w:val="24"/>
+          <w:szCs w:val="24"/>
+        </w:rPr>
+        <w:t>tente</w:t>
+      </w:r>
+      <w:r>
+        <w:rPr>
+          <w:sz w:val="24"/>
+          <w:szCs w:val="24"/>
+        </w:rPr>
+        <w:t xml:space="preserve"> e a un oggetto </w:t>
+      </w:r>
+      <w:r>
+        <w:rPr>
+          <w:b/>
+          <w:bCs/>
+          <w:sz w:val="24"/>
+          <w:szCs w:val="24"/>
+        </w:rPr>
+        <w:t>Proiezione</w:t>
+      </w:r>
+      <w:r>
+        <w:rPr>
+          <w:b/>
+          <w:bCs/>
+          <w:sz w:val="24"/>
+          <w:szCs w:val="24"/>
+        </w:rPr>
+        <w:t xml:space="preserve"> </w:t>
+      </w:r>
+      <w:r>
+        <w:rPr>
+          <w:sz w:val="24"/>
+          <w:szCs w:val="24"/>
+        </w:rPr>
+        <w:t xml:space="preserve">e rappresentano le chiavi esterne che collegano la </w:t>
+      </w:r>
+      <w:r>
+        <w:rPr>
+          <w:sz w:val="24"/>
+          <w:szCs w:val="24"/>
+        </w:rPr>
+        <w:t xml:space="preserve">prenotazione all’utente che la ha effettuata e alla proiezione </w:t>
+      </w:r>
+      <w:r>
+        <w:rPr>
+          <w:sz w:val="24"/>
+          <w:szCs w:val="24"/>
+        </w:rPr>
+        <w:t>che è stata selezionata al momento della prenotazione.</w:t>
+      </w:r>
+      <w:r>
+        <w:rPr>
+          <w:sz w:val="24"/>
+          <w:szCs w:val="24"/>
+        </w:rPr>
+        <w:t xml:space="preserve"> </w:t>
+      </w:r>
+    </w:p>
+    <w:p>
+      <w:pPr>
+        <w:ind w:left="708"/>
+        <w:jc w:val="both"/>
+        <w:rPr>
+          <w:sz w:val="24"/>
+          <w:szCs w:val="24"/>
+        </w:rPr>
+      </w:pPr>
+      <w:r>
+        <w:rPr>
+          <w:sz w:val="24"/>
+          <w:szCs w:val="24"/>
+        </w:rPr>
+        <w:lastRenderedPageBreak/>
+        <w:t>Nella classe</w:t>
+      </w:r>
+      <w:r>
+        <w:rPr>
+          <w:sz w:val="24"/>
+          <w:szCs w:val="24"/>
+        </w:rPr>
+        <w:t xml:space="preserve"> </w:t>
+      </w:r>
+      <w:r>
+        <w:rPr>
+          <w:b/>
+          <w:bCs/>
+          <w:sz w:val="24"/>
+          <w:szCs w:val="24"/>
+        </w:rPr>
         <w:t>Film</w:t>
       </w:r>
       <w:r>
         <w:rPr>
-          <w:sz w:val="24"/>
-          <w:szCs w:val="24"/>
-        </w:rPr>
-        <w:t xml:space="preserve"> e rappresenta la chiave esterna che collega la proiezione al film a cui appartiene.</w:t>
-      </w:r>
+          <w:b/>
+          <w:bCs/>
+          <w:sz w:val="24"/>
+          <w:szCs w:val="24"/>
+        </w:rPr>
+        <w:t xml:space="preserve"> </w:t>
+      </w:r>
+      <w:r>
+        <w:rPr>
+          <w:sz w:val="24"/>
+          <w:szCs w:val="24"/>
+        </w:rPr>
+        <w:t xml:space="preserve">il metodo </w:t>
+      </w:r>
+      <w:proofErr w:type="spellStart"/>
+      <w:r>
+        <w:rPr>
+          <w:b/>
+          <w:bCs/>
+          <w:sz w:val="24"/>
+          <w:szCs w:val="24"/>
+        </w:rPr>
+        <w:t>get_</w:t>
+      </w:r>
+      <w:proofErr w:type="gramStart"/>
+      <w:r>
+        <w:rPr>
+          <w:b/>
+          <w:bCs/>
+          <w:sz w:val="24"/>
+          <w:szCs w:val="24"/>
+        </w:rPr>
+        <w:t>proiezioni</w:t>
+      </w:r>
+      <w:proofErr w:type="spellEnd"/>
+      <w:r>
+        <w:rPr>
+          <w:b/>
+          <w:bCs/>
+          <w:sz w:val="24"/>
+          <w:szCs w:val="24"/>
+        </w:rPr>
+        <w:t>(</w:t>
+      </w:r>
+      <w:proofErr w:type="gramEnd"/>
+      <w:r>
+        <w:rPr>
+          <w:b/>
+          <w:bCs/>
+          <w:sz w:val="24"/>
+          <w:szCs w:val="24"/>
+        </w:rPr>
+        <w:t>)</w:t>
+      </w:r>
+      <w:r>
+        <w:rPr>
+          <w:sz w:val="24"/>
+          <w:szCs w:val="24"/>
+        </w:rPr>
+        <w:t xml:space="preserve"> ritorna tutte le proiezioni associate a un film.</w:t>
+      </w:r>
+    </w:p>
+    <w:p>
+      <w:pPr>
+        <w:ind w:left="708"/>
+        <w:jc w:val="both"/>
+        <w:rPr>
+          <w:sz w:val="24"/>
+          <w:szCs w:val="24"/>
+        </w:rPr>
+      </w:pPr>
+      <w:r>
+        <w:rPr>
+          <w:sz w:val="24"/>
+          <w:szCs w:val="24"/>
+        </w:rPr>
+        <w:t>Nella classe</w:t>
+      </w:r>
+      <w:r>
+        <w:rPr>
+          <w:sz w:val="24"/>
+          <w:szCs w:val="24"/>
+        </w:rPr>
+        <w:t xml:space="preserve"> </w:t>
+      </w:r>
+      <w:r>
+        <w:rPr>
+          <w:b/>
+          <w:bCs/>
+          <w:sz w:val="24"/>
+          <w:szCs w:val="24"/>
+        </w:rPr>
+        <w:t xml:space="preserve">Proiezione </w:t>
+      </w:r>
+      <w:r>
+        <w:rPr>
+          <w:sz w:val="24"/>
+          <w:szCs w:val="24"/>
+        </w:rPr>
+        <w:t xml:space="preserve">il metodo </w:t>
+      </w:r>
+      <w:proofErr w:type="spellStart"/>
+      <w:r>
+        <w:rPr>
+          <w:b/>
+          <w:bCs/>
+          <w:sz w:val="24"/>
+          <w:szCs w:val="24"/>
+        </w:rPr>
+        <w:t>get_</w:t>
+      </w:r>
+      <w:proofErr w:type="gramStart"/>
+      <w:r>
+        <w:rPr>
+          <w:b/>
+          <w:bCs/>
+          <w:sz w:val="24"/>
+          <w:szCs w:val="24"/>
+        </w:rPr>
+        <w:t>prenotazioni</w:t>
+      </w:r>
+      <w:proofErr w:type="spellEnd"/>
+      <w:r>
+        <w:rPr>
+          <w:b/>
+          <w:bCs/>
+          <w:sz w:val="24"/>
+          <w:szCs w:val="24"/>
+        </w:rPr>
+        <w:t>(</w:t>
+      </w:r>
+      <w:proofErr w:type="gramEnd"/>
+      <w:r>
+        <w:rPr>
+          <w:b/>
+          <w:bCs/>
+          <w:sz w:val="24"/>
+          <w:szCs w:val="24"/>
+        </w:rPr>
+        <w:t>)</w:t>
+      </w:r>
+      <w:r>
+        <w:rPr>
+          <w:sz w:val="24"/>
+          <w:szCs w:val="24"/>
+        </w:rPr>
+        <w:t xml:space="preserve"> ritorna </w:t>
+      </w:r>
+      <w:r>
+        <w:rPr>
+          <w:sz w:val="24"/>
+          <w:szCs w:val="24"/>
+        </w:rPr>
+        <w:t>tutte le prenotazioni associate ad una proiezione.</w:t>
+      </w:r>
+    </w:p>
+    <w:p>
+      <w:pPr>
+        <w:ind w:left="708"/>
+        <w:jc w:val="both"/>
+        <w:rPr>
+          <w:sz w:val="24"/>
+          <w:szCs w:val="24"/>
+        </w:rPr>
+      </w:pPr>
+      <w:r>
+        <w:rPr>
+          <w:sz w:val="24"/>
+          <w:szCs w:val="24"/>
+        </w:rPr>
+        <w:t xml:space="preserve">Nella classe </w:t>
+      </w:r>
+      <w:r>
+        <w:rPr>
+          <w:b/>
+          <w:bCs/>
+          <w:sz w:val="24"/>
+          <w:szCs w:val="24"/>
+        </w:rPr>
+        <w:t>Utente</w:t>
+      </w:r>
+      <w:r>
+        <w:rPr>
+          <w:sz w:val="24"/>
+          <w:szCs w:val="24"/>
+        </w:rPr>
+        <w:t xml:space="preserve"> il metodo </w:t>
+      </w:r>
+      <w:proofErr w:type="spellStart"/>
+      <w:r>
+        <w:rPr>
+          <w:b/>
+          <w:bCs/>
+          <w:sz w:val="24"/>
+          <w:szCs w:val="24"/>
+        </w:rPr>
+        <w:t>get_</w:t>
+      </w:r>
+      <w:proofErr w:type="gramStart"/>
+      <w:r>
+        <w:rPr>
+          <w:b/>
+          <w:bCs/>
+          <w:sz w:val="24"/>
+          <w:szCs w:val="24"/>
+        </w:rPr>
+        <w:t>prenotazioni</w:t>
+      </w:r>
+      <w:proofErr w:type="spellEnd"/>
+      <w:r>
+        <w:rPr>
+          <w:b/>
+          <w:bCs/>
+          <w:sz w:val="24"/>
+          <w:szCs w:val="24"/>
+        </w:rPr>
+        <w:t>(</w:t>
+      </w:r>
+      <w:proofErr w:type="gramEnd"/>
+      <w:r>
+        <w:rPr>
+          <w:b/>
+          <w:bCs/>
+          <w:sz w:val="24"/>
+          <w:szCs w:val="24"/>
+        </w:rPr>
+        <w:t>)</w:t>
+      </w:r>
+      <w:r>
+        <w:rPr>
+          <w:sz w:val="24"/>
+          <w:szCs w:val="24"/>
+        </w:rPr>
+        <w:t xml:space="preserve"> ritorna </w:t>
+      </w:r>
+      <w:r>
+        <w:rPr>
+          <w:sz w:val="24"/>
+          <w:szCs w:val="24"/>
+        </w:rPr>
+        <w:t>tutte le prenotazioni associate ad un utente</w:t>
+      </w:r>
+      <w:r>
+        <w:rPr>
+          <w:sz w:val="24"/>
+          <w:szCs w:val="24"/>
+        </w:rPr>
+        <w:t>.</w:t>
+      </w:r>
+    </w:p>
+    <w:p>
+      <w:pPr>
+        <w:ind w:left="708"/>
+        <w:jc w:val="both"/>
+        <w:rPr>
+          <w:sz w:val="24"/>
+          <w:szCs w:val="24"/>
+        </w:rPr>
+      </w:pPr>
+      <w:r>
+        <w:rPr>
+          <w:sz w:val="24"/>
+          <w:szCs w:val="24"/>
+        </w:rPr>
+        <w:t>Descrizione</w:t>
+      </w:r>
+      <w:r>
+        <w:rPr>
+          <w:sz w:val="24"/>
+          <w:szCs w:val="24"/>
+        </w:rPr>
+        <w:t xml:space="preserve"> cardinalità del</w:t>
+      </w:r>
+      <w:r>
+        <w:rPr>
+          <w:sz w:val="24"/>
+          <w:szCs w:val="24"/>
+        </w:rPr>
+        <w:t xml:space="preserve"> diagramma delle classi:</w:t>
+      </w:r>
+    </w:p>
+    <w:p>
+      <w:pPr>
+        <w:ind w:left="708"/>
+        <w:jc w:val="both"/>
+        <w:rPr>
+          <w:b/>
+          <w:bCs/>
+          <w:sz w:val="24"/>
+          <w:szCs w:val="24"/>
+        </w:rPr>
+      </w:pPr>
+      <w:r>
+        <w:rPr>
+          <w:b/>
+          <w:bCs/>
+          <w:sz w:val="24"/>
+          <w:szCs w:val="24"/>
+        </w:rPr>
+        <w:t>Relazioni:</w:t>
+      </w:r>
+    </w:p>
+    <w:p>
+      <w:pPr>
+        <w:pStyle w:val="Paragrafoelenco"/>
+        <w:numPr>
+          <w:ilvl w:val="0"/>
+          <w:numId w:val="4"/>
+        </w:numPr>
+        <w:jc w:val="both"/>
+        <w:rPr>
+          <w:sz w:val="24"/>
+          <w:szCs w:val="24"/>
+        </w:rPr>
+      </w:pPr>
+      <w:r>
+        <w:rPr>
+          <w:sz w:val="24"/>
+          <w:szCs w:val="24"/>
+        </w:rPr>
+        <w:t>Utente-Prenotazione:</w:t>
+      </w:r>
+    </w:p>
+    <w:p>
+      <w:pPr>
+        <w:pStyle w:val="Paragrafoelenco"/>
+        <w:numPr>
+          <w:ilvl w:val="1"/>
+          <w:numId w:val="4"/>
+        </w:numPr>
+        <w:spacing w:after="0"/>
+        <w:jc w:val="both"/>
+        <w:rPr>
+          <w:sz w:val="24"/>
+          <w:szCs w:val="24"/>
+        </w:rPr>
+      </w:pPr>
+      <w:r>
+        <w:rPr>
+          <w:sz w:val="24"/>
+          <w:szCs w:val="24"/>
+        </w:rPr>
+        <w:t>Un utente può avere molte prenotazioni (</w:t>
+      </w:r>
+      <w:proofErr w:type="gramStart"/>
+      <w:r>
+        <w:rPr>
+          <w:sz w:val="24"/>
+          <w:szCs w:val="24"/>
+        </w:rPr>
+        <w:t>0..</w:t>
+      </w:r>
+      <w:proofErr w:type="gramEnd"/>
+      <w:r>
+        <w:rPr>
+          <w:sz w:val="24"/>
+          <w:szCs w:val="24"/>
+        </w:rPr>
+        <w:t>*).</w:t>
+      </w:r>
+    </w:p>
+    <w:p>
+      <w:pPr>
+        <w:numPr>
+          <w:ilvl w:val="1"/>
+          <w:numId w:val="4"/>
+        </w:numPr>
+        <w:spacing w:before="100" w:beforeAutospacing="1" w:after="0" w:line="240" w:lineRule="auto"/>
+        <w:jc w:val="both"/>
+        <w:rPr>
+          <w:sz w:val="24"/>
+          <w:szCs w:val="24"/>
+        </w:rPr>
+      </w:pPr>
+      <w:r>
+        <w:rPr>
+          <w:sz w:val="24"/>
+          <w:szCs w:val="24"/>
+        </w:rPr>
+        <w:t>Ogni prenotazione è associata a un solo utente (1).</w:t>
+      </w:r>
+    </w:p>
+    <w:p>
+      <w:pPr>
+        <w:pStyle w:val="Paragrafoelenco"/>
+        <w:numPr>
+          <w:ilvl w:val="0"/>
+          <w:numId w:val="4"/>
+        </w:numPr>
+        <w:spacing w:before="100" w:beforeAutospacing="1" w:after="100" w:afterAutospacing="1" w:line="240" w:lineRule="auto"/>
+        <w:jc w:val="both"/>
+        <w:rPr>
+          <w:sz w:val="24"/>
+          <w:szCs w:val="24"/>
+        </w:rPr>
+      </w:pPr>
+      <w:r>
+        <w:rPr>
+          <w:sz w:val="24"/>
+          <w:szCs w:val="24"/>
+        </w:rPr>
+        <w:t>Prenotazione-Proiezione:</w:t>
+      </w:r>
+    </w:p>
+    <w:p>
+      <w:pPr>
+        <w:numPr>
+          <w:ilvl w:val="1"/>
+          <w:numId w:val="4"/>
+        </w:numPr>
+        <w:spacing w:before="100" w:beforeAutospacing="1" w:after="100" w:afterAutospacing="1" w:line="240" w:lineRule="auto"/>
+        <w:jc w:val="both"/>
+        <w:rPr>
+          <w:sz w:val="24"/>
+          <w:szCs w:val="24"/>
+        </w:rPr>
+      </w:pPr>
+      <w:r>
+        <w:rPr>
+          <w:sz w:val="24"/>
+          <w:szCs w:val="24"/>
+        </w:rPr>
+        <w:t>Una proiezione può avere molte prenotazioni (</w:t>
+      </w:r>
+      <w:proofErr w:type="gramStart"/>
+      <w:r>
+        <w:rPr>
+          <w:sz w:val="24"/>
+          <w:szCs w:val="24"/>
+        </w:rPr>
+        <w:t>0..</w:t>
+      </w:r>
+      <w:proofErr w:type="gramEnd"/>
+      <w:r>
+        <w:rPr>
+          <w:sz w:val="24"/>
+          <w:szCs w:val="24"/>
+        </w:rPr>
+        <w:t>*).</w:t>
+      </w:r>
+    </w:p>
+    <w:p>
+      <w:pPr>
+        <w:numPr>
+          <w:ilvl w:val="1"/>
+          <w:numId w:val="4"/>
+        </w:numPr>
+        <w:spacing w:before="100" w:beforeAutospacing="1" w:after="100" w:afterAutospacing="1" w:line="240" w:lineRule="auto"/>
+        <w:jc w:val="both"/>
+        <w:rPr>
+          <w:sz w:val="24"/>
+          <w:szCs w:val="24"/>
+        </w:rPr>
+      </w:pPr>
+      <w:r>
+        <w:rPr>
+          <w:sz w:val="24"/>
+          <w:szCs w:val="24"/>
+        </w:rPr>
+        <w:t>Ogni prenotazione è associata a una sola proiezione (1).</w:t>
+      </w:r>
+    </w:p>
+    <w:p>
+      <w:pPr>
+        <w:numPr>
+          <w:ilvl w:val="0"/>
+          <w:numId w:val="4"/>
+        </w:numPr>
+        <w:spacing w:before="100" w:beforeAutospacing="1" w:after="100" w:afterAutospacing="1" w:line="240" w:lineRule="auto"/>
+        <w:jc w:val="both"/>
+        <w:rPr>
+          <w:sz w:val="24"/>
+          <w:szCs w:val="24"/>
+        </w:rPr>
+      </w:pPr>
+      <w:r>
+        <w:rPr>
+          <w:sz w:val="24"/>
+          <w:szCs w:val="24"/>
+        </w:rPr>
+        <w:t>Proiezione-Film:</w:t>
+      </w:r>
+    </w:p>
+    <w:p>
+      <w:pPr>
+        <w:numPr>
+          <w:ilvl w:val="1"/>
+          <w:numId w:val="4"/>
+        </w:numPr>
+        <w:spacing w:before="100" w:beforeAutospacing="1" w:after="100" w:afterAutospacing="1" w:line="240" w:lineRule="auto"/>
+        <w:jc w:val="both"/>
+        <w:rPr>
+          <w:sz w:val="24"/>
+          <w:szCs w:val="24"/>
+        </w:rPr>
+      </w:pPr>
+      <w:r>
+        <w:rPr>
+          <w:sz w:val="24"/>
+          <w:szCs w:val="24"/>
+        </w:rPr>
+        <w:t>Un film può avere molte proiezioni (</w:t>
+      </w:r>
+      <w:proofErr w:type="gramStart"/>
+      <w:r>
+        <w:rPr>
+          <w:sz w:val="24"/>
+          <w:szCs w:val="24"/>
+        </w:rPr>
+        <w:t>0..</w:t>
+      </w:r>
+      <w:proofErr w:type="gramEnd"/>
+      <w:r>
+        <w:rPr>
+          <w:sz w:val="24"/>
+          <w:szCs w:val="24"/>
+        </w:rPr>
+        <w:t>*).</w:t>
+      </w:r>
+    </w:p>
+    <w:p>
+      <w:pPr>
+        <w:numPr>
+          <w:ilvl w:val="1"/>
+          <w:numId w:val="4"/>
+        </w:numPr>
+        <w:spacing w:before="100" w:beforeAutospacing="1" w:after="100" w:afterAutospacing="1" w:line="240" w:lineRule="auto"/>
+        <w:jc w:val="both"/>
+        <w:rPr>
+          <w:sz w:val="24"/>
+          <w:szCs w:val="24"/>
+        </w:rPr>
+      </w:pPr>
+      <w:r>
+        <w:rPr>
+          <w:sz w:val="24"/>
+          <w:szCs w:val="24"/>
+        </w:rPr>
+        <w:t>Ogni proiezione è associata a un solo film (1).</w:t>
+      </w:r>
+    </w:p>
+    <w:p>
+      <w:pPr>
+        <w:spacing w:before="100" w:beforeAutospacing="1" w:after="100" w:afterAutospacing="1" w:line="240" w:lineRule="auto"/>
+        <w:jc w:val="both"/>
+        <w:rPr>
+          <w:sz w:val="24"/>
+          <w:szCs w:val="24"/>
+        </w:rPr>
+      </w:pPr>
     </w:p>
     <w:p>
       <w:pPr>
@@ -680,7 +1310,6 @@
           <w:sz w:val="28"/>
           <w:szCs w:val="28"/>
         </w:rPr>
-        <w:lastRenderedPageBreak/>
         <w:t>Schema di navigabilità</w:t>
       </w:r>
     </w:p>
@@ -783,6 +1412,7 @@
           <w:sz w:val="32"/>
           <w:szCs w:val="32"/>
         </w:rPr>
+        <w:lastRenderedPageBreak/>
         <w:t>Tecnologie usate e motivazione</w:t>
       </w:r>
     </w:p>
@@ -791,6 +1421,52 @@
         <w:pStyle w:val="Paragrafoelenco"/>
         <w:jc w:val="both"/>
         <w:rPr>
+          <w:sz w:val="28"/>
+          <w:szCs w:val="28"/>
+        </w:rPr>
+      </w:pPr>
+      <w:r>
+        <w:rPr>
+          <w:sz w:val="28"/>
+          <w:szCs w:val="28"/>
+        </w:rPr>
+        <w:t>Librerie installate per il progetto:</w:t>
+      </w:r>
+    </w:p>
+    <w:p>
+      <w:pPr>
+        <w:pStyle w:val="Paragrafoelenco"/>
+        <w:numPr>
+          <w:ilvl w:val="0"/>
+          <w:numId w:val="3"/>
+        </w:numPr>
+        <w:jc w:val="both"/>
+        <w:rPr>
+          <w:sz w:val="28"/>
+          <w:szCs w:val="28"/>
+        </w:rPr>
+      </w:pPr>
+      <w:r>
+        <w:rPr>
+          <w:sz w:val="28"/>
+          <w:szCs w:val="28"/>
+        </w:rPr>
+        <w:t>Pillow</w:t>
+      </w:r>
+      <w:r>
+        <w:rPr>
+          <w:sz w:val="28"/>
+          <w:szCs w:val="28"/>
+        </w:rPr>
+        <w:t>-10.3.0</w:t>
+      </w:r>
+    </w:p>
+    <w:p>
+      <w:pPr>
+        <w:pStyle w:val="Paragrafoelenco"/>
+        <w:ind w:left="1440"/>
+        <w:jc w:val="both"/>
+        <w:rPr>
           <w:sz w:val="24"/>
           <w:szCs w:val="24"/>
         </w:rPr>
@@ -801,9 +1477,346 @@
           <w:sz w:val="24"/>
           <w:szCs w:val="24"/>
         </w:rPr>
+        <w:t>Pillow</w:t>
+      </w:r>
+      <w:proofErr w:type="spellEnd"/>
+      <w:r>
+        <w:rPr>
+          <w:sz w:val="24"/>
+          <w:szCs w:val="24"/>
+        </w:rPr>
+        <w:t xml:space="preserve"> è una libreria di Python su cui Django fa affidamento per gestire i file immagine</w:t>
+      </w:r>
+      <w:r>
+        <w:rPr>
+          <w:sz w:val="24"/>
+          <w:szCs w:val="24"/>
+        </w:rPr>
+        <w:t xml:space="preserve"> ed</w:t>
+      </w:r>
+      <w:r>
+        <w:rPr>
+          <w:sz w:val="24"/>
+          <w:szCs w:val="24"/>
+        </w:rPr>
+        <w:t xml:space="preserve"> è necessario per</w:t>
+      </w:r>
+      <w:r>
+        <w:rPr>
+          <w:sz w:val="24"/>
+          <w:szCs w:val="24"/>
+        </w:rPr>
+        <w:t xml:space="preserve"> utilizzare</w:t>
+      </w:r>
+      <w:r>
+        <w:rPr>
+          <w:sz w:val="24"/>
+          <w:szCs w:val="24"/>
+        </w:rPr>
+        <w:t xml:space="preserve"> </w:t>
+      </w:r>
+      <w:proofErr w:type="spellStart"/>
+      <w:r>
+        <w:rPr>
+          <w:sz w:val="24"/>
+          <w:szCs w:val="24"/>
+        </w:rPr>
+        <w:t>ImageField</w:t>
+      </w:r>
+      <w:proofErr w:type="spellEnd"/>
+      <w:r>
+        <w:rPr>
+          <w:sz w:val="24"/>
+          <w:szCs w:val="24"/>
+        </w:rPr>
+        <w:t xml:space="preserve"> in Django</w:t>
+      </w:r>
+      <w:r>
+        <w:rPr>
+          <w:sz w:val="24"/>
+          <w:szCs w:val="24"/>
+        </w:rPr>
+        <w:t xml:space="preserve">. </w:t>
+      </w:r>
+      <w:r>
+        <w:rPr>
+          <w:sz w:val="24"/>
+          <w:szCs w:val="24"/>
+        </w:rPr>
+        <w:t>MEDIA_URL e MEDIA_ROOT sono</w:t>
+      </w:r>
+      <w:r>
+        <w:rPr>
+          <w:sz w:val="24"/>
+          <w:szCs w:val="24"/>
+        </w:rPr>
+        <w:t xml:space="preserve"> stati</w:t>
+      </w:r>
+      <w:r>
+        <w:rPr>
+          <w:sz w:val="24"/>
+          <w:szCs w:val="24"/>
+        </w:rPr>
+        <w:t xml:space="preserve"> configurati</w:t>
+      </w:r>
+      <w:r>
+        <w:rPr>
+          <w:sz w:val="24"/>
+          <w:szCs w:val="24"/>
+        </w:rPr>
+        <w:t xml:space="preserve"> in settings.py</w:t>
+      </w:r>
+      <w:r>
+        <w:rPr>
+          <w:sz w:val="24"/>
+          <w:szCs w:val="24"/>
+        </w:rPr>
+        <w:t xml:space="preserve"> per gestire i file media caricati dagli utenti</w:t>
+      </w:r>
+      <w:r>
+        <w:rPr>
+          <w:sz w:val="24"/>
+          <w:szCs w:val="24"/>
+        </w:rPr>
+        <w:t xml:space="preserve"> </w:t>
+      </w:r>
+      <w:r>
+        <w:rPr>
+          <w:sz w:val="24"/>
+          <w:szCs w:val="24"/>
+        </w:rPr>
+        <w:t xml:space="preserve">e </w:t>
+      </w:r>
+      <w:r>
+        <w:rPr>
+          <w:sz w:val="24"/>
+          <w:szCs w:val="24"/>
+        </w:rPr>
+        <w:t xml:space="preserve">sono stati utilizzati in urls.py del progetto </w:t>
+      </w:r>
+      <w:r>
+        <w:rPr>
+          <w:sz w:val="24"/>
+          <w:szCs w:val="24"/>
+        </w:rPr>
+        <w:t>per gestire i file media durante lo sviluppo</w:t>
+      </w:r>
+      <w:r>
+        <w:rPr>
+          <w:sz w:val="24"/>
+          <w:szCs w:val="24"/>
+        </w:rPr>
+        <w:t>.</w:t>
+      </w:r>
+      <w:r>
+        <w:rPr>
+          <w:sz w:val="24"/>
+          <w:szCs w:val="24"/>
+        </w:rPr>
+        <w:t xml:space="preserve"> </w:t>
+      </w:r>
+      <w:proofErr w:type="spellStart"/>
+      <w:r>
+        <w:rPr>
+          <w:sz w:val="24"/>
+          <w:szCs w:val="24"/>
+        </w:rPr>
+        <w:t>ImageField</w:t>
+      </w:r>
+      <w:proofErr w:type="spellEnd"/>
+      <w:r>
+        <w:rPr>
+          <w:sz w:val="24"/>
+          <w:szCs w:val="24"/>
+        </w:rPr>
+        <w:t xml:space="preserve"> nel modello</w:t>
+      </w:r>
+      <w:r>
+        <w:rPr>
+          <w:sz w:val="24"/>
+          <w:szCs w:val="24"/>
+        </w:rPr>
+        <w:t xml:space="preserve"> </w:t>
+      </w:r>
+      <w:r>
+        <w:rPr>
+          <w:sz w:val="24"/>
+          <w:szCs w:val="24"/>
+        </w:rPr>
+        <w:t>Film</w:t>
+      </w:r>
+      <w:r>
+        <w:rPr>
+          <w:sz w:val="24"/>
+          <w:szCs w:val="24"/>
+        </w:rPr>
+        <w:t xml:space="preserve"> utilizza </w:t>
+      </w:r>
+      <w:proofErr w:type="spellStart"/>
+      <w:r>
+        <w:rPr>
+          <w:sz w:val="24"/>
+          <w:szCs w:val="24"/>
+        </w:rPr>
+        <w:t>Pillow</w:t>
+      </w:r>
+      <w:proofErr w:type="spellEnd"/>
+      <w:r>
+        <w:rPr>
+          <w:sz w:val="24"/>
+          <w:szCs w:val="24"/>
+        </w:rPr>
+        <w:t xml:space="preserve"> per gestire i file </w:t>
+      </w:r>
+      <w:r>
+        <w:rPr>
+          <w:sz w:val="24"/>
+          <w:szCs w:val="24"/>
+        </w:rPr>
+        <w:t>immagine</w:t>
+      </w:r>
+      <w:r>
+        <w:rPr>
+          <w:sz w:val="24"/>
+          <w:szCs w:val="24"/>
+        </w:rPr>
+        <w:t>; quindi,</w:t>
+      </w:r>
+      <w:r>
+        <w:rPr>
+          <w:sz w:val="24"/>
+          <w:szCs w:val="24"/>
+        </w:rPr>
+        <w:t xml:space="preserve"> per</w:t>
+      </w:r>
+      <w:r>
+        <w:rPr>
+          <w:sz w:val="24"/>
+          <w:szCs w:val="24"/>
+        </w:rPr>
+        <w:t xml:space="preserve"> gestire correttamente le immagini caricate dagli utenti.</w:t>
+      </w:r>
+    </w:p>
+    <w:p>
+      <w:pPr>
+        <w:pStyle w:val="Paragrafoelenco"/>
+        <w:ind w:left="1440"/>
+        <w:jc w:val="both"/>
+        <w:rPr>
+          <w:sz w:val="24"/>
+          <w:szCs w:val="24"/>
+          <w:lang w:val="en-GB"/>
+        </w:rPr>
+      </w:pPr>
+      <w:proofErr w:type="spellStart"/>
+      <w:r>
+        <w:rPr>
+          <w:sz w:val="24"/>
+          <w:szCs w:val="24"/>
+          <w:lang w:val="en-GB"/>
+        </w:rPr>
+        <w:t>Installata</w:t>
+      </w:r>
+      <w:proofErr w:type="spellEnd"/>
+      <w:r>
+        <w:rPr>
+          <w:sz w:val="24"/>
+          <w:szCs w:val="24"/>
+          <w:lang w:val="en-GB"/>
+        </w:rPr>
+        <w:t xml:space="preserve"> con</w:t>
+      </w:r>
+      <w:r>
+        <w:rPr>
+          <w:sz w:val="24"/>
+          <w:szCs w:val="24"/>
+          <w:lang w:val="en-GB"/>
+        </w:rPr>
+        <w:t>:</w:t>
+      </w:r>
+      <w:r>
+        <w:rPr>
+          <w:sz w:val="24"/>
+          <w:szCs w:val="24"/>
+          <w:lang w:val="en-GB"/>
+        </w:rPr>
+        <w:t xml:space="preserve"> </w:t>
+      </w:r>
+      <w:r>
+        <w:rPr>
+          <w:i/>
+          <w:iCs/>
+          <w:sz w:val="24"/>
+          <w:szCs w:val="24"/>
+          <w:lang w:val="en-GB"/>
+        </w:rPr>
+        <w:t>pip install Pillow</w:t>
+      </w:r>
+      <w:r>
+        <w:rPr>
+          <w:i/>
+          <w:iCs/>
+          <w:sz w:val="24"/>
+          <w:szCs w:val="24"/>
+          <w:lang w:val="en-GB"/>
+        </w:rPr>
+        <w:t>.</w:t>
+      </w:r>
+    </w:p>
+    <w:p>
+      <w:pPr>
+        <w:pStyle w:val="Paragrafoelenco"/>
+        <w:ind w:left="1440"/>
+        <w:jc w:val="both"/>
+        <w:rPr>
+          <w:sz w:val="24"/>
+          <w:szCs w:val="24"/>
+          <w:lang w:val="en-GB"/>
+        </w:rPr>
+      </w:pPr>
+    </w:p>
+    <w:p>
+      <w:pPr>
+        <w:pStyle w:val="Paragrafoelenco"/>
+        <w:jc w:val="both"/>
+        <w:rPr>
+          <w:sz w:val="24"/>
+          <w:szCs w:val="24"/>
+          <w:lang w:val="en-GB"/>
+        </w:rPr>
+      </w:pPr>
+      <w:proofErr w:type="spellStart"/>
+      <w:r>
+        <w:rPr>
+          <w:sz w:val="24"/>
+          <w:szCs w:val="24"/>
+          <w:lang w:val="en-GB"/>
+        </w:rPr>
         <w:t>toDo</w:t>
       </w:r>
       <w:proofErr w:type="spellEnd"/>
+    </w:p>
+    <w:p>
+      <w:pPr>
+        <w:pStyle w:val="Paragrafoelenco"/>
+        <w:jc w:val="both"/>
+        <w:rPr>
+          <w:sz w:val="24"/>
+          <w:szCs w:val="24"/>
+          <w:lang w:val="en-GB"/>
+        </w:rPr>
+      </w:pPr>
+    </w:p>
+    <w:p>
+      <w:pPr>
+        <w:pStyle w:val="Paragrafoelenco"/>
+        <w:jc w:val="both"/>
+        <w:rPr>
+          <w:sz w:val="24"/>
+          <w:szCs w:val="24"/>
+          <w:lang w:val="en-GB"/>
+        </w:rPr>
+      </w:pPr>
     </w:p>
     <w:p>
       <w:pPr>
@@ -1169,7 +2182,7 @@
   <w:abstractNum w:abstractNumId="1" w15:restartNumberingAfterBreak="0">
     <w:nsid w:val="281616F2"/>
     <w:multiLevelType w:val="hybridMultilevel"/>
-    <w:tmpl w:val="A4FE463A"/>
+    <w:tmpl w:val="E70EAEE0"/>
     <w:lvl w:ilvl="0" w:tplc="04100001">
       <w:start w:val="1"/>
       <w:numFmt w:val="bullet"/>
@@ -1392,6 +2405,155 @@
       </w:rPr>
     </w:lvl>
   </w:abstractNum>
+  <w:abstractNum w:abstractNumId="3" w15:restartNumberingAfterBreak="0">
+    <w:nsid w:val="76B25F08"/>
+    <w:multiLevelType w:val="multilevel"/>
+    <w:tmpl w:val="040A6CF8"/>
+    <w:lvl w:ilvl="0">
+      <w:start w:val="1"/>
+      <w:numFmt w:val="bullet"/>
+      <w:lvlText w:val=""/>
+      <w:lvlJc w:val="left"/>
+      <w:pPr>
+        <w:tabs>
+          <w:tab w:val="num" w:pos="720"/>
+        </w:tabs>
+        <w:ind w:left="720" w:hanging="360"/>
+      </w:pPr>
+      <w:rPr>
+        <w:rFonts w:ascii="Symbol" w:hAnsi="Symbol" w:hint="default"/>
+        <w:sz w:val="20"/>
+      </w:rPr>
+    </w:lvl>
+    <w:lvl w:ilvl="1">
+      <w:start w:val="1"/>
+      <w:numFmt w:val="bullet"/>
+      <w:lvlText w:val="o"/>
+      <w:lvlJc w:val="left"/>
+      <w:pPr>
+        <w:tabs>
+          <w:tab w:val="num" w:pos="1440"/>
+        </w:tabs>
+        <w:ind w:left="1440" w:hanging="360"/>
+      </w:pPr>
+      <w:rPr>
+        <w:rFonts w:ascii="Courier New" w:hAnsi="Courier New" w:hint="default"/>
+        <w:sz w:val="20"/>
+      </w:rPr>
+    </w:lvl>
+    <w:lvl w:ilvl="2" w:tentative="1">
+      <w:start w:val="1"/>
+      <w:numFmt w:val="bullet"/>
+      <w:lvlText w:val=""/>
+      <w:lvlJc w:val="left"/>
+      <w:pPr>
+        <w:tabs>
+          <w:tab w:val="num" w:pos="2160"/>
+        </w:tabs>
+        <w:ind w:left="2160" w:hanging="360"/>
+      </w:pPr>
+      <w:rPr>
+        <w:rFonts w:ascii="Wingdings" w:hAnsi="Wingdings" w:hint="default"/>
+        <w:sz w:val="20"/>
+      </w:rPr>
+    </w:lvl>
+    <w:lvl w:ilvl="3" w:tentative="1">
+      <w:start w:val="1"/>
+      <w:numFmt w:val="bullet"/>
+      <w:lvlText w:val=""/>
+      <w:lvlJc w:val="left"/>
+      <w:pPr>
+        <w:tabs>
+          <w:tab w:val="num" w:pos="2880"/>
+        </w:tabs>
+        <w:ind w:left="2880" w:hanging="360"/>
+      </w:pPr>
+      <w:rPr>
+        <w:rFonts w:ascii="Wingdings" w:hAnsi="Wingdings" w:hint="default"/>
+        <w:sz w:val="20"/>
+      </w:rPr>
+    </w:lvl>
+    <w:lvl w:ilvl="4" w:tentative="1">
+      <w:start w:val="1"/>
+      <w:numFmt w:val="bullet"/>
+      <w:lvlText w:val=""/>
+      <w:lvlJc w:val="left"/>
+      <w:pPr>
+        <w:tabs>
+          <w:tab w:val="num" w:pos="3600"/>
+        </w:tabs>
+        <w:ind w:left="3600" w:hanging="360"/>
+      </w:pPr>
+      <w:rPr>
+        <w:rFonts w:ascii="Wingdings" w:hAnsi="Wingdings" w:hint="default"/>
+        <w:sz w:val="20"/>
+      </w:rPr>
+    </w:lvl>
+    <w:lvl w:ilvl="5" w:tentative="1">
+      <w:start w:val="1"/>
+      <w:numFmt w:val="bullet"/>
+      <w:lvlText w:val=""/>
+      <w:lvlJc w:val="left"/>
+      <w:pPr>
+        <w:tabs>
+          <w:tab w:val="num" w:pos="4320"/>
+        </w:tabs>
+        <w:ind w:left="4320" w:hanging="360"/>
+      </w:pPr>
+      <w:rPr>
+        <w:rFonts w:ascii="Wingdings" w:hAnsi="Wingdings" w:hint="default"/>
+        <w:sz w:val="20"/>
+      </w:rPr>
+    </w:lvl>
+    <w:lvl w:ilvl="6" w:tentative="1">
+      <w:start w:val="1"/>
+      <w:numFmt w:val="bullet"/>
+      <w:lvlText w:val=""/>
+      <w:lvlJc w:val="left"/>
+      <w:pPr>
+        <w:tabs>
+          <w:tab w:val="num" w:pos="5040"/>
+        </w:tabs>
+        <w:ind w:left="5040" w:hanging="360"/>
+      </w:pPr>
+      <w:rPr>
+        <w:rFonts w:ascii="Wingdings" w:hAnsi="Wingdings" w:hint="default"/>
+        <w:sz w:val="20"/>
+      </w:rPr>
+    </w:lvl>
+    <w:lvl w:ilvl="7" w:tentative="1">
+      <w:start w:val="1"/>
+      <w:numFmt w:val="bullet"/>
+      <w:lvlText w:val=""/>
+      <w:lvlJc w:val="left"/>
+      <w:pPr>
+        <w:tabs>
+          <w:tab w:val="num" w:pos="5760"/>
+        </w:tabs>
+        <w:ind w:left="5760" w:hanging="360"/>
+      </w:pPr>
+      <w:rPr>
+        <w:rFonts w:ascii="Wingdings" w:hAnsi="Wingdings" w:hint="default"/>
+        <w:sz w:val="20"/>
+      </w:rPr>
+    </w:lvl>
+    <w:lvl w:ilvl="8" w:tentative="1">
+      <w:start w:val="1"/>
+      <w:numFmt w:val="bullet"/>
+      <w:lvlText w:val=""/>
+      <w:lvlJc w:val="left"/>
+      <w:pPr>
+        <w:tabs>
+          <w:tab w:val="num" w:pos="6480"/>
+        </w:tabs>
+        <w:ind w:left="6480" w:hanging="360"/>
+      </w:pPr>
+      <w:rPr>
+        <w:rFonts w:ascii="Wingdings" w:hAnsi="Wingdings" w:hint="default"/>
+        <w:sz w:val="20"/>
+      </w:rPr>
+    </w:lvl>
+  </w:abstractNum>
   <w:num w:numId="1" w16cid:durableId="1132945259">
     <w:abstractNumId w:val="0"/>
   </w:num>
@@ -1400,6 +2562,9 @@
   </w:num>
   <w:num w:numId="3" w16cid:durableId="1629706099">
     <w:abstractNumId w:val="1"/>
+  </w:num>
+  <w:num w:numId="4" w16cid:durableId="2017540741">
+    <w:abstractNumId w:val="3"/>
   </w:num>
 </w:numbering>
 </file>
@@ -1855,7 +3020,6 @@
     <w:next w:val="Normale"/>
     <w:link w:val="Titolo3Carattere"/>
     <w:uiPriority w:val="9"/>
-    <w:semiHidden/>
     <w:unhideWhenUsed/>
     <w:qFormat/>
     <w:rsid w:val="006002A8"/>
@@ -2063,7 +3227,6 @@
     <w:basedOn w:val="Carpredefinitoparagrafo"/>
     <w:link w:val="Titolo3"/>
     <w:uiPriority w:val="9"/>
-    <w:semiHidden/>
     <w:rsid w:val="006002A8"/>
     <w:rPr>
       <w:rFonts w:eastAsiaTheme="majorEastAsia" w:cstheme="majorBidi"/>
@@ -2330,6 +3493,19 @@
     <w:rPr>
       <w:b/>
       <w:bCs/>
+    </w:rPr>
+  </w:style>
+  <w:style w:type="character" w:styleId="CodiceHTML">
+    <w:name w:val="HTML Code"/>
+    <w:basedOn w:val="Carpredefinitoparagrafo"/>
+    <w:uiPriority w:val="99"/>
+    <w:semiHidden/>
+    <w:unhideWhenUsed/>
+    <w:rsid w:val="005506C1"/>
+    <w:rPr>
+      <w:rFonts w:ascii="Courier New" w:eastAsia="Times New Roman" w:hAnsi="Courier New" w:cs="Courier New"/>
+      <w:sz w:val="20"/>
+      <w:szCs w:val="20"/>
     </w:rPr>
   </w:style>
 </w:styles>

</xml_diff>

<commit_message>
Diagramma delle classi finale
</commit_message>
<xml_diff>
--- a/Documentazione/Tesina.docx
+++ b/Documentazione/Tesina.docx
@@ -369,10 +369,10 @@
           <w:szCs w:val="24"/>
         </w:rPr>
         <w:drawing>
-          <wp:inline distT="0" distB="0" distL="0" distR="0" wp14:anchorId="31508E4A" wp14:editId="591342C8">
+          <wp:inline distT="0" distB="0" distL="0" distR="0" wp14:anchorId="118F6F86" wp14:editId="63C60C58">
             <wp:extent cx="6120130" cy="3442335"/>
             <wp:effectExtent l="0" t="0" r="0" b="5715"/>
-            <wp:docPr id="2021161995" name="Immagine 3" descr="Immagine che contiene testo, schermata, numero, Carattere&#10;&#10;Descrizione generata automaticamente"/>
+            <wp:docPr id="282672721" name="Immagine 1" descr="Immagine che contiene testo, schermata, numero, Carattere&#10;&#10;Descrizione generata automaticamente"/>
             <wp:cNvGraphicFramePr>
               <a:graphicFrameLocks xmlns:a="http://schemas.openxmlformats.org/drawingml/2006/main" noChangeAspect="1"/>
             </wp:cNvGraphicFramePr>
@@ -380,7 +380,7 @@
               <a:graphicData uri="http://schemas.openxmlformats.org/drawingml/2006/picture">
                 <pic:pic xmlns:pic="http://schemas.openxmlformats.org/drawingml/2006/picture">
                   <pic:nvPicPr>
-                    <pic:cNvPr id="2021161995" name="Immagine 3" descr="Immagine che contiene testo, schermata, numero, Carattere&#10;&#10;Descrizione generata automaticamente"/>
+                    <pic:cNvPr id="282672721" name="Immagine 1" descr="Immagine che contiene testo, schermata, numero, Carattere&#10;&#10;Descrizione generata automaticamente"/>
                     <pic:cNvPicPr/>
                   </pic:nvPicPr>
                   <pic:blipFill>

</xml_diff>

<commit_message>
aggiornato diagramma delle classi
</commit_message>
<xml_diff>
--- a/Documentazione/Tesina.docx
+++ b/Documentazione/Tesina.docx
@@ -369,10 +369,10 @@
           <w:szCs w:val="24"/>
         </w:rPr>
         <w:drawing>
-          <wp:inline distT="0" distB="0" distL="0" distR="0" wp14:anchorId="118F6F86" wp14:editId="63C60C58">
+          <wp:inline distT="0" distB="0" distL="0" distR="0" wp14:anchorId="3C0413F2" wp14:editId="03B2484D">
             <wp:extent cx="6120130" cy="3442335"/>
             <wp:effectExtent l="0" t="0" r="0" b="5715"/>
-            <wp:docPr id="282672721" name="Immagine 1" descr="Immagine che contiene testo, schermata, numero, Carattere&#10;&#10;Descrizione generata automaticamente"/>
+            <wp:docPr id="1138520590" name="Immagine 1" descr="Immagine che contiene testo, schermata, numero, Carattere&#10;&#10;Descrizione generata automaticamente"/>
             <wp:cNvGraphicFramePr>
               <a:graphicFrameLocks xmlns:a="http://schemas.openxmlformats.org/drawingml/2006/main" noChangeAspect="1"/>
             </wp:cNvGraphicFramePr>
@@ -380,7 +380,7 @@
               <a:graphicData uri="http://schemas.openxmlformats.org/drawingml/2006/picture">
                 <pic:pic xmlns:pic="http://schemas.openxmlformats.org/drawingml/2006/picture">
                   <pic:nvPicPr>
-                    <pic:cNvPr id="282672721" name="Immagine 1" descr="Immagine che contiene testo, schermata, numero, Carattere&#10;&#10;Descrizione generata automaticamente"/>
+                    <pic:cNvPr id="1138520590" name="Immagine 1" descr="Immagine che contiene testo, schermata, numero, Carattere&#10;&#10;Descrizione generata automaticamente"/>
                     <pic:cNvPicPr/>
                   </pic:nvPicPr>
                   <pic:blipFill>

</xml_diff>

<commit_message>
Aggiornata Tesina con i test eseguiti
</commit_message>
<xml_diff>
--- a/Documentazione/Tesina.docx
+++ b/Documentazione/Tesina.docx
@@ -216,7 +216,23 @@
           <w:sz w:val="24"/>
           <w:szCs w:val="24"/>
         </w:rPr>
-        <w:t>Il sistema deve essere dotato di un sistema di recommendation basato su caratteristiche simili. Verranno consigliati film con caratteristiche simili a quelli acquistati precedentemente dall’utente.</w:t>
+        <w:t xml:space="preserve">Il sistema deve essere dotato di un sistema di </w:t>
+      </w:r>
+      <w:proofErr w:type="spellStart"/>
+      <w:r>
+        <w:rPr>
+          <w:sz w:val="24"/>
+          <w:szCs w:val="24"/>
+        </w:rPr>
+        <w:t>recommendation</w:t>
+      </w:r>
+      <w:proofErr w:type="spellEnd"/>
+      <w:r>
+        <w:rPr>
+          <w:sz w:val="24"/>
+          <w:szCs w:val="24"/>
+        </w:rPr>
+        <w:t xml:space="preserve"> basato su caratteristiche simili. Verranno consigliati film con caratteristiche simili a quelli acquistati precedentemente dall’utente.</w:t>
       </w:r>
     </w:p>
     <w:p>
@@ -689,6 +705,7 @@
         </w:rPr>
         <w:t xml:space="preserve">il metodo </w:t>
       </w:r>
+      <w:proofErr w:type="spellStart"/>
       <w:r>
         <w:rPr>
           <w:b/>
@@ -696,9 +713,9 @@
           <w:sz w:val="24"/>
           <w:szCs w:val="24"/>
         </w:rPr>
-        <w:t>get_</w:t>
-      </w:r>
-      <w:proofErr w:type="gramStart"/>
+        <w:t>get_proiezioni</w:t>
+      </w:r>
+      <w:proofErr w:type="spellEnd"/>
       <w:r>
         <w:rPr>
           <w:b/>
@@ -706,9 +723,39 @@
           <w:sz w:val="24"/>
           <w:szCs w:val="24"/>
         </w:rPr>
-        <w:t>proiezioni(</w:t>
-      </w:r>
-      <w:proofErr w:type="gramEnd"/>
+        <w:t>()</w:t>
+      </w:r>
+      <w:r>
+        <w:rPr>
+          <w:sz w:val="24"/>
+          <w:szCs w:val="24"/>
+        </w:rPr>
+        <w:t xml:space="preserve"> ritorna tutte le proiezioni associate a un film.</w:t>
+      </w:r>
+    </w:p>
+    <w:p>
+      <w:pPr>
+        <w:ind w:left="708"/>
+        <w:jc w:val="both"/>
+        <w:rPr>
+          <w:sz w:val="24"/>
+          <w:szCs w:val="24"/>
+        </w:rPr>
+      </w:pPr>
+      <w:r>
+        <w:rPr>
+          <w:sz w:val="24"/>
+          <w:szCs w:val="24"/>
+        </w:rPr>
+        <w:t>Nella classe</w:t>
+      </w:r>
+      <w:r>
+        <w:rPr>
+          <w:sz w:val="24"/>
+          <w:szCs w:val="24"/>
+        </w:rPr>
+        <w:t xml:space="preserve"> </w:t>
+      </w:r>
       <w:r>
         <w:rPr>
           <w:b/>
@@ -716,39 +763,16 @@
           <w:sz w:val="24"/>
           <w:szCs w:val="24"/>
         </w:rPr>
-        <w:t>)</w:t>
-      </w:r>
-      <w:r>
-        <w:rPr>
-          <w:sz w:val="24"/>
-          <w:szCs w:val="24"/>
-        </w:rPr>
-        <w:t xml:space="preserve"> ritorna tutte le proiezioni associate a un film.</w:t>
-      </w:r>
-    </w:p>
-    <w:p>
-      <w:pPr>
-        <w:ind w:left="708"/>
-        <w:jc w:val="both"/>
-        <w:rPr>
-          <w:sz w:val="24"/>
-          <w:szCs w:val="24"/>
-        </w:rPr>
-      </w:pPr>
-      <w:r>
-        <w:rPr>
-          <w:sz w:val="24"/>
-          <w:szCs w:val="24"/>
-        </w:rPr>
-        <w:t>Nella classe</w:t>
-      </w:r>
-      <w:r>
-        <w:rPr>
-          <w:sz w:val="24"/>
-          <w:szCs w:val="24"/>
-        </w:rPr>
-        <w:t xml:space="preserve"> </w:t>
-      </w:r>
+        <w:t xml:space="preserve">Proiezione </w:t>
+      </w:r>
+      <w:r>
+        <w:rPr>
+          <w:sz w:val="24"/>
+          <w:szCs w:val="24"/>
+        </w:rPr>
+        <w:t xml:space="preserve">il metodo </w:t>
+      </w:r>
+      <w:proofErr w:type="spellStart"/>
       <w:r>
         <w:rPr>
           <w:b/>
@@ -756,15 +780,9 @@
           <w:sz w:val="24"/>
           <w:szCs w:val="24"/>
         </w:rPr>
-        <w:t xml:space="preserve">Proiezione </w:t>
-      </w:r>
-      <w:r>
-        <w:rPr>
-          <w:sz w:val="24"/>
-          <w:szCs w:val="24"/>
-        </w:rPr>
-        <w:t xml:space="preserve">il metodo </w:t>
-      </w:r>
+        <w:t>get_prenotazioni</w:t>
+      </w:r>
+      <w:proofErr w:type="spellEnd"/>
       <w:r>
         <w:rPr>
           <w:b/>
@@ -772,9 +790,39 @@
           <w:sz w:val="24"/>
           <w:szCs w:val="24"/>
         </w:rPr>
-        <w:t>get_</w:t>
-      </w:r>
-      <w:proofErr w:type="gramStart"/>
+        <w:t>()</w:t>
+      </w:r>
+      <w:r>
+        <w:rPr>
+          <w:sz w:val="24"/>
+          <w:szCs w:val="24"/>
+        </w:rPr>
+        <w:t xml:space="preserve"> ritorna </w:t>
+      </w:r>
+      <w:r>
+        <w:rPr>
+          <w:sz w:val="24"/>
+          <w:szCs w:val="24"/>
+        </w:rPr>
+        <w:t>tutte le prenotazioni associate ad una proiezione.</w:t>
+      </w:r>
+    </w:p>
+    <w:p>
+      <w:pPr>
+        <w:ind w:left="708"/>
+        <w:jc w:val="both"/>
+        <w:rPr>
+          <w:sz w:val="24"/>
+          <w:szCs w:val="24"/>
+        </w:rPr>
+      </w:pPr>
+      <w:r>
+        <w:rPr>
+          <w:sz w:val="24"/>
+          <w:szCs w:val="24"/>
+        </w:rPr>
+        <w:t xml:space="preserve">Nella classe </w:t>
+      </w:r>
       <w:r>
         <w:rPr>
           <w:b/>
@@ -782,9 +830,16 @@
           <w:sz w:val="24"/>
           <w:szCs w:val="24"/>
         </w:rPr>
-        <w:t>prenotazioni(</w:t>
-      </w:r>
-      <w:proofErr w:type="gramEnd"/>
+        <w:t>Utente</w:t>
+      </w:r>
+      <w:r>
+        <w:rPr>
+          <w:sz w:val="24"/>
+          <w:szCs w:val="24"/>
+        </w:rPr>
+        <w:t xml:space="preserve"> il metodo </w:t>
+      </w:r>
+      <w:proofErr w:type="spellStart"/>
       <w:r>
         <w:rPr>
           <w:b/>
@@ -792,39 +847,9 @@
           <w:sz w:val="24"/>
           <w:szCs w:val="24"/>
         </w:rPr>
-        <w:t>)</w:t>
-      </w:r>
-      <w:r>
-        <w:rPr>
-          <w:sz w:val="24"/>
-          <w:szCs w:val="24"/>
-        </w:rPr>
-        <w:t xml:space="preserve"> ritorna </w:t>
-      </w:r>
-      <w:r>
-        <w:rPr>
-          <w:sz w:val="24"/>
-          <w:szCs w:val="24"/>
-        </w:rPr>
-        <w:t>tutte le prenotazioni associate ad una proiezione.</w:t>
-      </w:r>
-    </w:p>
-    <w:p>
-      <w:pPr>
-        <w:ind w:left="708"/>
-        <w:jc w:val="both"/>
-        <w:rPr>
-          <w:sz w:val="24"/>
-          <w:szCs w:val="24"/>
-        </w:rPr>
-      </w:pPr>
-      <w:r>
-        <w:rPr>
-          <w:sz w:val="24"/>
-          <w:szCs w:val="24"/>
-        </w:rPr>
-        <w:t xml:space="preserve">Nella classe </w:t>
-      </w:r>
+        <w:t>get_prenotazioni</w:t>
+      </w:r>
+      <w:proofErr w:type="spellEnd"/>
       <w:r>
         <w:rPr>
           <w:b/>
@@ -832,43 +857,7 @@
           <w:sz w:val="24"/>
           <w:szCs w:val="24"/>
         </w:rPr>
-        <w:t>Utente</w:t>
-      </w:r>
-      <w:r>
-        <w:rPr>
-          <w:sz w:val="24"/>
-          <w:szCs w:val="24"/>
-        </w:rPr>
-        <w:t xml:space="preserve"> il metodo </w:t>
-      </w:r>
-      <w:r>
-        <w:rPr>
-          <w:b/>
-          <w:bCs/>
-          <w:sz w:val="24"/>
-          <w:szCs w:val="24"/>
-        </w:rPr>
-        <w:t>get_</w:t>
-      </w:r>
-      <w:proofErr w:type="gramStart"/>
-      <w:r>
-        <w:rPr>
-          <w:b/>
-          <w:bCs/>
-          <w:sz w:val="24"/>
-          <w:szCs w:val="24"/>
-        </w:rPr>
-        <w:t>prenotazioni(</w:t>
-      </w:r>
-      <w:proofErr w:type="gramEnd"/>
-      <w:r>
-        <w:rPr>
-          <w:b/>
-          <w:bCs/>
-          <w:sz w:val="24"/>
-          <w:szCs w:val="24"/>
-        </w:rPr>
-        <w:t>)</w:t>
+        <w:t>()</w:t>
       </w:r>
       <w:r>
         <w:rPr>
@@ -984,23 +973,7 @@
           <w:sz w:val="24"/>
           <w:szCs w:val="24"/>
         </w:rPr>
-        <w:t>Un utente può avere molte prenotazioni (</w:t>
-      </w:r>
-      <w:proofErr w:type="gramStart"/>
-      <w:r>
-        <w:rPr>
-          <w:sz w:val="24"/>
-          <w:szCs w:val="24"/>
-        </w:rPr>
-        <w:t>0..</w:t>
-      </w:r>
-      <w:proofErr w:type="gramEnd"/>
-      <w:r>
-        <w:rPr>
-          <w:sz w:val="24"/>
-          <w:szCs w:val="24"/>
-        </w:rPr>
-        <w:t>*).</w:t>
+        <w:t>Un utente può avere molte prenotazioni (0..*).</w:t>
       </w:r>
     </w:p>
     <w:p>
@@ -1064,23 +1037,7 @@
           <w:sz w:val="24"/>
           <w:szCs w:val="24"/>
         </w:rPr>
-        <w:t>Una proiezione può avere molte prenotazioni (</w:t>
-      </w:r>
-      <w:proofErr w:type="gramStart"/>
-      <w:r>
-        <w:rPr>
-          <w:sz w:val="24"/>
-          <w:szCs w:val="24"/>
-        </w:rPr>
-        <w:t>0..</w:t>
-      </w:r>
-      <w:proofErr w:type="gramEnd"/>
-      <w:r>
-        <w:rPr>
-          <w:sz w:val="24"/>
-          <w:szCs w:val="24"/>
-        </w:rPr>
-        <w:t>*).</w:t>
+        <w:t>Una proiezione può avere molte prenotazioni (0..*).</w:t>
       </w:r>
     </w:p>
     <w:p>
@@ -1143,23 +1100,7 @@
           <w:sz w:val="24"/>
           <w:szCs w:val="24"/>
         </w:rPr>
-        <w:t>Un film può avere molte proiezioni (</w:t>
-      </w:r>
-      <w:proofErr w:type="gramStart"/>
-      <w:r>
-        <w:rPr>
-          <w:sz w:val="24"/>
-          <w:szCs w:val="24"/>
-        </w:rPr>
-        <w:t>0..</w:t>
-      </w:r>
-      <w:proofErr w:type="gramEnd"/>
-      <w:r>
-        <w:rPr>
-          <w:sz w:val="24"/>
-          <w:szCs w:val="24"/>
-        </w:rPr>
-        <w:t>*).</w:t>
+        <w:t>Un film può avere molte proiezioni (0..*).</w:t>
       </w:r>
     </w:p>
     <w:p>
@@ -1211,8 +1152,17 @@
           <w:sz w:val="28"/>
           <w:szCs w:val="28"/>
         </w:rPr>
-        <w:t>Activity diagram</w:t>
-      </w:r>
+        <w:t xml:space="preserve">Activity </w:t>
+      </w:r>
+      <w:proofErr w:type="spellStart"/>
+      <w:r>
+        <w:rPr>
+          <w:sz w:val="28"/>
+          <w:szCs w:val="28"/>
+        </w:rPr>
+        <w:t>diagram</w:t>
+      </w:r>
+      <w:proofErr w:type="spellEnd"/>
     </w:p>
     <w:p>
       <w:pPr>
@@ -1224,6 +1174,7 @@
           <w:szCs w:val="24"/>
         </w:rPr>
       </w:pPr>
+      <w:proofErr w:type="spellStart"/>
       <w:r>
         <w:rPr>
           <w:sz w:val="24"/>
@@ -1231,6 +1182,7 @@
         </w:rPr>
         <w:t>toDo</w:t>
       </w:r>
+      <w:proofErr w:type="spellEnd"/>
     </w:p>
     <w:p>
       <w:pPr>
@@ -1411,12 +1363,21 @@
           <w:szCs w:val="24"/>
         </w:rPr>
       </w:pPr>
-      <w:r>
-        <w:rPr>
-          <w:sz w:val="24"/>
-          <w:szCs w:val="24"/>
-        </w:rPr>
-        <w:t>Pillow è una libreria di Python su cui Django fa affidamento per gestire i file immagine</w:t>
+      <w:proofErr w:type="spellStart"/>
+      <w:r>
+        <w:rPr>
+          <w:sz w:val="24"/>
+          <w:szCs w:val="24"/>
+        </w:rPr>
+        <w:t>Pillow</w:t>
+      </w:r>
+      <w:proofErr w:type="spellEnd"/>
+      <w:r>
+        <w:rPr>
+          <w:sz w:val="24"/>
+          <w:szCs w:val="24"/>
+        </w:rPr>
+        <w:t xml:space="preserve"> è una libreria di Python su cui Django fa affidamento per gestire i file immagine</w:t>
       </w:r>
       <w:r>
         <w:rPr>
@@ -1444,7 +1405,23 @@
           <w:sz w:val="24"/>
           <w:szCs w:val="24"/>
         </w:rPr>
-        <w:t xml:space="preserve"> ImageField in Django</w:t>
+        <w:t xml:space="preserve"> </w:t>
+      </w:r>
+      <w:proofErr w:type="spellStart"/>
+      <w:r>
+        <w:rPr>
+          <w:sz w:val="24"/>
+          <w:szCs w:val="24"/>
+        </w:rPr>
+        <w:t>ImageField</w:t>
+      </w:r>
+      <w:proofErr w:type="spellEnd"/>
+      <w:r>
+        <w:rPr>
+          <w:sz w:val="24"/>
+          <w:szCs w:val="24"/>
+        </w:rPr>
+        <w:t xml:space="preserve"> in Django</w:t>
       </w:r>
       <w:r>
         <w:rPr>
@@ -1528,15 +1505,31 @@
           <w:sz w:val="24"/>
           <w:szCs w:val="24"/>
         </w:rPr>
-        <w:t xml:space="preserve"> ImageField nel modello</w:t>
-      </w:r>
-      <w:r>
-        <w:rPr>
-          <w:sz w:val="24"/>
-          <w:szCs w:val="24"/>
-        </w:rPr>
         <w:t xml:space="preserve"> </w:t>
       </w:r>
+      <w:proofErr w:type="spellStart"/>
+      <w:r>
+        <w:rPr>
+          <w:sz w:val="24"/>
+          <w:szCs w:val="24"/>
+        </w:rPr>
+        <w:t>ImageField</w:t>
+      </w:r>
+      <w:proofErr w:type="spellEnd"/>
+      <w:r>
+        <w:rPr>
+          <w:sz w:val="24"/>
+          <w:szCs w:val="24"/>
+        </w:rPr>
+        <w:t xml:space="preserve"> nel modello</w:t>
+      </w:r>
+      <w:r>
+        <w:rPr>
+          <w:sz w:val="24"/>
+          <w:szCs w:val="24"/>
+        </w:rPr>
+        <w:t xml:space="preserve"> </w:t>
+      </w:r>
       <w:r>
         <w:rPr>
           <w:sz w:val="24"/>
@@ -1549,7 +1542,23 @@
           <w:sz w:val="24"/>
           <w:szCs w:val="24"/>
         </w:rPr>
-        <w:t xml:space="preserve"> utilizza Pillow per gestire i file </w:t>
+        <w:t xml:space="preserve"> utilizza </w:t>
+      </w:r>
+      <w:proofErr w:type="spellStart"/>
+      <w:r>
+        <w:rPr>
+          <w:sz w:val="24"/>
+          <w:szCs w:val="24"/>
+        </w:rPr>
+        <w:t>Pillow</w:t>
+      </w:r>
+      <w:proofErr w:type="spellEnd"/>
+      <w:r>
+        <w:rPr>
+          <w:sz w:val="24"/>
+          <w:szCs w:val="24"/>
+        </w:rPr>
+        <w:t xml:space="preserve"> per gestire i file </w:t>
       </w:r>
       <w:r>
         <w:rPr>
@@ -1591,20 +1600,30 @@
           <w:lang w:val="en-GB"/>
         </w:rPr>
       </w:pPr>
+      <w:proofErr w:type="spellStart"/>
       <w:r>
         <w:rPr>
           <w:sz w:val="24"/>
           <w:szCs w:val="24"/>
           <w:lang w:val="en-GB"/>
         </w:rPr>
-        <w:t>Installata con</w:t>
-      </w:r>
+        <w:t>Installata</w:t>
+      </w:r>
+      <w:proofErr w:type="spellEnd"/>
       <w:r>
         <w:rPr>
           <w:sz w:val="24"/>
           <w:szCs w:val="24"/>
           <w:lang w:val="en-GB"/>
         </w:rPr>
+        <w:t xml:space="preserve"> con</w:t>
+      </w:r>
+      <w:r>
+        <w:rPr>
+          <w:sz w:val="24"/>
+          <w:szCs w:val="24"/>
+          <w:lang w:val="en-GB"/>
+        </w:rPr>
         <w:t>:</w:t>
       </w:r>
       <w:r>
@@ -1658,6 +1677,7 @@
           <w:lang w:val="en-GB"/>
         </w:rPr>
       </w:pPr>
+      <w:proofErr w:type="spellStart"/>
       <w:r>
         <w:rPr>
           <w:sz w:val="24"/>
@@ -1666,6 +1686,7 @@
         </w:rPr>
         <w:t>toDo</w:t>
       </w:r>
+      <w:proofErr w:type="spellEnd"/>
     </w:p>
     <w:p>
       <w:pPr>
@@ -1719,6 +1740,7 @@
           <w:szCs w:val="24"/>
         </w:rPr>
       </w:pPr>
+      <w:proofErr w:type="spellStart"/>
       <w:r>
         <w:rPr>
           <w:sz w:val="24"/>
@@ -1726,6 +1748,7 @@
         </w:rPr>
         <w:t>toDo</w:t>
       </w:r>
+      <w:proofErr w:type="spellEnd"/>
     </w:p>
     <w:p>
       <w:pPr>
@@ -1776,21 +1799,37 @@
           <w:sz w:val="28"/>
           <w:szCs w:val="28"/>
         </w:rPr>
-        <w:t>Tipo di Recom</w:t>
-      </w:r>
+        <w:t xml:space="preserve">Tipo di </w:t>
+      </w:r>
+      <w:proofErr w:type="spellStart"/>
       <w:r>
         <w:rPr>
           <w:sz w:val="28"/>
           <w:szCs w:val="28"/>
         </w:rPr>
-        <w:t>m</w:t>
+        <w:t>Recom</w:t>
       </w:r>
       <w:r>
         <w:rPr>
           <w:sz w:val="28"/>
           <w:szCs w:val="28"/>
         </w:rPr>
-        <w:t>endation System adottato</w:t>
+        <w:t>m</w:t>
+      </w:r>
+      <w:r>
+        <w:rPr>
+          <w:sz w:val="28"/>
+          <w:szCs w:val="28"/>
+        </w:rPr>
+        <w:t>endation</w:t>
+      </w:r>
+      <w:proofErr w:type="spellEnd"/>
+      <w:r>
+        <w:rPr>
+          <w:sz w:val="28"/>
+          <w:szCs w:val="28"/>
+        </w:rPr>
+        <w:t xml:space="preserve"> System adottato</w:t>
       </w:r>
     </w:p>
     <w:p>
@@ -1814,7 +1853,23 @@
           <w:sz w:val="24"/>
           <w:szCs w:val="24"/>
         </w:rPr>
-        <w:t>sistema di Recommendation System</w:t>
+        <w:t xml:space="preserve">sistema di </w:t>
+      </w:r>
+      <w:proofErr w:type="spellStart"/>
+      <w:r>
+        <w:rPr>
+          <w:sz w:val="24"/>
+          <w:szCs w:val="24"/>
+        </w:rPr>
+        <w:t>Recommendation</w:t>
+      </w:r>
+      <w:proofErr w:type="spellEnd"/>
+      <w:r>
+        <w:rPr>
+          <w:sz w:val="24"/>
+          <w:szCs w:val="24"/>
+        </w:rPr>
+        <w:t xml:space="preserve"> System</w:t>
       </w:r>
       <w:r>
         <w:rPr>
@@ -1939,7 +1994,23 @@
           <w:sz w:val="24"/>
           <w:szCs w:val="24"/>
         </w:rPr>
-        <w:t>per la funzionalità dei recommendation syste</w:t>
+        <w:t xml:space="preserve">per la funzionalità dei </w:t>
+      </w:r>
+      <w:proofErr w:type="spellStart"/>
+      <w:r>
+        <w:rPr>
+          <w:sz w:val="24"/>
+          <w:szCs w:val="24"/>
+        </w:rPr>
+        <w:t>recommendation</w:t>
+      </w:r>
+      <w:proofErr w:type="spellEnd"/>
+      <w:r>
+        <w:rPr>
+          <w:sz w:val="24"/>
+          <w:szCs w:val="24"/>
+        </w:rPr>
+        <w:t xml:space="preserve"> syste</w:t>
       </w:r>
       <w:r>
         <w:rPr>
@@ -2185,6 +2256,7 @@
       </w:pPr>
       <w:r>
         <w:rPr>
+          <w:noProof/>
           <w:sz w:val="28"/>
           <w:szCs w:val="28"/>
         </w:rPr>
@@ -2273,14 +2345,7 @@
           <w:sz w:val="24"/>
           <w:szCs w:val="24"/>
         </w:rPr>
-        <w:t>Inverti l'Ordine delle Prenotazioni</w:t>
-      </w:r>
-      <w:r>
-        <w:rPr>
-          <w:sz w:val="24"/>
-          <w:szCs w:val="24"/>
-        </w:rPr>
-        <w:t>:</w:t>
+        <w:t>Inverti l'Ordine delle Prenotazioni:</w:t>
       </w:r>
     </w:p>
     <w:p>
@@ -2306,6 +2371,7 @@
       </w:pPr>
       <w:r>
         <w:rPr>
+          <w:noProof/>
           <w:sz w:val="24"/>
           <w:szCs w:val="24"/>
         </w:rPr>
@@ -2404,7 +2470,23 @@
           <w:sz w:val="24"/>
           <w:szCs w:val="24"/>
         </w:rPr>
-        <w:t>Inizializza le Liste per Film Consigliati e IDs di Film Acquistati:</w:t>
+        <w:t xml:space="preserve">Inizializza le Liste per Film Consigliati e </w:t>
+      </w:r>
+      <w:proofErr w:type="spellStart"/>
+      <w:r>
+        <w:rPr>
+          <w:sz w:val="24"/>
+          <w:szCs w:val="24"/>
+        </w:rPr>
+        <w:t>IDs</w:t>
+      </w:r>
+      <w:proofErr w:type="spellEnd"/>
+      <w:r>
+        <w:rPr>
+          <w:sz w:val="24"/>
+          <w:szCs w:val="24"/>
+        </w:rPr>
+        <w:t xml:space="preserve"> di Film Acquistati:</w:t>
       </w:r>
     </w:p>
     <w:p>
@@ -2430,6 +2512,7 @@
       </w:pPr>
       <w:r>
         <w:rPr>
+          <w:noProof/>
           <w:sz w:val="24"/>
           <w:szCs w:val="24"/>
         </w:rPr>
@@ -2490,6 +2573,7 @@
           <w:szCs w:val="24"/>
         </w:rPr>
       </w:pPr>
+      <w:proofErr w:type="spellStart"/>
       <w:r>
         <w:rPr>
           <w:i/>
@@ -2499,6 +2583,7 @@
         </w:rPr>
         <w:t>film_consigliati</w:t>
       </w:r>
+      <w:proofErr w:type="spellEnd"/>
       <w:r>
         <w:rPr>
           <w:sz w:val="24"/>
@@ -2506,6 +2591,7 @@
         </w:rPr>
         <w:t xml:space="preserve"> è la lista che conterrà i film consigliati. </w:t>
       </w:r>
+      <w:proofErr w:type="spellStart"/>
       <w:r>
         <w:rPr>
           <w:i/>
@@ -2515,6 +2601,7 @@
         </w:rPr>
         <w:t>film_acquistati_ids</w:t>
       </w:r>
+      <w:proofErr w:type="spellEnd"/>
       <w:r>
         <w:rPr>
           <w:sz w:val="24"/>
@@ -2567,6 +2654,7 @@
       </w:pPr>
       <w:r>
         <w:rPr>
+          <w:noProof/>
           <w:sz w:val="24"/>
           <w:szCs w:val="24"/>
         </w:rPr>
@@ -2648,6 +2736,7 @@
         </w:rPr>
         <w:t xml:space="preserve"> un dizionario di liste (</w:t>
       </w:r>
+      <w:proofErr w:type="spellStart"/>
       <w:r>
         <w:rPr>
           <w:i/>
@@ -2657,6 +2746,7 @@
         </w:rPr>
         <w:t>caratteristiche_films</w:t>
       </w:r>
+      <w:proofErr w:type="spellEnd"/>
       <w:r>
         <w:rPr>
           <w:sz w:val="24"/>
@@ -2720,6 +2810,7 @@
       </w:pPr>
       <w:r>
         <w:rPr>
+          <w:noProof/>
           <w:sz w:val="24"/>
           <w:szCs w:val="24"/>
         </w:rPr>
@@ -2844,6 +2935,7 @@
       </w:pPr>
       <w:r>
         <w:rPr>
+          <w:noProof/>
           <w:sz w:val="24"/>
           <w:szCs w:val="24"/>
         </w:rPr>
@@ -2905,6 +2997,7 @@
           <w:szCs w:val="24"/>
         </w:rPr>
       </w:pPr>
+      <w:proofErr w:type="spellStart"/>
       <w:r>
         <w:rPr>
           <w:i/>
@@ -2915,6 +3008,7 @@
         <w:lastRenderedPageBreak/>
         <w:t>num_films_to_recommend</w:t>
       </w:r>
+      <w:proofErr w:type="spellEnd"/>
       <w:r>
         <w:rPr>
           <w:sz w:val="24"/>
@@ -2922,6 +3016,7 @@
         </w:rPr>
         <w:t xml:space="preserve"> è il numero totale di film che vogliamo consigliare. </w:t>
       </w:r>
+      <w:proofErr w:type="spellStart"/>
       <w:r>
         <w:rPr>
           <w:i/>
@@ -2931,6 +3026,7 @@
         </w:rPr>
         <w:t>max_weight</w:t>
       </w:r>
+      <w:proofErr w:type="spellEnd"/>
       <w:r>
         <w:rPr>
           <w:sz w:val="24"/>
@@ -3001,6 +3097,7 @@
       </w:pPr>
       <w:r>
         <w:rPr>
+          <w:noProof/>
           <w:sz w:val="24"/>
           <w:szCs w:val="24"/>
         </w:rPr>
@@ -3195,6 +3292,7 @@
       </w:pPr>
       <w:r>
         <w:rPr>
+          <w:noProof/>
           <w:sz w:val="24"/>
           <w:szCs w:val="24"/>
         </w:rPr>
@@ -3319,6 +3417,7 @@
       </w:pPr>
       <w:r>
         <w:rPr>
+          <w:noProof/>
           <w:sz w:val="24"/>
           <w:szCs w:val="24"/>
         </w:rPr>
@@ -3380,6 +3479,7 @@
           <w:szCs w:val="24"/>
         </w:rPr>
       </w:pPr>
+      <w:proofErr w:type="spellStart"/>
       <w:r>
         <w:rPr>
           <w:i/>
@@ -3389,6 +3489,7 @@
         </w:rPr>
         <w:t>limit</w:t>
       </w:r>
+      <w:proofErr w:type="spellEnd"/>
       <w:r>
         <w:rPr>
           <w:sz w:val="24"/>
@@ -3396,6 +3497,7 @@
         </w:rPr>
         <w:t xml:space="preserve"> è il numero massimo di film da consigliare per quella prenotazione. Viene calcolato come </w:t>
       </w:r>
+      <w:proofErr w:type="spellStart"/>
       <w:r>
         <w:rPr>
           <w:i/>
@@ -3405,6 +3507,7 @@
         </w:rPr>
         <w:t>max_weight</w:t>
       </w:r>
+      <w:proofErr w:type="spellEnd"/>
       <w:r>
         <w:rPr>
           <w:sz w:val="24"/>
@@ -3412,14 +3515,25 @@
         </w:rPr>
         <w:t xml:space="preserve"> meno un valore che dipende dall'indice della prenotazione (</w:t>
       </w:r>
-      <w:r>
-        <w:rPr>
-          <w:i/>
-          <w:iCs/>
-          <w:sz w:val="24"/>
-          <w:szCs w:val="24"/>
-        </w:rPr>
-        <w:t>idx * step</w:t>
+      <w:proofErr w:type="spellStart"/>
+      <w:r>
+        <w:rPr>
+          <w:i/>
+          <w:iCs/>
+          <w:sz w:val="24"/>
+          <w:szCs w:val="24"/>
+        </w:rPr>
+        <w:t>idx</w:t>
+      </w:r>
+      <w:proofErr w:type="spellEnd"/>
+      <w:r>
+        <w:rPr>
+          <w:i/>
+          <w:iCs/>
+          <w:sz w:val="24"/>
+          <w:szCs w:val="24"/>
+        </w:rPr>
+        <w:t xml:space="preserve"> * step</w:t>
       </w:r>
       <w:r>
         <w:rPr>
@@ -3428,25 +3542,14 @@
         </w:rPr>
         <w:t xml:space="preserve">). Questo fa sì che il numero di film da consigliare diminuisca man mano che ci si sposta verso prenotazioni meno recenti. </w:t>
       </w:r>
-      <w:proofErr w:type="gramStart"/>
-      <w:r>
-        <w:rPr>
-          <w:i/>
-          <w:iCs/>
-          <w:sz w:val="24"/>
-          <w:szCs w:val="24"/>
-        </w:rPr>
-        <w:t>max(</w:t>
-      </w:r>
-      <w:proofErr w:type="gramEnd"/>
-      <w:r>
-        <w:rPr>
-          <w:i/>
-          <w:iCs/>
-          <w:sz w:val="24"/>
-          <w:szCs w:val="24"/>
-        </w:rPr>
-        <w:t>)</w:t>
+      <w:r>
+        <w:rPr>
+          <w:i/>
+          <w:iCs/>
+          <w:sz w:val="24"/>
+          <w:szCs w:val="24"/>
+        </w:rPr>
+        <w:t>max()</w:t>
       </w:r>
       <w:r>
         <w:rPr>
@@ -3455,6 +3558,7 @@
         </w:rPr>
         <w:t xml:space="preserve"> garantisce che </w:t>
       </w:r>
+      <w:proofErr w:type="spellStart"/>
       <w:r>
         <w:rPr>
           <w:i/>
@@ -3464,6 +3568,7 @@
         </w:rPr>
         <w:t>limit</w:t>
       </w:r>
+      <w:proofErr w:type="spellEnd"/>
       <w:r>
         <w:rPr>
           <w:sz w:val="24"/>
@@ -3527,6 +3632,7 @@
       </w:pPr>
       <w:r>
         <w:rPr>
+          <w:noProof/>
           <w:sz w:val="24"/>
           <w:szCs w:val="24"/>
         </w:rPr>
@@ -3588,6 +3694,7 @@
           <w:szCs w:val="24"/>
         </w:rPr>
       </w:pPr>
+      <w:proofErr w:type="spellStart"/>
       <w:r>
         <w:rPr>
           <w:i/>
@@ -3598,6 +3705,7 @@
         <w:lastRenderedPageBreak/>
         <w:t>half_limit</w:t>
       </w:r>
+      <w:proofErr w:type="spellEnd"/>
       <w:r>
         <w:rPr>
           <w:sz w:val="24"/>
@@ -3605,6 +3713,7 @@
         </w:rPr>
         <w:t xml:space="preserve"> è la metà del </w:t>
       </w:r>
+      <w:proofErr w:type="spellStart"/>
       <w:r>
         <w:rPr>
           <w:i/>
@@ -3614,6 +3723,7 @@
         </w:rPr>
         <w:t>limit</w:t>
       </w:r>
+      <w:proofErr w:type="spellEnd"/>
       <w:r>
         <w:rPr>
           <w:sz w:val="24"/>
@@ -3621,6 +3731,7 @@
         </w:rPr>
         <w:t xml:space="preserve">. Se </w:t>
       </w:r>
+      <w:proofErr w:type="spellStart"/>
       <w:r>
         <w:rPr>
           <w:i/>
@@ -3630,6 +3741,7 @@
         </w:rPr>
         <w:t>limit</w:t>
       </w:r>
+      <w:proofErr w:type="spellEnd"/>
       <w:r>
         <w:rPr>
           <w:sz w:val="24"/>
@@ -3637,6 +3749,7 @@
         </w:rPr>
         <w:t xml:space="preserve"> è dispari, </w:t>
       </w:r>
+      <w:proofErr w:type="spellStart"/>
       <w:r>
         <w:rPr>
           <w:i/>
@@ -3646,6 +3759,7 @@
         </w:rPr>
         <w:t>genre_limit</w:t>
       </w:r>
+      <w:proofErr w:type="spellEnd"/>
       <w:r>
         <w:rPr>
           <w:sz w:val="24"/>
@@ -3653,6 +3767,7 @@
         </w:rPr>
         <w:t xml:space="preserve"> sarà metà di </w:t>
       </w:r>
+      <w:proofErr w:type="spellStart"/>
       <w:r>
         <w:rPr>
           <w:i/>
@@ -3662,6 +3777,7 @@
         </w:rPr>
         <w:t>limit</w:t>
       </w:r>
+      <w:proofErr w:type="spellEnd"/>
       <w:r>
         <w:rPr>
           <w:sz w:val="24"/>
@@ -3669,6 +3785,7 @@
         </w:rPr>
         <w:t xml:space="preserve"> più uno, altrimenti sarà semplicemente </w:t>
       </w:r>
+      <w:proofErr w:type="spellStart"/>
       <w:r>
         <w:rPr>
           <w:i/>
@@ -3678,6 +3795,7 @@
         </w:rPr>
         <w:t>half_limit</w:t>
       </w:r>
+      <w:proofErr w:type="spellEnd"/>
       <w:r>
         <w:rPr>
           <w:sz w:val="24"/>
@@ -3685,6 +3803,7 @@
         </w:rPr>
         <w:t xml:space="preserve">. </w:t>
       </w:r>
+      <w:proofErr w:type="spellStart"/>
       <w:r>
         <w:rPr>
           <w:i/>
@@ -3694,6 +3813,7 @@
         </w:rPr>
         <w:t>extra_limit</w:t>
       </w:r>
+      <w:proofErr w:type="spellEnd"/>
       <w:r>
         <w:rPr>
           <w:sz w:val="24"/>
@@ -3701,6 +3821,7 @@
         </w:rPr>
         <w:t xml:space="preserve"> è sempre </w:t>
       </w:r>
+      <w:proofErr w:type="spellStart"/>
       <w:r>
         <w:rPr>
           <w:i/>
@@ -3710,6 +3831,7 @@
         </w:rPr>
         <w:t>half_limit</w:t>
       </w:r>
+      <w:proofErr w:type="spellEnd"/>
       <w:r>
         <w:rPr>
           <w:sz w:val="24"/>
@@ -3717,14 +3839,25 @@
         </w:rPr>
         <w:t xml:space="preserve">. Questo assicura che ci siano più film consigliati per il genere rispetto agli extra quando </w:t>
       </w:r>
-      <w:r>
-        <w:rPr>
-          <w:i/>
-          <w:iCs/>
-          <w:sz w:val="24"/>
-          <w:szCs w:val="24"/>
-        </w:rPr>
-        <w:t xml:space="preserve">limit </w:t>
+      <w:proofErr w:type="spellStart"/>
+      <w:r>
+        <w:rPr>
+          <w:i/>
+          <w:iCs/>
+          <w:sz w:val="24"/>
+          <w:szCs w:val="24"/>
+        </w:rPr>
+        <w:t>limit</w:t>
+      </w:r>
+      <w:proofErr w:type="spellEnd"/>
+      <w:r>
+        <w:rPr>
+          <w:i/>
+          <w:iCs/>
+          <w:sz w:val="24"/>
+          <w:szCs w:val="24"/>
+        </w:rPr>
+        <w:t xml:space="preserve"> </w:t>
       </w:r>
       <w:r>
         <w:rPr>
@@ -3789,6 +3922,7 @@
       </w:pPr>
       <w:r>
         <w:rPr>
+          <w:noProof/>
           <w:sz w:val="24"/>
           <w:szCs w:val="24"/>
         </w:rPr>
@@ -3857,6 +3991,7 @@
         </w:rPr>
         <w:t xml:space="preserve">Viene creata una query per trovare film dello stesso genere del film acquistato. </w:t>
       </w:r>
+      <w:proofErr w:type="spellStart"/>
       <w:r>
         <w:rPr>
           <w:i/>
@@ -3866,6 +4001,7 @@
         </w:rPr>
         <w:t>get_similar_films</w:t>
       </w:r>
+      <w:proofErr w:type="spellEnd"/>
       <w:r>
         <w:rPr>
           <w:sz w:val="24"/>
@@ -3873,6 +4009,7 @@
         </w:rPr>
         <w:t xml:space="preserve"> esegue questa query escludendo i film già acquistati e limitando il numero di risultati a </w:t>
       </w:r>
+      <w:proofErr w:type="spellStart"/>
       <w:r>
         <w:rPr>
           <w:i/>
@@ -3882,6 +4019,7 @@
         </w:rPr>
         <w:t>genre_limit</w:t>
       </w:r>
+      <w:proofErr w:type="spellEnd"/>
       <w:r>
         <w:rPr>
           <w:sz w:val="24"/>
@@ -3889,6 +4027,7 @@
         </w:rPr>
         <w:t xml:space="preserve">. I film trovati vengono memorizzati in </w:t>
       </w:r>
+      <w:proofErr w:type="spellStart"/>
       <w:r>
         <w:rPr>
           <w:i/>
@@ -3898,6 +4037,7 @@
         </w:rPr>
         <w:t>similar_genre_films</w:t>
       </w:r>
+      <w:proofErr w:type="spellEnd"/>
       <w:r>
         <w:rPr>
           <w:sz w:val="24"/>
@@ -3961,6 +4101,7 @@
       </w:pPr>
       <w:r>
         <w:rPr>
+          <w:noProof/>
           <w:sz w:val="24"/>
           <w:szCs w:val="24"/>
         </w:rPr>
@@ -4029,6 +4170,7 @@
         </w:rPr>
         <w:t>I film dello stesso genere trovati vengono aggiunti alla lista dei film consigliati (</w:t>
       </w:r>
+      <w:proofErr w:type="spellStart"/>
       <w:r>
         <w:rPr>
           <w:i/>
@@ -4038,6 +4180,7 @@
         </w:rPr>
         <w:t>film_consigliati</w:t>
       </w:r>
+      <w:proofErr w:type="spellEnd"/>
       <w:r>
         <w:rPr>
           <w:sz w:val="24"/>
@@ -4045,6 +4188,7 @@
         </w:rPr>
         <w:t xml:space="preserve">). Gli ID di questi film vengono anche aggiunti a </w:t>
       </w:r>
+      <w:proofErr w:type="spellStart"/>
       <w:r>
         <w:rPr>
           <w:i/>
@@ -4054,6 +4198,7 @@
         </w:rPr>
         <w:t>film_acquistati_ids</w:t>
       </w:r>
+      <w:proofErr w:type="spellEnd"/>
       <w:r>
         <w:rPr>
           <w:sz w:val="24"/>
@@ -4117,6 +4262,7 @@
       </w:pPr>
       <w:r>
         <w:rPr>
+          <w:noProof/>
           <w:sz w:val="24"/>
           <w:szCs w:val="24"/>
         </w:rPr>
@@ -4241,6 +4387,7 @@
       </w:pPr>
       <w:r>
         <w:rPr>
+          <w:noProof/>
           <w:sz w:val="24"/>
           <w:szCs w:val="24"/>
         </w:rPr>
@@ -4309,6 +4456,7 @@
         </w:rPr>
         <w:t xml:space="preserve">Se </w:t>
       </w:r>
+      <w:proofErr w:type="spellStart"/>
       <w:r>
         <w:rPr>
           <w:i/>
@@ -4318,6 +4466,7 @@
         </w:rPr>
         <w:t>extra_query</w:t>
       </w:r>
+      <w:proofErr w:type="spellEnd"/>
       <w:r>
         <w:rPr>
           <w:sz w:val="24"/>
@@ -4325,6 +4474,7 @@
         </w:rPr>
         <w:t xml:space="preserve"> contiene delle condizioni, viene eseguita una query per trovare film con gli stessi extra, escludendo quelli già acquistati e limitando il numero di risultati a </w:t>
       </w:r>
+      <w:proofErr w:type="spellStart"/>
       <w:r>
         <w:rPr>
           <w:i/>
@@ -4334,6 +4484,7 @@
         </w:rPr>
         <w:t>extra_limit</w:t>
       </w:r>
+      <w:proofErr w:type="spellEnd"/>
       <w:r>
         <w:rPr>
           <w:sz w:val="24"/>
@@ -4341,6 +4492,7 @@
         </w:rPr>
         <w:t xml:space="preserve">. I film trovati vengono aggiunti a </w:t>
       </w:r>
+      <w:proofErr w:type="spellStart"/>
       <w:r>
         <w:rPr>
           <w:i/>
@@ -4350,6 +4502,7 @@
         </w:rPr>
         <w:t>film_consigliati</w:t>
       </w:r>
+      <w:proofErr w:type="spellEnd"/>
       <w:r>
         <w:rPr>
           <w:sz w:val="24"/>
@@ -4357,6 +4510,7 @@
         </w:rPr>
         <w:t xml:space="preserve"> e i loro ID a </w:t>
       </w:r>
+      <w:proofErr w:type="spellStart"/>
       <w:r>
         <w:rPr>
           <w:i/>
@@ -4366,6 +4520,7 @@
         </w:rPr>
         <w:t>film_acquistati_ids</w:t>
       </w:r>
+      <w:proofErr w:type="spellEnd"/>
       <w:r>
         <w:rPr>
           <w:sz w:val="24"/>
@@ -4429,6 +4584,7 @@
       </w:pPr>
       <w:r>
         <w:rPr>
+          <w:noProof/>
           <w:sz w:val="24"/>
           <w:szCs w:val="24"/>
         </w:rPr>
@@ -4497,6 +4653,7 @@
         </w:rPr>
         <w:t xml:space="preserve">Alla fine, la lista </w:t>
       </w:r>
+      <w:proofErr w:type="spellStart"/>
       <w:r>
         <w:rPr>
           <w:i/>
@@ -4506,6 +4663,7 @@
         </w:rPr>
         <w:t>film_consigliati</w:t>
       </w:r>
+      <w:proofErr w:type="spellEnd"/>
       <w:r>
         <w:rPr>
           <w:sz w:val="24"/>
@@ -4513,6 +4671,7 @@
         </w:rPr>
         <w:t xml:space="preserve"> viene troncata per contenere al massimo </w:t>
       </w:r>
+      <w:proofErr w:type="spellStart"/>
       <w:r>
         <w:rPr>
           <w:i/>
@@ -4522,6 +4681,7 @@
         </w:rPr>
         <w:t>num_films_to_recommend</w:t>
       </w:r>
+      <w:proofErr w:type="spellEnd"/>
       <w:r>
         <w:rPr>
           <w:sz w:val="24"/>
@@ -4577,14 +4737,7 @@
           <w:sz w:val="24"/>
           <w:szCs w:val="24"/>
         </w:rPr>
-        <w:t>l</w:t>
-      </w:r>
-      <w:r>
-        <w:rPr>
-          <w:sz w:val="24"/>
-          <w:szCs w:val="24"/>
-        </w:rPr>
-        <w:t>'algoritmo genera raccomandazioni basate sulle caratteristiche dei film recentemente acquistati dall'utente. I film vengono selezionati in base al genere e agli extra (3D o in inglese), dando la priorità ai film del genere dell'ultimo acquisto e successivamente agli extra. Man mano che ci si sposta verso acquisti più vecchi, il numero di film raccomandati per ogni acquisto diminuisce, ma i film simili al genere vengono raccomandati in quantità maggiore rispetto agli extra.</w:t>
+        <w:t>l'algoritmo genera raccomandazioni basate sulle caratteristiche dei film recentemente acquistati dall'utente. I film vengono selezionati in base al genere e agli extra (3D o in inglese), dando la priorità ai film del genere dell'ultimo acquisto e successivamente agli extra. Man mano che ci si sposta verso acquisti più vecchi, il numero di film raccomandati per ogni acquisto diminuisce, ma i film simili al genere vengono raccomandati in quantità maggiore rispetto agli extra.</w:t>
       </w:r>
     </w:p>
     <w:p>
@@ -4623,16 +4776,3367 @@
         <w:pStyle w:val="Paragrafoelenco"/>
         <w:jc w:val="both"/>
         <w:rPr>
-          <w:sz w:val="24"/>
-          <w:szCs w:val="24"/>
-        </w:rPr>
-      </w:pPr>
-      <w:r>
-        <w:rPr>
-          <w:sz w:val="24"/>
-          <w:szCs w:val="24"/>
-        </w:rPr>
-        <w:t>toDo</w:t>
+          <w:sz w:val="28"/>
+          <w:szCs w:val="28"/>
+        </w:rPr>
+      </w:pPr>
+      <w:r>
+        <w:rPr>
+          <w:sz w:val="28"/>
+          <w:szCs w:val="28"/>
+        </w:rPr>
+        <w:t>Test su funzione di codice applicativo</w:t>
+      </w:r>
+    </w:p>
+    <w:p>
+      <w:pPr>
+        <w:pStyle w:val="Paragrafoelenco"/>
+        <w:jc w:val="both"/>
+        <w:rPr>
+          <w:sz w:val="24"/>
+          <w:szCs w:val="24"/>
+        </w:rPr>
+      </w:pPr>
+      <w:r>
+        <w:rPr>
+          <w:sz w:val="24"/>
+          <w:szCs w:val="24"/>
+        </w:rPr>
+        <w:t xml:space="preserve">Ho testato la funzione </w:t>
+      </w:r>
+      <w:proofErr w:type="spellStart"/>
+      <w:r>
+        <w:rPr>
+          <w:i/>
+          <w:iCs/>
+          <w:sz w:val="24"/>
+          <w:szCs w:val="24"/>
+        </w:rPr>
+        <w:t>clean_data</w:t>
+      </w:r>
+      <w:proofErr w:type="spellEnd"/>
+      <w:r>
+        <w:rPr>
+          <w:i/>
+          <w:iCs/>
+          <w:sz w:val="24"/>
+          <w:szCs w:val="24"/>
+        </w:rPr>
+        <w:t>()</w:t>
+      </w:r>
+      <w:r>
+        <w:rPr>
+          <w:i/>
+          <w:iCs/>
+          <w:sz w:val="24"/>
+          <w:szCs w:val="24"/>
+        </w:rPr>
+        <w:t xml:space="preserve"> </w:t>
+      </w:r>
+      <w:r>
+        <w:rPr>
+          <w:sz w:val="24"/>
+          <w:szCs w:val="24"/>
+        </w:rPr>
+        <w:t xml:space="preserve">presente nel file </w:t>
+      </w:r>
+      <w:r>
+        <w:rPr>
+          <w:i/>
+          <w:iCs/>
+          <w:sz w:val="24"/>
+          <w:szCs w:val="24"/>
+        </w:rPr>
+        <w:t>forms.py</w:t>
+      </w:r>
+      <w:r>
+        <w:rPr>
+          <w:i/>
+          <w:iCs/>
+          <w:sz w:val="24"/>
+          <w:szCs w:val="24"/>
+        </w:rPr>
+        <w:t xml:space="preserve">. </w:t>
+      </w:r>
+      <w:r>
+        <w:rPr>
+          <w:sz w:val="24"/>
+          <w:szCs w:val="24"/>
+        </w:rPr>
+        <w:t xml:space="preserve">Questa funzione </w:t>
+      </w:r>
+      <w:r>
+        <w:rPr>
+          <w:sz w:val="24"/>
+          <w:szCs w:val="24"/>
+        </w:rPr>
+        <w:t xml:space="preserve">appartiene alla classe </w:t>
+      </w:r>
+      <w:proofErr w:type="spellStart"/>
+      <w:r>
+        <w:rPr>
+          <w:i/>
+          <w:iCs/>
+          <w:sz w:val="24"/>
+          <w:szCs w:val="24"/>
+        </w:rPr>
+        <w:t>CreateProiezioneForm</w:t>
+      </w:r>
+      <w:proofErr w:type="spellEnd"/>
+      <w:r>
+        <w:rPr>
+          <w:i/>
+          <w:iCs/>
+          <w:sz w:val="24"/>
+          <w:szCs w:val="24"/>
+        </w:rPr>
+        <w:t>(</w:t>
+      </w:r>
+      <w:proofErr w:type="spellStart"/>
+      <w:r>
+        <w:rPr>
+          <w:i/>
+          <w:iCs/>
+          <w:sz w:val="24"/>
+          <w:szCs w:val="24"/>
+        </w:rPr>
+        <w:t>forms.ModelForm</w:t>
+      </w:r>
+      <w:proofErr w:type="spellEnd"/>
+      <w:r>
+        <w:rPr>
+          <w:i/>
+          <w:iCs/>
+          <w:sz w:val="24"/>
+          <w:szCs w:val="24"/>
+        </w:rPr>
+        <w:t>)</w:t>
+      </w:r>
+      <w:r>
+        <w:rPr>
+          <w:i/>
+          <w:iCs/>
+          <w:sz w:val="24"/>
+          <w:szCs w:val="24"/>
+        </w:rPr>
+        <w:t>.</w:t>
+      </w:r>
+      <w:r>
+        <w:rPr>
+          <w:sz w:val="24"/>
+          <w:szCs w:val="24"/>
+        </w:rPr>
+        <w:t xml:space="preserve"> Essa viene invocata nel</w:t>
+      </w:r>
+      <w:r>
+        <w:rPr>
+          <w:sz w:val="24"/>
+          <w:szCs w:val="24"/>
+        </w:rPr>
+        <w:t xml:space="preserve"> momento in cui un utente gestore inserisce </w:t>
+      </w:r>
+      <w:r>
+        <w:rPr>
+          <w:sz w:val="24"/>
+          <w:szCs w:val="24"/>
+        </w:rPr>
+        <w:t>una nuova Proiezione</w:t>
+      </w:r>
+      <w:r>
+        <w:rPr>
+          <w:sz w:val="24"/>
+          <w:szCs w:val="24"/>
+        </w:rPr>
+        <w:t xml:space="preserve">: il </w:t>
+      </w:r>
+      <w:r>
+        <w:rPr>
+          <w:sz w:val="24"/>
+          <w:szCs w:val="24"/>
+        </w:rPr>
+        <w:t xml:space="preserve">compito </w:t>
+      </w:r>
+      <w:r>
+        <w:rPr>
+          <w:sz w:val="24"/>
+          <w:szCs w:val="24"/>
+        </w:rPr>
+        <w:t xml:space="preserve">della funzione </w:t>
+      </w:r>
+      <w:r>
+        <w:rPr>
+          <w:sz w:val="24"/>
+          <w:szCs w:val="24"/>
+        </w:rPr>
+        <w:t>è quello di controllare che la data inserita dall’utente sia valida</w:t>
+      </w:r>
+      <w:r>
+        <w:rPr>
+          <w:sz w:val="24"/>
+          <w:szCs w:val="24"/>
+        </w:rPr>
+        <w:t xml:space="preserve">. </w:t>
+      </w:r>
+      <w:r>
+        <w:rPr>
+          <w:sz w:val="24"/>
+          <w:szCs w:val="24"/>
+        </w:rPr>
+        <w:t xml:space="preserve">Se la data </w:t>
+      </w:r>
+      <w:r>
+        <w:rPr>
+          <w:sz w:val="24"/>
+          <w:szCs w:val="24"/>
+        </w:rPr>
+        <w:t xml:space="preserve">inserita dall’utente è una data passata, allora </w:t>
+      </w:r>
+      <w:r>
+        <w:rPr>
+          <w:sz w:val="24"/>
+          <w:szCs w:val="24"/>
+        </w:rPr>
+        <w:t xml:space="preserve">deve essere sollevato un </w:t>
+      </w:r>
+      <w:proofErr w:type="spellStart"/>
+      <w:r>
+        <w:rPr>
+          <w:i/>
+          <w:iCs/>
+          <w:sz w:val="24"/>
+          <w:szCs w:val="24"/>
+        </w:rPr>
+        <w:t>ValidationError</w:t>
+      </w:r>
+      <w:proofErr w:type="spellEnd"/>
+      <w:r>
+        <w:rPr>
+          <w:i/>
+          <w:iCs/>
+          <w:sz w:val="24"/>
+          <w:szCs w:val="24"/>
+        </w:rPr>
+        <w:t xml:space="preserve"> </w:t>
+      </w:r>
+      <w:r>
+        <w:rPr>
+          <w:sz w:val="24"/>
+          <w:szCs w:val="24"/>
+        </w:rPr>
+        <w:t xml:space="preserve">con il messaggio </w:t>
+      </w:r>
+      <w:r>
+        <w:rPr>
+          <w:i/>
+          <w:iCs/>
+          <w:sz w:val="24"/>
+          <w:szCs w:val="24"/>
+        </w:rPr>
+        <w:t>"La data della proiezione deve essere futura."</w:t>
+      </w:r>
+      <w:r>
+        <w:rPr>
+          <w:i/>
+          <w:iCs/>
+          <w:sz w:val="24"/>
+          <w:szCs w:val="24"/>
+        </w:rPr>
+        <w:t xml:space="preserve"> </w:t>
+      </w:r>
+      <w:r>
+        <w:rPr>
+          <w:sz w:val="24"/>
+          <w:szCs w:val="24"/>
+        </w:rPr>
+        <w:t xml:space="preserve"> Se la data inserita è la data odierna, oppure una data futura, allora la funzione ritorna </w:t>
+      </w:r>
+      <w:r>
+        <w:rPr>
+          <w:sz w:val="24"/>
+          <w:szCs w:val="24"/>
+        </w:rPr>
+        <w:t>la data inserita.</w:t>
+      </w:r>
+    </w:p>
+    <w:p>
+      <w:pPr>
+        <w:pStyle w:val="Paragrafoelenco"/>
+        <w:jc w:val="both"/>
+        <w:rPr>
+          <w:sz w:val="24"/>
+          <w:szCs w:val="24"/>
+        </w:rPr>
+      </w:pPr>
+      <w:r>
+        <w:rPr>
+          <w:sz w:val="24"/>
+          <w:szCs w:val="24"/>
+        </w:rPr>
+        <w:t>Test eseguiti</w:t>
+      </w:r>
+    </w:p>
+    <w:p>
+      <w:pPr>
+        <w:pStyle w:val="Paragrafoelenco"/>
+        <w:jc w:val="both"/>
+        <w:rPr>
+          <w:sz w:val="24"/>
+          <w:szCs w:val="24"/>
+        </w:rPr>
+      </w:pPr>
+      <w:r>
+        <w:rPr>
+          <w:sz w:val="24"/>
+          <w:szCs w:val="24"/>
+        </w:rPr>
+        <w:t>I test eseguiti</w:t>
+      </w:r>
+      <w:r>
+        <w:rPr>
+          <w:sz w:val="24"/>
+          <w:szCs w:val="24"/>
+        </w:rPr>
+        <w:t xml:space="preserve"> per questa funzione</w:t>
+      </w:r>
+      <w:r>
+        <w:rPr>
+          <w:sz w:val="24"/>
+          <w:szCs w:val="24"/>
+        </w:rPr>
+        <w:t xml:space="preserve"> sono </w:t>
+      </w:r>
+      <w:r>
+        <w:rPr>
+          <w:sz w:val="24"/>
+          <w:szCs w:val="24"/>
+        </w:rPr>
+        <w:t xml:space="preserve">nel file </w:t>
+      </w:r>
+      <w:r>
+        <w:rPr>
+          <w:i/>
+          <w:iCs/>
+          <w:sz w:val="24"/>
+          <w:szCs w:val="24"/>
+        </w:rPr>
+        <w:t>tests.py</w:t>
+      </w:r>
+      <w:r>
+        <w:rPr>
+          <w:i/>
+          <w:iCs/>
+          <w:sz w:val="24"/>
+          <w:szCs w:val="24"/>
+        </w:rPr>
+        <w:t xml:space="preserve"> </w:t>
+      </w:r>
+      <w:r>
+        <w:rPr>
+          <w:sz w:val="24"/>
+          <w:szCs w:val="24"/>
+        </w:rPr>
+        <w:t xml:space="preserve">nella classe </w:t>
+      </w:r>
+      <w:proofErr w:type="spellStart"/>
+      <w:r>
+        <w:rPr>
+          <w:i/>
+          <w:iCs/>
+          <w:sz w:val="24"/>
+          <w:szCs w:val="24"/>
+        </w:rPr>
+        <w:t>CreateProiezioneFormTest</w:t>
+      </w:r>
+      <w:proofErr w:type="spellEnd"/>
+      <w:r>
+        <w:rPr>
+          <w:i/>
+          <w:iCs/>
+          <w:sz w:val="24"/>
+          <w:szCs w:val="24"/>
+        </w:rPr>
+        <w:t>(</w:t>
+      </w:r>
+      <w:proofErr w:type="spellStart"/>
+      <w:r>
+        <w:rPr>
+          <w:i/>
+          <w:iCs/>
+          <w:sz w:val="24"/>
+          <w:szCs w:val="24"/>
+        </w:rPr>
+        <w:t>TestCase</w:t>
+      </w:r>
+      <w:proofErr w:type="spellEnd"/>
+      <w:r>
+        <w:rPr>
+          <w:i/>
+          <w:iCs/>
+          <w:sz w:val="24"/>
+          <w:szCs w:val="24"/>
+        </w:rPr>
+        <w:t>)</w:t>
+      </w:r>
+      <w:r>
+        <w:rPr>
+          <w:i/>
+          <w:iCs/>
+          <w:sz w:val="24"/>
+          <w:szCs w:val="24"/>
+        </w:rPr>
+        <w:t xml:space="preserve">. </w:t>
+      </w:r>
+    </w:p>
+    <w:p>
+      <w:pPr>
+        <w:pStyle w:val="Paragrafoelenco"/>
+        <w:numPr>
+          <w:ilvl w:val="0"/>
+          <w:numId w:val="3"/>
+        </w:numPr>
+        <w:jc w:val="both"/>
+        <w:rPr>
+          <w:i/>
+          <w:iCs/>
+          <w:sz w:val="24"/>
+          <w:szCs w:val="24"/>
+        </w:rPr>
+      </w:pPr>
+      <w:r>
+        <w:rPr>
+          <w:sz w:val="24"/>
+          <w:szCs w:val="24"/>
+        </w:rPr>
+        <w:t xml:space="preserve">Funzione </w:t>
+      </w:r>
+      <w:proofErr w:type="spellStart"/>
+      <w:r>
+        <w:rPr>
+          <w:i/>
+          <w:iCs/>
+          <w:sz w:val="24"/>
+          <w:szCs w:val="24"/>
+        </w:rPr>
+        <w:t>setUp</w:t>
+      </w:r>
+      <w:proofErr w:type="spellEnd"/>
+      <w:r>
+        <w:rPr>
+          <w:i/>
+          <w:iCs/>
+          <w:sz w:val="24"/>
+          <w:szCs w:val="24"/>
+        </w:rPr>
+        <w:t>()</w:t>
+      </w:r>
+    </w:p>
+    <w:p>
+      <w:pPr>
+        <w:pStyle w:val="Paragrafoelenco"/>
+        <w:ind w:left="1440"/>
+        <w:jc w:val="both"/>
+        <w:rPr>
+          <w:sz w:val="24"/>
+          <w:szCs w:val="24"/>
+        </w:rPr>
+      </w:pPr>
+      <w:r>
+        <w:rPr>
+          <w:sz w:val="24"/>
+          <w:szCs w:val="24"/>
+        </w:rPr>
+        <w:t xml:space="preserve">Funzione di configurazione. </w:t>
+      </w:r>
+      <w:r>
+        <w:rPr>
+          <w:sz w:val="24"/>
+          <w:szCs w:val="24"/>
+        </w:rPr>
+        <w:t xml:space="preserve">La funzione </w:t>
+      </w:r>
+      <w:proofErr w:type="spellStart"/>
+      <w:r>
+        <w:rPr>
+          <w:i/>
+          <w:iCs/>
+          <w:sz w:val="24"/>
+          <w:szCs w:val="24"/>
+        </w:rPr>
+        <w:t>setUp</w:t>
+      </w:r>
+      <w:proofErr w:type="spellEnd"/>
+      <w:r>
+        <w:rPr>
+          <w:sz w:val="24"/>
+          <w:szCs w:val="24"/>
+        </w:rPr>
+        <w:t xml:space="preserve"> viene eseguita prima di ogni test. Qui, cre</w:t>
+      </w:r>
+      <w:r>
+        <w:rPr>
+          <w:sz w:val="24"/>
+          <w:szCs w:val="24"/>
+        </w:rPr>
+        <w:t>o</w:t>
+      </w:r>
+      <w:r>
+        <w:rPr>
+          <w:sz w:val="24"/>
+          <w:szCs w:val="24"/>
+        </w:rPr>
+        <w:t xml:space="preserve"> un dizionario </w:t>
+      </w:r>
+      <w:proofErr w:type="spellStart"/>
+      <w:r>
+        <w:rPr>
+          <w:i/>
+          <w:iCs/>
+          <w:sz w:val="24"/>
+          <w:szCs w:val="24"/>
+        </w:rPr>
+        <w:t>self.data_obbligatori</w:t>
+      </w:r>
+      <w:proofErr w:type="spellEnd"/>
+      <w:r>
+        <w:rPr>
+          <w:sz w:val="24"/>
+          <w:szCs w:val="24"/>
+        </w:rPr>
+        <w:t xml:space="preserve"> che contiene i dati obbligatori per creare una proiezione (senza la data). Questo dizionario verrà copiato e completato con diverse date nei vari test.</w:t>
+      </w:r>
+    </w:p>
+    <w:p>
+      <w:pPr>
+        <w:pStyle w:val="Paragrafoelenco"/>
+        <w:numPr>
+          <w:ilvl w:val="0"/>
+          <w:numId w:val="3"/>
+        </w:numPr>
+        <w:jc w:val="both"/>
+        <w:rPr>
+          <w:i/>
+          <w:iCs/>
+          <w:sz w:val="24"/>
+          <w:szCs w:val="24"/>
+          <w:lang w:val="en-GB"/>
+        </w:rPr>
+      </w:pPr>
+      <w:r>
+        <w:rPr>
+          <w:sz w:val="24"/>
+          <w:szCs w:val="24"/>
+          <w:lang w:val="en-GB"/>
+        </w:rPr>
+        <w:t xml:space="preserve">Test: </w:t>
+      </w:r>
+      <w:proofErr w:type="spellStart"/>
+      <w:r>
+        <w:rPr>
+          <w:i/>
+          <w:iCs/>
+          <w:sz w:val="24"/>
+          <w:szCs w:val="24"/>
+          <w:lang w:val="en-GB"/>
+        </w:rPr>
+        <w:t>test_clean_data_past_date</w:t>
+      </w:r>
+      <w:proofErr w:type="spellEnd"/>
+      <w:r>
+        <w:rPr>
+          <w:i/>
+          <w:iCs/>
+          <w:sz w:val="24"/>
+          <w:szCs w:val="24"/>
+          <w:lang w:val="en-GB"/>
+        </w:rPr>
+        <w:t>()</w:t>
+      </w:r>
+    </w:p>
+    <w:p>
+      <w:pPr>
+        <w:pStyle w:val="Paragrafoelenco"/>
+        <w:ind w:left="1440"/>
+        <w:jc w:val="both"/>
+        <w:rPr>
+          <w:sz w:val="24"/>
+          <w:szCs w:val="24"/>
+        </w:rPr>
+      </w:pPr>
+      <w:r>
+        <w:rPr>
+          <w:sz w:val="24"/>
+          <w:szCs w:val="24"/>
+        </w:rPr>
+        <w:t>Lo scopo di questa f</w:t>
+      </w:r>
+      <w:r>
+        <w:rPr>
+          <w:sz w:val="24"/>
+          <w:szCs w:val="24"/>
+        </w:rPr>
+        <w:t xml:space="preserve">unzione è di </w:t>
+      </w:r>
+      <w:r>
+        <w:rPr>
+          <w:sz w:val="24"/>
+          <w:szCs w:val="24"/>
+        </w:rPr>
+        <w:t>v</w:t>
+      </w:r>
+      <w:r>
+        <w:rPr>
+          <w:sz w:val="24"/>
+          <w:szCs w:val="24"/>
+        </w:rPr>
+        <w:t xml:space="preserve">erificare che la funzione </w:t>
+      </w:r>
+      <w:proofErr w:type="spellStart"/>
+      <w:r>
+        <w:rPr>
+          <w:i/>
+          <w:iCs/>
+          <w:sz w:val="24"/>
+          <w:szCs w:val="24"/>
+        </w:rPr>
+        <w:t>clean_data</w:t>
+      </w:r>
+      <w:proofErr w:type="spellEnd"/>
+      <w:r>
+        <w:rPr>
+          <w:sz w:val="24"/>
+          <w:szCs w:val="24"/>
+        </w:rPr>
+        <w:t xml:space="preserve"> sollevi un </w:t>
+      </w:r>
+      <w:proofErr w:type="spellStart"/>
+      <w:r>
+        <w:rPr>
+          <w:i/>
+          <w:iCs/>
+          <w:sz w:val="24"/>
+          <w:szCs w:val="24"/>
+        </w:rPr>
+        <w:t>ValidationError</w:t>
+      </w:r>
+      <w:proofErr w:type="spellEnd"/>
+      <w:r>
+        <w:rPr>
+          <w:i/>
+          <w:iCs/>
+          <w:sz w:val="24"/>
+          <w:szCs w:val="24"/>
+        </w:rPr>
+        <w:t xml:space="preserve"> </w:t>
+      </w:r>
+      <w:r>
+        <w:rPr>
+          <w:sz w:val="24"/>
+          <w:szCs w:val="24"/>
+        </w:rPr>
+        <w:t>quando la data è nel passato.</w:t>
+      </w:r>
+      <w:r>
+        <w:rPr>
+          <w:sz w:val="24"/>
+          <w:szCs w:val="24"/>
+        </w:rPr>
+        <w:t xml:space="preserve"> Essa esegue i seguenti passaggi</w:t>
+      </w:r>
+      <w:r>
+        <w:rPr>
+          <w:sz w:val="24"/>
+          <w:szCs w:val="24"/>
+        </w:rPr>
+        <w:t xml:space="preserve">: </w:t>
+      </w:r>
+      <w:r>
+        <w:rPr>
+          <w:sz w:val="24"/>
+          <w:szCs w:val="24"/>
+        </w:rPr>
+        <w:t>c</w:t>
+      </w:r>
+      <w:r>
+        <w:rPr>
+          <w:sz w:val="24"/>
+          <w:szCs w:val="24"/>
+        </w:rPr>
+        <w:t>opia i dati obbligatori</w:t>
+      </w:r>
+      <w:r>
+        <w:rPr>
+          <w:sz w:val="24"/>
+          <w:szCs w:val="24"/>
+        </w:rPr>
+        <w:t xml:space="preserve">, </w:t>
+      </w:r>
+      <w:r>
+        <w:rPr>
+          <w:sz w:val="24"/>
+          <w:szCs w:val="24"/>
+        </w:rPr>
+        <w:t>i</w:t>
+      </w:r>
+      <w:r>
+        <w:rPr>
+          <w:sz w:val="24"/>
+          <w:szCs w:val="24"/>
+        </w:rPr>
+        <w:t>mposta la data a ieri</w:t>
+      </w:r>
+      <w:r>
+        <w:rPr>
+          <w:sz w:val="24"/>
+          <w:szCs w:val="24"/>
+        </w:rPr>
+        <w:t xml:space="preserve">, </w:t>
+      </w:r>
+      <w:r>
+        <w:rPr>
+          <w:sz w:val="24"/>
+          <w:szCs w:val="24"/>
+        </w:rPr>
+        <w:t>c</w:t>
+      </w:r>
+      <w:r>
+        <w:rPr>
+          <w:sz w:val="24"/>
+          <w:szCs w:val="24"/>
+        </w:rPr>
+        <w:t xml:space="preserve">rea una </w:t>
+      </w:r>
+      <w:proofErr w:type="spellStart"/>
+      <w:r>
+        <w:rPr>
+          <w:sz w:val="24"/>
+          <w:szCs w:val="24"/>
+        </w:rPr>
+        <w:t>form</w:t>
+      </w:r>
+      <w:proofErr w:type="spellEnd"/>
+      <w:r>
+        <w:rPr>
+          <w:sz w:val="24"/>
+          <w:szCs w:val="24"/>
+        </w:rPr>
+        <w:t xml:space="preserve"> con questi dati</w:t>
+      </w:r>
+      <w:r>
+        <w:rPr>
+          <w:sz w:val="24"/>
+          <w:szCs w:val="24"/>
+        </w:rPr>
+        <w:t xml:space="preserve">, </w:t>
+      </w:r>
+      <w:r>
+        <w:rPr>
+          <w:sz w:val="24"/>
+          <w:szCs w:val="24"/>
+        </w:rPr>
+        <w:t>i</w:t>
+      </w:r>
+      <w:r>
+        <w:rPr>
+          <w:sz w:val="24"/>
+          <w:szCs w:val="24"/>
+        </w:rPr>
+        <w:t xml:space="preserve">mposta </w:t>
+      </w:r>
+      <w:proofErr w:type="spellStart"/>
+      <w:r>
+        <w:rPr>
+          <w:i/>
+          <w:iCs/>
+          <w:sz w:val="24"/>
+          <w:szCs w:val="24"/>
+        </w:rPr>
+        <w:t>cleaned_data</w:t>
+      </w:r>
+      <w:proofErr w:type="spellEnd"/>
+      <w:r>
+        <w:rPr>
+          <w:sz w:val="24"/>
+          <w:szCs w:val="24"/>
+        </w:rPr>
+        <w:t xml:space="preserve"> sulla </w:t>
+      </w:r>
+      <w:proofErr w:type="spellStart"/>
+      <w:r>
+        <w:rPr>
+          <w:sz w:val="24"/>
+          <w:szCs w:val="24"/>
+        </w:rPr>
+        <w:t>form</w:t>
+      </w:r>
+      <w:proofErr w:type="spellEnd"/>
+      <w:r>
+        <w:rPr>
+          <w:sz w:val="24"/>
+          <w:szCs w:val="24"/>
+        </w:rPr>
+        <w:t xml:space="preserve"> per simulare la validazione</w:t>
+      </w:r>
+      <w:r>
+        <w:rPr>
+          <w:sz w:val="24"/>
+          <w:szCs w:val="24"/>
+        </w:rPr>
+        <w:t xml:space="preserve">, </w:t>
+      </w:r>
+      <w:r>
+        <w:rPr>
+          <w:sz w:val="24"/>
+          <w:szCs w:val="24"/>
+        </w:rPr>
+        <w:t>c</w:t>
+      </w:r>
+      <w:r>
+        <w:rPr>
+          <w:sz w:val="24"/>
+          <w:szCs w:val="24"/>
+        </w:rPr>
+        <w:t xml:space="preserve">ontrolla che venga sollevato un </w:t>
+      </w:r>
+      <w:proofErr w:type="spellStart"/>
+      <w:r>
+        <w:rPr>
+          <w:i/>
+          <w:iCs/>
+          <w:sz w:val="24"/>
+          <w:szCs w:val="24"/>
+        </w:rPr>
+        <w:t>ValidationError</w:t>
+      </w:r>
+      <w:proofErr w:type="spellEnd"/>
+      <w:r>
+        <w:rPr>
+          <w:sz w:val="24"/>
+          <w:szCs w:val="24"/>
+        </w:rPr>
+        <w:t xml:space="preserve"> con il messaggio corretto.</w:t>
+      </w:r>
+    </w:p>
+    <w:p>
+      <w:pPr>
+        <w:pStyle w:val="Paragrafoelenco"/>
+        <w:numPr>
+          <w:ilvl w:val="0"/>
+          <w:numId w:val="3"/>
+        </w:numPr>
+        <w:jc w:val="both"/>
+        <w:rPr>
+          <w:sz w:val="24"/>
+          <w:szCs w:val="24"/>
+          <w:lang w:val="en-GB"/>
+        </w:rPr>
+      </w:pPr>
+      <w:r>
+        <w:rPr>
+          <w:sz w:val="24"/>
+          <w:szCs w:val="24"/>
+          <w:lang w:val="en-GB"/>
+        </w:rPr>
+        <w:t xml:space="preserve">Test: </w:t>
+      </w:r>
+      <w:proofErr w:type="spellStart"/>
+      <w:r>
+        <w:rPr>
+          <w:sz w:val="24"/>
+          <w:szCs w:val="24"/>
+          <w:lang w:val="en-GB"/>
+        </w:rPr>
+        <w:t>test_clean_data_today_date</w:t>
+      </w:r>
+      <w:proofErr w:type="spellEnd"/>
+      <w:r>
+        <w:rPr>
+          <w:sz w:val="24"/>
+          <w:szCs w:val="24"/>
+          <w:lang w:val="en-GB"/>
+        </w:rPr>
+        <w:t>()</w:t>
+      </w:r>
+    </w:p>
+    <w:p>
+      <w:pPr>
+        <w:pStyle w:val="Paragrafoelenco"/>
+        <w:ind w:left="1440"/>
+        <w:jc w:val="both"/>
+        <w:rPr>
+          <w:sz w:val="24"/>
+          <w:szCs w:val="24"/>
+        </w:rPr>
+      </w:pPr>
+      <w:r>
+        <w:rPr>
+          <w:sz w:val="24"/>
+          <w:szCs w:val="24"/>
+        </w:rPr>
+        <w:t>Lo scopo di questa f</w:t>
+      </w:r>
+      <w:r>
+        <w:rPr>
+          <w:sz w:val="24"/>
+          <w:szCs w:val="24"/>
+        </w:rPr>
+        <w:t>unzione è di</w:t>
+      </w:r>
+      <w:r>
+        <w:rPr>
+          <w:sz w:val="24"/>
+          <w:szCs w:val="24"/>
+        </w:rPr>
+        <w:t xml:space="preserve"> </w:t>
+      </w:r>
+      <w:r>
+        <w:rPr>
+          <w:sz w:val="24"/>
+          <w:szCs w:val="24"/>
+        </w:rPr>
+        <w:t>v</w:t>
+      </w:r>
+      <w:r>
+        <w:rPr>
+          <w:sz w:val="24"/>
+          <w:szCs w:val="24"/>
+        </w:rPr>
+        <w:t xml:space="preserve">erificare che la funzione </w:t>
+      </w:r>
+      <w:proofErr w:type="spellStart"/>
+      <w:r>
+        <w:rPr>
+          <w:i/>
+          <w:iCs/>
+          <w:sz w:val="24"/>
+          <w:szCs w:val="24"/>
+        </w:rPr>
+        <w:t>clean_data</w:t>
+      </w:r>
+      <w:proofErr w:type="spellEnd"/>
+      <w:r>
+        <w:rPr>
+          <w:sz w:val="24"/>
+          <w:szCs w:val="24"/>
+        </w:rPr>
+        <w:t xml:space="preserve"> non sollevi un </w:t>
+      </w:r>
+      <w:proofErr w:type="spellStart"/>
+      <w:r>
+        <w:rPr>
+          <w:i/>
+          <w:iCs/>
+          <w:sz w:val="24"/>
+          <w:szCs w:val="24"/>
+        </w:rPr>
+        <w:t>ValidationError</w:t>
+      </w:r>
+      <w:proofErr w:type="spellEnd"/>
+      <w:r>
+        <w:rPr>
+          <w:sz w:val="24"/>
+          <w:szCs w:val="24"/>
+        </w:rPr>
+        <w:t xml:space="preserve"> e ritorni la data corretta quando la data è oggi.</w:t>
+      </w:r>
+      <w:r>
+        <w:rPr>
+          <w:sz w:val="24"/>
+          <w:szCs w:val="24"/>
+        </w:rPr>
+        <w:t xml:space="preserve"> </w:t>
+      </w:r>
+      <w:r>
+        <w:rPr>
+          <w:sz w:val="24"/>
+          <w:szCs w:val="24"/>
+        </w:rPr>
+        <w:t>Essa esegue i seguenti passaggi:</w:t>
+      </w:r>
+      <w:r>
+        <w:rPr>
+          <w:sz w:val="24"/>
+          <w:szCs w:val="24"/>
+        </w:rPr>
+        <w:t xml:space="preserve"> </w:t>
+      </w:r>
+      <w:r>
+        <w:rPr>
+          <w:sz w:val="24"/>
+          <w:szCs w:val="24"/>
+        </w:rPr>
+        <w:t>c</w:t>
+      </w:r>
+      <w:r>
+        <w:rPr>
+          <w:sz w:val="24"/>
+          <w:szCs w:val="24"/>
+        </w:rPr>
+        <w:t>opia i dati obbligatori</w:t>
+      </w:r>
+      <w:r>
+        <w:rPr>
+          <w:sz w:val="24"/>
+          <w:szCs w:val="24"/>
+        </w:rPr>
+        <w:t xml:space="preserve">, </w:t>
+      </w:r>
+      <w:r>
+        <w:rPr>
+          <w:sz w:val="24"/>
+          <w:szCs w:val="24"/>
+        </w:rPr>
+        <w:t>i</w:t>
+      </w:r>
+      <w:r>
+        <w:rPr>
+          <w:sz w:val="24"/>
+          <w:szCs w:val="24"/>
+        </w:rPr>
+        <w:t>mposta la data a oggi</w:t>
+      </w:r>
+      <w:r>
+        <w:rPr>
+          <w:sz w:val="24"/>
+          <w:szCs w:val="24"/>
+        </w:rPr>
+        <w:t xml:space="preserve">, </w:t>
+      </w:r>
+      <w:r>
+        <w:rPr>
+          <w:sz w:val="24"/>
+          <w:szCs w:val="24"/>
+        </w:rPr>
+        <w:t>c</w:t>
+      </w:r>
+      <w:r>
+        <w:rPr>
+          <w:sz w:val="24"/>
+          <w:szCs w:val="24"/>
+        </w:rPr>
+        <w:t xml:space="preserve">rea una </w:t>
+      </w:r>
+      <w:proofErr w:type="spellStart"/>
+      <w:r>
+        <w:rPr>
+          <w:sz w:val="24"/>
+          <w:szCs w:val="24"/>
+        </w:rPr>
+        <w:t>form</w:t>
+      </w:r>
+      <w:proofErr w:type="spellEnd"/>
+      <w:r>
+        <w:rPr>
+          <w:sz w:val="24"/>
+          <w:szCs w:val="24"/>
+        </w:rPr>
+        <w:t xml:space="preserve"> con questi dati</w:t>
+      </w:r>
+      <w:r>
+        <w:rPr>
+          <w:sz w:val="24"/>
+          <w:szCs w:val="24"/>
+        </w:rPr>
+        <w:t xml:space="preserve">, </w:t>
+      </w:r>
+      <w:r>
+        <w:rPr>
+          <w:sz w:val="24"/>
+          <w:szCs w:val="24"/>
+        </w:rPr>
+        <w:t>i</w:t>
+      </w:r>
+      <w:r>
+        <w:rPr>
+          <w:sz w:val="24"/>
+          <w:szCs w:val="24"/>
+        </w:rPr>
+        <w:t xml:space="preserve">mposta </w:t>
+      </w:r>
+      <w:proofErr w:type="spellStart"/>
+      <w:r>
+        <w:rPr>
+          <w:i/>
+          <w:iCs/>
+          <w:sz w:val="24"/>
+          <w:szCs w:val="24"/>
+        </w:rPr>
+        <w:t>cleaned_data</w:t>
+      </w:r>
+      <w:proofErr w:type="spellEnd"/>
+      <w:r>
+        <w:rPr>
+          <w:sz w:val="24"/>
+          <w:szCs w:val="24"/>
+        </w:rPr>
+        <w:t xml:space="preserve"> sulla </w:t>
+      </w:r>
+      <w:proofErr w:type="spellStart"/>
+      <w:r>
+        <w:rPr>
+          <w:sz w:val="24"/>
+          <w:szCs w:val="24"/>
+        </w:rPr>
+        <w:t>form</w:t>
+      </w:r>
+      <w:proofErr w:type="spellEnd"/>
+      <w:r>
+        <w:rPr>
+          <w:sz w:val="24"/>
+          <w:szCs w:val="24"/>
+        </w:rPr>
+        <w:t xml:space="preserve"> per simulare la validazione</w:t>
+      </w:r>
+      <w:r>
+        <w:rPr>
+          <w:sz w:val="24"/>
+          <w:szCs w:val="24"/>
+        </w:rPr>
+        <w:t xml:space="preserve">, </w:t>
+      </w:r>
+      <w:r>
+        <w:rPr>
+          <w:sz w:val="24"/>
+          <w:szCs w:val="24"/>
+        </w:rPr>
+        <w:lastRenderedPageBreak/>
+        <w:t>t</w:t>
+      </w:r>
+      <w:r>
+        <w:rPr>
+          <w:sz w:val="24"/>
+          <w:szCs w:val="24"/>
+        </w:rPr>
+        <w:t>enta di pulire i dati e controlla che la funzione ritorni la data odierna</w:t>
+      </w:r>
+      <w:r>
+        <w:rPr>
+          <w:sz w:val="24"/>
+          <w:szCs w:val="24"/>
+        </w:rPr>
+        <w:t xml:space="preserve">, </w:t>
+      </w:r>
+      <w:r>
+        <w:rPr>
+          <w:sz w:val="24"/>
+          <w:szCs w:val="24"/>
+        </w:rPr>
+        <w:t>s</w:t>
+      </w:r>
+      <w:r>
+        <w:rPr>
+          <w:sz w:val="24"/>
+          <w:szCs w:val="24"/>
+        </w:rPr>
+        <w:t xml:space="preserve">e viene sollevato un </w:t>
+      </w:r>
+      <w:proofErr w:type="spellStart"/>
+      <w:r>
+        <w:rPr>
+          <w:i/>
+          <w:iCs/>
+          <w:sz w:val="24"/>
+          <w:szCs w:val="24"/>
+        </w:rPr>
+        <w:t>ValidationError</w:t>
+      </w:r>
+      <w:proofErr w:type="spellEnd"/>
+      <w:r>
+        <w:rPr>
+          <w:sz w:val="24"/>
+          <w:szCs w:val="24"/>
+        </w:rPr>
+        <w:t>, il test fallisce.</w:t>
+      </w:r>
+    </w:p>
+    <w:p>
+      <w:pPr>
+        <w:pStyle w:val="Paragrafoelenco"/>
+        <w:numPr>
+          <w:ilvl w:val="0"/>
+          <w:numId w:val="3"/>
+        </w:numPr>
+        <w:jc w:val="both"/>
+        <w:rPr>
+          <w:sz w:val="24"/>
+          <w:szCs w:val="24"/>
+          <w:lang w:val="en-GB"/>
+        </w:rPr>
+      </w:pPr>
+      <w:r>
+        <w:rPr>
+          <w:sz w:val="24"/>
+          <w:szCs w:val="24"/>
+          <w:lang w:val="en-GB"/>
+        </w:rPr>
+        <w:t xml:space="preserve">Test: </w:t>
+      </w:r>
+      <w:proofErr w:type="spellStart"/>
+      <w:r>
+        <w:rPr>
+          <w:sz w:val="24"/>
+          <w:szCs w:val="24"/>
+          <w:lang w:val="en-GB"/>
+        </w:rPr>
+        <w:t>test_clean_data_future_date</w:t>
+      </w:r>
+      <w:proofErr w:type="spellEnd"/>
+      <w:r>
+        <w:rPr>
+          <w:sz w:val="24"/>
+          <w:szCs w:val="24"/>
+          <w:lang w:val="en-GB"/>
+        </w:rPr>
+        <w:t>()</w:t>
+      </w:r>
+    </w:p>
+    <w:p>
+      <w:pPr>
+        <w:pStyle w:val="Paragrafoelenco"/>
+        <w:ind w:left="1440"/>
+        <w:jc w:val="both"/>
+        <w:rPr>
+          <w:sz w:val="24"/>
+          <w:szCs w:val="24"/>
+        </w:rPr>
+      </w:pPr>
+      <w:r>
+        <w:rPr>
+          <w:sz w:val="24"/>
+          <w:szCs w:val="24"/>
+        </w:rPr>
+        <w:t>Lo scopo di questa f</w:t>
+      </w:r>
+      <w:r>
+        <w:rPr>
+          <w:sz w:val="24"/>
+          <w:szCs w:val="24"/>
+        </w:rPr>
+        <w:t>unzione è di</w:t>
+      </w:r>
+      <w:r>
+        <w:rPr>
+          <w:sz w:val="24"/>
+          <w:szCs w:val="24"/>
+        </w:rPr>
+        <w:t xml:space="preserve"> </w:t>
+      </w:r>
+      <w:r>
+        <w:rPr>
+          <w:sz w:val="24"/>
+          <w:szCs w:val="24"/>
+        </w:rPr>
+        <w:t>v</w:t>
+      </w:r>
+      <w:r>
+        <w:rPr>
+          <w:sz w:val="24"/>
+          <w:szCs w:val="24"/>
+        </w:rPr>
+        <w:t xml:space="preserve">erificare che la funzione </w:t>
+      </w:r>
+      <w:proofErr w:type="spellStart"/>
+      <w:r>
+        <w:rPr>
+          <w:i/>
+          <w:iCs/>
+          <w:sz w:val="24"/>
+          <w:szCs w:val="24"/>
+        </w:rPr>
+        <w:t>clean_data</w:t>
+      </w:r>
+      <w:proofErr w:type="spellEnd"/>
+      <w:r>
+        <w:rPr>
+          <w:sz w:val="24"/>
+          <w:szCs w:val="24"/>
+        </w:rPr>
+        <w:t xml:space="preserve"> non sollevi un </w:t>
+      </w:r>
+      <w:proofErr w:type="spellStart"/>
+      <w:r>
+        <w:rPr>
+          <w:i/>
+          <w:iCs/>
+          <w:sz w:val="24"/>
+          <w:szCs w:val="24"/>
+        </w:rPr>
+        <w:t>ValidationError</w:t>
+      </w:r>
+      <w:proofErr w:type="spellEnd"/>
+      <w:r>
+        <w:rPr>
+          <w:sz w:val="24"/>
+          <w:szCs w:val="24"/>
+        </w:rPr>
+        <w:t xml:space="preserve"> e ritorni la data corretta quando la data è nel futuro.</w:t>
+      </w:r>
+      <w:r>
+        <w:rPr>
+          <w:sz w:val="24"/>
+          <w:szCs w:val="24"/>
+        </w:rPr>
+        <w:t xml:space="preserve"> </w:t>
+      </w:r>
+      <w:r>
+        <w:rPr>
+          <w:sz w:val="24"/>
+          <w:szCs w:val="24"/>
+        </w:rPr>
+        <w:t>Essa esegue i seguenti passaggi:</w:t>
+      </w:r>
+      <w:r>
+        <w:rPr>
+          <w:sz w:val="24"/>
+          <w:szCs w:val="24"/>
+        </w:rPr>
+        <w:t xml:space="preserve"> </w:t>
+      </w:r>
+      <w:r>
+        <w:rPr>
+          <w:sz w:val="24"/>
+          <w:szCs w:val="24"/>
+        </w:rPr>
+        <w:t>c</w:t>
+      </w:r>
+      <w:r>
+        <w:rPr>
+          <w:sz w:val="24"/>
+          <w:szCs w:val="24"/>
+        </w:rPr>
+        <w:t>opia i dati obbligatori</w:t>
+      </w:r>
+      <w:r>
+        <w:rPr>
+          <w:sz w:val="24"/>
+          <w:szCs w:val="24"/>
+        </w:rPr>
+        <w:t xml:space="preserve">, </w:t>
+      </w:r>
+      <w:r>
+        <w:rPr>
+          <w:sz w:val="24"/>
+          <w:szCs w:val="24"/>
+        </w:rPr>
+        <w:t>i</w:t>
+      </w:r>
+      <w:r>
+        <w:rPr>
+          <w:sz w:val="24"/>
+          <w:szCs w:val="24"/>
+        </w:rPr>
+        <w:t>mposta la data a domani</w:t>
+      </w:r>
+      <w:r>
+        <w:rPr>
+          <w:sz w:val="24"/>
+          <w:szCs w:val="24"/>
+        </w:rPr>
+        <w:t xml:space="preserve">, </w:t>
+      </w:r>
+      <w:r>
+        <w:rPr>
+          <w:sz w:val="24"/>
+          <w:szCs w:val="24"/>
+        </w:rPr>
+        <w:t>c</w:t>
+      </w:r>
+      <w:r>
+        <w:rPr>
+          <w:sz w:val="24"/>
+          <w:szCs w:val="24"/>
+        </w:rPr>
+        <w:t xml:space="preserve">rea una </w:t>
+      </w:r>
+      <w:proofErr w:type="spellStart"/>
+      <w:r>
+        <w:rPr>
+          <w:sz w:val="24"/>
+          <w:szCs w:val="24"/>
+        </w:rPr>
+        <w:t>form</w:t>
+      </w:r>
+      <w:proofErr w:type="spellEnd"/>
+      <w:r>
+        <w:rPr>
+          <w:sz w:val="24"/>
+          <w:szCs w:val="24"/>
+        </w:rPr>
+        <w:t xml:space="preserve"> con questi dati</w:t>
+      </w:r>
+      <w:r>
+        <w:rPr>
+          <w:sz w:val="24"/>
+          <w:szCs w:val="24"/>
+        </w:rPr>
+        <w:t xml:space="preserve">, </w:t>
+      </w:r>
+      <w:r>
+        <w:rPr>
+          <w:sz w:val="24"/>
+          <w:szCs w:val="24"/>
+        </w:rPr>
+        <w:t>i</w:t>
+      </w:r>
+      <w:r>
+        <w:rPr>
+          <w:sz w:val="24"/>
+          <w:szCs w:val="24"/>
+        </w:rPr>
+        <w:t xml:space="preserve">mposta </w:t>
+      </w:r>
+      <w:proofErr w:type="spellStart"/>
+      <w:r>
+        <w:rPr>
+          <w:i/>
+          <w:iCs/>
+          <w:sz w:val="24"/>
+          <w:szCs w:val="24"/>
+        </w:rPr>
+        <w:t>cleaned_data</w:t>
+      </w:r>
+      <w:proofErr w:type="spellEnd"/>
+      <w:r>
+        <w:rPr>
+          <w:sz w:val="24"/>
+          <w:szCs w:val="24"/>
+        </w:rPr>
+        <w:t xml:space="preserve"> sulla </w:t>
+      </w:r>
+      <w:proofErr w:type="spellStart"/>
+      <w:r>
+        <w:rPr>
+          <w:sz w:val="24"/>
+          <w:szCs w:val="24"/>
+        </w:rPr>
+        <w:t>form</w:t>
+      </w:r>
+      <w:proofErr w:type="spellEnd"/>
+      <w:r>
+        <w:rPr>
+          <w:sz w:val="24"/>
+          <w:szCs w:val="24"/>
+        </w:rPr>
+        <w:t xml:space="preserve"> per simulare la validazione</w:t>
+      </w:r>
+      <w:r>
+        <w:rPr>
+          <w:sz w:val="24"/>
+          <w:szCs w:val="24"/>
+        </w:rPr>
+        <w:t xml:space="preserve">, </w:t>
+      </w:r>
+      <w:r>
+        <w:rPr>
+          <w:sz w:val="24"/>
+          <w:szCs w:val="24"/>
+        </w:rPr>
+        <w:t>t</w:t>
+      </w:r>
+      <w:r>
+        <w:rPr>
+          <w:sz w:val="24"/>
+          <w:szCs w:val="24"/>
+        </w:rPr>
+        <w:t>enta di pulire i dati e controlla che la funzione ritorni la data di domani</w:t>
+      </w:r>
+      <w:r>
+        <w:rPr>
+          <w:sz w:val="24"/>
+          <w:szCs w:val="24"/>
+        </w:rPr>
+        <w:t xml:space="preserve">, </w:t>
+      </w:r>
+      <w:r>
+        <w:rPr>
+          <w:sz w:val="24"/>
+          <w:szCs w:val="24"/>
+        </w:rPr>
+        <w:t>s</w:t>
+      </w:r>
+      <w:r>
+        <w:rPr>
+          <w:sz w:val="24"/>
+          <w:szCs w:val="24"/>
+        </w:rPr>
+        <w:t xml:space="preserve">e viene sollevato un </w:t>
+      </w:r>
+      <w:proofErr w:type="spellStart"/>
+      <w:r>
+        <w:rPr>
+          <w:i/>
+          <w:iCs/>
+          <w:sz w:val="24"/>
+          <w:szCs w:val="24"/>
+        </w:rPr>
+        <w:t>ValidationError</w:t>
+      </w:r>
+      <w:proofErr w:type="spellEnd"/>
+      <w:r>
+        <w:rPr>
+          <w:sz w:val="24"/>
+          <w:szCs w:val="24"/>
+        </w:rPr>
+        <w:t>, il test fallisce.</w:t>
+      </w:r>
+    </w:p>
+    <w:p>
+      <w:pPr>
+        <w:pStyle w:val="Paragrafoelenco"/>
+        <w:jc w:val="both"/>
+        <w:rPr>
+          <w:sz w:val="28"/>
+          <w:szCs w:val="28"/>
+        </w:rPr>
+      </w:pPr>
+      <w:r>
+        <w:rPr>
+          <w:sz w:val="28"/>
+          <w:szCs w:val="28"/>
+        </w:rPr>
+        <w:t xml:space="preserve">Test su </w:t>
+      </w:r>
+      <w:r>
+        <w:rPr>
+          <w:sz w:val="28"/>
+          <w:szCs w:val="28"/>
+        </w:rPr>
+        <w:t xml:space="preserve">“vista” </w:t>
+      </w:r>
+      <w:r>
+        <w:rPr>
+          <w:sz w:val="28"/>
+          <w:szCs w:val="28"/>
+        </w:rPr>
+        <w:t>(pagina) utente</w:t>
+      </w:r>
+    </w:p>
+    <w:p>
+      <w:pPr>
+        <w:pStyle w:val="Paragrafoelenco"/>
+        <w:jc w:val="both"/>
+        <w:rPr>
+          <w:sz w:val="24"/>
+          <w:szCs w:val="24"/>
+        </w:rPr>
+      </w:pPr>
+      <w:r>
+        <w:rPr>
+          <w:sz w:val="24"/>
+          <w:szCs w:val="24"/>
+        </w:rPr>
+        <w:t xml:space="preserve">Ho testato la </w:t>
+      </w:r>
+      <w:r>
+        <w:rPr>
+          <w:sz w:val="24"/>
+          <w:szCs w:val="24"/>
+        </w:rPr>
+        <w:t xml:space="preserve">vista </w:t>
+      </w:r>
+      <w:proofErr w:type="spellStart"/>
+      <w:r>
+        <w:rPr>
+          <w:i/>
+          <w:iCs/>
+          <w:sz w:val="24"/>
+          <w:szCs w:val="24"/>
+        </w:rPr>
+        <w:t>FilmProjectionsView</w:t>
+      </w:r>
+      <w:proofErr w:type="spellEnd"/>
+      <w:r>
+        <w:rPr>
+          <w:i/>
+          <w:iCs/>
+          <w:sz w:val="24"/>
+          <w:szCs w:val="24"/>
+        </w:rPr>
+        <w:t>(</w:t>
+      </w:r>
+      <w:proofErr w:type="spellStart"/>
+      <w:r>
+        <w:rPr>
+          <w:i/>
+          <w:iCs/>
+          <w:sz w:val="24"/>
+          <w:szCs w:val="24"/>
+        </w:rPr>
+        <w:t>ListView</w:t>
+      </w:r>
+      <w:proofErr w:type="spellEnd"/>
+      <w:r>
+        <w:rPr>
+          <w:i/>
+          <w:iCs/>
+          <w:sz w:val="24"/>
+          <w:szCs w:val="24"/>
+        </w:rPr>
+        <w:t>)</w:t>
+      </w:r>
+      <w:r>
+        <w:rPr>
+          <w:i/>
+          <w:iCs/>
+          <w:sz w:val="24"/>
+          <w:szCs w:val="24"/>
+        </w:rPr>
+        <w:t xml:space="preserve"> </w:t>
+      </w:r>
+      <w:r>
+        <w:rPr>
+          <w:sz w:val="24"/>
+          <w:szCs w:val="24"/>
+        </w:rPr>
+        <w:t xml:space="preserve">presente nel file </w:t>
+      </w:r>
+      <w:r>
+        <w:rPr>
+          <w:i/>
+          <w:iCs/>
+          <w:sz w:val="24"/>
+          <w:szCs w:val="24"/>
+        </w:rPr>
+        <w:t>views.py.</w:t>
+      </w:r>
+      <w:r>
+        <w:rPr>
+          <w:sz w:val="24"/>
+          <w:szCs w:val="24"/>
+        </w:rPr>
+        <w:t xml:space="preserve"> </w:t>
+      </w:r>
+      <w:r>
+        <w:rPr>
+          <w:sz w:val="24"/>
+          <w:szCs w:val="24"/>
+        </w:rPr>
+        <w:t xml:space="preserve">Essa ha il compito di filtrare </w:t>
+      </w:r>
+      <w:r>
+        <w:rPr>
+          <w:sz w:val="24"/>
+          <w:szCs w:val="24"/>
+        </w:rPr>
+        <w:t xml:space="preserve">le </w:t>
+      </w:r>
+      <w:r>
+        <w:rPr>
+          <w:sz w:val="24"/>
+          <w:szCs w:val="24"/>
+        </w:rPr>
+        <w:t>p</w:t>
+      </w:r>
+      <w:r>
+        <w:rPr>
+          <w:sz w:val="24"/>
+          <w:szCs w:val="24"/>
+        </w:rPr>
+        <w:t xml:space="preserve">roiezioni di un </w:t>
+      </w:r>
+      <w:r>
+        <w:rPr>
+          <w:sz w:val="24"/>
+          <w:szCs w:val="24"/>
+        </w:rPr>
+        <w:t>f</w:t>
+      </w:r>
+      <w:r>
+        <w:rPr>
+          <w:sz w:val="24"/>
+          <w:szCs w:val="24"/>
+        </w:rPr>
+        <w:t>ilm specifico dat</w:t>
+      </w:r>
+      <w:r>
+        <w:rPr>
+          <w:sz w:val="24"/>
+          <w:szCs w:val="24"/>
+        </w:rPr>
+        <w:t>o</w:t>
+      </w:r>
+      <w:r>
+        <w:rPr>
+          <w:sz w:val="24"/>
+          <w:szCs w:val="24"/>
+        </w:rPr>
+        <w:t xml:space="preserve">, </w:t>
+      </w:r>
+      <w:r>
+        <w:rPr>
+          <w:sz w:val="24"/>
+          <w:szCs w:val="24"/>
+        </w:rPr>
+        <w:t xml:space="preserve">mantenendo solo le proiezioni che hanno data </w:t>
+      </w:r>
+      <w:r>
+        <w:rPr>
+          <w:sz w:val="24"/>
+          <w:szCs w:val="24"/>
+        </w:rPr>
+        <w:t xml:space="preserve">odierna o futura. </w:t>
+      </w:r>
+    </w:p>
+    <w:p>
+      <w:pPr>
+        <w:pStyle w:val="Paragrafoelenco"/>
+        <w:jc w:val="both"/>
+        <w:rPr>
+          <w:sz w:val="24"/>
+          <w:szCs w:val="24"/>
+        </w:rPr>
+      </w:pPr>
+      <w:r>
+        <w:rPr>
+          <w:sz w:val="24"/>
+          <w:szCs w:val="24"/>
+        </w:rPr>
+        <w:t>Test eseguiti</w:t>
+      </w:r>
+    </w:p>
+    <w:p>
+      <w:pPr>
+        <w:pStyle w:val="Paragrafoelenco"/>
+        <w:jc w:val="both"/>
+        <w:rPr>
+          <w:sz w:val="24"/>
+          <w:szCs w:val="24"/>
+        </w:rPr>
+      </w:pPr>
+      <w:r>
+        <w:rPr>
+          <w:sz w:val="24"/>
+          <w:szCs w:val="24"/>
+        </w:rPr>
+        <w:t xml:space="preserve">I test eseguiti per questa </w:t>
+      </w:r>
+      <w:r>
+        <w:rPr>
+          <w:sz w:val="24"/>
+          <w:szCs w:val="24"/>
+        </w:rPr>
+        <w:t>vista</w:t>
+      </w:r>
+      <w:r>
+        <w:rPr>
+          <w:sz w:val="24"/>
+          <w:szCs w:val="24"/>
+        </w:rPr>
+        <w:t xml:space="preserve"> sono nel file </w:t>
+      </w:r>
+      <w:r>
+        <w:rPr>
+          <w:i/>
+          <w:iCs/>
+          <w:sz w:val="24"/>
+          <w:szCs w:val="24"/>
+        </w:rPr>
+        <w:t>tests.py</w:t>
+      </w:r>
+      <w:r>
+        <w:rPr>
+          <w:i/>
+          <w:iCs/>
+          <w:sz w:val="24"/>
+          <w:szCs w:val="24"/>
+        </w:rPr>
+        <w:t xml:space="preserve"> </w:t>
+      </w:r>
+      <w:r>
+        <w:rPr>
+          <w:sz w:val="24"/>
+          <w:szCs w:val="24"/>
+        </w:rPr>
+        <w:t>nella classe</w:t>
+      </w:r>
+      <w:r>
+        <w:rPr>
+          <w:sz w:val="24"/>
+          <w:szCs w:val="24"/>
+        </w:rPr>
+        <w:t xml:space="preserve"> </w:t>
+      </w:r>
+      <w:proofErr w:type="spellStart"/>
+      <w:r>
+        <w:rPr>
+          <w:i/>
+          <w:iCs/>
+          <w:sz w:val="24"/>
+          <w:szCs w:val="24"/>
+        </w:rPr>
+        <w:t>FilmProjectionsViewTest</w:t>
+      </w:r>
+      <w:proofErr w:type="spellEnd"/>
+      <w:r>
+        <w:rPr>
+          <w:i/>
+          <w:iCs/>
+          <w:sz w:val="24"/>
+          <w:szCs w:val="24"/>
+        </w:rPr>
+        <w:t>(</w:t>
+      </w:r>
+      <w:proofErr w:type="spellStart"/>
+      <w:r>
+        <w:rPr>
+          <w:i/>
+          <w:iCs/>
+          <w:sz w:val="24"/>
+          <w:szCs w:val="24"/>
+        </w:rPr>
+        <w:t>TestCase</w:t>
+      </w:r>
+      <w:proofErr w:type="spellEnd"/>
+      <w:r>
+        <w:rPr>
+          <w:i/>
+          <w:iCs/>
+          <w:sz w:val="24"/>
+          <w:szCs w:val="24"/>
+        </w:rPr>
+        <w:t>)</w:t>
+      </w:r>
+      <w:r>
+        <w:rPr>
+          <w:i/>
+          <w:iCs/>
+          <w:sz w:val="24"/>
+          <w:szCs w:val="24"/>
+        </w:rPr>
+        <w:t xml:space="preserve">. </w:t>
+      </w:r>
+    </w:p>
+    <w:p>
+      <w:pPr>
+        <w:pStyle w:val="Paragrafoelenco"/>
+        <w:numPr>
+          <w:ilvl w:val="0"/>
+          <w:numId w:val="3"/>
+        </w:numPr>
+        <w:jc w:val="both"/>
+        <w:rPr>
+          <w:i/>
+          <w:iCs/>
+          <w:sz w:val="24"/>
+          <w:szCs w:val="24"/>
+        </w:rPr>
+      </w:pPr>
+      <w:r>
+        <w:rPr>
+          <w:sz w:val="24"/>
+          <w:szCs w:val="24"/>
+        </w:rPr>
+        <w:t xml:space="preserve">Funzione </w:t>
+      </w:r>
+      <w:proofErr w:type="spellStart"/>
+      <w:r>
+        <w:rPr>
+          <w:i/>
+          <w:iCs/>
+          <w:sz w:val="24"/>
+          <w:szCs w:val="24"/>
+        </w:rPr>
+        <w:t>setUp</w:t>
+      </w:r>
+      <w:proofErr w:type="spellEnd"/>
+      <w:r>
+        <w:rPr>
+          <w:i/>
+          <w:iCs/>
+          <w:sz w:val="24"/>
+          <w:szCs w:val="24"/>
+        </w:rPr>
+        <w:t>()</w:t>
+      </w:r>
+    </w:p>
+    <w:p>
+      <w:pPr>
+        <w:pStyle w:val="Paragrafoelenco"/>
+        <w:ind w:left="1440"/>
+        <w:jc w:val="both"/>
+        <w:rPr>
+          <w:sz w:val="24"/>
+          <w:szCs w:val="24"/>
+        </w:rPr>
+      </w:pPr>
+      <w:r>
+        <w:rPr>
+          <w:sz w:val="24"/>
+          <w:szCs w:val="24"/>
+        </w:rPr>
+        <w:t>Funzione di configurazione.</w:t>
+      </w:r>
+      <w:r>
+        <w:rPr>
+          <w:sz w:val="24"/>
+          <w:szCs w:val="24"/>
+        </w:rPr>
+        <w:t xml:space="preserve"> </w:t>
+      </w:r>
+      <w:r>
+        <w:rPr>
+          <w:sz w:val="24"/>
+          <w:szCs w:val="24"/>
+        </w:rPr>
+        <w:t xml:space="preserve">La funzione </w:t>
+      </w:r>
+      <w:proofErr w:type="spellStart"/>
+      <w:r>
+        <w:rPr>
+          <w:i/>
+          <w:iCs/>
+          <w:sz w:val="24"/>
+          <w:szCs w:val="24"/>
+        </w:rPr>
+        <w:t>setUp</w:t>
+      </w:r>
+      <w:proofErr w:type="spellEnd"/>
+      <w:r>
+        <w:rPr>
+          <w:sz w:val="24"/>
+          <w:szCs w:val="24"/>
+        </w:rPr>
+        <w:t xml:space="preserve"> viene eseguita prima di ogni test per creare l'ambiente di test. Qui, vengono creati un film di esempio e tre proiezioni con date diverse (passata, presente, futura):</w:t>
+      </w:r>
+      <w:r>
+        <w:rPr>
+          <w:sz w:val="24"/>
+          <w:szCs w:val="24"/>
+        </w:rPr>
+        <w:t xml:space="preserve"> </w:t>
+      </w:r>
+      <w:proofErr w:type="spellStart"/>
+      <w:r>
+        <w:rPr>
+          <w:i/>
+          <w:iCs/>
+          <w:sz w:val="24"/>
+          <w:szCs w:val="24"/>
+        </w:rPr>
+        <w:t>self.film</w:t>
+      </w:r>
+      <w:proofErr w:type="spellEnd"/>
+      <w:r>
+        <w:rPr>
+          <w:sz w:val="24"/>
+          <w:szCs w:val="24"/>
+        </w:rPr>
+        <w:t xml:space="preserve"> è</w:t>
+      </w:r>
+      <w:r>
+        <w:rPr>
+          <w:sz w:val="24"/>
+          <w:szCs w:val="24"/>
+        </w:rPr>
+        <w:t xml:space="preserve"> un film di esempio</w:t>
+      </w:r>
+      <w:r>
+        <w:rPr>
+          <w:i/>
+          <w:iCs/>
+          <w:sz w:val="24"/>
+          <w:szCs w:val="24"/>
+        </w:rPr>
+        <w:t xml:space="preserve">, </w:t>
+      </w:r>
+      <w:proofErr w:type="spellStart"/>
+      <w:r>
+        <w:rPr>
+          <w:i/>
+          <w:iCs/>
+          <w:sz w:val="24"/>
+          <w:szCs w:val="24"/>
+        </w:rPr>
+        <w:t>self.today</w:t>
+      </w:r>
+      <w:proofErr w:type="spellEnd"/>
+      <w:r>
+        <w:rPr>
+          <w:sz w:val="24"/>
+          <w:szCs w:val="24"/>
+        </w:rPr>
+        <w:t xml:space="preserve"> contiene</w:t>
+      </w:r>
+      <w:r>
+        <w:rPr>
+          <w:sz w:val="24"/>
+          <w:szCs w:val="24"/>
+        </w:rPr>
+        <w:t xml:space="preserve"> la data di oggi</w:t>
+      </w:r>
+      <w:r>
+        <w:rPr>
+          <w:sz w:val="24"/>
+          <w:szCs w:val="24"/>
+        </w:rPr>
+        <w:t xml:space="preserve">, </w:t>
+      </w:r>
+      <w:proofErr w:type="spellStart"/>
+      <w:r>
+        <w:rPr>
+          <w:i/>
+          <w:iCs/>
+          <w:sz w:val="24"/>
+          <w:szCs w:val="24"/>
+        </w:rPr>
+        <w:t>self.ora_inizio</w:t>
+      </w:r>
+      <w:proofErr w:type="spellEnd"/>
+      <w:r>
+        <w:rPr>
+          <w:sz w:val="24"/>
+          <w:szCs w:val="24"/>
+        </w:rPr>
+        <w:t xml:space="preserve"> è</w:t>
+      </w:r>
+      <w:r>
+        <w:rPr>
+          <w:sz w:val="24"/>
+          <w:szCs w:val="24"/>
+        </w:rPr>
+        <w:t xml:space="preserve"> l'ora di inizio delle proiezioni (14:00)</w:t>
+      </w:r>
+      <w:r>
+        <w:rPr>
+          <w:sz w:val="24"/>
+          <w:szCs w:val="24"/>
+        </w:rPr>
+        <w:t xml:space="preserve">, </w:t>
+      </w:r>
+      <w:proofErr w:type="spellStart"/>
+      <w:r>
+        <w:rPr>
+          <w:i/>
+          <w:iCs/>
+          <w:sz w:val="24"/>
+          <w:szCs w:val="24"/>
+        </w:rPr>
+        <w:t>self.proiezione_passata</w:t>
+      </w:r>
+      <w:proofErr w:type="spellEnd"/>
+      <w:r>
+        <w:rPr>
+          <w:sz w:val="24"/>
+          <w:szCs w:val="24"/>
+        </w:rPr>
+        <w:t xml:space="preserve"> è</w:t>
+      </w:r>
+      <w:r>
+        <w:rPr>
+          <w:sz w:val="24"/>
+          <w:szCs w:val="24"/>
+        </w:rPr>
+        <w:t xml:space="preserve"> una proiezione con data di ieri</w:t>
+      </w:r>
+      <w:r>
+        <w:rPr>
+          <w:sz w:val="24"/>
+          <w:szCs w:val="24"/>
+        </w:rPr>
+        <w:t xml:space="preserve">, </w:t>
+      </w:r>
+      <w:proofErr w:type="spellStart"/>
+      <w:r>
+        <w:rPr>
+          <w:i/>
+          <w:iCs/>
+          <w:sz w:val="24"/>
+          <w:szCs w:val="24"/>
+        </w:rPr>
+        <w:t>self.proiezione_futura</w:t>
+      </w:r>
+      <w:proofErr w:type="spellEnd"/>
+      <w:r>
+        <w:rPr>
+          <w:sz w:val="24"/>
+          <w:szCs w:val="24"/>
+        </w:rPr>
+        <w:t xml:space="preserve"> è</w:t>
+      </w:r>
+      <w:r>
+        <w:rPr>
+          <w:sz w:val="24"/>
+          <w:szCs w:val="24"/>
+        </w:rPr>
+        <w:t xml:space="preserve"> una proiezione con data di domani</w:t>
+      </w:r>
+      <w:r>
+        <w:rPr>
+          <w:sz w:val="24"/>
+          <w:szCs w:val="24"/>
+        </w:rPr>
+        <w:t xml:space="preserve">, </w:t>
+      </w:r>
+      <w:proofErr w:type="spellStart"/>
+      <w:r>
+        <w:rPr>
+          <w:i/>
+          <w:iCs/>
+          <w:sz w:val="24"/>
+          <w:szCs w:val="24"/>
+        </w:rPr>
+        <w:t>self.proiezione_presente</w:t>
+      </w:r>
+      <w:proofErr w:type="spellEnd"/>
+      <w:r>
+        <w:rPr>
+          <w:sz w:val="24"/>
+          <w:szCs w:val="24"/>
+        </w:rPr>
+        <w:t xml:space="preserve"> è</w:t>
+      </w:r>
+      <w:r>
+        <w:rPr>
+          <w:sz w:val="24"/>
+          <w:szCs w:val="24"/>
+        </w:rPr>
+        <w:t xml:space="preserve"> una proiezione con data di oggi.</w:t>
+      </w:r>
+    </w:p>
+    <w:p>
+      <w:pPr>
+        <w:pStyle w:val="Paragrafoelenco"/>
+        <w:numPr>
+          <w:ilvl w:val="0"/>
+          <w:numId w:val="3"/>
+        </w:numPr>
+        <w:jc w:val="both"/>
+        <w:rPr>
+          <w:sz w:val="24"/>
+          <w:szCs w:val="24"/>
+        </w:rPr>
+      </w:pPr>
+      <w:r>
+        <w:rPr>
+          <w:sz w:val="24"/>
+          <w:szCs w:val="24"/>
+        </w:rPr>
+        <w:t xml:space="preserve">Test: </w:t>
+      </w:r>
+      <w:proofErr w:type="spellStart"/>
+      <w:r>
+        <w:rPr>
+          <w:i/>
+          <w:iCs/>
+          <w:sz w:val="24"/>
+          <w:szCs w:val="24"/>
+        </w:rPr>
+        <w:t>test_no_proiezioni</w:t>
+      </w:r>
+      <w:proofErr w:type="spellEnd"/>
+      <w:r>
+        <w:rPr>
+          <w:i/>
+          <w:iCs/>
+          <w:sz w:val="24"/>
+          <w:szCs w:val="24"/>
+        </w:rPr>
+        <w:t>()</w:t>
+      </w:r>
+    </w:p>
+    <w:p>
+      <w:pPr>
+        <w:pStyle w:val="Paragrafoelenco"/>
+        <w:ind w:left="1440"/>
+        <w:jc w:val="both"/>
+        <w:rPr>
+          <w:sz w:val="24"/>
+          <w:szCs w:val="24"/>
+        </w:rPr>
+      </w:pPr>
+      <w:r>
+        <w:rPr>
+          <w:sz w:val="24"/>
+          <w:szCs w:val="24"/>
+        </w:rPr>
+        <w:t>Lo scopo di questa f</w:t>
+      </w:r>
+      <w:r>
+        <w:rPr>
+          <w:sz w:val="24"/>
+          <w:szCs w:val="24"/>
+        </w:rPr>
+        <w:t xml:space="preserve">unzione è di </w:t>
+      </w:r>
+      <w:r>
+        <w:rPr>
+          <w:sz w:val="24"/>
+          <w:szCs w:val="24"/>
+        </w:rPr>
+        <w:t>verificare</w:t>
+      </w:r>
+      <w:r>
+        <w:rPr>
+          <w:sz w:val="24"/>
+          <w:szCs w:val="24"/>
+        </w:rPr>
+        <w:t xml:space="preserve"> </w:t>
+      </w:r>
+      <w:r>
+        <w:rPr>
+          <w:sz w:val="24"/>
+          <w:szCs w:val="24"/>
+        </w:rPr>
+        <w:t>che venga mostrato il messaggio "Nessuna proiezione trovata." quando non ci sono proiezioni.</w:t>
+      </w:r>
+      <w:r>
+        <w:rPr>
+          <w:sz w:val="24"/>
+          <w:szCs w:val="24"/>
+        </w:rPr>
+        <w:t xml:space="preserve"> </w:t>
+      </w:r>
+      <w:r>
+        <w:rPr>
+          <w:sz w:val="24"/>
+          <w:szCs w:val="24"/>
+        </w:rPr>
+        <w:t>Essa esegue i seguenti passaggi:</w:t>
+      </w:r>
+      <w:r>
+        <w:rPr>
+          <w:sz w:val="24"/>
+          <w:szCs w:val="24"/>
+        </w:rPr>
+        <w:t xml:space="preserve"> </w:t>
+      </w:r>
+      <w:r>
+        <w:rPr>
+          <w:sz w:val="24"/>
+          <w:szCs w:val="24"/>
+        </w:rPr>
+        <w:t>r</w:t>
+      </w:r>
+      <w:r>
+        <w:rPr>
+          <w:sz w:val="24"/>
+          <w:szCs w:val="24"/>
+        </w:rPr>
+        <w:t>imuove tutte le proiezioni</w:t>
+      </w:r>
+      <w:r>
+        <w:rPr>
+          <w:sz w:val="24"/>
+          <w:szCs w:val="24"/>
+        </w:rPr>
+        <w:t xml:space="preserve">, </w:t>
+      </w:r>
+      <w:r>
+        <w:rPr>
+          <w:sz w:val="24"/>
+          <w:szCs w:val="24"/>
+        </w:rPr>
+        <w:t>e</w:t>
+      </w:r>
+      <w:r>
+        <w:rPr>
+          <w:sz w:val="24"/>
+          <w:szCs w:val="24"/>
+        </w:rPr>
+        <w:t>ffettua una richiesta alla vista delle proiezioni del film</w:t>
+      </w:r>
+      <w:r>
+        <w:rPr>
+          <w:sz w:val="24"/>
+          <w:szCs w:val="24"/>
+        </w:rPr>
+        <w:t xml:space="preserve">, </w:t>
+      </w:r>
+      <w:r>
+        <w:rPr>
+          <w:sz w:val="24"/>
+          <w:szCs w:val="24"/>
+        </w:rPr>
+        <w:t>v</w:t>
+      </w:r>
+      <w:r>
+        <w:rPr>
+          <w:sz w:val="24"/>
+          <w:szCs w:val="24"/>
+        </w:rPr>
+        <w:t>erifica che lo status code sia 200</w:t>
+      </w:r>
+      <w:r>
+        <w:rPr>
+          <w:sz w:val="24"/>
+          <w:szCs w:val="24"/>
+        </w:rPr>
+        <w:t xml:space="preserve">, </w:t>
+      </w:r>
+      <w:r>
+        <w:rPr>
+          <w:sz w:val="24"/>
+          <w:szCs w:val="24"/>
+        </w:rPr>
+        <w:t>c</w:t>
+      </w:r>
+      <w:r>
+        <w:rPr>
+          <w:sz w:val="24"/>
+          <w:szCs w:val="24"/>
+        </w:rPr>
+        <w:t>ontrolla che il messaggio "Nessuna proiezione trovata." sia presente nella risposta</w:t>
+      </w:r>
+      <w:r>
+        <w:rPr>
+          <w:sz w:val="24"/>
+          <w:szCs w:val="24"/>
+        </w:rPr>
+        <w:t xml:space="preserve">, </w:t>
+      </w:r>
+      <w:r>
+        <w:rPr>
+          <w:sz w:val="24"/>
+          <w:szCs w:val="24"/>
+        </w:rPr>
+        <w:t>v</w:t>
+      </w:r>
+      <w:r>
+        <w:rPr>
+          <w:sz w:val="24"/>
+          <w:szCs w:val="24"/>
+        </w:rPr>
+        <w:t>erifica che la lista di oggetti (</w:t>
+      </w:r>
+      <w:proofErr w:type="spellStart"/>
+      <w:r>
+        <w:rPr>
+          <w:i/>
+          <w:iCs/>
+          <w:sz w:val="24"/>
+          <w:szCs w:val="24"/>
+        </w:rPr>
+        <w:t>object_list</w:t>
+      </w:r>
+      <w:proofErr w:type="spellEnd"/>
+      <w:r>
+        <w:rPr>
+          <w:sz w:val="24"/>
+          <w:szCs w:val="24"/>
+        </w:rPr>
+        <w:t>) sia vuota.</w:t>
+      </w:r>
+    </w:p>
+    <w:p>
+      <w:pPr>
+        <w:pStyle w:val="Paragrafoelenco"/>
+        <w:numPr>
+          <w:ilvl w:val="0"/>
+          <w:numId w:val="3"/>
+        </w:numPr>
+        <w:jc w:val="both"/>
+        <w:rPr>
+          <w:i/>
+          <w:iCs/>
+          <w:sz w:val="24"/>
+          <w:szCs w:val="24"/>
+        </w:rPr>
+      </w:pPr>
+      <w:r>
+        <w:rPr>
+          <w:sz w:val="24"/>
+          <w:szCs w:val="24"/>
+          <w:lang w:val="en-GB"/>
+        </w:rPr>
+        <w:t>Test</w:t>
+      </w:r>
+      <w:r>
+        <w:rPr>
+          <w:sz w:val="24"/>
+          <w:szCs w:val="24"/>
+        </w:rPr>
+        <w:t xml:space="preserve">: </w:t>
+      </w:r>
+      <w:proofErr w:type="spellStart"/>
+      <w:r>
+        <w:rPr>
+          <w:i/>
+          <w:iCs/>
+          <w:sz w:val="24"/>
+          <w:szCs w:val="24"/>
+        </w:rPr>
+        <w:t>test_only_past_proiezioni</w:t>
+      </w:r>
+      <w:proofErr w:type="spellEnd"/>
+      <w:r>
+        <w:rPr>
+          <w:i/>
+          <w:iCs/>
+          <w:sz w:val="24"/>
+          <w:szCs w:val="24"/>
+        </w:rPr>
+        <w:t>()</w:t>
+      </w:r>
+    </w:p>
+    <w:p>
+      <w:pPr>
+        <w:pStyle w:val="Paragrafoelenco"/>
+        <w:ind w:left="1440"/>
+        <w:jc w:val="both"/>
+        <w:rPr>
+          <w:sz w:val="24"/>
+          <w:szCs w:val="24"/>
+        </w:rPr>
+      </w:pPr>
+      <w:r>
+        <w:rPr>
+          <w:sz w:val="24"/>
+          <w:szCs w:val="24"/>
+        </w:rPr>
+        <w:t>Lo scopo di questa f</w:t>
+      </w:r>
+      <w:r>
+        <w:rPr>
+          <w:sz w:val="24"/>
+          <w:szCs w:val="24"/>
+        </w:rPr>
+        <w:t xml:space="preserve">unzione è di </w:t>
+      </w:r>
+      <w:r>
+        <w:rPr>
+          <w:sz w:val="24"/>
+          <w:szCs w:val="24"/>
+        </w:rPr>
+        <w:t>verificare</w:t>
+      </w:r>
+      <w:r>
+        <w:rPr>
+          <w:sz w:val="24"/>
+          <w:szCs w:val="24"/>
+        </w:rPr>
+        <w:t xml:space="preserve"> </w:t>
+      </w:r>
+      <w:r>
+        <w:rPr>
+          <w:sz w:val="24"/>
+          <w:szCs w:val="24"/>
+        </w:rPr>
+        <w:t>che venga mostrato il messaggio "Nessuna proiezione trovata." quando ci sono solo proiezioni passate.</w:t>
+      </w:r>
+      <w:r>
+        <w:rPr>
+          <w:sz w:val="24"/>
+          <w:szCs w:val="24"/>
+        </w:rPr>
+        <w:t xml:space="preserve"> </w:t>
+      </w:r>
+      <w:r>
+        <w:rPr>
+          <w:sz w:val="24"/>
+          <w:szCs w:val="24"/>
+        </w:rPr>
+        <w:t>Essa esegue i seguenti passaggi:</w:t>
+      </w:r>
+      <w:r>
+        <w:rPr>
+          <w:sz w:val="24"/>
+          <w:szCs w:val="24"/>
+        </w:rPr>
+        <w:t xml:space="preserve"> </w:t>
+      </w:r>
+      <w:r>
+        <w:rPr>
+          <w:sz w:val="24"/>
+          <w:szCs w:val="24"/>
+        </w:rPr>
+        <w:t>r</w:t>
+      </w:r>
+      <w:r>
+        <w:rPr>
+          <w:sz w:val="24"/>
+          <w:szCs w:val="24"/>
+        </w:rPr>
+        <w:t>imuove tutte le proiezioni future e presenti</w:t>
+      </w:r>
+      <w:r>
+        <w:rPr>
+          <w:sz w:val="24"/>
+          <w:szCs w:val="24"/>
+        </w:rPr>
+        <w:t xml:space="preserve">, </w:t>
+      </w:r>
+      <w:r>
+        <w:rPr>
+          <w:sz w:val="24"/>
+          <w:szCs w:val="24"/>
+        </w:rPr>
+        <w:t>e</w:t>
+      </w:r>
+      <w:r>
+        <w:rPr>
+          <w:sz w:val="24"/>
+          <w:szCs w:val="24"/>
+        </w:rPr>
+        <w:t>ffettua una richiesta alla vista delle proiezioni del film</w:t>
+      </w:r>
+      <w:r>
+        <w:rPr>
+          <w:sz w:val="24"/>
+          <w:szCs w:val="24"/>
+        </w:rPr>
+        <w:t xml:space="preserve">, </w:t>
+      </w:r>
+      <w:r>
+        <w:rPr>
+          <w:sz w:val="24"/>
+          <w:szCs w:val="24"/>
+        </w:rPr>
+        <w:t>v</w:t>
+      </w:r>
+      <w:r>
+        <w:rPr>
+          <w:sz w:val="24"/>
+          <w:szCs w:val="24"/>
+        </w:rPr>
+        <w:t>erifica che lo status code sia 200</w:t>
+      </w:r>
+      <w:r>
+        <w:rPr>
+          <w:sz w:val="24"/>
+          <w:szCs w:val="24"/>
+        </w:rPr>
+        <w:t xml:space="preserve">, </w:t>
+      </w:r>
+      <w:r>
+        <w:rPr>
+          <w:sz w:val="24"/>
+          <w:szCs w:val="24"/>
+        </w:rPr>
+        <w:t>c</w:t>
+      </w:r>
+      <w:r>
+        <w:rPr>
+          <w:sz w:val="24"/>
+          <w:szCs w:val="24"/>
+        </w:rPr>
+        <w:t>ontrolla che il messaggio "Nessuna proiezione trovata." sia presente nella risposta</w:t>
+      </w:r>
+      <w:r>
+        <w:rPr>
+          <w:sz w:val="24"/>
+          <w:szCs w:val="24"/>
+        </w:rPr>
+        <w:t xml:space="preserve">, </w:t>
+      </w:r>
+      <w:r>
+        <w:rPr>
+          <w:sz w:val="24"/>
+          <w:szCs w:val="24"/>
+        </w:rPr>
+        <w:t>v</w:t>
+      </w:r>
+      <w:r>
+        <w:rPr>
+          <w:sz w:val="24"/>
+          <w:szCs w:val="24"/>
+        </w:rPr>
+        <w:t>erifica che la lista di oggetti (</w:t>
+      </w:r>
+      <w:proofErr w:type="spellStart"/>
+      <w:r>
+        <w:rPr>
+          <w:i/>
+          <w:iCs/>
+          <w:sz w:val="24"/>
+          <w:szCs w:val="24"/>
+        </w:rPr>
+        <w:t>object_list</w:t>
+      </w:r>
+      <w:proofErr w:type="spellEnd"/>
+      <w:r>
+        <w:rPr>
+          <w:sz w:val="24"/>
+          <w:szCs w:val="24"/>
+        </w:rPr>
+        <w:t>) sia vuota.</w:t>
+      </w:r>
+    </w:p>
+    <w:p>
+      <w:pPr>
+        <w:pStyle w:val="Paragrafoelenco"/>
+        <w:numPr>
+          <w:ilvl w:val="0"/>
+          <w:numId w:val="3"/>
+        </w:numPr>
+        <w:jc w:val="both"/>
+        <w:rPr>
+          <w:i/>
+          <w:iCs/>
+          <w:sz w:val="24"/>
+          <w:szCs w:val="24"/>
+          <w:lang w:val="en-GB"/>
+        </w:rPr>
+      </w:pPr>
+      <w:r>
+        <w:rPr>
+          <w:sz w:val="24"/>
+          <w:szCs w:val="24"/>
+          <w:lang w:val="en-GB"/>
+        </w:rPr>
+        <w:t xml:space="preserve">Test: </w:t>
+      </w:r>
+      <w:proofErr w:type="spellStart"/>
+      <w:r>
+        <w:rPr>
+          <w:i/>
+          <w:iCs/>
+          <w:sz w:val="24"/>
+          <w:szCs w:val="24"/>
+          <w:lang w:val="en-GB"/>
+        </w:rPr>
+        <w:t>test_only_future_proiezioni</w:t>
+      </w:r>
+      <w:proofErr w:type="spellEnd"/>
+      <w:r>
+        <w:rPr>
+          <w:i/>
+          <w:iCs/>
+          <w:sz w:val="24"/>
+          <w:szCs w:val="24"/>
+          <w:lang w:val="en-GB"/>
+        </w:rPr>
+        <w:t>()</w:t>
+      </w:r>
+    </w:p>
+    <w:p>
+      <w:pPr>
+        <w:pStyle w:val="Paragrafoelenco"/>
+        <w:ind w:left="1440"/>
+        <w:jc w:val="both"/>
+        <w:rPr>
+          <w:sz w:val="24"/>
+          <w:szCs w:val="24"/>
+        </w:rPr>
+      </w:pPr>
+      <w:r>
+        <w:rPr>
+          <w:sz w:val="24"/>
+          <w:szCs w:val="24"/>
+        </w:rPr>
+        <w:t>Lo scopo di questa f</w:t>
+      </w:r>
+      <w:r>
+        <w:rPr>
+          <w:sz w:val="24"/>
+          <w:szCs w:val="24"/>
+        </w:rPr>
+        <w:t xml:space="preserve">unzione è di </w:t>
+      </w:r>
+      <w:r>
+        <w:rPr>
+          <w:sz w:val="24"/>
+          <w:szCs w:val="24"/>
+        </w:rPr>
+        <w:t>verificare</w:t>
+      </w:r>
+      <w:r>
+        <w:rPr>
+          <w:sz w:val="24"/>
+          <w:szCs w:val="24"/>
+        </w:rPr>
+        <w:t xml:space="preserve"> </w:t>
+      </w:r>
+      <w:r>
+        <w:rPr>
+          <w:sz w:val="24"/>
+          <w:szCs w:val="24"/>
+        </w:rPr>
+        <w:t>che vengano mostrate solo le proiezioni future.</w:t>
+      </w:r>
+      <w:r>
+        <w:rPr>
+          <w:sz w:val="24"/>
+          <w:szCs w:val="24"/>
+        </w:rPr>
+        <w:t xml:space="preserve"> </w:t>
+      </w:r>
+      <w:r>
+        <w:rPr>
+          <w:sz w:val="24"/>
+          <w:szCs w:val="24"/>
+        </w:rPr>
+        <w:t>Essa esegue i seguenti passaggi:</w:t>
+      </w:r>
+      <w:r>
+        <w:rPr>
+          <w:sz w:val="24"/>
+          <w:szCs w:val="24"/>
+        </w:rPr>
+        <w:t xml:space="preserve"> </w:t>
+      </w:r>
+      <w:r>
+        <w:rPr>
+          <w:sz w:val="24"/>
+          <w:szCs w:val="24"/>
+        </w:rPr>
+        <w:t>r</w:t>
+      </w:r>
+      <w:r>
+        <w:rPr>
+          <w:sz w:val="24"/>
+          <w:szCs w:val="24"/>
+        </w:rPr>
+        <w:t>imuove tutte le proiezioni passate e presenti</w:t>
+      </w:r>
+      <w:r>
+        <w:rPr>
+          <w:sz w:val="24"/>
+          <w:szCs w:val="24"/>
+        </w:rPr>
+        <w:t xml:space="preserve">, </w:t>
+      </w:r>
+      <w:r>
+        <w:rPr>
+          <w:sz w:val="24"/>
+          <w:szCs w:val="24"/>
+        </w:rPr>
+        <w:t>e</w:t>
+      </w:r>
+      <w:r>
+        <w:rPr>
+          <w:sz w:val="24"/>
+          <w:szCs w:val="24"/>
+        </w:rPr>
+        <w:t>ffettua una richiesta alla vista delle proiezioni del film</w:t>
+      </w:r>
+      <w:r>
+        <w:rPr>
+          <w:sz w:val="24"/>
+          <w:szCs w:val="24"/>
+        </w:rPr>
+        <w:t xml:space="preserve">, </w:t>
+      </w:r>
+      <w:r>
+        <w:rPr>
+          <w:sz w:val="24"/>
+          <w:szCs w:val="24"/>
+        </w:rPr>
+        <w:t>v</w:t>
+      </w:r>
+      <w:r>
+        <w:rPr>
+          <w:sz w:val="24"/>
+          <w:szCs w:val="24"/>
+        </w:rPr>
+        <w:t>erifica che lo status code sia 200</w:t>
+      </w:r>
+      <w:r>
+        <w:rPr>
+          <w:sz w:val="24"/>
+          <w:szCs w:val="24"/>
+        </w:rPr>
+        <w:t xml:space="preserve">, </w:t>
+      </w:r>
+      <w:r>
+        <w:rPr>
+          <w:sz w:val="24"/>
+          <w:szCs w:val="24"/>
+        </w:rPr>
+        <w:t>c</w:t>
+      </w:r>
+      <w:r>
+        <w:rPr>
+          <w:sz w:val="24"/>
+          <w:szCs w:val="24"/>
+        </w:rPr>
+        <w:t>ontrolla che il titolo del film della proiezione futura sia presente nella risposta</w:t>
+      </w:r>
+      <w:r>
+        <w:rPr>
+          <w:sz w:val="24"/>
+          <w:szCs w:val="24"/>
+        </w:rPr>
+        <w:t xml:space="preserve">, </w:t>
+      </w:r>
+      <w:r>
+        <w:rPr>
+          <w:sz w:val="24"/>
+          <w:szCs w:val="24"/>
+        </w:rPr>
+        <w:t>v</w:t>
+      </w:r>
+      <w:r>
+        <w:rPr>
+          <w:sz w:val="24"/>
+          <w:szCs w:val="24"/>
+        </w:rPr>
+        <w:t xml:space="preserve">erifica che il messaggio "Nessuna proiezione </w:t>
+      </w:r>
+      <w:r>
+        <w:rPr>
+          <w:sz w:val="24"/>
+          <w:szCs w:val="24"/>
+        </w:rPr>
+        <w:lastRenderedPageBreak/>
+        <w:t>trovata." non sia presente nella risposta</w:t>
+      </w:r>
+      <w:r>
+        <w:rPr>
+          <w:sz w:val="24"/>
+          <w:szCs w:val="24"/>
+        </w:rPr>
+        <w:t xml:space="preserve">, </w:t>
+      </w:r>
+      <w:r>
+        <w:rPr>
+          <w:sz w:val="24"/>
+          <w:szCs w:val="24"/>
+        </w:rPr>
+        <w:t>c</w:t>
+      </w:r>
+      <w:r>
+        <w:rPr>
+          <w:sz w:val="24"/>
+          <w:szCs w:val="24"/>
+        </w:rPr>
+        <w:t>ontrolla che la proiezione futura sia nella lista di oggetti (</w:t>
+      </w:r>
+      <w:proofErr w:type="spellStart"/>
+      <w:r>
+        <w:rPr>
+          <w:i/>
+          <w:iCs/>
+          <w:sz w:val="24"/>
+          <w:szCs w:val="24"/>
+        </w:rPr>
+        <w:t>object_list</w:t>
+      </w:r>
+      <w:proofErr w:type="spellEnd"/>
+      <w:r>
+        <w:rPr>
+          <w:sz w:val="24"/>
+          <w:szCs w:val="24"/>
+        </w:rPr>
+        <w:t>).</w:t>
+      </w:r>
+    </w:p>
+    <w:p>
+      <w:pPr>
+        <w:pStyle w:val="Paragrafoelenco"/>
+        <w:numPr>
+          <w:ilvl w:val="0"/>
+          <w:numId w:val="3"/>
+        </w:numPr>
+        <w:jc w:val="both"/>
+        <w:rPr>
+          <w:sz w:val="24"/>
+          <w:szCs w:val="24"/>
+          <w:lang w:val="en-GB"/>
+        </w:rPr>
+      </w:pPr>
+      <w:r>
+        <w:rPr>
+          <w:sz w:val="24"/>
+          <w:szCs w:val="24"/>
+          <w:lang w:val="en-GB"/>
+        </w:rPr>
+        <w:t xml:space="preserve">Test: </w:t>
+      </w:r>
+      <w:proofErr w:type="spellStart"/>
+      <w:r>
+        <w:rPr>
+          <w:i/>
+          <w:iCs/>
+          <w:sz w:val="24"/>
+          <w:szCs w:val="24"/>
+          <w:lang w:val="en-GB"/>
+        </w:rPr>
+        <w:t>test_only_present_proiezioni</w:t>
+      </w:r>
+      <w:proofErr w:type="spellEnd"/>
+      <w:r>
+        <w:rPr>
+          <w:i/>
+          <w:iCs/>
+          <w:sz w:val="24"/>
+          <w:szCs w:val="24"/>
+          <w:lang w:val="en-GB"/>
+        </w:rPr>
+        <w:t>()</w:t>
+      </w:r>
+    </w:p>
+    <w:p>
+      <w:pPr>
+        <w:pStyle w:val="Paragrafoelenco"/>
+        <w:ind w:left="1440"/>
+        <w:jc w:val="both"/>
+        <w:rPr>
+          <w:sz w:val="24"/>
+          <w:szCs w:val="24"/>
+        </w:rPr>
+      </w:pPr>
+      <w:r>
+        <w:rPr>
+          <w:sz w:val="24"/>
+          <w:szCs w:val="24"/>
+        </w:rPr>
+        <w:t>Lo scopo di questa f</w:t>
+      </w:r>
+      <w:r>
+        <w:rPr>
+          <w:sz w:val="24"/>
+          <w:szCs w:val="24"/>
+        </w:rPr>
+        <w:t xml:space="preserve">unzione è di </w:t>
+      </w:r>
+      <w:r>
+        <w:rPr>
+          <w:sz w:val="24"/>
+          <w:szCs w:val="24"/>
+        </w:rPr>
+        <w:t>verificare</w:t>
+      </w:r>
+      <w:r>
+        <w:rPr>
+          <w:sz w:val="24"/>
+          <w:szCs w:val="24"/>
+        </w:rPr>
+        <w:t xml:space="preserve"> </w:t>
+      </w:r>
+      <w:r>
+        <w:rPr>
+          <w:sz w:val="24"/>
+          <w:szCs w:val="24"/>
+        </w:rPr>
+        <w:t>che vengano mostrate solo le proiezioni presenti.</w:t>
+      </w:r>
+      <w:r>
+        <w:rPr>
+          <w:sz w:val="24"/>
+          <w:szCs w:val="24"/>
+        </w:rPr>
+        <w:t xml:space="preserve"> </w:t>
+      </w:r>
+      <w:r>
+        <w:rPr>
+          <w:sz w:val="24"/>
+          <w:szCs w:val="24"/>
+        </w:rPr>
+        <w:t>Essa esegue i seguenti passaggi:</w:t>
+      </w:r>
+      <w:r>
+        <w:rPr>
+          <w:sz w:val="24"/>
+          <w:szCs w:val="24"/>
+        </w:rPr>
+        <w:t xml:space="preserve"> </w:t>
+      </w:r>
+      <w:r>
+        <w:rPr>
+          <w:sz w:val="24"/>
+          <w:szCs w:val="24"/>
+        </w:rPr>
+        <w:t>r</w:t>
+      </w:r>
+      <w:r>
+        <w:rPr>
+          <w:sz w:val="24"/>
+          <w:szCs w:val="24"/>
+        </w:rPr>
+        <w:t>imuove tutte le proiezioni passate e future</w:t>
+      </w:r>
+      <w:r>
+        <w:rPr>
+          <w:sz w:val="24"/>
+          <w:szCs w:val="24"/>
+        </w:rPr>
+        <w:t xml:space="preserve">, </w:t>
+      </w:r>
+      <w:r>
+        <w:rPr>
+          <w:sz w:val="24"/>
+          <w:szCs w:val="24"/>
+        </w:rPr>
+        <w:t>e</w:t>
+      </w:r>
+      <w:r>
+        <w:rPr>
+          <w:sz w:val="24"/>
+          <w:szCs w:val="24"/>
+        </w:rPr>
+        <w:t>ffettua una richiesta alla vista delle proiezioni del film</w:t>
+      </w:r>
+      <w:r>
+        <w:rPr>
+          <w:sz w:val="24"/>
+          <w:szCs w:val="24"/>
+        </w:rPr>
+        <w:t xml:space="preserve">, </w:t>
+      </w:r>
+      <w:r>
+        <w:rPr>
+          <w:sz w:val="24"/>
+          <w:szCs w:val="24"/>
+        </w:rPr>
+        <w:t>v</w:t>
+      </w:r>
+      <w:r>
+        <w:rPr>
+          <w:sz w:val="24"/>
+          <w:szCs w:val="24"/>
+        </w:rPr>
+        <w:t>erifica che lo status code sia 200</w:t>
+      </w:r>
+      <w:r>
+        <w:rPr>
+          <w:sz w:val="24"/>
+          <w:szCs w:val="24"/>
+        </w:rPr>
+        <w:t xml:space="preserve">, </w:t>
+      </w:r>
+      <w:r>
+        <w:rPr>
+          <w:sz w:val="24"/>
+          <w:szCs w:val="24"/>
+        </w:rPr>
+        <w:t>c</w:t>
+      </w:r>
+      <w:r>
+        <w:rPr>
+          <w:sz w:val="24"/>
+          <w:szCs w:val="24"/>
+        </w:rPr>
+        <w:t>ontrolla che il titolo del film della proiezione presente sia presente nella risposta</w:t>
+      </w:r>
+      <w:r>
+        <w:rPr>
+          <w:sz w:val="24"/>
+          <w:szCs w:val="24"/>
+        </w:rPr>
+        <w:t xml:space="preserve">, </w:t>
+      </w:r>
+      <w:r>
+        <w:rPr>
+          <w:sz w:val="24"/>
+          <w:szCs w:val="24"/>
+        </w:rPr>
+        <w:t>v</w:t>
+      </w:r>
+      <w:r>
+        <w:rPr>
+          <w:sz w:val="24"/>
+          <w:szCs w:val="24"/>
+        </w:rPr>
+        <w:t>erifica che il messaggio "Nessuna proiezione trovata." non sia presente nella risposta</w:t>
+      </w:r>
+      <w:r>
+        <w:rPr>
+          <w:sz w:val="24"/>
+          <w:szCs w:val="24"/>
+        </w:rPr>
+        <w:t xml:space="preserve">, </w:t>
+      </w:r>
+      <w:r>
+        <w:rPr>
+          <w:sz w:val="24"/>
+          <w:szCs w:val="24"/>
+        </w:rPr>
+        <w:t>c</w:t>
+      </w:r>
+      <w:r>
+        <w:rPr>
+          <w:sz w:val="24"/>
+          <w:szCs w:val="24"/>
+        </w:rPr>
+        <w:t>ontrolla che la proiezione presente sia nella lista di oggetti (</w:t>
+      </w:r>
+      <w:proofErr w:type="spellStart"/>
+      <w:r>
+        <w:rPr>
+          <w:i/>
+          <w:iCs/>
+          <w:sz w:val="24"/>
+          <w:szCs w:val="24"/>
+        </w:rPr>
+        <w:t>object_list</w:t>
+      </w:r>
+      <w:proofErr w:type="spellEnd"/>
+      <w:r>
+        <w:rPr>
+          <w:sz w:val="24"/>
+          <w:szCs w:val="24"/>
+        </w:rPr>
+        <w:t>).</w:t>
+      </w:r>
+    </w:p>
+    <w:p>
+      <w:pPr>
+        <w:pStyle w:val="Paragrafoelenco"/>
+        <w:numPr>
+          <w:ilvl w:val="0"/>
+          <w:numId w:val="3"/>
+        </w:numPr>
+        <w:jc w:val="both"/>
+        <w:rPr>
+          <w:sz w:val="24"/>
+          <w:szCs w:val="24"/>
+        </w:rPr>
+      </w:pPr>
+      <w:r>
+        <w:rPr>
+          <w:sz w:val="24"/>
+          <w:szCs w:val="24"/>
+        </w:rPr>
+        <w:t xml:space="preserve">Test: </w:t>
+      </w:r>
+      <w:proofErr w:type="spellStart"/>
+      <w:r>
+        <w:rPr>
+          <w:i/>
+          <w:iCs/>
+          <w:sz w:val="24"/>
+          <w:szCs w:val="24"/>
+        </w:rPr>
+        <w:t>test_mixed_proiezioni</w:t>
+      </w:r>
+      <w:proofErr w:type="spellEnd"/>
+      <w:r>
+        <w:rPr>
+          <w:i/>
+          <w:iCs/>
+          <w:sz w:val="24"/>
+          <w:szCs w:val="24"/>
+        </w:rPr>
+        <w:t>()</w:t>
+      </w:r>
+    </w:p>
+    <w:p>
+      <w:pPr>
+        <w:pStyle w:val="Paragrafoelenco"/>
+        <w:ind w:left="1440"/>
+        <w:jc w:val="both"/>
+        <w:rPr>
+          <w:sz w:val="24"/>
+          <w:szCs w:val="24"/>
+        </w:rPr>
+      </w:pPr>
+      <w:r>
+        <w:rPr>
+          <w:sz w:val="24"/>
+          <w:szCs w:val="24"/>
+        </w:rPr>
+        <w:t>Lo scopo di questa f</w:t>
+      </w:r>
+      <w:r>
+        <w:rPr>
+          <w:sz w:val="24"/>
+          <w:szCs w:val="24"/>
+        </w:rPr>
+        <w:t xml:space="preserve">unzione è di </w:t>
+      </w:r>
+      <w:r>
+        <w:rPr>
+          <w:sz w:val="24"/>
+          <w:szCs w:val="24"/>
+        </w:rPr>
+        <w:t>verificare</w:t>
+      </w:r>
+      <w:r>
+        <w:rPr>
+          <w:sz w:val="24"/>
+          <w:szCs w:val="24"/>
+        </w:rPr>
+        <w:t xml:space="preserve"> </w:t>
+      </w:r>
+      <w:r>
+        <w:rPr>
+          <w:sz w:val="24"/>
+          <w:szCs w:val="24"/>
+        </w:rPr>
+        <w:t>che vengano mostrate solo le proiezioni future e presenti, escludendo quelle passate.</w:t>
+      </w:r>
+      <w:r>
+        <w:rPr>
+          <w:sz w:val="24"/>
+          <w:szCs w:val="24"/>
+        </w:rPr>
+        <w:t xml:space="preserve"> </w:t>
+      </w:r>
+      <w:r>
+        <w:rPr>
+          <w:sz w:val="24"/>
+          <w:szCs w:val="24"/>
+        </w:rPr>
+        <w:t>Essa esegue i seguenti passaggi:</w:t>
+      </w:r>
+      <w:r>
+        <w:rPr>
+          <w:sz w:val="24"/>
+          <w:szCs w:val="24"/>
+        </w:rPr>
+        <w:t xml:space="preserve"> </w:t>
+      </w:r>
+      <w:r>
+        <w:rPr>
+          <w:sz w:val="24"/>
+          <w:szCs w:val="24"/>
+        </w:rPr>
+        <w:t>e</w:t>
+      </w:r>
+      <w:r>
+        <w:rPr>
+          <w:sz w:val="24"/>
+          <w:szCs w:val="24"/>
+        </w:rPr>
+        <w:t>ffettua una richiesta alla vista delle proiezioni del film</w:t>
+      </w:r>
+      <w:r>
+        <w:rPr>
+          <w:sz w:val="24"/>
+          <w:szCs w:val="24"/>
+        </w:rPr>
+        <w:t xml:space="preserve">, </w:t>
+      </w:r>
+      <w:r>
+        <w:rPr>
+          <w:sz w:val="24"/>
+          <w:szCs w:val="24"/>
+        </w:rPr>
+        <w:t>v</w:t>
+      </w:r>
+      <w:r>
+        <w:rPr>
+          <w:sz w:val="24"/>
+          <w:szCs w:val="24"/>
+        </w:rPr>
+        <w:t>erifica che lo status code sia 200</w:t>
+      </w:r>
+      <w:r>
+        <w:rPr>
+          <w:sz w:val="24"/>
+          <w:szCs w:val="24"/>
+        </w:rPr>
+        <w:t xml:space="preserve">, </w:t>
+      </w:r>
+      <w:r>
+        <w:rPr>
+          <w:sz w:val="24"/>
+          <w:szCs w:val="24"/>
+        </w:rPr>
+        <w:t>c</w:t>
+      </w:r>
+      <w:r>
+        <w:rPr>
+          <w:sz w:val="24"/>
+          <w:szCs w:val="24"/>
+        </w:rPr>
+        <w:t>ontrolla che il titolo del film delle proiezioni future e presenti sia presente nella risposta</w:t>
+      </w:r>
+      <w:r>
+        <w:rPr>
+          <w:sz w:val="24"/>
+          <w:szCs w:val="24"/>
+        </w:rPr>
+        <w:t xml:space="preserve">, </w:t>
+      </w:r>
+      <w:r>
+        <w:rPr>
+          <w:sz w:val="24"/>
+          <w:szCs w:val="24"/>
+        </w:rPr>
+        <w:t>v</w:t>
+      </w:r>
+      <w:r>
+        <w:rPr>
+          <w:sz w:val="24"/>
+          <w:szCs w:val="24"/>
+        </w:rPr>
+        <w:t>erifica che la proiezione presente sia nella lista di oggetti (</w:t>
+      </w:r>
+      <w:proofErr w:type="spellStart"/>
+      <w:r>
+        <w:rPr>
+          <w:i/>
+          <w:iCs/>
+          <w:sz w:val="24"/>
+          <w:szCs w:val="24"/>
+        </w:rPr>
+        <w:t>object_list</w:t>
+      </w:r>
+      <w:proofErr w:type="spellEnd"/>
+      <w:r>
+        <w:rPr>
+          <w:sz w:val="24"/>
+          <w:szCs w:val="24"/>
+        </w:rPr>
+        <w:t>)</w:t>
+      </w:r>
+      <w:r>
+        <w:rPr>
+          <w:sz w:val="24"/>
+          <w:szCs w:val="24"/>
+        </w:rPr>
+        <w:t xml:space="preserve">, </w:t>
+      </w:r>
+      <w:r>
+        <w:rPr>
+          <w:sz w:val="24"/>
+          <w:szCs w:val="24"/>
+        </w:rPr>
+        <w:t>v</w:t>
+      </w:r>
+      <w:r>
+        <w:rPr>
+          <w:sz w:val="24"/>
+          <w:szCs w:val="24"/>
+        </w:rPr>
+        <w:t>erifica che la proiezione futura sia nella lista di oggetti (</w:t>
+      </w:r>
+      <w:proofErr w:type="spellStart"/>
+      <w:r>
+        <w:rPr>
+          <w:i/>
+          <w:iCs/>
+          <w:sz w:val="24"/>
+          <w:szCs w:val="24"/>
+        </w:rPr>
+        <w:t>object_list</w:t>
+      </w:r>
+      <w:proofErr w:type="spellEnd"/>
+      <w:r>
+        <w:rPr>
+          <w:sz w:val="24"/>
+          <w:szCs w:val="24"/>
+        </w:rPr>
+        <w:t>)</w:t>
+      </w:r>
+      <w:r>
+        <w:rPr>
+          <w:sz w:val="24"/>
+          <w:szCs w:val="24"/>
+        </w:rPr>
+        <w:t xml:space="preserve">, </w:t>
+      </w:r>
+      <w:r>
+        <w:rPr>
+          <w:sz w:val="24"/>
+          <w:szCs w:val="24"/>
+        </w:rPr>
+        <w:t>c</w:t>
+      </w:r>
+      <w:r>
+        <w:rPr>
+          <w:sz w:val="24"/>
+          <w:szCs w:val="24"/>
+        </w:rPr>
+        <w:t>ontrolla che la proiezione passata non sia nella lista di oggetti (</w:t>
+      </w:r>
+      <w:proofErr w:type="spellStart"/>
+      <w:r>
+        <w:rPr>
+          <w:i/>
+          <w:iCs/>
+          <w:sz w:val="24"/>
+          <w:szCs w:val="24"/>
+        </w:rPr>
+        <w:t>object_list</w:t>
+      </w:r>
+      <w:proofErr w:type="spellEnd"/>
+      <w:r>
+        <w:rPr>
+          <w:sz w:val="24"/>
+          <w:szCs w:val="24"/>
+        </w:rPr>
+        <w:t>).</w:t>
       </w:r>
     </w:p>
     <w:p>
@@ -4672,6 +8176,7 @@
           <w:szCs w:val="24"/>
         </w:rPr>
       </w:pPr>
+      <w:proofErr w:type="spellStart"/>
       <w:r>
         <w:rPr>
           <w:sz w:val="24"/>
@@ -4679,6 +8184,7 @@
         </w:rPr>
         <w:t>toDo</w:t>
       </w:r>
+      <w:proofErr w:type="spellEnd"/>
     </w:p>
     <w:p>
       <w:pPr>
@@ -4710,6 +8216,7 @@
           <w:szCs w:val="24"/>
         </w:rPr>
       </w:pPr>
+      <w:proofErr w:type="spellStart"/>
       <w:r>
         <w:rPr>
           <w:sz w:val="24"/>
@@ -4717,6 +8224,7 @@
         </w:rPr>
         <w:t>toDo</w:t>
       </w:r>
+      <w:proofErr w:type="spellEnd"/>
     </w:p>
     <w:p>
       <w:pPr>
@@ -4861,7 +8369,7 @@
   <w:abstractNum w:abstractNumId="1" w15:restartNumberingAfterBreak="0">
     <w:nsid w:val="281616F2"/>
     <w:multiLevelType w:val="hybridMultilevel"/>
-    <w:tmpl w:val="894A4600"/>
+    <w:tmpl w:val="5ED2F26A"/>
     <w:lvl w:ilvl="0" w:tplc="04100001">
       <w:start w:val="1"/>
       <w:numFmt w:val="bullet"/>

</xml_diff>

<commit_message>
Aggiunta sezione 3 alla Tesina
</commit_message>
<xml_diff>
--- a/Documentazione/Tesina.docx
+++ b/Documentazione/Tesina.docx
@@ -713,9 +713,9 @@
           <w:sz w:val="24"/>
           <w:szCs w:val="24"/>
         </w:rPr>
-        <w:t>get_proiezioni</w:t>
-      </w:r>
-      <w:proofErr w:type="spellEnd"/>
+        <w:t>get_</w:t>
+      </w:r>
+      <w:proofErr w:type="gramStart"/>
       <w:r>
         <w:rPr>
           <w:b/>
@@ -723,39 +723,9 @@
           <w:sz w:val="24"/>
           <w:szCs w:val="24"/>
         </w:rPr>
-        <w:t>()</w:t>
-      </w:r>
-      <w:r>
-        <w:rPr>
-          <w:sz w:val="24"/>
-          <w:szCs w:val="24"/>
-        </w:rPr>
-        <w:t xml:space="preserve"> ritorna tutte le proiezioni associate a un film.</w:t>
-      </w:r>
-    </w:p>
-    <w:p>
-      <w:pPr>
-        <w:ind w:left="708"/>
-        <w:jc w:val="both"/>
-        <w:rPr>
-          <w:sz w:val="24"/>
-          <w:szCs w:val="24"/>
-        </w:rPr>
-      </w:pPr>
-      <w:r>
-        <w:rPr>
-          <w:sz w:val="24"/>
-          <w:szCs w:val="24"/>
-        </w:rPr>
-        <w:t>Nella classe</w:t>
-      </w:r>
-      <w:r>
-        <w:rPr>
-          <w:sz w:val="24"/>
-          <w:szCs w:val="24"/>
-        </w:rPr>
-        <w:t xml:space="preserve"> </w:t>
-      </w:r>
+        <w:t>proiezioni</w:t>
+      </w:r>
+      <w:proofErr w:type="spellEnd"/>
       <w:r>
         <w:rPr>
           <w:b/>
@@ -763,16 +733,9 @@
           <w:sz w:val="24"/>
           <w:szCs w:val="24"/>
         </w:rPr>
-        <w:t xml:space="preserve">Proiezione </w:t>
-      </w:r>
-      <w:r>
-        <w:rPr>
-          <w:sz w:val="24"/>
-          <w:szCs w:val="24"/>
-        </w:rPr>
-        <w:t xml:space="preserve">il metodo </w:t>
-      </w:r>
-      <w:proofErr w:type="spellStart"/>
+        <w:t>(</w:t>
+      </w:r>
+      <w:proofErr w:type="gramEnd"/>
       <w:r>
         <w:rPr>
           <w:b/>
@@ -780,9 +743,39 @@
           <w:sz w:val="24"/>
           <w:szCs w:val="24"/>
         </w:rPr>
-        <w:t>get_prenotazioni</w:t>
-      </w:r>
-      <w:proofErr w:type="spellEnd"/>
+        <w:t>)</w:t>
+      </w:r>
+      <w:r>
+        <w:rPr>
+          <w:sz w:val="24"/>
+          <w:szCs w:val="24"/>
+        </w:rPr>
+        <w:t xml:space="preserve"> ritorna tutte le proiezioni associate a un film.</w:t>
+      </w:r>
+    </w:p>
+    <w:p>
+      <w:pPr>
+        <w:ind w:left="708"/>
+        <w:jc w:val="both"/>
+        <w:rPr>
+          <w:sz w:val="24"/>
+          <w:szCs w:val="24"/>
+        </w:rPr>
+      </w:pPr>
+      <w:r>
+        <w:rPr>
+          <w:sz w:val="24"/>
+          <w:szCs w:val="24"/>
+        </w:rPr>
+        <w:t>Nella classe</w:t>
+      </w:r>
+      <w:r>
+        <w:rPr>
+          <w:sz w:val="24"/>
+          <w:szCs w:val="24"/>
+        </w:rPr>
+        <w:t xml:space="preserve"> </w:t>
+      </w:r>
       <w:r>
         <w:rPr>
           <w:b/>
@@ -790,39 +783,16 @@
           <w:sz w:val="24"/>
           <w:szCs w:val="24"/>
         </w:rPr>
-        <w:t>()</w:t>
-      </w:r>
-      <w:r>
-        <w:rPr>
-          <w:sz w:val="24"/>
-          <w:szCs w:val="24"/>
-        </w:rPr>
-        <w:t xml:space="preserve"> ritorna </w:t>
-      </w:r>
-      <w:r>
-        <w:rPr>
-          <w:sz w:val="24"/>
-          <w:szCs w:val="24"/>
-        </w:rPr>
-        <w:t>tutte le prenotazioni associate ad una proiezione.</w:t>
-      </w:r>
-    </w:p>
-    <w:p>
-      <w:pPr>
-        <w:ind w:left="708"/>
-        <w:jc w:val="both"/>
-        <w:rPr>
-          <w:sz w:val="24"/>
-          <w:szCs w:val="24"/>
-        </w:rPr>
-      </w:pPr>
-      <w:r>
-        <w:rPr>
-          <w:sz w:val="24"/>
-          <w:szCs w:val="24"/>
-        </w:rPr>
-        <w:t xml:space="preserve">Nella classe </w:t>
-      </w:r>
+        <w:t xml:space="preserve">Proiezione </w:t>
+      </w:r>
+      <w:r>
+        <w:rPr>
+          <w:sz w:val="24"/>
+          <w:szCs w:val="24"/>
+        </w:rPr>
+        <w:t xml:space="preserve">il metodo </w:t>
+      </w:r>
+      <w:proofErr w:type="spellStart"/>
       <w:r>
         <w:rPr>
           <w:b/>
@@ -830,16 +800,9 @@
           <w:sz w:val="24"/>
           <w:szCs w:val="24"/>
         </w:rPr>
-        <w:t>Utente</w:t>
-      </w:r>
-      <w:r>
-        <w:rPr>
-          <w:sz w:val="24"/>
-          <w:szCs w:val="24"/>
-        </w:rPr>
-        <w:t xml:space="preserve"> il metodo </w:t>
-      </w:r>
-      <w:proofErr w:type="spellStart"/>
+        <w:t>get_</w:t>
+      </w:r>
+      <w:proofErr w:type="gramStart"/>
       <w:r>
         <w:rPr>
           <w:b/>
@@ -847,7 +810,7 @@
           <w:sz w:val="24"/>
           <w:szCs w:val="24"/>
         </w:rPr>
-        <w:t>get_prenotazioni</w:t>
+        <w:t>prenotazioni</w:t>
       </w:r>
       <w:proofErr w:type="spellEnd"/>
       <w:r>
@@ -857,7 +820,104 @@
           <w:sz w:val="24"/>
           <w:szCs w:val="24"/>
         </w:rPr>
-        <w:t>()</w:t>
+        <w:t>(</w:t>
+      </w:r>
+      <w:proofErr w:type="gramEnd"/>
+      <w:r>
+        <w:rPr>
+          <w:b/>
+          <w:bCs/>
+          <w:sz w:val="24"/>
+          <w:szCs w:val="24"/>
+        </w:rPr>
+        <w:t>)</w:t>
+      </w:r>
+      <w:r>
+        <w:rPr>
+          <w:sz w:val="24"/>
+          <w:szCs w:val="24"/>
+        </w:rPr>
+        <w:t xml:space="preserve"> ritorna </w:t>
+      </w:r>
+      <w:r>
+        <w:rPr>
+          <w:sz w:val="24"/>
+          <w:szCs w:val="24"/>
+        </w:rPr>
+        <w:t>tutte le prenotazioni associate ad una proiezione.</w:t>
+      </w:r>
+    </w:p>
+    <w:p>
+      <w:pPr>
+        <w:ind w:left="708"/>
+        <w:jc w:val="both"/>
+        <w:rPr>
+          <w:sz w:val="24"/>
+          <w:szCs w:val="24"/>
+        </w:rPr>
+      </w:pPr>
+      <w:r>
+        <w:rPr>
+          <w:sz w:val="24"/>
+          <w:szCs w:val="24"/>
+        </w:rPr>
+        <w:t xml:space="preserve">Nella classe </w:t>
+      </w:r>
+      <w:r>
+        <w:rPr>
+          <w:b/>
+          <w:bCs/>
+          <w:sz w:val="24"/>
+          <w:szCs w:val="24"/>
+        </w:rPr>
+        <w:t>Utente</w:t>
+      </w:r>
+      <w:r>
+        <w:rPr>
+          <w:sz w:val="24"/>
+          <w:szCs w:val="24"/>
+        </w:rPr>
+        <w:t xml:space="preserve"> il metodo </w:t>
+      </w:r>
+      <w:proofErr w:type="spellStart"/>
+      <w:r>
+        <w:rPr>
+          <w:b/>
+          <w:bCs/>
+          <w:sz w:val="24"/>
+          <w:szCs w:val="24"/>
+        </w:rPr>
+        <w:t>get_</w:t>
+      </w:r>
+      <w:proofErr w:type="gramStart"/>
+      <w:r>
+        <w:rPr>
+          <w:b/>
+          <w:bCs/>
+          <w:sz w:val="24"/>
+          <w:szCs w:val="24"/>
+        </w:rPr>
+        <w:t>prenotazioni</w:t>
+      </w:r>
+      <w:proofErr w:type="spellEnd"/>
+      <w:r>
+        <w:rPr>
+          <w:b/>
+          <w:bCs/>
+          <w:sz w:val="24"/>
+          <w:szCs w:val="24"/>
+        </w:rPr>
+        <w:t>(</w:t>
+      </w:r>
+      <w:proofErr w:type="gramEnd"/>
+      <w:r>
+        <w:rPr>
+          <w:b/>
+          <w:bCs/>
+          <w:sz w:val="24"/>
+          <w:szCs w:val="24"/>
+        </w:rPr>
+        <w:t>)</w:t>
       </w:r>
       <w:r>
         <w:rPr>
@@ -973,7 +1033,23 @@
           <w:sz w:val="24"/>
           <w:szCs w:val="24"/>
         </w:rPr>
-        <w:t>Un utente può avere molte prenotazioni (0..*).</w:t>
+        <w:t>Un utente può avere molte prenotazioni (</w:t>
+      </w:r>
+      <w:proofErr w:type="gramStart"/>
+      <w:r>
+        <w:rPr>
+          <w:sz w:val="24"/>
+          <w:szCs w:val="24"/>
+        </w:rPr>
+        <w:t>0..</w:t>
+      </w:r>
+      <w:proofErr w:type="gramEnd"/>
+      <w:r>
+        <w:rPr>
+          <w:sz w:val="24"/>
+          <w:szCs w:val="24"/>
+        </w:rPr>
+        <w:t>*).</w:t>
       </w:r>
     </w:p>
     <w:p>
@@ -1037,7 +1113,23 @@
           <w:sz w:val="24"/>
           <w:szCs w:val="24"/>
         </w:rPr>
-        <w:t>Una proiezione può avere molte prenotazioni (0..*).</w:t>
+        <w:t>Una proiezione può avere molte prenotazioni (</w:t>
+      </w:r>
+      <w:proofErr w:type="gramStart"/>
+      <w:r>
+        <w:rPr>
+          <w:sz w:val="24"/>
+          <w:szCs w:val="24"/>
+        </w:rPr>
+        <w:t>0..</w:t>
+      </w:r>
+      <w:proofErr w:type="gramEnd"/>
+      <w:r>
+        <w:rPr>
+          <w:sz w:val="24"/>
+          <w:szCs w:val="24"/>
+        </w:rPr>
+        <w:t>*).</w:t>
       </w:r>
     </w:p>
     <w:p>
@@ -1100,7 +1192,23 @@
           <w:sz w:val="24"/>
           <w:szCs w:val="24"/>
         </w:rPr>
-        <w:t>Un film può avere molte proiezioni (0..*).</w:t>
+        <w:t>Un film può avere molte proiezioni (</w:t>
+      </w:r>
+      <w:proofErr w:type="gramStart"/>
+      <w:r>
+        <w:rPr>
+          <w:sz w:val="24"/>
+          <w:szCs w:val="24"/>
+        </w:rPr>
+        <w:t>0..</w:t>
+      </w:r>
+      <w:proofErr w:type="gramEnd"/>
+      <w:r>
+        <w:rPr>
+          <w:sz w:val="24"/>
+          <w:szCs w:val="24"/>
+        </w:rPr>
+        <w:t>*).</w:t>
       </w:r>
     </w:p>
     <w:p>
@@ -1127,6 +1235,7 @@
     <w:p>
       <w:pPr>
         <w:spacing w:before="100" w:beforeAutospacing="1" w:after="100" w:afterAutospacing="1" w:line="240" w:lineRule="auto"/>
+        <w:ind w:left="1440"/>
         <w:jc w:val="both"/>
         <w:rPr>
           <w:sz w:val="24"/>
@@ -1174,6 +1283,125 @@
           <w:szCs w:val="24"/>
         </w:rPr>
       </w:pPr>
+      <w:r>
+        <w:rPr>
+          <w:sz w:val="24"/>
+          <w:szCs w:val="24"/>
+        </w:rPr>
+        <w:t xml:space="preserve">Di seguito è riportato l’activity </w:t>
+      </w:r>
+      <w:proofErr w:type="spellStart"/>
+      <w:r>
+        <w:rPr>
+          <w:sz w:val="24"/>
+          <w:szCs w:val="24"/>
+        </w:rPr>
+        <w:t>diagram</w:t>
+      </w:r>
+      <w:proofErr w:type="spellEnd"/>
+      <w:r>
+        <w:rPr>
+          <w:sz w:val="24"/>
+          <w:szCs w:val="24"/>
+        </w:rPr>
+        <w:t xml:space="preserve"> che descrive </w:t>
+      </w:r>
+      <w:r>
+        <w:rPr>
+          <w:sz w:val="24"/>
+          <w:szCs w:val="24"/>
+        </w:rPr>
+        <w:t>la funzionalità “effettua prenotazione”</w:t>
+      </w:r>
+      <w:r>
+        <w:rPr>
+          <w:sz w:val="24"/>
+          <w:szCs w:val="24"/>
+        </w:rPr>
+        <w:t xml:space="preserve"> dell’utente cliente</w:t>
+      </w:r>
+      <w:r>
+        <w:rPr>
+          <w:sz w:val="24"/>
+          <w:szCs w:val="24"/>
+        </w:rPr>
+        <w:t xml:space="preserve"> </w:t>
+      </w:r>
+      <w:r>
+        <w:rPr>
+          <w:sz w:val="24"/>
+          <w:szCs w:val="24"/>
+        </w:rPr>
+        <w:t>(funzione</w:t>
+      </w:r>
+      <w:r>
+        <w:rPr>
+          <w:sz w:val="24"/>
+          <w:szCs w:val="24"/>
+        </w:rPr>
+        <w:t xml:space="preserve"> </w:t>
+      </w:r>
+      <w:proofErr w:type="spellStart"/>
+      <w:r>
+        <w:rPr>
+          <w:i/>
+          <w:iCs/>
+          <w:sz w:val="24"/>
+          <w:szCs w:val="24"/>
+        </w:rPr>
+        <w:t>prenota_proiezione</w:t>
+      </w:r>
+      <w:proofErr w:type="spellEnd"/>
+      <w:r>
+        <w:rPr>
+          <w:sz w:val="24"/>
+          <w:szCs w:val="24"/>
+        </w:rPr>
+        <w:t xml:space="preserve"> </w:t>
+      </w:r>
+      <w:r>
+        <w:rPr>
+          <w:sz w:val="24"/>
+          <w:szCs w:val="24"/>
+        </w:rPr>
+        <w:t>in gestione/views.py</w:t>
+      </w:r>
+      <w:r>
+        <w:rPr>
+          <w:sz w:val="24"/>
+          <w:szCs w:val="24"/>
+        </w:rPr>
+        <w:t>)</w:t>
+      </w:r>
+      <w:r>
+        <w:rPr>
+          <w:sz w:val="24"/>
+          <w:szCs w:val="24"/>
+        </w:rPr>
+        <w:t>.</w:t>
+      </w:r>
+    </w:p>
+    <w:p>
+      <w:pPr>
+        <w:pStyle w:val="Paragrafoelenco"/>
+        <w:ind w:left="1440"/>
+        <w:jc w:val="both"/>
+        <w:rPr>
+          <w:sz w:val="24"/>
+          <w:szCs w:val="24"/>
+        </w:rPr>
+      </w:pPr>
+    </w:p>
+    <w:p>
+      <w:pPr>
+        <w:pStyle w:val="Paragrafoelenco"/>
+        <w:ind w:left="1440"/>
+        <w:jc w:val="both"/>
+        <w:rPr>
+          <w:sz w:val="24"/>
+          <w:szCs w:val="24"/>
+        </w:rPr>
+      </w:pPr>
       <w:proofErr w:type="spellStart"/>
       <w:r>
         <w:rPr>
@@ -1183,6 +1411,17 @@
         <w:t>toDo</w:t>
       </w:r>
       <w:proofErr w:type="spellEnd"/>
+    </w:p>
+    <w:p>
+      <w:pPr>
+        <w:pStyle w:val="Paragrafoelenco"/>
+        <w:ind w:left="1440"/>
+        <w:jc w:val="both"/>
+        <w:rPr>
+          <w:sz w:val="24"/>
+          <w:szCs w:val="24"/>
+        </w:rPr>
+      </w:pPr>
     </w:p>
     <w:p>
       <w:pPr>
@@ -1243,6 +1482,7 @@
         <w:rPr>
           <w:noProof/>
         </w:rPr>
+        <w:lastRenderedPageBreak/>
         <w:drawing>
           <wp:inline distT="0" distB="0" distL="0" distR="0" wp14:anchorId="19B670A0" wp14:editId="75C62CFC">
             <wp:extent cx="5814060" cy="3270183"/>
@@ -1304,7 +1544,6 @@
           <w:sz w:val="32"/>
           <w:szCs w:val="32"/>
         </w:rPr>
-        <w:lastRenderedPageBreak/>
         <w:t>Tecnologie usate e motivazione</w:t>
       </w:r>
     </w:p>
@@ -1694,9 +1933,292 @@
           <w:sz w:val="24"/>
           <w:szCs w:val="24"/>
         </w:rPr>
-        <w:t>toDo</w:t>
-      </w:r>
-      <w:proofErr w:type="spellEnd"/>
+        <w:t>django-crispy-forms</w:t>
+      </w:r>
+      <w:proofErr w:type="spellEnd"/>
+      <w:r>
+        <w:rPr>
+          <w:sz w:val="24"/>
+          <w:szCs w:val="24"/>
+        </w:rPr>
+        <w:t xml:space="preserve"> è una libreria di terze parti per Django che fornisce un modo semplice e potente per gestire la visualizzazione e la stilizzazione dei </w:t>
+      </w:r>
+      <w:proofErr w:type="spellStart"/>
+      <w:r>
+        <w:rPr>
+          <w:sz w:val="24"/>
+          <w:szCs w:val="24"/>
+        </w:rPr>
+        <w:t>form</w:t>
+      </w:r>
+      <w:proofErr w:type="spellEnd"/>
+      <w:r>
+        <w:rPr>
+          <w:sz w:val="24"/>
+          <w:szCs w:val="24"/>
+        </w:rPr>
+        <w:t>.</w:t>
+      </w:r>
+      <w:r>
+        <w:rPr>
+          <w:sz w:val="24"/>
+          <w:szCs w:val="24"/>
+        </w:rPr>
+        <w:t xml:space="preserve"> Ho scelto di utilizzarla per dare un aspetto </w:t>
+      </w:r>
+      <w:r>
+        <w:rPr>
+          <w:sz w:val="24"/>
+          <w:szCs w:val="24"/>
+        </w:rPr>
+        <w:t>più elegante</w:t>
+      </w:r>
+      <w:r>
+        <w:rPr>
+          <w:sz w:val="24"/>
+          <w:szCs w:val="24"/>
+        </w:rPr>
+        <w:t xml:space="preserve"> e ben strutturato</w:t>
+      </w:r>
+      <w:r>
+        <w:rPr>
+          <w:sz w:val="24"/>
+          <w:szCs w:val="24"/>
+        </w:rPr>
+        <w:t xml:space="preserve"> alla parte di presentazione del mio progetto dal punto di vista grafico.</w:t>
+      </w:r>
+      <w:r>
+        <w:rPr>
+          <w:sz w:val="24"/>
+          <w:szCs w:val="24"/>
+        </w:rPr>
+        <w:t xml:space="preserve"> Ho configurato alcune impostazioni nel file settings.py:</w:t>
+      </w:r>
+      <w:r>
+        <w:rPr>
+          <w:sz w:val="24"/>
+          <w:szCs w:val="24"/>
+        </w:rPr>
+        <w:t xml:space="preserve"> </w:t>
+      </w:r>
+      <w:proofErr w:type="spellStart"/>
+      <w:r>
+        <w:rPr>
+          <w:sz w:val="24"/>
+          <w:szCs w:val="24"/>
+        </w:rPr>
+        <w:t>django-crispy-forms</w:t>
+      </w:r>
+      <w:proofErr w:type="spellEnd"/>
+      <w:r>
+        <w:rPr>
+          <w:sz w:val="24"/>
+          <w:szCs w:val="24"/>
+        </w:rPr>
+        <w:t xml:space="preserve"> </w:t>
+      </w:r>
+      <w:r>
+        <w:rPr>
+          <w:sz w:val="24"/>
+          <w:szCs w:val="24"/>
+        </w:rPr>
+        <w:t xml:space="preserve">è stato aggiunto </w:t>
+      </w:r>
+      <w:r>
+        <w:rPr>
+          <w:sz w:val="24"/>
+          <w:szCs w:val="24"/>
+        </w:rPr>
+        <w:t>alle app installate</w:t>
+      </w:r>
+      <w:r>
+        <w:rPr>
+          <w:sz w:val="24"/>
+          <w:szCs w:val="24"/>
+        </w:rPr>
+        <w:t xml:space="preserve"> (aggiunto ad </w:t>
+      </w:r>
+      <w:r>
+        <w:rPr>
+          <w:sz w:val="24"/>
+          <w:szCs w:val="24"/>
+        </w:rPr>
+        <w:t>INSTALLED_APPS</w:t>
+      </w:r>
+      <w:r>
+        <w:rPr>
+          <w:sz w:val="24"/>
+          <w:szCs w:val="24"/>
+        </w:rPr>
+        <w:t>)</w:t>
+      </w:r>
+      <w:r>
+        <w:rPr>
+          <w:sz w:val="24"/>
+          <w:szCs w:val="24"/>
+        </w:rPr>
+        <w:t xml:space="preserve"> </w:t>
+      </w:r>
+      <w:r>
+        <w:rPr>
+          <w:sz w:val="24"/>
+          <w:szCs w:val="24"/>
+        </w:rPr>
+        <w:t>e</w:t>
+      </w:r>
+      <w:r>
+        <w:rPr>
+          <w:sz w:val="24"/>
+          <w:szCs w:val="24"/>
+        </w:rPr>
+        <w:t xml:space="preserve"> ho</w:t>
+      </w:r>
+      <w:r>
+        <w:rPr>
+          <w:sz w:val="24"/>
+          <w:szCs w:val="24"/>
+        </w:rPr>
+        <w:t xml:space="preserve"> </w:t>
+      </w:r>
+      <w:r>
+        <w:rPr>
+          <w:sz w:val="24"/>
+          <w:szCs w:val="24"/>
+        </w:rPr>
+        <w:t>Imposta</w:t>
+      </w:r>
+      <w:r>
+        <w:rPr>
+          <w:sz w:val="24"/>
+          <w:szCs w:val="24"/>
+        </w:rPr>
+        <w:t>to</w:t>
+      </w:r>
+      <w:r>
+        <w:rPr>
+          <w:sz w:val="24"/>
+          <w:szCs w:val="24"/>
+        </w:rPr>
+        <w:t xml:space="preserve"> il template pack di default</w:t>
+      </w:r>
+      <w:r>
+        <w:rPr>
+          <w:sz w:val="24"/>
+          <w:szCs w:val="24"/>
+        </w:rPr>
+        <w:t xml:space="preserve"> (</w:t>
+      </w:r>
+      <w:r>
+        <w:rPr>
+          <w:sz w:val="24"/>
+          <w:szCs w:val="24"/>
+        </w:rPr>
+        <w:t>CRISPY_TEMPLATE_PACK</w:t>
+      </w:r>
+      <w:r>
+        <w:t xml:space="preserve"> </w:t>
+      </w:r>
+      <w:r>
+        <w:rPr>
+          <w:sz w:val="24"/>
+          <w:szCs w:val="24"/>
+        </w:rPr>
+        <w:t>= 'bootstrap4'</w:t>
+      </w:r>
+      <w:r>
+        <w:rPr>
+          <w:sz w:val="24"/>
+          <w:szCs w:val="24"/>
+        </w:rPr>
+        <w:t>)</w:t>
+      </w:r>
+      <w:r>
+        <w:rPr>
+          <w:sz w:val="24"/>
+          <w:szCs w:val="24"/>
+        </w:rPr>
+        <w:t>.</w:t>
+      </w:r>
+    </w:p>
+    <w:p>
+      <w:pPr>
+        <w:pStyle w:val="Paragrafoelenco"/>
+        <w:ind w:left="1440"/>
+        <w:jc w:val="both"/>
+        <w:rPr>
+          <w:i/>
+          <w:iCs/>
+          <w:sz w:val="24"/>
+          <w:szCs w:val="24"/>
+        </w:rPr>
+      </w:pPr>
+      <w:r>
+        <w:rPr>
+          <w:sz w:val="24"/>
+          <w:szCs w:val="24"/>
+        </w:rPr>
+        <w:t xml:space="preserve">Installata con: </w:t>
+      </w:r>
+      <w:proofErr w:type="spellStart"/>
+      <w:r>
+        <w:rPr>
+          <w:i/>
+          <w:iCs/>
+          <w:sz w:val="24"/>
+          <w:szCs w:val="24"/>
+        </w:rPr>
+        <w:t>pip</w:t>
+      </w:r>
+      <w:proofErr w:type="spellEnd"/>
+      <w:r>
+        <w:rPr>
+          <w:i/>
+          <w:iCs/>
+          <w:sz w:val="24"/>
+          <w:szCs w:val="24"/>
+        </w:rPr>
+        <w:t xml:space="preserve"> </w:t>
+      </w:r>
+      <w:proofErr w:type="spellStart"/>
+      <w:r>
+        <w:rPr>
+          <w:i/>
+          <w:iCs/>
+          <w:sz w:val="24"/>
+          <w:szCs w:val="24"/>
+        </w:rPr>
+        <w:t>install</w:t>
+      </w:r>
+      <w:proofErr w:type="spellEnd"/>
+      <w:r>
+        <w:rPr>
+          <w:i/>
+          <w:iCs/>
+          <w:sz w:val="24"/>
+          <w:szCs w:val="24"/>
+        </w:rPr>
+        <w:t xml:space="preserve"> </w:t>
+      </w:r>
+      <w:proofErr w:type="spellStart"/>
+      <w:r>
+        <w:rPr>
+          <w:i/>
+          <w:iCs/>
+          <w:sz w:val="24"/>
+          <w:szCs w:val="24"/>
+        </w:rPr>
+        <w:t>django-crispy-forms</w:t>
+      </w:r>
+      <w:proofErr w:type="spellEnd"/>
+      <w:r>
+        <w:rPr>
+          <w:i/>
+          <w:iCs/>
+          <w:sz w:val="24"/>
+          <w:szCs w:val="24"/>
+        </w:rPr>
+        <w:t>.</w:t>
+      </w:r>
     </w:p>
     <w:p>
       <w:pPr>
@@ -1716,20 +2238,13 @@
           <w:sz w:val="28"/>
           <w:szCs w:val="28"/>
         </w:rPr>
-        <w:t>crispy-bootstrap4</w:t>
+        <w:t>crispy-bootstrap4-</w:t>
       </w:r>
       <w:r>
         <w:rPr>
           <w:sz w:val="28"/>
           <w:szCs w:val="28"/>
         </w:rPr>
-        <w:t>-</w:t>
-      </w:r>
-      <w:r>
-        <w:rPr>
-          <w:sz w:val="28"/>
-          <w:szCs w:val="28"/>
-        </w:rPr>
         <w:t>2024.1</w:t>
       </w:r>
     </w:p>
@@ -1743,15 +2258,385 @@
           <w:szCs w:val="24"/>
         </w:rPr>
       </w:pPr>
-      <w:proofErr w:type="spellStart"/>
-      <w:r>
-        <w:rPr>
-          <w:sz w:val="24"/>
-          <w:szCs w:val="24"/>
-        </w:rPr>
-        <w:t>toDo</w:t>
-      </w:r>
-      <w:proofErr w:type="spellEnd"/>
+      <w:r>
+        <w:rPr>
+          <w:sz w:val="24"/>
+          <w:szCs w:val="24"/>
+        </w:rPr>
+        <w:t xml:space="preserve">crispy-bootstrap4 è un pacchetto per Django che integra il framework di </w:t>
+      </w:r>
+      <w:proofErr w:type="spellStart"/>
+      <w:r>
+        <w:rPr>
+          <w:sz w:val="24"/>
+          <w:szCs w:val="24"/>
+        </w:rPr>
+        <w:t>form</w:t>
+      </w:r>
+      <w:proofErr w:type="spellEnd"/>
+      <w:r>
+        <w:rPr>
+          <w:sz w:val="24"/>
+          <w:szCs w:val="24"/>
+        </w:rPr>
+        <w:t xml:space="preserve"> </w:t>
+      </w:r>
+      <w:proofErr w:type="spellStart"/>
+      <w:r>
+        <w:rPr>
+          <w:sz w:val="24"/>
+          <w:szCs w:val="24"/>
+        </w:rPr>
+        <w:t>django-crispy-forms</w:t>
+      </w:r>
+      <w:proofErr w:type="spellEnd"/>
+      <w:r>
+        <w:rPr>
+          <w:sz w:val="24"/>
+          <w:szCs w:val="24"/>
+        </w:rPr>
+        <w:t xml:space="preserve"> con Bootstrap 4. Questo pacchetto rende facile la creazione di </w:t>
+      </w:r>
+      <w:proofErr w:type="spellStart"/>
+      <w:r>
+        <w:rPr>
+          <w:sz w:val="24"/>
+          <w:szCs w:val="24"/>
+        </w:rPr>
+        <w:t>form</w:t>
+      </w:r>
+      <w:proofErr w:type="spellEnd"/>
+      <w:r>
+        <w:rPr>
+          <w:sz w:val="24"/>
+          <w:szCs w:val="24"/>
+        </w:rPr>
+        <w:t xml:space="preserve"> ben strutturati e stilizzati utilizzando le classi di Bootstrap 4, senza dover scrivere manualmente il codice HTML per ciascun </w:t>
+      </w:r>
+      <w:proofErr w:type="spellStart"/>
+      <w:r>
+        <w:rPr>
+          <w:sz w:val="24"/>
+          <w:szCs w:val="24"/>
+        </w:rPr>
+        <w:t>form</w:t>
+      </w:r>
+      <w:proofErr w:type="spellEnd"/>
+      <w:r>
+        <w:rPr>
+          <w:sz w:val="24"/>
+          <w:szCs w:val="24"/>
+        </w:rPr>
+        <w:t>.</w:t>
+      </w:r>
+      <w:r>
+        <w:rPr>
+          <w:sz w:val="24"/>
+          <w:szCs w:val="24"/>
+        </w:rPr>
+        <w:t xml:space="preserve"> </w:t>
+      </w:r>
+      <w:r>
+        <w:rPr>
+          <w:sz w:val="24"/>
+          <w:szCs w:val="24"/>
+        </w:rPr>
+        <w:t>Ho scelto di utilizzarl</w:t>
+      </w:r>
+      <w:r>
+        <w:rPr>
+          <w:sz w:val="24"/>
+          <w:szCs w:val="24"/>
+        </w:rPr>
+        <w:t>o</w:t>
+      </w:r>
+      <w:r>
+        <w:rPr>
+          <w:sz w:val="24"/>
+          <w:szCs w:val="24"/>
+        </w:rPr>
+        <w:t xml:space="preserve"> per dare un aspetto più elegante e ben strutturato alla parte di presentazione del mio progetto dal punto di vista grafico.</w:t>
+      </w:r>
+      <w:r>
+        <w:rPr>
+          <w:sz w:val="24"/>
+          <w:szCs w:val="24"/>
+        </w:rPr>
+        <w:t xml:space="preserve"> </w:t>
+      </w:r>
+      <w:r>
+        <w:rPr>
+          <w:sz w:val="24"/>
+          <w:szCs w:val="24"/>
+        </w:rPr>
+        <w:t>Ho configurato alcune impostazioni nel file settings.py</w:t>
+      </w:r>
+      <w:r>
+        <w:rPr>
+          <w:sz w:val="24"/>
+          <w:szCs w:val="24"/>
+        </w:rPr>
+        <w:t xml:space="preserve">: </w:t>
+      </w:r>
+      <w:r>
+        <w:rPr>
+          <w:sz w:val="24"/>
+          <w:szCs w:val="24"/>
+        </w:rPr>
+        <w:t>crispy_bootstrap4</w:t>
+      </w:r>
+      <w:r>
+        <w:rPr>
+          <w:sz w:val="24"/>
+          <w:szCs w:val="24"/>
+        </w:rPr>
+        <w:t xml:space="preserve"> </w:t>
+      </w:r>
+      <w:r>
+        <w:rPr>
+          <w:sz w:val="24"/>
+          <w:szCs w:val="24"/>
+        </w:rPr>
+        <w:t xml:space="preserve">è stato aggiunto alle app </w:t>
+      </w:r>
+      <w:r>
+        <w:rPr>
+          <w:sz w:val="24"/>
+          <w:szCs w:val="24"/>
+        </w:rPr>
+        <w:lastRenderedPageBreak/>
+        <w:t xml:space="preserve">installate (aggiunto ad </w:t>
+      </w:r>
+      <w:r>
+        <w:rPr>
+          <w:sz w:val="24"/>
+          <w:szCs w:val="24"/>
+        </w:rPr>
+        <w:t>INSTALLED_APPS</w:t>
+      </w:r>
+      <w:r>
+        <w:rPr>
+          <w:sz w:val="24"/>
+          <w:szCs w:val="24"/>
+        </w:rPr>
+        <w:t>)</w:t>
+      </w:r>
+      <w:r>
+        <w:rPr>
+          <w:sz w:val="24"/>
+          <w:szCs w:val="24"/>
+        </w:rPr>
+        <w:t xml:space="preserve"> </w:t>
+      </w:r>
+      <w:r>
+        <w:rPr>
+          <w:sz w:val="24"/>
+          <w:szCs w:val="24"/>
+        </w:rPr>
+        <w:t xml:space="preserve">e ho </w:t>
+      </w:r>
+      <w:r>
+        <w:rPr>
+          <w:sz w:val="24"/>
+          <w:szCs w:val="24"/>
+        </w:rPr>
+        <w:t>Impostato il template pack di default</w:t>
+      </w:r>
+      <w:r>
+        <w:rPr>
+          <w:sz w:val="24"/>
+          <w:szCs w:val="24"/>
+        </w:rPr>
+        <w:t xml:space="preserve"> </w:t>
+      </w:r>
+      <w:r>
+        <w:rPr>
+          <w:sz w:val="24"/>
+          <w:szCs w:val="24"/>
+        </w:rPr>
+        <w:t>(</w:t>
+      </w:r>
+      <w:r>
+        <w:rPr>
+          <w:sz w:val="24"/>
+          <w:szCs w:val="24"/>
+        </w:rPr>
+        <w:t>CRISPY_TEMPLATE_PACK</w:t>
+      </w:r>
+      <w:r>
+        <w:rPr>
+          <w:sz w:val="24"/>
+          <w:szCs w:val="24"/>
+        </w:rPr>
+        <w:t xml:space="preserve"> </w:t>
+      </w:r>
+      <w:r>
+        <w:rPr>
+          <w:sz w:val="24"/>
+          <w:szCs w:val="24"/>
+        </w:rPr>
+        <w:t>=</w:t>
+      </w:r>
+      <w:r>
+        <w:rPr>
+          <w:sz w:val="24"/>
+          <w:szCs w:val="24"/>
+        </w:rPr>
+        <w:t xml:space="preserve"> </w:t>
+      </w:r>
+      <w:r>
+        <w:rPr>
+          <w:sz w:val="24"/>
+          <w:szCs w:val="24"/>
+        </w:rPr>
+        <w:t>'bootstrap4'</w:t>
+      </w:r>
+      <w:r>
+        <w:rPr>
+          <w:sz w:val="24"/>
+          <w:szCs w:val="24"/>
+        </w:rPr>
+        <w:t>,</w:t>
+      </w:r>
+      <w:r>
+        <w:rPr>
+          <w:sz w:val="24"/>
+          <w:szCs w:val="24"/>
+        </w:rPr>
+        <w:t xml:space="preserve"> </w:t>
+      </w:r>
+      <w:r>
+        <w:rPr>
+          <w:sz w:val="24"/>
+          <w:szCs w:val="24"/>
+        </w:rPr>
+        <w:t>CRISPY_ALLOWED_TEMPLATE_PACKS</w:t>
+      </w:r>
+      <w:r>
+        <w:rPr>
+          <w:sz w:val="24"/>
+          <w:szCs w:val="24"/>
+        </w:rPr>
+        <w:t xml:space="preserve"> </w:t>
+      </w:r>
+      <w:r>
+        <w:rPr>
+          <w:sz w:val="24"/>
+          <w:szCs w:val="24"/>
+        </w:rPr>
+        <w:t>=</w:t>
+      </w:r>
+      <w:r>
+        <w:rPr>
+          <w:sz w:val="24"/>
+          <w:szCs w:val="24"/>
+        </w:rPr>
+        <w:t xml:space="preserve"> </w:t>
+      </w:r>
+      <w:r>
+        <w:rPr>
+          <w:sz w:val="24"/>
+          <w:szCs w:val="24"/>
+        </w:rPr>
+        <w:t>"bootstrap4"</w:t>
+      </w:r>
+      <w:r>
+        <w:rPr>
+          <w:sz w:val="24"/>
+          <w:szCs w:val="24"/>
+        </w:rPr>
+        <w:t>).</w:t>
+      </w:r>
+    </w:p>
+    <w:p>
+      <w:pPr>
+        <w:pStyle w:val="Paragrafoelenco"/>
+        <w:ind w:left="1440"/>
+        <w:jc w:val="both"/>
+        <w:rPr>
+          <w:i/>
+          <w:iCs/>
+          <w:sz w:val="24"/>
+          <w:szCs w:val="24"/>
+        </w:rPr>
+      </w:pPr>
+      <w:r>
+        <w:rPr>
+          <w:sz w:val="24"/>
+          <w:szCs w:val="24"/>
+        </w:rPr>
+        <w:t>Installat</w:t>
+      </w:r>
+      <w:r>
+        <w:rPr>
+          <w:sz w:val="24"/>
+          <w:szCs w:val="24"/>
+        </w:rPr>
+        <w:t>o</w:t>
+      </w:r>
+      <w:r>
+        <w:rPr>
+          <w:sz w:val="24"/>
+          <w:szCs w:val="24"/>
+        </w:rPr>
+        <w:t xml:space="preserve"> con</w:t>
+      </w:r>
+      <w:r>
+        <w:rPr>
+          <w:sz w:val="24"/>
+          <w:szCs w:val="24"/>
+        </w:rPr>
+        <w:t xml:space="preserve">: </w:t>
+      </w:r>
+      <w:proofErr w:type="spellStart"/>
+      <w:r>
+        <w:rPr>
+          <w:i/>
+          <w:iCs/>
+          <w:sz w:val="24"/>
+          <w:szCs w:val="24"/>
+        </w:rPr>
+        <w:t>pip</w:t>
+      </w:r>
+      <w:proofErr w:type="spellEnd"/>
+      <w:r>
+        <w:rPr>
+          <w:i/>
+          <w:iCs/>
+          <w:sz w:val="24"/>
+          <w:szCs w:val="24"/>
+        </w:rPr>
+        <w:t xml:space="preserve"> </w:t>
+      </w:r>
+      <w:proofErr w:type="spellStart"/>
+      <w:r>
+        <w:rPr>
+          <w:i/>
+          <w:iCs/>
+          <w:sz w:val="24"/>
+          <w:szCs w:val="24"/>
+        </w:rPr>
+        <w:t>install</w:t>
+      </w:r>
+      <w:proofErr w:type="spellEnd"/>
+      <w:r>
+        <w:rPr>
+          <w:i/>
+          <w:iCs/>
+          <w:sz w:val="24"/>
+          <w:szCs w:val="24"/>
+        </w:rPr>
+        <w:t xml:space="preserve"> crispy-bootstrap4</w:t>
+      </w:r>
+      <w:r>
+        <w:rPr>
+          <w:i/>
+          <w:iCs/>
+          <w:sz w:val="24"/>
+          <w:szCs w:val="24"/>
+        </w:rPr>
+        <w:t>.</w:t>
+      </w:r>
     </w:p>
     <w:p>
       <w:pPr>
@@ -1771,21 +2656,315 @@
           <w:sz w:val="28"/>
           <w:szCs w:val="28"/>
         </w:rPr>
+        <w:t>django-braces-1.15.0</w:t>
+      </w:r>
+    </w:p>
+    <w:p>
+      <w:pPr>
+        <w:pStyle w:val="Paragrafoelenco"/>
+        <w:ind w:left="1440"/>
+        <w:jc w:val="both"/>
+        <w:rPr>
+          <w:sz w:val="24"/>
+          <w:szCs w:val="24"/>
+        </w:rPr>
+      </w:pPr>
+      <w:proofErr w:type="spellStart"/>
+      <w:r>
+        <w:rPr>
+          <w:sz w:val="24"/>
+          <w:szCs w:val="24"/>
+        </w:rPr>
         <w:t>django-braces</w:t>
       </w:r>
-      <w:r>
-        <w:rPr>
-          <w:sz w:val="28"/>
-          <w:szCs w:val="28"/>
-        </w:rPr>
-        <w:t>-</w:t>
-      </w:r>
-      <w:r>
-        <w:rPr>
-          <w:sz w:val="28"/>
-          <w:szCs w:val="28"/>
-        </w:rPr>
-        <w:t>1.15.0</w:t>
+      <w:proofErr w:type="spellEnd"/>
+      <w:r>
+        <w:rPr>
+          <w:sz w:val="24"/>
+          <w:szCs w:val="24"/>
+        </w:rPr>
+        <w:t xml:space="preserve"> è una libreria di terze parti per Django che fornisce una serie di </w:t>
+      </w:r>
+      <w:proofErr w:type="spellStart"/>
+      <w:r>
+        <w:rPr>
+          <w:sz w:val="24"/>
+          <w:szCs w:val="24"/>
+        </w:rPr>
+        <w:t>mixins</w:t>
+      </w:r>
+      <w:proofErr w:type="spellEnd"/>
+      <w:r>
+        <w:rPr>
+          <w:sz w:val="24"/>
+          <w:szCs w:val="24"/>
+        </w:rPr>
+        <w:t xml:space="preserve"> riutilizzabili, progettati per semplificare le operazioni comuni nelle </w:t>
+      </w:r>
+      <w:proofErr w:type="spellStart"/>
+      <w:r>
+        <w:rPr>
+          <w:sz w:val="24"/>
+          <w:szCs w:val="24"/>
+        </w:rPr>
+        <w:t>view</w:t>
+      </w:r>
+      <w:proofErr w:type="spellEnd"/>
+      <w:r>
+        <w:rPr>
+          <w:sz w:val="24"/>
+          <w:szCs w:val="24"/>
+        </w:rPr>
+        <w:t xml:space="preserve"> class-</w:t>
+      </w:r>
+      <w:proofErr w:type="spellStart"/>
+      <w:r>
+        <w:rPr>
+          <w:sz w:val="24"/>
+          <w:szCs w:val="24"/>
+        </w:rPr>
+        <w:t>based</w:t>
+      </w:r>
+      <w:proofErr w:type="spellEnd"/>
+      <w:r>
+        <w:rPr>
+          <w:sz w:val="24"/>
+          <w:szCs w:val="24"/>
+        </w:rPr>
+        <w:t xml:space="preserve"> di Django (CBV).</w:t>
+      </w:r>
+      <w:r>
+        <w:rPr>
+          <w:sz w:val="24"/>
+          <w:szCs w:val="24"/>
+        </w:rPr>
+        <w:t xml:space="preserve"> La ho utilizzata per </w:t>
+      </w:r>
+      <w:r>
+        <w:rPr>
+          <w:sz w:val="24"/>
+          <w:szCs w:val="24"/>
+        </w:rPr>
+        <w:t xml:space="preserve">le </w:t>
+      </w:r>
+      <w:proofErr w:type="spellStart"/>
+      <w:r>
+        <w:rPr>
+          <w:sz w:val="24"/>
+          <w:szCs w:val="24"/>
+        </w:rPr>
+        <w:t>view</w:t>
+      </w:r>
+      <w:proofErr w:type="spellEnd"/>
+      <w:r>
+        <w:rPr>
+          <w:sz w:val="24"/>
+          <w:szCs w:val="24"/>
+        </w:rPr>
+        <w:t xml:space="preserve"> </w:t>
+      </w:r>
+      <w:r>
+        <w:rPr>
+          <w:sz w:val="24"/>
+          <w:szCs w:val="24"/>
+        </w:rPr>
+        <w:t xml:space="preserve">per i soli utenti gestori per verificare </w:t>
+      </w:r>
+      <w:r>
+        <w:rPr>
+          <w:sz w:val="24"/>
+          <w:szCs w:val="24"/>
+        </w:rPr>
+        <w:t xml:space="preserve">che gli utenti che tentavano di eseguire le operazioni associate a quelle </w:t>
+      </w:r>
+      <w:proofErr w:type="spellStart"/>
+      <w:r>
+        <w:rPr>
+          <w:sz w:val="24"/>
+          <w:szCs w:val="24"/>
+        </w:rPr>
+        <w:t>view</w:t>
+      </w:r>
+      <w:proofErr w:type="spellEnd"/>
+      <w:r>
+        <w:rPr>
+          <w:sz w:val="24"/>
+          <w:szCs w:val="24"/>
+        </w:rPr>
+        <w:t xml:space="preserve"> appartenessero al gruppo dei gestori e per negare </w:t>
+      </w:r>
+      <w:r>
+        <w:rPr>
+          <w:sz w:val="24"/>
+          <w:szCs w:val="24"/>
+        </w:rPr>
+        <w:t>tali funzionalità agli utenti che non fanno parte di tale gruppo.</w:t>
+      </w:r>
+      <w:r>
+        <w:rPr>
+          <w:sz w:val="24"/>
+          <w:szCs w:val="24"/>
+        </w:rPr>
+        <w:t xml:space="preserve"> </w:t>
+      </w:r>
+      <w:r>
+        <w:rPr>
+          <w:sz w:val="24"/>
+          <w:szCs w:val="24"/>
+        </w:rPr>
+        <w:t>Le funzionalità principali che ho utilizzato sono state</w:t>
+      </w:r>
+      <w:r>
+        <w:rPr>
+          <w:sz w:val="24"/>
+          <w:szCs w:val="24"/>
+        </w:rPr>
+        <w:t xml:space="preserve"> due </w:t>
+      </w:r>
+      <w:proofErr w:type="spellStart"/>
+      <w:r>
+        <w:rPr>
+          <w:sz w:val="24"/>
+          <w:szCs w:val="24"/>
+        </w:rPr>
+        <w:t>mixins</w:t>
+      </w:r>
+      <w:proofErr w:type="spellEnd"/>
+      <w:r>
+        <w:rPr>
+          <w:sz w:val="24"/>
+          <w:szCs w:val="24"/>
+        </w:rPr>
+        <w:t xml:space="preserve"> appartenenti a</w:t>
+      </w:r>
+      <w:r>
+        <w:rPr>
+          <w:sz w:val="24"/>
+          <w:szCs w:val="24"/>
+        </w:rPr>
+        <w:t xml:space="preserve">gli </w:t>
+      </w:r>
+      <w:r>
+        <w:rPr>
+          <w:sz w:val="24"/>
+          <w:szCs w:val="24"/>
+        </w:rPr>
+        <w:t xml:space="preserve">Access </w:t>
+      </w:r>
+      <w:proofErr w:type="spellStart"/>
+      <w:r>
+        <w:rPr>
+          <w:sz w:val="24"/>
+          <w:szCs w:val="24"/>
+        </w:rPr>
+        <w:t>Mixins</w:t>
+      </w:r>
+      <w:proofErr w:type="spellEnd"/>
+      <w:r>
+        <w:rPr>
+          <w:sz w:val="24"/>
+          <w:szCs w:val="24"/>
+        </w:rPr>
+        <w:t>:</w:t>
+      </w:r>
+      <w:r>
+        <w:rPr>
+          <w:sz w:val="24"/>
+          <w:szCs w:val="24"/>
+        </w:rPr>
+        <w:t xml:space="preserve"> </w:t>
+      </w:r>
+      <w:proofErr w:type="spellStart"/>
+      <w:r>
+        <w:rPr>
+          <w:sz w:val="24"/>
+          <w:szCs w:val="24"/>
+        </w:rPr>
+        <w:t>LoginRequiredMixin</w:t>
+      </w:r>
+      <w:proofErr w:type="spellEnd"/>
+      <w:r>
+        <w:rPr>
+          <w:sz w:val="24"/>
+          <w:szCs w:val="24"/>
+        </w:rPr>
+        <w:t>, che g</w:t>
+      </w:r>
+      <w:r>
+        <w:rPr>
+          <w:sz w:val="24"/>
+          <w:szCs w:val="24"/>
+        </w:rPr>
+        <w:t xml:space="preserve">arantisce che l'utente sia autenticato prima di poter accedere alla </w:t>
+      </w:r>
+      <w:proofErr w:type="spellStart"/>
+      <w:r>
+        <w:rPr>
+          <w:sz w:val="24"/>
+          <w:szCs w:val="24"/>
+        </w:rPr>
+        <w:t>view</w:t>
+      </w:r>
+      <w:proofErr w:type="spellEnd"/>
+      <w:r>
+        <w:rPr>
+          <w:sz w:val="24"/>
+          <w:szCs w:val="24"/>
+        </w:rPr>
+        <w:t xml:space="preserve">, e </w:t>
+      </w:r>
+      <w:proofErr w:type="spellStart"/>
+      <w:r>
+        <w:rPr>
+          <w:sz w:val="24"/>
+          <w:szCs w:val="24"/>
+        </w:rPr>
+        <w:t>UserPassesTestMixin</w:t>
+      </w:r>
+      <w:proofErr w:type="spellEnd"/>
+      <w:r>
+        <w:rPr>
+          <w:sz w:val="24"/>
+          <w:szCs w:val="24"/>
+        </w:rPr>
+        <w:t>, che</w:t>
+      </w:r>
+      <w:r>
+        <w:rPr>
+          <w:sz w:val="24"/>
+          <w:szCs w:val="24"/>
+        </w:rPr>
+        <w:t xml:space="preserve"> </w:t>
+      </w:r>
+      <w:r>
+        <w:rPr>
+          <w:sz w:val="24"/>
+          <w:szCs w:val="24"/>
+        </w:rPr>
+        <w:t>p</w:t>
+      </w:r>
+      <w:r>
+        <w:rPr>
+          <w:sz w:val="24"/>
+          <w:szCs w:val="24"/>
+        </w:rPr>
+        <w:t xml:space="preserve">ermette di definire una funzione di test personalizzata che deve restituire True affinché l'utente possa accedere alla </w:t>
+      </w:r>
+      <w:proofErr w:type="spellStart"/>
+      <w:r>
+        <w:rPr>
+          <w:sz w:val="24"/>
+          <w:szCs w:val="24"/>
+        </w:rPr>
+        <w:t>view</w:t>
+      </w:r>
+      <w:proofErr w:type="spellEnd"/>
+      <w:r>
+        <w:rPr>
+          <w:sz w:val="24"/>
+          <w:szCs w:val="24"/>
+        </w:rPr>
+        <w:t>.</w:t>
       </w:r>
     </w:p>
     <w:p>
@@ -1794,19 +2973,79 @@
         <w:ind w:left="1440"/>
         <w:jc w:val="both"/>
         <w:rPr>
-          <w:sz w:val="24"/>
-          <w:szCs w:val="24"/>
-        </w:rPr>
-      </w:pPr>
-      <w:proofErr w:type="spellStart"/>
-      <w:r>
-        <w:rPr>
-          <w:sz w:val="24"/>
-          <w:szCs w:val="24"/>
-        </w:rPr>
-        <w:t>toDo</w:t>
-      </w:r>
-      <w:proofErr w:type="spellEnd"/>
+          <w:i/>
+          <w:iCs/>
+          <w:sz w:val="24"/>
+          <w:szCs w:val="24"/>
+        </w:rPr>
+      </w:pPr>
+      <w:r>
+        <w:rPr>
+          <w:sz w:val="24"/>
+          <w:szCs w:val="24"/>
+        </w:rPr>
+        <w:t xml:space="preserve">Installato con: </w:t>
+      </w:r>
+      <w:proofErr w:type="spellStart"/>
+      <w:r>
+        <w:rPr>
+          <w:i/>
+          <w:iCs/>
+          <w:sz w:val="24"/>
+          <w:szCs w:val="24"/>
+        </w:rPr>
+        <w:t>pip</w:t>
+      </w:r>
+      <w:proofErr w:type="spellEnd"/>
+      <w:r>
+        <w:rPr>
+          <w:i/>
+          <w:iCs/>
+          <w:sz w:val="24"/>
+          <w:szCs w:val="24"/>
+        </w:rPr>
+        <w:t xml:space="preserve"> </w:t>
+      </w:r>
+      <w:proofErr w:type="spellStart"/>
+      <w:r>
+        <w:rPr>
+          <w:i/>
+          <w:iCs/>
+          <w:sz w:val="24"/>
+          <w:szCs w:val="24"/>
+        </w:rPr>
+        <w:t>install</w:t>
+      </w:r>
+      <w:proofErr w:type="spellEnd"/>
+      <w:r>
+        <w:rPr>
+          <w:i/>
+          <w:iCs/>
+          <w:sz w:val="24"/>
+          <w:szCs w:val="24"/>
+        </w:rPr>
+        <w:t xml:space="preserve"> </w:t>
+      </w:r>
+      <w:proofErr w:type="spellStart"/>
+      <w:r>
+        <w:rPr>
+          <w:i/>
+          <w:iCs/>
+          <w:sz w:val="24"/>
+          <w:szCs w:val="24"/>
+        </w:rPr>
+        <w:t>django-braces</w:t>
+      </w:r>
+      <w:proofErr w:type="spellEnd"/>
+      <w:r>
+        <w:rPr>
+          <w:i/>
+          <w:iCs/>
+          <w:sz w:val="24"/>
+          <w:szCs w:val="24"/>
+        </w:rPr>
+        <w:t>.</w:t>
+      </w:r>
     </w:p>
     <w:p>
       <w:pPr>
@@ -3814,14 +5053,25 @@
         </w:rPr>
         <w:t xml:space="preserve">). Questo fa sì che il numero di film da consigliare diminuisca man mano che ci si sposta verso prenotazioni meno recenti. </w:t>
       </w:r>
-      <w:r>
-        <w:rPr>
-          <w:i/>
-          <w:iCs/>
-          <w:sz w:val="24"/>
-          <w:szCs w:val="24"/>
-        </w:rPr>
-        <w:t>max()</w:t>
+      <w:proofErr w:type="gramStart"/>
+      <w:r>
+        <w:rPr>
+          <w:i/>
+          <w:iCs/>
+          <w:sz w:val="24"/>
+          <w:szCs w:val="24"/>
+        </w:rPr>
+        <w:t>max(</w:t>
+      </w:r>
+      <w:proofErr w:type="gramEnd"/>
+      <w:r>
+        <w:rPr>
+          <w:i/>
+          <w:iCs/>
+          <w:sz w:val="24"/>
+          <w:szCs w:val="24"/>
+        </w:rPr>
+        <w:t>)</w:t>
       </w:r>
       <w:r>
         <w:rPr>
@@ -5084,17 +6334,37 @@
           <w:sz w:val="24"/>
           <w:szCs w:val="24"/>
         </w:rPr>
-        <w:t>clean_data</w:t>
-      </w:r>
-      <w:proofErr w:type="spellEnd"/>
-      <w:r>
-        <w:rPr>
-          <w:i/>
-          <w:iCs/>
-          <w:sz w:val="24"/>
-          <w:szCs w:val="24"/>
-        </w:rPr>
-        <w:t>()</w:t>
+        <w:t>clean_</w:t>
+      </w:r>
+      <w:proofErr w:type="gramStart"/>
+      <w:r>
+        <w:rPr>
+          <w:i/>
+          <w:iCs/>
+          <w:sz w:val="24"/>
+          <w:szCs w:val="24"/>
+        </w:rPr>
+        <w:t>data</w:t>
+      </w:r>
+      <w:proofErr w:type="spellEnd"/>
+      <w:r>
+        <w:rPr>
+          <w:i/>
+          <w:iCs/>
+          <w:sz w:val="24"/>
+          <w:szCs w:val="24"/>
+        </w:rPr>
+        <w:t>(</w:t>
+      </w:r>
+      <w:proofErr w:type="gramEnd"/>
+      <w:r>
+        <w:rPr>
+          <w:i/>
+          <w:iCs/>
+          <w:sz w:val="24"/>
+          <w:szCs w:val="24"/>
+        </w:rPr>
+        <w:t>)</w:t>
       </w:r>
       <w:r>
         <w:rPr>
@@ -5165,6 +6435,7 @@
         <w:t>(</w:t>
       </w:r>
       <w:proofErr w:type="spellStart"/>
+      <w:proofErr w:type="gramStart"/>
       <w:r>
         <w:rPr>
           <w:i/>
@@ -5175,6 +6446,7 @@
         <w:t>forms.ModelForm</w:t>
       </w:r>
       <w:proofErr w:type="spellEnd"/>
+      <w:proofErr w:type="gramEnd"/>
       <w:r>
         <w:rPr>
           <w:i/>
@@ -5410,6 +6682,7 @@
         <w:t xml:space="preserve">nella classe </w:t>
       </w:r>
       <w:proofErr w:type="spellStart"/>
+      <w:proofErr w:type="gramStart"/>
       <w:r>
         <w:rPr>
           <w:i/>
@@ -5430,6 +6703,7 @@
         <w:t>(</w:t>
       </w:r>
       <w:proofErr w:type="spellStart"/>
+      <w:proofErr w:type="gramEnd"/>
       <w:r>
         <w:rPr>
           <w:i/>
@@ -5482,6 +6756,7 @@
         <w:t xml:space="preserve">Funzione </w:t>
       </w:r>
       <w:proofErr w:type="spellStart"/>
+      <w:proofErr w:type="gramStart"/>
       <w:r>
         <w:rPr>
           <w:i/>
@@ -5499,7 +6774,17 @@
           <w:sz w:val="24"/>
           <w:szCs w:val="24"/>
         </w:rPr>
-        <w:t>()</w:t>
+        <w:t>(</w:t>
+      </w:r>
+      <w:proofErr w:type="gramEnd"/>
+      <w:r>
+        <w:rPr>
+          <w:i/>
+          <w:iCs/>
+          <w:sz w:val="24"/>
+          <w:szCs w:val="24"/>
+        </w:rPr>
+        <w:t>)</w:t>
       </w:r>
     </w:p>
     <w:p>
@@ -5610,9 +6895,9 @@
           <w:szCs w:val="24"/>
           <w:lang w:val="en-GB"/>
         </w:rPr>
-        <w:t>test_clean_data_past_date</w:t>
-      </w:r>
-      <w:proofErr w:type="spellEnd"/>
+        <w:t>test_clean_data_past_</w:t>
+      </w:r>
+      <w:proofErr w:type="gramStart"/>
       <w:r>
         <w:rPr>
           <w:i/>
@@ -5621,7 +6906,29 @@
           <w:szCs w:val="24"/>
           <w:lang w:val="en-GB"/>
         </w:rPr>
-        <w:t>()</w:t>
+        <w:t>date</w:t>
+      </w:r>
+      <w:proofErr w:type="spellEnd"/>
+      <w:r>
+        <w:rPr>
+          <w:i/>
+          <w:iCs/>
+          <w:sz w:val="24"/>
+          <w:szCs w:val="24"/>
+          <w:lang w:val="en-GB"/>
+        </w:rPr>
+        <w:t>(</w:t>
+      </w:r>
+      <w:proofErr w:type="gramEnd"/>
+      <w:r>
+        <w:rPr>
+          <w:i/>
+          <w:iCs/>
+          <w:sz w:val="24"/>
+          <w:szCs w:val="24"/>
+          <w:lang w:val="en-GB"/>
+        </w:rPr>
+        <w:t>)</w:t>
       </w:r>
     </w:p>
     <w:p>
@@ -5889,16 +7196,34 @@
           <w:szCs w:val="24"/>
           <w:lang w:val="en-GB"/>
         </w:rPr>
-        <w:t>test_clean_data_today_date</w:t>
-      </w:r>
-      <w:proofErr w:type="spellEnd"/>
+        <w:t>test_clean_data_today_</w:t>
+      </w:r>
+      <w:proofErr w:type="gramStart"/>
       <w:r>
         <w:rPr>
           <w:sz w:val="24"/>
           <w:szCs w:val="24"/>
           <w:lang w:val="en-GB"/>
         </w:rPr>
-        <w:t>()</w:t>
+        <w:t>date</w:t>
+      </w:r>
+      <w:proofErr w:type="spellEnd"/>
+      <w:r>
+        <w:rPr>
+          <w:sz w:val="24"/>
+          <w:szCs w:val="24"/>
+          <w:lang w:val="en-GB"/>
+        </w:rPr>
+        <w:t>(</w:t>
+      </w:r>
+      <w:proofErr w:type="gramEnd"/>
+      <w:r>
+        <w:rPr>
+          <w:sz w:val="24"/>
+          <w:szCs w:val="24"/>
+          <w:lang w:val="en-GB"/>
+        </w:rPr>
+        <w:t>)</w:t>
       </w:r>
     </w:p>
     <w:p>
@@ -6172,16 +7497,34 @@
           <w:szCs w:val="24"/>
           <w:lang w:val="en-GB"/>
         </w:rPr>
-        <w:t>test_clean_data_future_date</w:t>
-      </w:r>
-      <w:proofErr w:type="spellEnd"/>
+        <w:t>test_clean_data_future_</w:t>
+      </w:r>
+      <w:proofErr w:type="gramStart"/>
       <w:r>
         <w:rPr>
           <w:sz w:val="24"/>
           <w:szCs w:val="24"/>
           <w:lang w:val="en-GB"/>
         </w:rPr>
-        <w:t>()</w:t>
+        <w:t>date</w:t>
+      </w:r>
+      <w:proofErr w:type="spellEnd"/>
+      <w:r>
+        <w:rPr>
+          <w:sz w:val="24"/>
+          <w:szCs w:val="24"/>
+          <w:lang w:val="en-GB"/>
+        </w:rPr>
+        <w:t>(</w:t>
+      </w:r>
+      <w:proofErr w:type="gramEnd"/>
+      <w:r>
+        <w:rPr>
+          <w:sz w:val="24"/>
+          <w:szCs w:val="24"/>
+          <w:lang w:val="en-GB"/>
+        </w:rPr>
+        <w:t>)</w:t>
       </w:r>
     </w:p>
     <w:p>
@@ -6466,6 +7809,7 @@
         <w:t xml:space="preserve">vista </w:t>
       </w:r>
       <w:proofErr w:type="spellStart"/>
+      <w:proofErr w:type="gramStart"/>
       <w:r>
         <w:rPr>
           <w:i/>
@@ -6486,6 +7830,7 @@
         <w:t>(</w:t>
       </w:r>
       <w:proofErr w:type="spellStart"/>
+      <w:proofErr w:type="gramEnd"/>
       <w:r>
         <w:rPr>
           <w:i/>
@@ -6674,6 +8019,7 @@
         <w:t xml:space="preserve"> </w:t>
       </w:r>
       <w:proofErr w:type="spellStart"/>
+      <w:proofErr w:type="gramStart"/>
       <w:r>
         <w:rPr>
           <w:i/>
@@ -6694,6 +8040,7 @@
         <w:t>(</w:t>
       </w:r>
       <w:proofErr w:type="spellStart"/>
+      <w:proofErr w:type="gramEnd"/>
       <w:r>
         <w:rPr>
           <w:i/>
@@ -6746,6 +8093,7 @@
         <w:t xml:space="preserve">Funzione </w:t>
       </w:r>
       <w:proofErr w:type="spellStart"/>
+      <w:proofErr w:type="gramStart"/>
       <w:r>
         <w:rPr>
           <w:i/>
@@ -6763,7 +8111,17 @@
           <w:sz w:val="24"/>
           <w:szCs w:val="24"/>
         </w:rPr>
-        <w:t>()</w:t>
+        <w:t>(</w:t>
+      </w:r>
+      <w:proofErr w:type="gramEnd"/>
+      <w:r>
+        <w:rPr>
+          <w:i/>
+          <w:iCs/>
+          <w:sz w:val="24"/>
+          <w:szCs w:val="24"/>
+        </w:rPr>
+        <w:t>)</w:t>
       </w:r>
     </w:p>
     <w:p>
@@ -6850,6 +8208,7 @@
         <w:t xml:space="preserve">, </w:t>
       </w:r>
       <w:proofErr w:type="spellStart"/>
+      <w:proofErr w:type="gramStart"/>
       <w:r>
         <w:rPr>
           <w:i/>
@@ -6860,6 +8219,7 @@
         <w:t>self.today</w:t>
       </w:r>
       <w:proofErr w:type="spellEnd"/>
+      <w:proofErr w:type="gramEnd"/>
       <w:r>
         <w:rPr>
           <w:sz w:val="24"/>
@@ -6982,17 +8342,37 @@
           <w:sz w:val="24"/>
           <w:szCs w:val="24"/>
         </w:rPr>
-        <w:t>test_no_proiezioni</w:t>
-      </w:r>
-      <w:proofErr w:type="spellEnd"/>
-      <w:r>
-        <w:rPr>
-          <w:i/>
-          <w:iCs/>
-          <w:sz w:val="24"/>
-          <w:szCs w:val="24"/>
-        </w:rPr>
-        <w:t>()</w:t>
+        <w:t>test_no_</w:t>
+      </w:r>
+      <w:proofErr w:type="gramStart"/>
+      <w:r>
+        <w:rPr>
+          <w:i/>
+          <w:iCs/>
+          <w:sz w:val="24"/>
+          <w:szCs w:val="24"/>
+        </w:rPr>
+        <w:t>proiezioni</w:t>
+      </w:r>
+      <w:proofErr w:type="spellEnd"/>
+      <w:r>
+        <w:rPr>
+          <w:i/>
+          <w:iCs/>
+          <w:sz w:val="24"/>
+          <w:szCs w:val="24"/>
+        </w:rPr>
+        <w:t>(</w:t>
+      </w:r>
+      <w:proofErr w:type="gramEnd"/>
+      <w:r>
+        <w:rPr>
+          <w:i/>
+          <w:iCs/>
+          <w:sz w:val="24"/>
+          <w:szCs w:val="24"/>
+        </w:rPr>
+        <w:t>)</w:t>
       </w:r>
     </w:p>
     <w:p>
@@ -7184,9 +8564,9 @@
           <w:szCs w:val="24"/>
           <w:lang w:val="en-GB"/>
         </w:rPr>
-        <w:t>test_only_past_proiezioni</w:t>
-      </w:r>
-      <w:proofErr w:type="spellEnd"/>
+        <w:t>test_only_past_</w:t>
+      </w:r>
+      <w:proofErr w:type="gramStart"/>
       <w:r>
         <w:rPr>
           <w:i/>
@@ -7195,7 +8575,29 @@
           <w:szCs w:val="24"/>
           <w:lang w:val="en-GB"/>
         </w:rPr>
-        <w:t>()</w:t>
+        <w:t>proiezioni</w:t>
+      </w:r>
+      <w:proofErr w:type="spellEnd"/>
+      <w:r>
+        <w:rPr>
+          <w:i/>
+          <w:iCs/>
+          <w:sz w:val="24"/>
+          <w:szCs w:val="24"/>
+          <w:lang w:val="en-GB"/>
+        </w:rPr>
+        <w:t>(</w:t>
+      </w:r>
+      <w:proofErr w:type="gramEnd"/>
+      <w:r>
+        <w:rPr>
+          <w:i/>
+          <w:iCs/>
+          <w:sz w:val="24"/>
+          <w:szCs w:val="24"/>
+          <w:lang w:val="en-GB"/>
+        </w:rPr>
+        <w:t>)</w:t>
       </w:r>
     </w:p>
     <w:p>
@@ -7386,9 +8788,9 @@
           <w:szCs w:val="24"/>
           <w:lang w:val="en-GB"/>
         </w:rPr>
-        <w:t>test_only_future_proiezioni</w:t>
-      </w:r>
-      <w:proofErr w:type="spellEnd"/>
+        <w:t>test_only_future_</w:t>
+      </w:r>
+      <w:proofErr w:type="gramStart"/>
       <w:r>
         <w:rPr>
           <w:i/>
@@ -7397,7 +8799,29 @@
           <w:szCs w:val="24"/>
           <w:lang w:val="en-GB"/>
         </w:rPr>
-        <w:t>()</w:t>
+        <w:t>proiezioni</w:t>
+      </w:r>
+      <w:proofErr w:type="spellEnd"/>
+      <w:r>
+        <w:rPr>
+          <w:i/>
+          <w:iCs/>
+          <w:sz w:val="24"/>
+          <w:szCs w:val="24"/>
+          <w:lang w:val="en-GB"/>
+        </w:rPr>
+        <w:t>(</w:t>
+      </w:r>
+      <w:proofErr w:type="gramEnd"/>
+      <w:r>
+        <w:rPr>
+          <w:i/>
+          <w:iCs/>
+          <w:sz w:val="24"/>
+          <w:szCs w:val="24"/>
+          <w:lang w:val="en-GB"/>
+        </w:rPr>
+        <w:t>)</w:t>
       </w:r>
     </w:p>
     <w:p>
@@ -7594,9 +9018,9 @@
           <w:szCs w:val="24"/>
           <w:lang w:val="en-GB"/>
         </w:rPr>
-        <w:t>test_only_present_proiezioni</w:t>
-      </w:r>
-      <w:proofErr w:type="spellEnd"/>
+        <w:t>test_only_present_</w:t>
+      </w:r>
+      <w:proofErr w:type="gramStart"/>
       <w:r>
         <w:rPr>
           <w:i/>
@@ -7605,7 +9029,29 @@
           <w:szCs w:val="24"/>
           <w:lang w:val="en-GB"/>
         </w:rPr>
-        <w:t>()</w:t>
+        <w:t>proiezioni</w:t>
+      </w:r>
+      <w:proofErr w:type="spellEnd"/>
+      <w:r>
+        <w:rPr>
+          <w:i/>
+          <w:iCs/>
+          <w:sz w:val="24"/>
+          <w:szCs w:val="24"/>
+          <w:lang w:val="en-GB"/>
+        </w:rPr>
+        <w:t>(</w:t>
+      </w:r>
+      <w:proofErr w:type="gramEnd"/>
+      <w:r>
+        <w:rPr>
+          <w:i/>
+          <w:iCs/>
+          <w:sz w:val="24"/>
+          <w:szCs w:val="24"/>
+          <w:lang w:val="en-GB"/>
+        </w:rPr>
+        <w:t>)</w:t>
       </w:r>
     </w:p>
     <w:p>
@@ -7791,17 +9237,37 @@
           <w:sz w:val="24"/>
           <w:szCs w:val="24"/>
         </w:rPr>
-        <w:t>test_mixed_proiezioni</w:t>
-      </w:r>
-      <w:proofErr w:type="spellEnd"/>
-      <w:r>
-        <w:rPr>
-          <w:i/>
-          <w:iCs/>
-          <w:sz w:val="24"/>
-          <w:szCs w:val="24"/>
-        </w:rPr>
-        <w:t>()</w:t>
+        <w:t>test_mixed_</w:t>
+      </w:r>
+      <w:proofErr w:type="gramStart"/>
+      <w:r>
+        <w:rPr>
+          <w:i/>
+          <w:iCs/>
+          <w:sz w:val="24"/>
+          <w:szCs w:val="24"/>
+        </w:rPr>
+        <w:t>proiezioni</w:t>
+      </w:r>
+      <w:proofErr w:type="spellEnd"/>
+      <w:r>
+        <w:rPr>
+          <w:i/>
+          <w:iCs/>
+          <w:sz w:val="24"/>
+          <w:szCs w:val="24"/>
+        </w:rPr>
+        <w:t>(</w:t>
+      </w:r>
+      <w:proofErr w:type="gramEnd"/>
+      <w:r>
+        <w:rPr>
+          <w:i/>
+          <w:iCs/>
+          <w:sz w:val="24"/>
+          <w:szCs w:val="24"/>
+        </w:rPr>
+        <w:t>)</w:t>
       </w:r>
     </w:p>
     <w:p>

</xml_diff>

<commit_message>
Aggiunta una parte sui test alla Tesina
</commit_message>
<xml_diff>
--- a/Documentazione/Tesina.docx
+++ b/Documentazione/Tesina.docx
@@ -2085,21 +2085,7 @@
           <w:sz w:val="24"/>
           <w:szCs w:val="24"/>
         </w:rPr>
-        <w:t>Imposta</w:t>
-      </w:r>
-      <w:r>
-        <w:rPr>
-          <w:sz w:val="24"/>
-          <w:szCs w:val="24"/>
-        </w:rPr>
-        <w:t>to</w:t>
-      </w:r>
-      <w:r>
-        <w:rPr>
-          <w:sz w:val="24"/>
-          <w:szCs w:val="24"/>
-        </w:rPr>
-        <w:t xml:space="preserve"> il template pack di default</w:t>
+        <w:t>Impostato il template pack di default</w:t>
       </w:r>
       <w:r>
         <w:rPr>
@@ -2334,49 +2320,14 @@
           <w:sz w:val="24"/>
           <w:szCs w:val="24"/>
         </w:rPr>
-        <w:t xml:space="preserve"> </w:t>
-      </w:r>
-      <w:r>
-        <w:rPr>
-          <w:sz w:val="24"/>
-          <w:szCs w:val="24"/>
-        </w:rPr>
-        <w:t>Ho scelto di utilizzarl</w:t>
-      </w:r>
-      <w:r>
-        <w:rPr>
-          <w:sz w:val="24"/>
-          <w:szCs w:val="24"/>
-        </w:rPr>
-        <w:t>o</w:t>
-      </w:r>
-      <w:r>
-        <w:rPr>
-          <w:sz w:val="24"/>
-          <w:szCs w:val="24"/>
-        </w:rPr>
-        <w:t xml:space="preserve"> per dare un aspetto più elegante e ben strutturato alla parte di presentazione del mio progetto dal punto di vista grafico.</w:t>
-      </w:r>
-      <w:r>
-        <w:rPr>
-          <w:sz w:val="24"/>
-          <w:szCs w:val="24"/>
-        </w:rPr>
-        <w:t xml:space="preserve"> </w:t>
-      </w:r>
-      <w:r>
-        <w:rPr>
-          <w:sz w:val="24"/>
-          <w:szCs w:val="24"/>
-        </w:rPr>
-        <w:t>Ho configurato alcune impostazioni nel file settings.py</w:t>
-      </w:r>
-      <w:r>
-        <w:rPr>
-          <w:sz w:val="24"/>
-          <w:szCs w:val="24"/>
-        </w:rPr>
-        <w:t xml:space="preserve">: </w:t>
+        <w:t xml:space="preserve"> Ho scelto di utilizzarlo per dare un aspetto più elegante e ben strutturato alla parte di presentazione del mio progetto dal punto di vista grafico. </w:t>
+      </w:r>
+      <w:r>
+        <w:rPr>
+          <w:sz w:val="24"/>
+          <w:szCs w:val="24"/>
+        </w:rPr>
+        <w:t xml:space="preserve">Ho configurato alcune impostazioni nel file settings.py: </w:t>
       </w:r>
       <w:r>
         <w:rPr>
@@ -2390,14 +2341,7 @@
           <w:sz w:val="24"/>
           <w:szCs w:val="24"/>
         </w:rPr>
-        <w:t xml:space="preserve"> </w:t>
-      </w:r>
-      <w:r>
-        <w:rPr>
-          <w:sz w:val="24"/>
-          <w:szCs w:val="24"/>
-        </w:rPr>
-        <w:t xml:space="preserve">è stato aggiunto alle app </w:t>
+        <w:t xml:space="preserve"> è stato aggiunto alle app </w:t>
       </w:r>
       <w:r>
         <w:rPr>
@@ -2426,14 +2370,7 @@
           <w:sz w:val="24"/>
           <w:szCs w:val="24"/>
         </w:rPr>
-        <w:t xml:space="preserve"> </w:t>
-      </w:r>
-      <w:r>
-        <w:rPr>
-          <w:sz w:val="24"/>
-          <w:szCs w:val="24"/>
-        </w:rPr>
-        <w:t xml:space="preserve">e ho </w:t>
+        <w:t xml:space="preserve"> e ho </w:t>
       </w:r>
       <w:r>
         <w:rPr>
@@ -2888,14 +2825,7 @@
           <w:sz w:val="24"/>
           <w:szCs w:val="24"/>
         </w:rPr>
-        <w:t>, che g</w:t>
-      </w:r>
-      <w:r>
-        <w:rPr>
-          <w:sz w:val="24"/>
-          <w:szCs w:val="24"/>
-        </w:rPr>
-        <w:t xml:space="preserve">arantisce che l'utente sia autenticato prima di poter accedere alla </w:t>
+        <w:t xml:space="preserve">, che garantisce che l'utente sia autenticato prima di poter accedere alla </w:t>
       </w:r>
       <w:proofErr w:type="spellStart"/>
       <w:r>
@@ -2927,28 +2857,7 @@
           <w:sz w:val="24"/>
           <w:szCs w:val="24"/>
         </w:rPr>
-        <w:t>, che</w:t>
-      </w:r>
-      <w:r>
-        <w:rPr>
-          <w:sz w:val="24"/>
-          <w:szCs w:val="24"/>
-        </w:rPr>
-        <w:t xml:space="preserve"> </w:t>
-      </w:r>
-      <w:r>
-        <w:rPr>
-          <w:sz w:val="24"/>
-          <w:szCs w:val="24"/>
-        </w:rPr>
-        <w:t>p</w:t>
-      </w:r>
-      <w:r>
-        <w:rPr>
-          <w:sz w:val="24"/>
-          <w:szCs w:val="24"/>
-        </w:rPr>
-        <w:t xml:space="preserve">ermette di definire una funzione di test personalizzata che deve restituire True affinché l'utente possa accedere alla </w:t>
+        <w:t xml:space="preserve">, che permette di definire una funzione di test personalizzata che deve restituire True affinché l'utente possa accedere alla </w:t>
       </w:r>
       <w:proofErr w:type="spellStart"/>
       <w:r>
@@ -7756,57 +7665,20 @@
     </w:p>
     <w:p>
       <w:pPr>
-        <w:pStyle w:val="Paragrafoelenco"/>
-        <w:jc w:val="both"/>
-        <w:rPr>
-          <w:sz w:val="28"/>
-          <w:szCs w:val="28"/>
-        </w:rPr>
-      </w:pPr>
-      <w:r>
-        <w:rPr>
-          <w:sz w:val="28"/>
-          <w:szCs w:val="28"/>
-        </w:rPr>
-        <w:t xml:space="preserve">Test su </w:t>
-      </w:r>
-      <w:r>
-        <w:rPr>
-          <w:sz w:val="28"/>
-          <w:szCs w:val="28"/>
-        </w:rPr>
-        <w:t xml:space="preserve">“vista” </w:t>
-      </w:r>
-      <w:r>
-        <w:rPr>
-          <w:sz w:val="28"/>
-          <w:szCs w:val="28"/>
-        </w:rPr>
-        <w:t>(pagina) utente</w:t>
-      </w:r>
-    </w:p>
-    <w:p>
-      <w:pPr>
-        <w:pStyle w:val="Paragrafoelenco"/>
-        <w:jc w:val="both"/>
-        <w:rPr>
-          <w:sz w:val="24"/>
-          <w:szCs w:val="24"/>
-        </w:rPr>
-      </w:pPr>
-      <w:r>
-        <w:rPr>
-          <w:sz w:val="24"/>
-          <w:szCs w:val="24"/>
-        </w:rPr>
-        <w:t xml:space="preserve">Ho testato la </w:t>
-      </w:r>
-      <w:r>
-        <w:rPr>
-          <w:sz w:val="24"/>
-          <w:szCs w:val="24"/>
-        </w:rPr>
-        <w:t xml:space="preserve">vista </w:t>
+        <w:spacing w:after="0"/>
+        <w:ind w:left="708"/>
+        <w:jc w:val="both"/>
+        <w:rPr>
+          <w:sz w:val="24"/>
+          <w:szCs w:val="24"/>
+        </w:rPr>
+      </w:pPr>
+      <w:r>
+        <w:rPr>
+          <w:sz w:val="24"/>
+          <w:szCs w:val="24"/>
+        </w:rPr>
+        <w:t xml:space="preserve">Ho testato anche la funzione </w:t>
       </w:r>
       <w:proofErr w:type="spellStart"/>
       <w:proofErr w:type="gramStart"/>
@@ -7817,7 +7689,7 @@
           <w:sz w:val="24"/>
           <w:szCs w:val="24"/>
         </w:rPr>
-        <w:t>FilmProjectionsView</w:t>
+        <w:t>clean</w:t>
       </w:r>
       <w:proofErr w:type="spellEnd"/>
       <w:r>
@@ -7829,7 +7701,6 @@
         </w:rPr>
         <w:t>(</w:t>
       </w:r>
-      <w:proofErr w:type="spellStart"/>
       <w:proofErr w:type="gramEnd"/>
       <w:r>
         <w:rPr>
@@ -7838,16 +7709,6 @@
           <w:sz w:val="24"/>
           <w:szCs w:val="24"/>
         </w:rPr>
-        <w:t>ListView</w:t>
-      </w:r>
-      <w:proofErr w:type="spellEnd"/>
-      <w:r>
-        <w:rPr>
-          <w:i/>
-          <w:iCs/>
-          <w:sz w:val="24"/>
-          <w:szCs w:val="24"/>
-        </w:rPr>
         <w:t>)</w:t>
       </w:r>
       <w:r>
@@ -7873,10 +7734,21 @@
           <w:sz w:val="24"/>
           <w:szCs w:val="24"/>
         </w:rPr>
-        <w:t>views.py.</w:t>
-      </w:r>
-      <w:r>
-        <w:rPr>
+        <w:t>forms.py</w:t>
+      </w:r>
+      <w:r>
+        <w:rPr>
+          <w:i/>
+          <w:iCs/>
+          <w:sz w:val="24"/>
+          <w:szCs w:val="24"/>
+        </w:rPr>
+        <w:t>.</w:t>
+      </w:r>
+      <w:r>
+        <w:rPr>
+          <w:i/>
+          <w:iCs/>
           <w:sz w:val="24"/>
           <w:szCs w:val="24"/>
         </w:rPr>
@@ -7887,75 +7759,281 @@
           <w:sz w:val="24"/>
           <w:szCs w:val="24"/>
         </w:rPr>
-        <w:t xml:space="preserve">Essa ha il compito di filtrare </w:t>
-      </w:r>
-      <w:r>
-        <w:rPr>
-          <w:sz w:val="24"/>
-          <w:szCs w:val="24"/>
-        </w:rPr>
-        <w:t xml:space="preserve">le </w:t>
-      </w:r>
-      <w:r>
-        <w:rPr>
-          <w:sz w:val="24"/>
-          <w:szCs w:val="24"/>
-        </w:rPr>
-        <w:t>p</w:t>
-      </w:r>
-      <w:r>
-        <w:rPr>
-          <w:sz w:val="24"/>
-          <w:szCs w:val="24"/>
-        </w:rPr>
-        <w:t xml:space="preserve">roiezioni di un </w:t>
-      </w:r>
-      <w:r>
-        <w:rPr>
-          <w:sz w:val="24"/>
-          <w:szCs w:val="24"/>
-        </w:rPr>
-        <w:t>f</w:t>
-      </w:r>
-      <w:r>
-        <w:rPr>
-          <w:sz w:val="24"/>
-          <w:szCs w:val="24"/>
-        </w:rPr>
-        <w:t>ilm specifico dat</w:t>
-      </w:r>
-      <w:r>
-        <w:rPr>
-          <w:sz w:val="24"/>
-          <w:szCs w:val="24"/>
-        </w:rPr>
-        <w:t>o</w:t>
-      </w:r>
-      <w:r>
-        <w:rPr>
-          <w:sz w:val="24"/>
-          <w:szCs w:val="24"/>
-        </w:rPr>
-        <w:t xml:space="preserve">, </w:t>
-      </w:r>
-      <w:r>
-        <w:rPr>
-          <w:sz w:val="24"/>
-          <w:szCs w:val="24"/>
-        </w:rPr>
-        <w:t xml:space="preserve">mantenendo solo le proiezioni che hanno data </w:t>
-      </w:r>
-      <w:r>
-        <w:rPr>
-          <w:sz w:val="24"/>
-          <w:szCs w:val="24"/>
-        </w:rPr>
-        <w:t xml:space="preserve">odierna o futura. </w:t>
-      </w:r>
-    </w:p>
-    <w:p>
-      <w:pPr>
-        <w:pStyle w:val="Paragrafoelenco"/>
+        <w:t xml:space="preserve">Questa funzione appartiene alla classe </w:t>
+      </w:r>
+      <w:proofErr w:type="spellStart"/>
+      <w:r>
+        <w:rPr>
+          <w:i/>
+          <w:iCs/>
+          <w:sz w:val="24"/>
+          <w:szCs w:val="24"/>
+        </w:rPr>
+        <w:t>CreateProiezioneForm</w:t>
+      </w:r>
+      <w:proofErr w:type="spellEnd"/>
+      <w:r>
+        <w:rPr>
+          <w:i/>
+          <w:iCs/>
+          <w:sz w:val="24"/>
+          <w:szCs w:val="24"/>
+        </w:rPr>
+        <w:t>(</w:t>
+      </w:r>
+      <w:proofErr w:type="spellStart"/>
+      <w:proofErr w:type="gramStart"/>
+      <w:r>
+        <w:rPr>
+          <w:i/>
+          <w:iCs/>
+          <w:sz w:val="24"/>
+          <w:szCs w:val="24"/>
+        </w:rPr>
+        <w:t>forms.ModelForm</w:t>
+      </w:r>
+      <w:proofErr w:type="spellEnd"/>
+      <w:proofErr w:type="gramEnd"/>
+      <w:r>
+        <w:rPr>
+          <w:i/>
+          <w:iCs/>
+          <w:sz w:val="24"/>
+          <w:szCs w:val="24"/>
+        </w:rPr>
+        <w:t>)</w:t>
+      </w:r>
+      <w:r>
+        <w:rPr>
+          <w:i/>
+          <w:iCs/>
+          <w:sz w:val="24"/>
+          <w:szCs w:val="24"/>
+        </w:rPr>
+        <w:t>.</w:t>
+      </w:r>
+      <w:r>
+        <w:rPr>
+          <w:i/>
+          <w:iCs/>
+          <w:sz w:val="24"/>
+          <w:szCs w:val="24"/>
+        </w:rPr>
+        <w:t xml:space="preserve"> </w:t>
+      </w:r>
+      <w:r>
+        <w:rPr>
+          <w:sz w:val="24"/>
+          <w:szCs w:val="24"/>
+        </w:rPr>
+        <w:t>Essa viene invocata nel momento in cui un utente gestore inserisce una nuova Proiezione: il compito della funzione è quello di</w:t>
+      </w:r>
+      <w:r>
+        <w:rPr>
+          <w:sz w:val="24"/>
+          <w:szCs w:val="24"/>
+        </w:rPr>
+        <w:t xml:space="preserve"> controllare che </w:t>
+      </w:r>
+      <w:r>
+        <w:rPr>
+          <w:sz w:val="24"/>
+          <w:szCs w:val="24"/>
+        </w:rPr>
+        <w:t xml:space="preserve">non venga inserita una nuova proiezione con la stessa data, </w:t>
+      </w:r>
+      <w:r>
+        <w:rPr>
+          <w:sz w:val="24"/>
+          <w:szCs w:val="24"/>
+        </w:rPr>
+        <w:t xml:space="preserve">ora di inizio e sala di un’altra proiezione già presente nel database. </w:t>
+      </w:r>
+      <w:r>
+        <w:rPr>
+          <w:sz w:val="24"/>
+          <w:szCs w:val="24"/>
+        </w:rPr>
+        <w:t xml:space="preserve">Se vengono </w:t>
+      </w:r>
+      <w:r>
+        <w:rPr>
+          <w:sz w:val="24"/>
+          <w:szCs w:val="24"/>
+        </w:rPr>
+        <w:t xml:space="preserve">trovate delle proiezioni che si sovrappongono </w:t>
+      </w:r>
+      <w:r>
+        <w:rPr>
+          <w:sz w:val="24"/>
+          <w:szCs w:val="24"/>
+        </w:rPr>
+        <w:t xml:space="preserve">a quella che l’utente </w:t>
+      </w:r>
+      <w:r>
+        <w:rPr>
+          <w:sz w:val="24"/>
+          <w:szCs w:val="24"/>
+        </w:rPr>
+        <w:t xml:space="preserve">sta provando ad inserire </w:t>
+      </w:r>
+      <w:r>
+        <w:rPr>
+          <w:sz w:val="24"/>
+          <w:szCs w:val="24"/>
+        </w:rPr>
+        <w:t xml:space="preserve">allora viene sollevato un </w:t>
+      </w:r>
+      <w:proofErr w:type="spellStart"/>
+      <w:r>
+        <w:rPr>
+          <w:i/>
+          <w:iCs/>
+          <w:sz w:val="24"/>
+          <w:szCs w:val="24"/>
+        </w:rPr>
+        <w:t>ValidationError</w:t>
+      </w:r>
+      <w:proofErr w:type="spellEnd"/>
+      <w:r>
+        <w:rPr>
+          <w:i/>
+          <w:iCs/>
+          <w:sz w:val="24"/>
+          <w:szCs w:val="24"/>
+        </w:rPr>
+        <w:t xml:space="preserve"> </w:t>
+      </w:r>
+      <w:r>
+        <w:rPr>
+          <w:sz w:val="24"/>
+          <w:szCs w:val="24"/>
+        </w:rPr>
+        <w:t>con il messaggio</w:t>
+      </w:r>
+      <w:r>
+        <w:rPr>
+          <w:sz w:val="24"/>
+          <w:szCs w:val="24"/>
+        </w:rPr>
+        <w:t xml:space="preserve"> “</w:t>
+      </w:r>
+      <w:r>
+        <w:rPr>
+          <w:i/>
+          <w:iCs/>
+          <w:sz w:val="24"/>
+          <w:szCs w:val="24"/>
+        </w:rPr>
+        <w:t>Esiste già una proiezione nella sala selezionata alla data e ora specificate</w:t>
+      </w:r>
+      <w:r>
+        <w:rPr>
+          <w:sz w:val="24"/>
+          <w:szCs w:val="24"/>
+        </w:rPr>
+        <w:t>.</w:t>
+      </w:r>
+      <w:r>
+        <w:rPr>
+          <w:sz w:val="24"/>
+          <w:szCs w:val="24"/>
+        </w:rPr>
+        <w:t>”</w:t>
+      </w:r>
+      <w:r>
+        <w:rPr>
+          <w:sz w:val="24"/>
+          <w:szCs w:val="24"/>
+        </w:rPr>
+        <w:t xml:space="preserve"> Se invece non </w:t>
+      </w:r>
+      <w:r>
+        <w:rPr>
+          <w:sz w:val="24"/>
+          <w:szCs w:val="24"/>
+        </w:rPr>
+        <w:t>esistono proiezioni</w:t>
+      </w:r>
+      <w:r>
+        <w:rPr>
+          <w:sz w:val="24"/>
+          <w:szCs w:val="24"/>
+        </w:rPr>
+        <w:t xml:space="preserve"> nel database</w:t>
+      </w:r>
+      <w:r>
+        <w:rPr>
+          <w:sz w:val="24"/>
+          <w:szCs w:val="24"/>
+        </w:rPr>
+        <w:t xml:space="preserve"> </w:t>
+      </w:r>
+      <w:r>
+        <w:rPr>
+          <w:sz w:val="24"/>
+          <w:szCs w:val="24"/>
+        </w:rPr>
+        <w:t xml:space="preserve">che si sovrappongono a quella nuova </w:t>
+      </w:r>
+      <w:r>
+        <w:rPr>
+          <w:sz w:val="24"/>
+          <w:szCs w:val="24"/>
+        </w:rPr>
+        <w:t xml:space="preserve">che si sta cercando di inserire, </w:t>
+      </w:r>
+      <w:r>
+        <w:rPr>
+          <w:sz w:val="24"/>
+          <w:szCs w:val="24"/>
+        </w:rPr>
+        <w:t xml:space="preserve">la funzione ritorna i </w:t>
+      </w:r>
+      <w:r>
+        <w:rPr>
+          <w:sz w:val="24"/>
+          <w:szCs w:val="24"/>
+        </w:rPr>
+        <w:t xml:space="preserve">dati </w:t>
+      </w:r>
+      <w:r>
+        <w:rPr>
+          <w:sz w:val="24"/>
+          <w:szCs w:val="24"/>
+        </w:rPr>
+        <w:t xml:space="preserve">inseriti </w:t>
+      </w:r>
+      <w:r>
+        <w:rPr>
+          <w:sz w:val="24"/>
+          <w:szCs w:val="24"/>
+        </w:rPr>
+        <w:t xml:space="preserve">per la nuova proiezione contenuti nella variabile </w:t>
+      </w:r>
+      <w:proofErr w:type="spellStart"/>
+      <w:r>
+        <w:rPr>
+          <w:i/>
+          <w:iCs/>
+          <w:sz w:val="24"/>
+          <w:szCs w:val="24"/>
+        </w:rPr>
+        <w:t>cleaned_data</w:t>
+      </w:r>
+      <w:r>
+        <w:rPr>
+          <w:sz w:val="24"/>
+          <w:szCs w:val="24"/>
+        </w:rPr>
+        <w:t>.</w:t>
+      </w:r>
+      <w:proofErr w:type="spellEnd"/>
+    </w:p>
+    <w:p>
+      <w:pPr>
+        <w:spacing w:after="0"/>
+        <w:ind w:left="708"/>
         <w:jc w:val="both"/>
         <w:rPr>
           <w:sz w:val="24"/>
@@ -7973,18 +8051,19 @@
     <w:p>
       <w:pPr>
         <w:pStyle w:val="Paragrafoelenco"/>
-        <w:jc w:val="both"/>
-        <w:rPr>
-          <w:sz w:val="24"/>
-          <w:szCs w:val="24"/>
-        </w:rPr>
-      </w:pPr>
-      <w:r>
-        <w:rPr>
-          <w:sz w:val="24"/>
-          <w:szCs w:val="24"/>
-        </w:rPr>
-        <w:t xml:space="preserve">I test eseguiti per questa vista sono nel file </w:t>
+        <w:spacing w:after="0"/>
+        <w:jc w:val="both"/>
+        <w:rPr>
+          <w:sz w:val="24"/>
+          <w:szCs w:val="24"/>
+        </w:rPr>
+      </w:pPr>
+      <w:r>
+        <w:rPr>
+          <w:sz w:val="24"/>
+          <w:szCs w:val="24"/>
+        </w:rPr>
+        <w:t xml:space="preserve">I test eseguiti per questa funzione sono nel file </w:t>
       </w:r>
       <w:r>
         <w:rPr>
@@ -8009,14 +8088,7 @@
           <w:sz w:val="24"/>
           <w:szCs w:val="24"/>
         </w:rPr>
-        <w:t>nella classe</w:t>
-      </w:r>
-      <w:r>
-        <w:rPr>
-          <w:sz w:val="24"/>
-          <w:szCs w:val="24"/>
-        </w:rPr>
-        <w:t xml:space="preserve"> </w:t>
+        <w:t xml:space="preserve">nella classe </w:t>
       </w:r>
       <w:proofErr w:type="spellStart"/>
       <w:proofErr w:type="gramStart"/>
@@ -8027,7 +8099,7 @@
           <w:sz w:val="24"/>
           <w:szCs w:val="24"/>
         </w:rPr>
-        <w:t>FilmProjectionsViewTest</w:t>
+        <w:t>CreateProiezioneFormTest</w:t>
       </w:r>
       <w:proofErr w:type="spellEnd"/>
       <w:r>
@@ -8139,14 +8211,7 @@
           <w:sz w:val="24"/>
           <w:szCs w:val="24"/>
         </w:rPr>
-        <w:t>Funzione di configurazione.</w:t>
-      </w:r>
-      <w:r>
-        <w:rPr>
-          <w:sz w:val="24"/>
-          <w:szCs w:val="24"/>
-        </w:rPr>
-        <w:t xml:space="preserve"> </w:t>
+        <w:t xml:space="preserve">Funzione di configurazione. </w:t>
       </w:r>
       <w:r>
         <w:rPr>
@@ -8171,147 +8236,39 @@
           <w:sz w:val="24"/>
           <w:szCs w:val="24"/>
         </w:rPr>
-        <w:t xml:space="preserve"> viene eseguita prima di ogni test per creare l'ambiente di test. Qui, vengono creati un film di esempio e tre proiezioni con date diverse (passata, presente, futura):</w:t>
-      </w:r>
-      <w:r>
-        <w:rPr>
-          <w:sz w:val="24"/>
-          <w:szCs w:val="24"/>
-        </w:rPr>
-        <w:t xml:space="preserve"> </w:t>
-      </w:r>
-      <w:proofErr w:type="spellStart"/>
-      <w:r>
-        <w:rPr>
-          <w:i/>
-          <w:iCs/>
-          <w:sz w:val="24"/>
-          <w:szCs w:val="24"/>
-        </w:rPr>
-        <w:t>self.film</w:t>
-      </w:r>
-      <w:proofErr w:type="spellEnd"/>
-      <w:r>
-        <w:rPr>
-          <w:sz w:val="24"/>
-          <w:szCs w:val="24"/>
-        </w:rPr>
-        <w:t xml:space="preserve"> è un film di esempio</w:t>
-      </w:r>
-      <w:r>
-        <w:rPr>
-          <w:i/>
-          <w:iCs/>
-          <w:sz w:val="24"/>
-          <w:szCs w:val="24"/>
-        </w:rPr>
-        <w:t xml:space="preserve">, </w:t>
-      </w:r>
-      <w:proofErr w:type="spellStart"/>
-      <w:proofErr w:type="gramStart"/>
-      <w:r>
-        <w:rPr>
-          <w:i/>
-          <w:iCs/>
-          <w:sz w:val="24"/>
-          <w:szCs w:val="24"/>
-        </w:rPr>
-        <w:t>self.today</w:t>
-      </w:r>
-      <w:proofErr w:type="spellEnd"/>
-      <w:proofErr w:type="gramEnd"/>
-      <w:r>
-        <w:rPr>
-          <w:sz w:val="24"/>
-          <w:szCs w:val="24"/>
-        </w:rPr>
-        <w:t xml:space="preserve"> contiene la data di oggi, </w:t>
-      </w:r>
-      <w:proofErr w:type="spellStart"/>
-      <w:r>
-        <w:rPr>
-          <w:i/>
-          <w:iCs/>
-          <w:sz w:val="24"/>
-          <w:szCs w:val="24"/>
-        </w:rPr>
-        <w:t>self.ora_inizio</w:t>
-      </w:r>
-      <w:proofErr w:type="spellEnd"/>
-      <w:r>
-        <w:rPr>
-          <w:sz w:val="24"/>
-          <w:szCs w:val="24"/>
-        </w:rPr>
-        <w:t xml:space="preserve"> è l'ora di inizio delle proiezioni (14:00)</w:t>
-      </w:r>
-      <w:r>
-        <w:rPr>
-          <w:sz w:val="24"/>
-          <w:szCs w:val="24"/>
-        </w:rPr>
-        <w:t xml:space="preserve">, </w:t>
-      </w:r>
-      <w:proofErr w:type="spellStart"/>
-      <w:r>
-        <w:rPr>
-          <w:i/>
-          <w:iCs/>
-          <w:sz w:val="24"/>
-          <w:szCs w:val="24"/>
-        </w:rPr>
-        <w:t>self.proiezione_passata</w:t>
-      </w:r>
-      <w:proofErr w:type="spellEnd"/>
-      <w:r>
-        <w:rPr>
-          <w:sz w:val="24"/>
-          <w:szCs w:val="24"/>
-        </w:rPr>
-        <w:t xml:space="preserve"> è una proiezione con data di ieri, </w:t>
-      </w:r>
-      <w:proofErr w:type="spellStart"/>
-      <w:r>
-        <w:rPr>
-          <w:i/>
-          <w:iCs/>
-          <w:sz w:val="24"/>
-          <w:szCs w:val="24"/>
-        </w:rPr>
-        <w:t>self.proiezione_futura</w:t>
-      </w:r>
-      <w:proofErr w:type="spellEnd"/>
-      <w:r>
-        <w:rPr>
-          <w:sz w:val="24"/>
-          <w:szCs w:val="24"/>
-        </w:rPr>
-        <w:t xml:space="preserve"> è una proiezione con data di domani, </w:t>
-      </w:r>
-      <w:proofErr w:type="spellStart"/>
-      <w:r>
-        <w:rPr>
-          <w:i/>
-          <w:iCs/>
-          <w:sz w:val="24"/>
-          <w:szCs w:val="24"/>
-        </w:rPr>
-        <w:t>self.proiezione_presente</w:t>
-      </w:r>
-      <w:proofErr w:type="spellEnd"/>
-      <w:r>
-        <w:rPr>
-          <w:sz w:val="24"/>
-          <w:szCs w:val="24"/>
-        </w:rPr>
-        <w:t xml:space="preserve"> è</w:t>
-      </w:r>
-      <w:r>
-        <w:rPr>
-          <w:sz w:val="24"/>
-          <w:szCs w:val="24"/>
-        </w:rPr>
-        <w:t xml:space="preserve"> una proiezione con data di oggi.</w:t>
+        <w:t xml:space="preserve"> viene eseguita prima di ogni test. Qui, cre</w:t>
+      </w:r>
+      <w:r>
+        <w:rPr>
+          <w:sz w:val="24"/>
+          <w:szCs w:val="24"/>
+        </w:rPr>
+        <w:t>o</w:t>
+      </w:r>
+      <w:r>
+        <w:rPr>
+          <w:sz w:val="24"/>
+          <w:szCs w:val="24"/>
+        </w:rPr>
+        <w:t xml:space="preserve"> un dizionario </w:t>
+      </w:r>
+      <w:proofErr w:type="spellStart"/>
+      <w:r>
+        <w:rPr>
+          <w:i/>
+          <w:iCs/>
+          <w:sz w:val="24"/>
+          <w:szCs w:val="24"/>
+        </w:rPr>
+        <w:t>self.data_obbligatori</w:t>
+      </w:r>
+      <w:proofErr w:type="spellEnd"/>
+      <w:r>
+        <w:rPr>
+          <w:sz w:val="24"/>
+          <w:szCs w:val="24"/>
+        </w:rPr>
+        <w:t xml:space="preserve"> che contiene i dati obbligatori per creare una proiezione (senza la data). Questo dizionario verrà copiato e completato con diverse date nei vari test.</w:t>
       </w:r>
     </w:p>
     <w:p>
@@ -8331,18 +8288,26 @@
         <w:rPr>
           <w:sz w:val="24"/>
           <w:szCs w:val="24"/>
-        </w:rPr>
-        <w:t xml:space="preserve">Test: </w:t>
-      </w:r>
-      <w:proofErr w:type="spellStart"/>
-      <w:r>
-        <w:rPr>
-          <w:i/>
-          <w:iCs/>
-          <w:sz w:val="24"/>
-          <w:szCs w:val="24"/>
-        </w:rPr>
-        <w:t>test_no_</w:t>
+          <w:lang w:val="en-GB"/>
+        </w:rPr>
+        <w:t>Test</w:t>
+      </w:r>
+      <w:r>
+        <w:rPr>
+          <w:sz w:val="24"/>
+          <w:szCs w:val="24"/>
+        </w:rPr>
+        <w:t xml:space="preserve">: </w:t>
+      </w:r>
+      <w:proofErr w:type="spellStart"/>
+      <w:r>
+        <w:rPr>
+          <w:i/>
+          <w:iCs/>
+          <w:sz w:val="24"/>
+          <w:szCs w:val="24"/>
+        </w:rPr>
+        <w:t>test_clean_overlapping_</w:t>
       </w:r>
       <w:proofErr w:type="gramStart"/>
       <w:r>
@@ -8352,7 +8317,7 @@
           <w:sz w:val="24"/>
           <w:szCs w:val="24"/>
         </w:rPr>
-        <w:t>proiezioni</w:t>
+        <w:t>proiezione</w:t>
       </w:r>
       <w:proofErr w:type="spellEnd"/>
       <w:r>
@@ -8390,22 +8355,62 @@
           <w:sz w:val="24"/>
           <w:szCs w:val="24"/>
         </w:rPr>
-        <w:t>Lo scopo di questa f</w:t>
-      </w:r>
-      <w:r>
-        <w:rPr>
-          <w:sz w:val="24"/>
-          <w:szCs w:val="24"/>
-        </w:rPr>
-        <w:t xml:space="preserve">unzione è di </w:t>
-      </w:r>
-      <w:r>
-        <w:rPr>
-          <w:sz w:val="24"/>
-          <w:szCs w:val="24"/>
-        </w:rPr>
-        <w:t>verificare</w:t>
-      </w:r>
+        <w:t xml:space="preserve">Lo scopo di questo test è di verificare che </w:t>
+      </w:r>
+      <w:r>
+        <w:rPr>
+          <w:sz w:val="24"/>
+          <w:szCs w:val="24"/>
+        </w:rPr>
+        <w:t xml:space="preserve">il metodo </w:t>
+      </w:r>
+      <w:proofErr w:type="spellStart"/>
+      <w:proofErr w:type="gramStart"/>
+      <w:r>
+        <w:rPr>
+          <w:i/>
+          <w:iCs/>
+          <w:sz w:val="24"/>
+          <w:szCs w:val="24"/>
+        </w:rPr>
+        <w:t>clean</w:t>
+      </w:r>
+      <w:proofErr w:type="spellEnd"/>
+      <w:r>
+        <w:rPr>
+          <w:i/>
+          <w:iCs/>
+          <w:sz w:val="24"/>
+          <w:szCs w:val="24"/>
+        </w:rPr>
+        <w:t>(</w:t>
+      </w:r>
+      <w:proofErr w:type="gramEnd"/>
+      <w:r>
+        <w:rPr>
+          <w:i/>
+          <w:iCs/>
+          <w:sz w:val="24"/>
+          <w:szCs w:val="24"/>
+        </w:rPr>
+        <w:t>)</w:t>
+      </w:r>
+      <w:r>
+        <w:rPr>
+          <w:sz w:val="24"/>
+          <w:szCs w:val="24"/>
+        </w:rPr>
+        <w:t xml:space="preserve"> del </w:t>
+      </w:r>
+      <w:proofErr w:type="spellStart"/>
+      <w:r>
+        <w:rPr>
+          <w:sz w:val="24"/>
+          <w:szCs w:val="24"/>
+        </w:rPr>
+        <w:t>form</w:t>
+      </w:r>
+      <w:proofErr w:type="spellEnd"/>
       <w:r>
         <w:rPr>
           <w:sz w:val="24"/>
@@ -8413,13 +8418,144 @@
         </w:rPr>
         <w:t xml:space="preserve"> </w:t>
       </w:r>
-      <w:r>
-        <w:rPr>
-          <w:sz w:val="24"/>
-          <w:szCs w:val="24"/>
-        </w:rPr>
-        <w:t>che venga mostrato il messaggio "Nessuna proiezione trovata." quando non ci sono proiezioni.</w:t>
-      </w:r>
+      <w:proofErr w:type="spellStart"/>
+      <w:r>
+        <w:rPr>
+          <w:i/>
+          <w:iCs/>
+          <w:sz w:val="24"/>
+          <w:szCs w:val="24"/>
+        </w:rPr>
+        <w:t>CreateProiezioneForm</w:t>
+      </w:r>
+      <w:proofErr w:type="spellEnd"/>
+      <w:r>
+        <w:rPr>
+          <w:sz w:val="24"/>
+          <w:szCs w:val="24"/>
+        </w:rPr>
+        <w:t xml:space="preserve"> sollevi un'eccezione </w:t>
+      </w:r>
+      <w:proofErr w:type="spellStart"/>
+      <w:r>
+        <w:rPr>
+          <w:i/>
+          <w:iCs/>
+          <w:sz w:val="24"/>
+          <w:szCs w:val="24"/>
+        </w:rPr>
+        <w:t>ValidationError</w:t>
+      </w:r>
+      <w:proofErr w:type="spellEnd"/>
+      <w:r>
+        <w:rPr>
+          <w:sz w:val="24"/>
+          <w:szCs w:val="24"/>
+        </w:rPr>
+        <w:t xml:space="preserve"> se viene tentato di creare una proiezione che si sovrappone a una già esistente nella stessa sala, alla stessa data e ora.</w:t>
+      </w:r>
+      <w:r>
+        <w:rPr>
+          <w:sz w:val="24"/>
+          <w:szCs w:val="24"/>
+        </w:rPr>
+        <w:t xml:space="preserve"> Esso esegue i seguenti passaggi: </w:t>
+      </w:r>
+      <w:r>
+        <w:rPr>
+          <w:sz w:val="24"/>
+          <w:szCs w:val="24"/>
+        </w:rPr>
+        <w:t>c</w:t>
+      </w:r>
+      <w:r>
+        <w:rPr>
+          <w:sz w:val="24"/>
+          <w:szCs w:val="24"/>
+        </w:rPr>
+        <w:t>rea un film di esempio</w:t>
+      </w:r>
+      <w:r>
+        <w:rPr>
+          <w:sz w:val="24"/>
+          <w:szCs w:val="24"/>
+        </w:rPr>
+        <w:t xml:space="preserve">, </w:t>
+      </w:r>
+      <w:r>
+        <w:rPr>
+          <w:sz w:val="24"/>
+          <w:szCs w:val="24"/>
+        </w:rPr>
+        <w:t>c</w:t>
+      </w:r>
+      <w:r>
+        <w:rPr>
+          <w:sz w:val="24"/>
+          <w:szCs w:val="24"/>
+        </w:rPr>
+        <w:t xml:space="preserve">rea una proiezione con la stessa data, ora e sala che verranno utilizzate nel </w:t>
+      </w:r>
+      <w:proofErr w:type="spellStart"/>
+      <w:r>
+        <w:rPr>
+          <w:sz w:val="24"/>
+          <w:szCs w:val="24"/>
+        </w:rPr>
+        <w:t>form</w:t>
+      </w:r>
+      <w:proofErr w:type="spellEnd"/>
+      <w:r>
+        <w:rPr>
+          <w:sz w:val="24"/>
+          <w:szCs w:val="24"/>
+        </w:rPr>
+        <w:t xml:space="preserve">, </w:t>
+      </w:r>
+      <w:r>
+        <w:rPr>
+          <w:sz w:val="24"/>
+          <w:szCs w:val="24"/>
+        </w:rPr>
+        <w:t>c</w:t>
+      </w:r>
+      <w:r>
+        <w:rPr>
+          <w:sz w:val="24"/>
+          <w:szCs w:val="24"/>
+        </w:rPr>
+        <w:t>opia i dati di esempio e aggiunge la data</w:t>
+      </w:r>
+      <w:r>
+        <w:rPr>
+          <w:sz w:val="24"/>
+          <w:szCs w:val="24"/>
+        </w:rPr>
+        <w:t xml:space="preserve">, </w:t>
+      </w:r>
+      <w:r>
+        <w:rPr>
+          <w:sz w:val="24"/>
+          <w:szCs w:val="24"/>
+        </w:rPr>
+        <w:t>c</w:t>
+      </w:r>
+      <w:r>
+        <w:rPr>
+          <w:sz w:val="24"/>
+          <w:szCs w:val="24"/>
+        </w:rPr>
+        <w:t xml:space="preserve">rea un </w:t>
+      </w:r>
+      <w:proofErr w:type="spellStart"/>
+      <w:r>
+        <w:rPr>
+          <w:sz w:val="24"/>
+          <w:szCs w:val="24"/>
+        </w:rPr>
+        <w:t>form</w:t>
+      </w:r>
+      <w:proofErr w:type="spellEnd"/>
       <w:r>
         <w:rPr>
           <w:sz w:val="24"/>
@@ -8427,13 +8563,35 @@
         </w:rPr>
         <w:t xml:space="preserve"> </w:t>
       </w:r>
-      <w:r>
-        <w:rPr>
-          <w:sz w:val="24"/>
-          <w:szCs w:val="24"/>
-        </w:rPr>
-        <w:t>Essa esegue i seguenti passaggi:</w:t>
-      </w:r>
+      <w:proofErr w:type="spellStart"/>
+      <w:r>
+        <w:rPr>
+          <w:i/>
+          <w:iCs/>
+          <w:sz w:val="24"/>
+          <w:szCs w:val="24"/>
+        </w:rPr>
+        <w:t>CreateProiezioneForm</w:t>
+      </w:r>
+      <w:proofErr w:type="spellEnd"/>
+      <w:r>
+        <w:rPr>
+          <w:sz w:val="24"/>
+          <w:szCs w:val="24"/>
+        </w:rPr>
+        <w:t xml:space="preserve"> con questi dati e imposta </w:t>
+      </w:r>
+      <w:proofErr w:type="spellStart"/>
+      <w:r>
+        <w:rPr>
+          <w:i/>
+          <w:iCs/>
+          <w:sz w:val="24"/>
+          <w:szCs w:val="24"/>
+        </w:rPr>
+        <w:t>cleaned_data</w:t>
+      </w:r>
+      <w:proofErr w:type="spellEnd"/>
       <w:r>
         <w:rPr>
           <w:sz w:val="24"/>
@@ -8446,21 +8604,30 @@
           <w:sz w:val="24"/>
           <w:szCs w:val="24"/>
         </w:rPr>
-        <w:t xml:space="preserve">rimuove tutte le proiezioni, </w:t>
-      </w:r>
-      <w:r>
-        <w:rPr>
-          <w:sz w:val="24"/>
-          <w:szCs w:val="24"/>
-        </w:rPr>
-        <w:t>e</w:t>
-      </w:r>
-      <w:r>
-        <w:rPr>
-          <w:sz w:val="24"/>
-          <w:szCs w:val="24"/>
-        </w:rPr>
-        <w:t xml:space="preserve">ffettua una richiesta alla vista delle proiezioni del film, </w:t>
+        <w:t xml:space="preserve">sulla </w:t>
+      </w:r>
+      <w:proofErr w:type="spellStart"/>
+      <w:r>
+        <w:rPr>
+          <w:sz w:val="24"/>
+          <w:szCs w:val="24"/>
+        </w:rPr>
+        <w:t>form</w:t>
+      </w:r>
+      <w:proofErr w:type="spellEnd"/>
+      <w:r>
+        <w:rPr>
+          <w:sz w:val="24"/>
+          <w:szCs w:val="24"/>
+        </w:rPr>
+        <w:t xml:space="preserve"> per simulare la validazione</w:t>
+      </w:r>
+      <w:r>
+        <w:rPr>
+          <w:sz w:val="24"/>
+          <w:szCs w:val="24"/>
+        </w:rPr>
+        <w:t xml:space="preserve">, </w:t>
       </w:r>
       <w:r>
         <w:rPr>
@@ -8474,53 +8641,63 @@
           <w:sz w:val="24"/>
           <w:szCs w:val="24"/>
         </w:rPr>
-        <w:t xml:space="preserve">erifica che lo status code sia 200, </w:t>
-      </w:r>
-      <w:r>
-        <w:rPr>
-          <w:sz w:val="24"/>
-          <w:szCs w:val="24"/>
-        </w:rPr>
-        <w:t>c</w:t>
-      </w:r>
-      <w:r>
-        <w:rPr>
-          <w:sz w:val="24"/>
-          <w:szCs w:val="24"/>
-        </w:rPr>
-        <w:t xml:space="preserve">ontrolla che il messaggio "Nessuna proiezione trovata." sia presente nella risposta, </w:t>
-      </w:r>
-      <w:r>
-        <w:rPr>
-          <w:sz w:val="24"/>
-          <w:szCs w:val="24"/>
-        </w:rPr>
-        <w:t>v</w:t>
-      </w:r>
-      <w:r>
-        <w:rPr>
-          <w:sz w:val="24"/>
-          <w:szCs w:val="24"/>
-        </w:rPr>
-        <w:t>erifica che la lista di oggetti (</w:t>
-      </w:r>
-      <w:proofErr w:type="spellStart"/>
-      <w:r>
-        <w:rPr>
-          <w:i/>
-          <w:iCs/>
-          <w:sz w:val="24"/>
-          <w:szCs w:val="24"/>
-        </w:rPr>
-        <w:t>object_list</w:t>
-      </w:r>
-      <w:proofErr w:type="spellEnd"/>
-      <w:r>
-        <w:rPr>
-          <w:sz w:val="24"/>
-          <w:szCs w:val="24"/>
-        </w:rPr>
-        <w:t>) sia vuota.</w:t>
+        <w:t xml:space="preserve">erifica che il metodo </w:t>
+      </w:r>
+      <w:proofErr w:type="spellStart"/>
+      <w:proofErr w:type="gramStart"/>
+      <w:r>
+        <w:rPr>
+          <w:i/>
+          <w:iCs/>
+          <w:sz w:val="24"/>
+          <w:szCs w:val="24"/>
+        </w:rPr>
+        <w:t>clean</w:t>
+      </w:r>
+      <w:proofErr w:type="spellEnd"/>
+      <w:r>
+        <w:rPr>
+          <w:i/>
+          <w:iCs/>
+          <w:sz w:val="24"/>
+          <w:szCs w:val="24"/>
+        </w:rPr>
+        <w:t>(</w:t>
+      </w:r>
+      <w:proofErr w:type="gramEnd"/>
+      <w:r>
+        <w:rPr>
+          <w:i/>
+          <w:iCs/>
+          <w:sz w:val="24"/>
+          <w:szCs w:val="24"/>
+        </w:rPr>
+        <w:t>)</w:t>
+      </w:r>
+      <w:r>
+        <w:rPr>
+          <w:sz w:val="24"/>
+          <w:szCs w:val="24"/>
+        </w:rPr>
+        <w:t xml:space="preserve"> sollevi un'eccezione </w:t>
+      </w:r>
+      <w:proofErr w:type="spellStart"/>
+      <w:r>
+        <w:rPr>
+          <w:i/>
+          <w:iCs/>
+          <w:sz w:val="24"/>
+          <w:szCs w:val="24"/>
+        </w:rPr>
+        <w:t>ValidationError</w:t>
+      </w:r>
+      <w:proofErr w:type="spellEnd"/>
+      <w:r>
+        <w:rPr>
+          <w:sz w:val="24"/>
+          <w:szCs w:val="24"/>
+        </w:rPr>
+        <w:t xml:space="preserve"> con il messaggio atteso.</w:t>
       </w:r>
     </w:p>
     <w:p>
@@ -8532,8 +8709,6 @@
         </w:numPr>
         <w:jc w:val="both"/>
         <w:rPr>
-          <w:i/>
-          <w:iCs/>
           <w:sz w:val="24"/>
           <w:szCs w:val="24"/>
           <w:lang w:val="en-GB"/>
@@ -8545,26 +8720,17 @@
           <w:szCs w:val="24"/>
           <w:lang w:val="en-GB"/>
         </w:rPr>
-        <w:t>Test</w:t>
-      </w:r>
-      <w:r>
-        <w:rPr>
-          <w:sz w:val="24"/>
-          <w:szCs w:val="24"/>
-          <w:lang w:val="en-GB"/>
-        </w:rPr>
-        <w:t xml:space="preserve">: </w:t>
-      </w:r>
-      <w:proofErr w:type="spellStart"/>
-      <w:r>
-        <w:rPr>
-          <w:i/>
-          <w:iCs/>
-          <w:sz w:val="24"/>
-          <w:szCs w:val="24"/>
-          <w:lang w:val="en-GB"/>
-        </w:rPr>
-        <w:t>test_only_past_</w:t>
+        <w:t xml:space="preserve">Test: </w:t>
+      </w:r>
+      <w:proofErr w:type="spellStart"/>
+      <w:r>
+        <w:rPr>
+          <w:i/>
+          <w:iCs/>
+          <w:sz w:val="24"/>
+          <w:szCs w:val="24"/>
+        </w:rPr>
+        <w:t>test_clean_non_overlapping_</w:t>
       </w:r>
       <w:proofErr w:type="gramStart"/>
       <w:r>
@@ -8573,18 +8739,16 @@
           <w:iCs/>
           <w:sz w:val="24"/>
           <w:szCs w:val="24"/>
-          <w:lang w:val="en-GB"/>
-        </w:rPr>
-        <w:t>proiezioni</w:t>
-      </w:r>
-      <w:proofErr w:type="spellEnd"/>
-      <w:r>
-        <w:rPr>
-          <w:i/>
-          <w:iCs/>
-          <w:sz w:val="24"/>
-          <w:szCs w:val="24"/>
-          <w:lang w:val="en-GB"/>
+        </w:rPr>
+        <w:t>proiezione</w:t>
+      </w:r>
+      <w:proofErr w:type="spellEnd"/>
+      <w:r>
+        <w:rPr>
+          <w:i/>
+          <w:iCs/>
+          <w:sz w:val="24"/>
+          <w:szCs w:val="24"/>
         </w:rPr>
         <w:t>(</w:t>
       </w:r>
@@ -8595,7 +8759,6 @@
           <w:iCs/>
           <w:sz w:val="24"/>
           <w:szCs w:val="24"/>
-          <w:lang w:val="en-GB"/>
         </w:rPr>
         <w:t>)</w:t>
       </w:r>
@@ -8615,22 +8778,76 @@
           <w:sz w:val="24"/>
           <w:szCs w:val="24"/>
         </w:rPr>
-        <w:t>Lo scopo di questa f</w:t>
-      </w:r>
-      <w:r>
-        <w:rPr>
-          <w:sz w:val="24"/>
-          <w:szCs w:val="24"/>
-        </w:rPr>
-        <w:t xml:space="preserve">unzione è di </w:t>
-      </w:r>
-      <w:r>
-        <w:rPr>
-          <w:sz w:val="24"/>
-          <w:szCs w:val="24"/>
-        </w:rPr>
-        <w:t>verificare</w:t>
-      </w:r>
+        <w:t xml:space="preserve">Lo scopo di questo test </w:t>
+      </w:r>
+      <w:r>
+        <w:rPr>
+          <w:sz w:val="24"/>
+          <w:szCs w:val="24"/>
+        </w:rPr>
+        <w:t xml:space="preserve">è di verificare </w:t>
+      </w:r>
+      <w:r>
+        <w:rPr>
+          <w:sz w:val="24"/>
+          <w:szCs w:val="24"/>
+        </w:rPr>
+        <w:t xml:space="preserve">che </w:t>
+      </w:r>
+      <w:r>
+        <w:rPr>
+          <w:sz w:val="24"/>
+          <w:szCs w:val="24"/>
+        </w:rPr>
+        <w:t xml:space="preserve">il metodo </w:t>
+      </w:r>
+      <w:proofErr w:type="spellStart"/>
+      <w:proofErr w:type="gramStart"/>
+      <w:r>
+        <w:rPr>
+          <w:i/>
+          <w:iCs/>
+          <w:sz w:val="24"/>
+          <w:szCs w:val="24"/>
+        </w:rPr>
+        <w:t>clean</w:t>
+      </w:r>
+      <w:proofErr w:type="spellEnd"/>
+      <w:r>
+        <w:rPr>
+          <w:i/>
+          <w:iCs/>
+          <w:sz w:val="24"/>
+          <w:szCs w:val="24"/>
+        </w:rPr>
+        <w:t>(</w:t>
+      </w:r>
+      <w:proofErr w:type="gramEnd"/>
+      <w:r>
+        <w:rPr>
+          <w:i/>
+          <w:iCs/>
+          <w:sz w:val="24"/>
+          <w:szCs w:val="24"/>
+        </w:rPr>
+        <w:t>)</w:t>
+      </w:r>
+      <w:r>
+        <w:rPr>
+          <w:sz w:val="24"/>
+          <w:szCs w:val="24"/>
+        </w:rPr>
+        <w:t xml:space="preserve"> del </w:t>
+      </w:r>
+      <w:proofErr w:type="spellStart"/>
+      <w:r>
+        <w:rPr>
+          <w:sz w:val="24"/>
+          <w:szCs w:val="24"/>
+        </w:rPr>
+        <w:t>form</w:t>
+      </w:r>
+      <w:proofErr w:type="spellEnd"/>
       <w:r>
         <w:rPr>
           <w:sz w:val="24"/>
@@ -8638,15 +8855,39 @@
         </w:rPr>
         <w:t xml:space="preserve"> </w:t>
       </w:r>
-      <w:r>
-        <w:rPr>
-          <w:sz w:val="24"/>
-          <w:szCs w:val="24"/>
-        </w:rPr>
-        <w:t>che venga mostrato il messaggio "Nessuna proiezione trovata." quando ci sono solo proiezioni passate.</w:t>
-      </w:r>
-      <w:r>
-        <w:rPr>
+      <w:proofErr w:type="spellStart"/>
+      <w:r>
+        <w:rPr>
+          <w:i/>
+          <w:iCs/>
+          <w:sz w:val="24"/>
+          <w:szCs w:val="24"/>
+        </w:rPr>
+        <w:t>CreateProiezioneForm</w:t>
+      </w:r>
+      <w:proofErr w:type="spellEnd"/>
+      <w:r>
+        <w:rPr>
+          <w:sz w:val="24"/>
+          <w:szCs w:val="24"/>
+        </w:rPr>
+        <w:t xml:space="preserve"> non sollevi un'eccezione </w:t>
+      </w:r>
+      <w:proofErr w:type="spellStart"/>
+      <w:r>
+        <w:rPr>
+          <w:i/>
+          <w:iCs/>
+          <w:sz w:val="24"/>
+          <w:szCs w:val="24"/>
+        </w:rPr>
+        <w:t>ValidationError</w:t>
+      </w:r>
+      <w:proofErr w:type="spellEnd"/>
+      <w:r>
+        <w:rPr>
+          <w:i/>
+          <w:iCs/>
           <w:sz w:val="24"/>
           <w:szCs w:val="24"/>
         </w:rPr>
@@ -8657,7 +8898,21 @@
           <w:sz w:val="24"/>
           <w:szCs w:val="24"/>
         </w:rPr>
-        <w:t>Essa esegue i seguenti passaggi:</w:t>
+        <w:t>se viene tentato di creare una proiezione che non si sovrappone a nessuna esistente</w:t>
+      </w:r>
+      <w:r>
+        <w:rPr>
+          <w:sz w:val="24"/>
+          <w:szCs w:val="24"/>
+        </w:rPr>
+        <w:t xml:space="preserve">. </w:t>
+      </w:r>
+      <w:r>
+        <w:rPr>
+          <w:sz w:val="24"/>
+          <w:szCs w:val="24"/>
+        </w:rPr>
+        <w:t>Esso esegue i seguenti passaggi:</w:t>
       </w:r>
       <w:r>
         <w:rPr>
@@ -8671,28 +8926,178 @@
           <w:sz w:val="24"/>
           <w:szCs w:val="24"/>
         </w:rPr>
-        <w:t>r</w:t>
-      </w:r>
-      <w:r>
-        <w:rPr>
-          <w:sz w:val="24"/>
-          <w:szCs w:val="24"/>
-        </w:rPr>
-        <w:t xml:space="preserve">imuove tutte le proiezioni future e presenti, </w:t>
-      </w:r>
-      <w:r>
-        <w:rPr>
-          <w:sz w:val="24"/>
-          <w:szCs w:val="24"/>
-        </w:rPr>
-        <w:t>e</w:t>
-      </w:r>
-      <w:r>
-        <w:rPr>
-          <w:sz w:val="24"/>
-          <w:szCs w:val="24"/>
-        </w:rPr>
-        <w:t xml:space="preserve">ffettua una richiesta alla vista delle proiezioni del film, </w:t>
+        <w:t>c</w:t>
+      </w:r>
+      <w:r>
+        <w:rPr>
+          <w:sz w:val="24"/>
+          <w:szCs w:val="24"/>
+        </w:rPr>
+        <w:t>rea un film di esempio</w:t>
+      </w:r>
+      <w:r>
+        <w:rPr>
+          <w:sz w:val="24"/>
+          <w:szCs w:val="24"/>
+        </w:rPr>
+        <w:t xml:space="preserve">, </w:t>
+      </w:r>
+      <w:r>
+        <w:rPr>
+          <w:sz w:val="24"/>
+          <w:szCs w:val="24"/>
+        </w:rPr>
+        <w:t>c</w:t>
+      </w:r>
+      <w:r>
+        <w:rPr>
+          <w:sz w:val="24"/>
+          <w:szCs w:val="24"/>
+        </w:rPr>
+        <w:t xml:space="preserve">rea una proiezione con una data diversa da quella che verrà utilizzata nel </w:t>
+      </w:r>
+      <w:proofErr w:type="spellStart"/>
+      <w:r>
+        <w:rPr>
+          <w:sz w:val="24"/>
+          <w:szCs w:val="24"/>
+        </w:rPr>
+        <w:t>form</w:t>
+      </w:r>
+      <w:proofErr w:type="spellEnd"/>
+      <w:r>
+        <w:rPr>
+          <w:sz w:val="24"/>
+          <w:szCs w:val="24"/>
+        </w:rPr>
+        <w:t xml:space="preserve">, </w:t>
+      </w:r>
+      <w:r>
+        <w:rPr>
+          <w:sz w:val="24"/>
+          <w:szCs w:val="24"/>
+        </w:rPr>
+        <w:t>c</w:t>
+      </w:r>
+      <w:r>
+        <w:rPr>
+          <w:sz w:val="24"/>
+          <w:szCs w:val="24"/>
+        </w:rPr>
+        <w:t xml:space="preserve">opia i dati di esempio e aggiunge </w:t>
+      </w:r>
+      <w:r>
+        <w:rPr>
+          <w:sz w:val="24"/>
+          <w:szCs w:val="24"/>
+        </w:rPr>
+        <w:lastRenderedPageBreak/>
+        <w:t>la data futura</w:t>
+      </w:r>
+      <w:r>
+        <w:rPr>
+          <w:sz w:val="24"/>
+          <w:szCs w:val="24"/>
+        </w:rPr>
+        <w:t xml:space="preserve">, </w:t>
+      </w:r>
+      <w:r>
+        <w:rPr>
+          <w:sz w:val="24"/>
+          <w:szCs w:val="24"/>
+        </w:rPr>
+        <w:t>c</w:t>
+      </w:r>
+      <w:r>
+        <w:rPr>
+          <w:sz w:val="24"/>
+          <w:szCs w:val="24"/>
+        </w:rPr>
+        <w:t xml:space="preserve">rea un </w:t>
+      </w:r>
+      <w:proofErr w:type="spellStart"/>
+      <w:r>
+        <w:rPr>
+          <w:sz w:val="24"/>
+          <w:szCs w:val="24"/>
+        </w:rPr>
+        <w:t>form</w:t>
+      </w:r>
+      <w:proofErr w:type="spellEnd"/>
+      <w:r>
+        <w:rPr>
+          <w:sz w:val="24"/>
+          <w:szCs w:val="24"/>
+        </w:rPr>
+        <w:t xml:space="preserve"> </w:t>
+      </w:r>
+      <w:proofErr w:type="spellStart"/>
+      <w:r>
+        <w:rPr>
+          <w:i/>
+          <w:iCs/>
+          <w:sz w:val="24"/>
+          <w:szCs w:val="24"/>
+        </w:rPr>
+        <w:t>CreateProiezioneForm</w:t>
+      </w:r>
+      <w:proofErr w:type="spellEnd"/>
+      <w:r>
+        <w:rPr>
+          <w:sz w:val="24"/>
+          <w:szCs w:val="24"/>
+        </w:rPr>
+        <w:t xml:space="preserve"> con questi dati e imposta </w:t>
+      </w:r>
+      <w:proofErr w:type="spellStart"/>
+      <w:r>
+        <w:rPr>
+          <w:i/>
+          <w:iCs/>
+          <w:sz w:val="24"/>
+          <w:szCs w:val="24"/>
+        </w:rPr>
+        <w:t>cleaned_data</w:t>
+      </w:r>
+      <w:proofErr w:type="spellEnd"/>
+      <w:r>
+        <w:rPr>
+          <w:i/>
+          <w:iCs/>
+          <w:sz w:val="24"/>
+          <w:szCs w:val="24"/>
+        </w:rPr>
+        <w:t xml:space="preserve"> </w:t>
+      </w:r>
+      <w:r>
+        <w:rPr>
+          <w:sz w:val="24"/>
+          <w:szCs w:val="24"/>
+        </w:rPr>
+        <w:t xml:space="preserve">sulla </w:t>
+      </w:r>
+      <w:proofErr w:type="spellStart"/>
+      <w:r>
+        <w:rPr>
+          <w:sz w:val="24"/>
+          <w:szCs w:val="24"/>
+        </w:rPr>
+        <w:t>form</w:t>
+      </w:r>
+      <w:proofErr w:type="spellEnd"/>
+      <w:r>
+        <w:rPr>
+          <w:sz w:val="24"/>
+          <w:szCs w:val="24"/>
+        </w:rPr>
+        <w:t xml:space="preserve"> per simulare la validazione</w:t>
+      </w:r>
+      <w:r>
+        <w:rPr>
+          <w:sz w:val="24"/>
+          <w:szCs w:val="24"/>
+        </w:rPr>
+        <w:t xml:space="preserve">, </w:t>
       </w:r>
       <w:r>
         <w:rPr>
@@ -8706,53 +9111,399 @@
           <w:sz w:val="24"/>
           <w:szCs w:val="24"/>
         </w:rPr>
-        <w:t xml:space="preserve">erifica che lo status code sia 200, </w:t>
-      </w:r>
-      <w:r>
-        <w:rPr>
-          <w:sz w:val="24"/>
-          <w:szCs w:val="24"/>
-        </w:rPr>
-        <w:t>c</w:t>
-      </w:r>
-      <w:r>
-        <w:rPr>
-          <w:sz w:val="24"/>
-          <w:szCs w:val="24"/>
-        </w:rPr>
-        <w:t xml:space="preserve">ontrolla che il messaggio "Nessuna proiezione trovata." sia presente nella risposta, </w:t>
-      </w:r>
-      <w:r>
-        <w:rPr>
-          <w:sz w:val="24"/>
-          <w:szCs w:val="24"/>
-        </w:rPr>
-        <w:t>v</w:t>
-      </w:r>
-      <w:r>
-        <w:rPr>
-          <w:sz w:val="24"/>
-          <w:szCs w:val="24"/>
-        </w:rPr>
-        <w:t>erifica che la lista di oggetti (</w:t>
-      </w:r>
-      <w:proofErr w:type="spellStart"/>
-      <w:r>
-        <w:rPr>
-          <w:i/>
-          <w:iCs/>
-          <w:sz w:val="24"/>
-          <w:szCs w:val="24"/>
-        </w:rPr>
-        <w:t>object_list</w:t>
-      </w:r>
-      <w:proofErr w:type="spellEnd"/>
-      <w:r>
-        <w:rPr>
-          <w:sz w:val="24"/>
-          <w:szCs w:val="24"/>
-        </w:rPr>
-        <w:t>) sia vuota.</w:t>
+        <w:t xml:space="preserve">erifica che il metodo </w:t>
+      </w:r>
+      <w:proofErr w:type="spellStart"/>
+      <w:proofErr w:type="gramStart"/>
+      <w:r>
+        <w:rPr>
+          <w:i/>
+          <w:iCs/>
+          <w:sz w:val="24"/>
+          <w:szCs w:val="24"/>
+        </w:rPr>
+        <w:t>clean</w:t>
+      </w:r>
+      <w:proofErr w:type="spellEnd"/>
+      <w:r>
+        <w:rPr>
+          <w:i/>
+          <w:iCs/>
+          <w:sz w:val="24"/>
+          <w:szCs w:val="24"/>
+        </w:rPr>
+        <w:t>(</w:t>
+      </w:r>
+      <w:proofErr w:type="gramEnd"/>
+      <w:r>
+        <w:rPr>
+          <w:i/>
+          <w:iCs/>
+          <w:sz w:val="24"/>
+          <w:szCs w:val="24"/>
+        </w:rPr>
+        <w:t>)</w:t>
+      </w:r>
+      <w:r>
+        <w:rPr>
+          <w:sz w:val="24"/>
+          <w:szCs w:val="24"/>
+        </w:rPr>
+        <w:t xml:space="preserve"> non sollevi un'eccezione </w:t>
+      </w:r>
+      <w:proofErr w:type="spellStart"/>
+      <w:r>
+        <w:rPr>
+          <w:i/>
+          <w:iCs/>
+          <w:sz w:val="24"/>
+          <w:szCs w:val="24"/>
+        </w:rPr>
+        <w:t>ValidationError</w:t>
+      </w:r>
+      <w:proofErr w:type="spellEnd"/>
+      <w:r>
+        <w:rPr>
+          <w:i/>
+          <w:iCs/>
+          <w:sz w:val="24"/>
+          <w:szCs w:val="24"/>
+        </w:rPr>
+        <w:t xml:space="preserve"> </w:t>
+      </w:r>
+      <w:r>
+        <w:rPr>
+          <w:sz w:val="24"/>
+          <w:szCs w:val="24"/>
+        </w:rPr>
+        <w:t>e restituisca i dati puliti attesi.</w:t>
+      </w:r>
+    </w:p>
+    <w:p>
+      <w:pPr>
+        <w:pStyle w:val="Paragrafoelenco"/>
+        <w:ind w:left="1440"/>
+        <w:jc w:val="both"/>
+        <w:rPr>
+          <w:sz w:val="24"/>
+          <w:szCs w:val="24"/>
+        </w:rPr>
+      </w:pPr>
+    </w:p>
+    <w:p>
+      <w:pPr>
+        <w:pStyle w:val="Paragrafoelenco"/>
+        <w:jc w:val="both"/>
+        <w:rPr>
+          <w:sz w:val="28"/>
+          <w:szCs w:val="28"/>
+        </w:rPr>
+      </w:pPr>
+      <w:r>
+        <w:rPr>
+          <w:sz w:val="28"/>
+          <w:szCs w:val="28"/>
+        </w:rPr>
+        <w:t xml:space="preserve">Test su </w:t>
+      </w:r>
+      <w:r>
+        <w:rPr>
+          <w:sz w:val="28"/>
+          <w:szCs w:val="28"/>
+        </w:rPr>
+        <w:t xml:space="preserve">“vista” </w:t>
+      </w:r>
+      <w:r>
+        <w:rPr>
+          <w:sz w:val="28"/>
+          <w:szCs w:val="28"/>
+        </w:rPr>
+        <w:t>(pagina) utente</w:t>
+      </w:r>
+    </w:p>
+    <w:p>
+      <w:pPr>
+        <w:pStyle w:val="Paragrafoelenco"/>
+        <w:jc w:val="both"/>
+        <w:rPr>
+          <w:sz w:val="24"/>
+          <w:szCs w:val="24"/>
+        </w:rPr>
+      </w:pPr>
+      <w:r>
+        <w:rPr>
+          <w:sz w:val="24"/>
+          <w:szCs w:val="24"/>
+        </w:rPr>
+        <w:t xml:space="preserve">Ho testato la </w:t>
+      </w:r>
+      <w:r>
+        <w:rPr>
+          <w:sz w:val="24"/>
+          <w:szCs w:val="24"/>
+        </w:rPr>
+        <w:t xml:space="preserve">vista </w:t>
+      </w:r>
+      <w:proofErr w:type="spellStart"/>
+      <w:proofErr w:type="gramStart"/>
+      <w:r>
+        <w:rPr>
+          <w:i/>
+          <w:iCs/>
+          <w:sz w:val="24"/>
+          <w:szCs w:val="24"/>
+        </w:rPr>
+        <w:t>FilmProjectionsView</w:t>
+      </w:r>
+      <w:proofErr w:type="spellEnd"/>
+      <w:r>
+        <w:rPr>
+          <w:i/>
+          <w:iCs/>
+          <w:sz w:val="24"/>
+          <w:szCs w:val="24"/>
+        </w:rPr>
+        <w:t>(</w:t>
+      </w:r>
+      <w:proofErr w:type="spellStart"/>
+      <w:proofErr w:type="gramEnd"/>
+      <w:r>
+        <w:rPr>
+          <w:i/>
+          <w:iCs/>
+          <w:sz w:val="24"/>
+          <w:szCs w:val="24"/>
+        </w:rPr>
+        <w:t>ListView</w:t>
+      </w:r>
+      <w:proofErr w:type="spellEnd"/>
+      <w:r>
+        <w:rPr>
+          <w:i/>
+          <w:iCs/>
+          <w:sz w:val="24"/>
+          <w:szCs w:val="24"/>
+        </w:rPr>
+        <w:t>)</w:t>
+      </w:r>
+      <w:r>
+        <w:rPr>
+          <w:i/>
+          <w:iCs/>
+          <w:sz w:val="24"/>
+          <w:szCs w:val="24"/>
+        </w:rPr>
+        <w:t xml:space="preserve"> </w:t>
+      </w:r>
+      <w:r>
+        <w:rPr>
+          <w:sz w:val="24"/>
+          <w:szCs w:val="24"/>
+        </w:rPr>
+        <w:t xml:space="preserve">presente nel file </w:t>
+      </w:r>
+      <w:r>
+        <w:rPr>
+          <w:i/>
+          <w:iCs/>
+          <w:sz w:val="24"/>
+          <w:szCs w:val="24"/>
+        </w:rPr>
+        <w:t>views.py.</w:t>
+      </w:r>
+      <w:r>
+        <w:rPr>
+          <w:sz w:val="24"/>
+          <w:szCs w:val="24"/>
+        </w:rPr>
+        <w:t xml:space="preserve"> </w:t>
+      </w:r>
+      <w:r>
+        <w:rPr>
+          <w:sz w:val="24"/>
+          <w:szCs w:val="24"/>
+        </w:rPr>
+        <w:t xml:space="preserve">Essa ha il compito di filtrare </w:t>
+      </w:r>
+      <w:r>
+        <w:rPr>
+          <w:sz w:val="24"/>
+          <w:szCs w:val="24"/>
+        </w:rPr>
+        <w:t xml:space="preserve">le </w:t>
+      </w:r>
+      <w:r>
+        <w:rPr>
+          <w:sz w:val="24"/>
+          <w:szCs w:val="24"/>
+        </w:rPr>
+        <w:t>p</w:t>
+      </w:r>
+      <w:r>
+        <w:rPr>
+          <w:sz w:val="24"/>
+          <w:szCs w:val="24"/>
+        </w:rPr>
+        <w:t xml:space="preserve">roiezioni di un </w:t>
+      </w:r>
+      <w:r>
+        <w:rPr>
+          <w:sz w:val="24"/>
+          <w:szCs w:val="24"/>
+        </w:rPr>
+        <w:t>f</w:t>
+      </w:r>
+      <w:r>
+        <w:rPr>
+          <w:sz w:val="24"/>
+          <w:szCs w:val="24"/>
+        </w:rPr>
+        <w:t>ilm specifico dat</w:t>
+      </w:r>
+      <w:r>
+        <w:rPr>
+          <w:sz w:val="24"/>
+          <w:szCs w:val="24"/>
+        </w:rPr>
+        <w:t>o</w:t>
+      </w:r>
+      <w:r>
+        <w:rPr>
+          <w:sz w:val="24"/>
+          <w:szCs w:val="24"/>
+        </w:rPr>
+        <w:t xml:space="preserve">, </w:t>
+      </w:r>
+      <w:r>
+        <w:rPr>
+          <w:sz w:val="24"/>
+          <w:szCs w:val="24"/>
+        </w:rPr>
+        <w:t xml:space="preserve">mantenendo solo le proiezioni che hanno data </w:t>
+      </w:r>
+      <w:r>
+        <w:rPr>
+          <w:sz w:val="24"/>
+          <w:szCs w:val="24"/>
+        </w:rPr>
+        <w:t xml:space="preserve">odierna o futura. </w:t>
+      </w:r>
+    </w:p>
+    <w:p>
+      <w:pPr>
+        <w:pStyle w:val="Paragrafoelenco"/>
+        <w:jc w:val="both"/>
+        <w:rPr>
+          <w:sz w:val="24"/>
+          <w:szCs w:val="24"/>
+        </w:rPr>
+      </w:pPr>
+      <w:r>
+        <w:rPr>
+          <w:sz w:val="24"/>
+          <w:szCs w:val="24"/>
+        </w:rPr>
+        <w:t>Test eseguiti</w:t>
+      </w:r>
+    </w:p>
+    <w:p>
+      <w:pPr>
+        <w:pStyle w:val="Paragrafoelenco"/>
+        <w:jc w:val="both"/>
+        <w:rPr>
+          <w:sz w:val="24"/>
+          <w:szCs w:val="24"/>
+        </w:rPr>
+      </w:pPr>
+      <w:r>
+        <w:rPr>
+          <w:sz w:val="24"/>
+          <w:szCs w:val="24"/>
+        </w:rPr>
+        <w:t xml:space="preserve">I test eseguiti per questa vista sono nel file </w:t>
+      </w:r>
+      <w:r>
+        <w:rPr>
+          <w:i/>
+          <w:iCs/>
+          <w:sz w:val="24"/>
+          <w:szCs w:val="24"/>
+        </w:rPr>
+        <w:t>tests.py</w:t>
+      </w:r>
+      <w:r>
+        <w:rPr>
+          <w:i/>
+          <w:iCs/>
+          <w:sz w:val="24"/>
+          <w:szCs w:val="24"/>
+        </w:rPr>
+        <w:t xml:space="preserve"> </w:t>
+      </w:r>
+      <w:r>
+        <w:rPr>
+          <w:sz w:val="24"/>
+          <w:szCs w:val="24"/>
+        </w:rPr>
+        <w:t>nella classe</w:t>
+      </w:r>
+      <w:r>
+        <w:rPr>
+          <w:sz w:val="24"/>
+          <w:szCs w:val="24"/>
+        </w:rPr>
+        <w:t xml:space="preserve"> </w:t>
+      </w:r>
+      <w:proofErr w:type="spellStart"/>
+      <w:proofErr w:type="gramStart"/>
+      <w:r>
+        <w:rPr>
+          <w:i/>
+          <w:iCs/>
+          <w:sz w:val="24"/>
+          <w:szCs w:val="24"/>
+        </w:rPr>
+        <w:t>FilmProjectionsViewTest</w:t>
+      </w:r>
+      <w:proofErr w:type="spellEnd"/>
+      <w:r>
+        <w:rPr>
+          <w:i/>
+          <w:iCs/>
+          <w:sz w:val="24"/>
+          <w:szCs w:val="24"/>
+        </w:rPr>
+        <w:t>(</w:t>
+      </w:r>
+      <w:proofErr w:type="spellStart"/>
+      <w:proofErr w:type="gramEnd"/>
+      <w:r>
+        <w:rPr>
+          <w:i/>
+          <w:iCs/>
+          <w:sz w:val="24"/>
+          <w:szCs w:val="24"/>
+        </w:rPr>
+        <w:t>TestCase</w:t>
+      </w:r>
+      <w:proofErr w:type="spellEnd"/>
+      <w:r>
+        <w:rPr>
+          <w:i/>
+          <w:iCs/>
+          <w:sz w:val="24"/>
+          <w:szCs w:val="24"/>
+        </w:rPr>
+        <w:t>)</w:t>
+      </w:r>
+      <w:r>
+        <w:rPr>
+          <w:i/>
+          <w:iCs/>
+          <w:sz w:val="24"/>
+          <w:szCs w:val="24"/>
+        </w:rPr>
+        <w:t xml:space="preserve">. </w:t>
       </w:r>
     </w:p>
     <w:p>
@@ -8768,28 +9519,16 @@
           <w:iCs/>
           <w:sz w:val="24"/>
           <w:szCs w:val="24"/>
-          <w:lang w:val="en-GB"/>
-        </w:rPr>
-      </w:pPr>
-      <w:r>
-        <w:rPr>
-          <w:sz w:val="24"/>
-          <w:szCs w:val="24"/>
-          <w:lang w:val="en-GB"/>
-        </w:rPr>
-        <w:t xml:space="preserve">Test: </w:t>
-      </w:r>
-      <w:proofErr w:type="spellStart"/>
-      <w:r>
-        <w:rPr>
-          <w:i/>
-          <w:iCs/>
-          <w:sz w:val="24"/>
-          <w:szCs w:val="24"/>
-          <w:lang w:val="en-GB"/>
-        </w:rPr>
-        <w:t>test_only_future_</w:t>
-      </w:r>
+        </w:rPr>
+      </w:pPr>
+      <w:r>
+        <w:rPr>
+          <w:sz w:val="24"/>
+          <w:szCs w:val="24"/>
+        </w:rPr>
+        <w:t xml:space="preserve">Funzione </w:t>
+      </w:r>
+      <w:proofErr w:type="spellStart"/>
       <w:proofErr w:type="gramStart"/>
       <w:r>
         <w:rPr>
@@ -8797,18 +9536,16 @@
           <w:iCs/>
           <w:sz w:val="24"/>
           <w:szCs w:val="24"/>
-          <w:lang w:val="en-GB"/>
-        </w:rPr>
-        <w:t>proiezioni</w:t>
-      </w:r>
-      <w:proofErr w:type="spellEnd"/>
-      <w:r>
-        <w:rPr>
-          <w:i/>
-          <w:iCs/>
-          <w:sz w:val="24"/>
-          <w:szCs w:val="24"/>
-          <w:lang w:val="en-GB"/>
+        </w:rPr>
+        <w:t>setUp</w:t>
+      </w:r>
+      <w:proofErr w:type="spellEnd"/>
+      <w:r>
+        <w:rPr>
+          <w:i/>
+          <w:iCs/>
+          <w:sz w:val="24"/>
+          <w:szCs w:val="24"/>
         </w:rPr>
         <w:t>(</w:t>
       </w:r>
@@ -8819,7 +9556,6 @@
           <w:iCs/>
           <w:sz w:val="24"/>
           <w:szCs w:val="24"/>
-          <w:lang w:val="en-GB"/>
         </w:rPr>
         <w:t>)</w:t>
       </w:r>
@@ -8839,21 +9575,7 @@
           <w:sz w:val="24"/>
           <w:szCs w:val="24"/>
         </w:rPr>
-        <w:t>Lo scopo di questa f</w:t>
-      </w:r>
-      <w:r>
-        <w:rPr>
-          <w:sz w:val="24"/>
-          <w:szCs w:val="24"/>
-        </w:rPr>
-        <w:t xml:space="preserve">unzione è di </w:t>
-      </w:r>
-      <w:r>
-        <w:rPr>
-          <w:sz w:val="24"/>
-          <w:szCs w:val="24"/>
-        </w:rPr>
-        <w:t>verificare</w:t>
+        <w:t>Funzione di configurazione.</w:t>
       </w:r>
       <w:r>
         <w:rPr>
@@ -8867,124 +9589,165 @@
           <w:sz w:val="24"/>
           <w:szCs w:val="24"/>
         </w:rPr>
-        <w:t>che vengano mostrate solo le proiezioni future.</w:t>
-      </w:r>
-      <w:r>
-        <w:rPr>
-          <w:sz w:val="24"/>
-          <w:szCs w:val="24"/>
-        </w:rPr>
-        <w:t xml:space="preserve"> Essa esegue i seguenti passaggi: </w:t>
-      </w:r>
-      <w:r>
-        <w:rPr>
-          <w:sz w:val="24"/>
-          <w:szCs w:val="24"/>
-        </w:rPr>
-        <w:t>r</w:t>
-      </w:r>
-      <w:r>
-        <w:rPr>
-          <w:sz w:val="24"/>
-          <w:szCs w:val="24"/>
-        </w:rPr>
-        <w:t xml:space="preserve">imuove tutte le proiezioni passate e presenti, </w:t>
-      </w:r>
-      <w:r>
-        <w:rPr>
-          <w:sz w:val="24"/>
-          <w:szCs w:val="24"/>
-        </w:rPr>
-        <w:t>e</w:t>
-      </w:r>
-      <w:r>
-        <w:rPr>
-          <w:sz w:val="24"/>
-          <w:szCs w:val="24"/>
-        </w:rPr>
-        <w:t xml:space="preserve">ffettua una richiesta alla vista delle proiezioni del film, </w:t>
-      </w:r>
-      <w:r>
-        <w:rPr>
-          <w:sz w:val="24"/>
-          <w:szCs w:val="24"/>
-        </w:rPr>
-        <w:t>v</w:t>
-      </w:r>
-      <w:r>
-        <w:rPr>
-          <w:sz w:val="24"/>
-          <w:szCs w:val="24"/>
-        </w:rPr>
-        <w:t xml:space="preserve">erifica che lo status code sia 200, </w:t>
-      </w:r>
-      <w:r>
-        <w:rPr>
-          <w:sz w:val="24"/>
-          <w:szCs w:val="24"/>
-        </w:rPr>
-        <w:t>c</w:t>
-      </w:r>
-      <w:r>
-        <w:rPr>
-          <w:sz w:val="24"/>
-          <w:szCs w:val="24"/>
-        </w:rPr>
-        <w:t xml:space="preserve">ontrolla che il titolo del film della proiezione futura sia presente nella risposta, </w:t>
-      </w:r>
-      <w:r>
-        <w:rPr>
-          <w:sz w:val="24"/>
-          <w:szCs w:val="24"/>
-        </w:rPr>
-        <w:t>v</w:t>
-      </w:r>
-      <w:r>
-        <w:rPr>
-          <w:sz w:val="24"/>
-          <w:szCs w:val="24"/>
-        </w:rPr>
-        <w:t xml:space="preserve">erifica che il messaggio "Nessuna proiezione </w:t>
-      </w:r>
-      <w:r>
-        <w:rPr>
-          <w:sz w:val="24"/>
-          <w:szCs w:val="24"/>
-        </w:rPr>
-        <w:lastRenderedPageBreak/>
-        <w:t xml:space="preserve">trovata." non sia presente nella risposta, </w:t>
-      </w:r>
-      <w:r>
-        <w:rPr>
-          <w:sz w:val="24"/>
-          <w:szCs w:val="24"/>
-        </w:rPr>
-        <w:t>c</w:t>
-      </w:r>
-      <w:r>
-        <w:rPr>
-          <w:sz w:val="24"/>
-          <w:szCs w:val="24"/>
-        </w:rPr>
-        <w:t>ontrolla che la proiezione futura sia nella lista di oggetti (</w:t>
-      </w:r>
-      <w:proofErr w:type="spellStart"/>
-      <w:r>
-        <w:rPr>
-          <w:i/>
-          <w:iCs/>
-          <w:sz w:val="24"/>
-          <w:szCs w:val="24"/>
-        </w:rPr>
-        <w:t>object_list</w:t>
-      </w:r>
-      <w:proofErr w:type="spellEnd"/>
-      <w:r>
-        <w:rPr>
-          <w:sz w:val="24"/>
-          <w:szCs w:val="24"/>
-        </w:rPr>
-        <w:t>).</w:t>
+        <w:t xml:space="preserve">La funzione </w:t>
+      </w:r>
+      <w:proofErr w:type="spellStart"/>
+      <w:r>
+        <w:rPr>
+          <w:i/>
+          <w:iCs/>
+          <w:sz w:val="24"/>
+          <w:szCs w:val="24"/>
+        </w:rPr>
+        <w:t>setUp</w:t>
+      </w:r>
+      <w:proofErr w:type="spellEnd"/>
+      <w:r>
+        <w:rPr>
+          <w:sz w:val="24"/>
+          <w:szCs w:val="24"/>
+        </w:rPr>
+        <w:t xml:space="preserve"> viene eseguita prima di ogni test per creare l'ambiente di test. Qui, vengono creati un film di esempio e tre proiezioni con date diverse (passata, presente, futura):</w:t>
+      </w:r>
+      <w:r>
+        <w:rPr>
+          <w:sz w:val="24"/>
+          <w:szCs w:val="24"/>
+        </w:rPr>
+        <w:t xml:space="preserve"> </w:t>
+      </w:r>
+      <w:proofErr w:type="spellStart"/>
+      <w:r>
+        <w:rPr>
+          <w:i/>
+          <w:iCs/>
+          <w:sz w:val="24"/>
+          <w:szCs w:val="24"/>
+        </w:rPr>
+        <w:t>self.film</w:t>
+      </w:r>
+      <w:proofErr w:type="spellEnd"/>
+      <w:r>
+        <w:rPr>
+          <w:sz w:val="24"/>
+          <w:szCs w:val="24"/>
+        </w:rPr>
+        <w:t xml:space="preserve"> è un film di esempio</w:t>
+      </w:r>
+      <w:r>
+        <w:rPr>
+          <w:i/>
+          <w:iCs/>
+          <w:sz w:val="24"/>
+          <w:szCs w:val="24"/>
+        </w:rPr>
+        <w:t xml:space="preserve">, </w:t>
+      </w:r>
+      <w:proofErr w:type="spellStart"/>
+      <w:proofErr w:type="gramStart"/>
+      <w:r>
+        <w:rPr>
+          <w:i/>
+          <w:iCs/>
+          <w:sz w:val="24"/>
+          <w:szCs w:val="24"/>
+        </w:rPr>
+        <w:t>self.today</w:t>
+      </w:r>
+      <w:proofErr w:type="spellEnd"/>
+      <w:proofErr w:type="gramEnd"/>
+      <w:r>
+        <w:rPr>
+          <w:sz w:val="24"/>
+          <w:szCs w:val="24"/>
+        </w:rPr>
+        <w:t xml:space="preserve"> contiene la data di oggi, </w:t>
+      </w:r>
+      <w:proofErr w:type="spellStart"/>
+      <w:r>
+        <w:rPr>
+          <w:i/>
+          <w:iCs/>
+          <w:sz w:val="24"/>
+          <w:szCs w:val="24"/>
+        </w:rPr>
+        <w:t>self.ora_inizio</w:t>
+      </w:r>
+      <w:proofErr w:type="spellEnd"/>
+      <w:r>
+        <w:rPr>
+          <w:sz w:val="24"/>
+          <w:szCs w:val="24"/>
+        </w:rPr>
+        <w:t xml:space="preserve"> è l'ora di inizio delle proiezioni (14:00)</w:t>
+      </w:r>
+      <w:r>
+        <w:rPr>
+          <w:sz w:val="24"/>
+          <w:szCs w:val="24"/>
+        </w:rPr>
+        <w:t xml:space="preserve">, </w:t>
+      </w:r>
+      <w:proofErr w:type="spellStart"/>
+      <w:r>
+        <w:rPr>
+          <w:i/>
+          <w:iCs/>
+          <w:sz w:val="24"/>
+          <w:szCs w:val="24"/>
+        </w:rPr>
+        <w:t>self.proiezione_passata</w:t>
+      </w:r>
+      <w:proofErr w:type="spellEnd"/>
+      <w:r>
+        <w:rPr>
+          <w:sz w:val="24"/>
+          <w:szCs w:val="24"/>
+        </w:rPr>
+        <w:t xml:space="preserve"> è una proiezione con data di ieri, </w:t>
+      </w:r>
+      <w:proofErr w:type="spellStart"/>
+      <w:r>
+        <w:rPr>
+          <w:i/>
+          <w:iCs/>
+          <w:sz w:val="24"/>
+          <w:szCs w:val="24"/>
+        </w:rPr>
+        <w:t>self.proiezione_futura</w:t>
+      </w:r>
+      <w:proofErr w:type="spellEnd"/>
+      <w:r>
+        <w:rPr>
+          <w:sz w:val="24"/>
+          <w:szCs w:val="24"/>
+        </w:rPr>
+        <w:t xml:space="preserve"> è una proiezione con data di domani, </w:t>
+      </w:r>
+      <w:proofErr w:type="spellStart"/>
+      <w:r>
+        <w:rPr>
+          <w:i/>
+          <w:iCs/>
+          <w:sz w:val="24"/>
+          <w:szCs w:val="24"/>
+        </w:rPr>
+        <w:t>self.proiezione_presente</w:t>
+      </w:r>
+      <w:proofErr w:type="spellEnd"/>
+      <w:r>
+        <w:rPr>
+          <w:sz w:val="24"/>
+          <w:szCs w:val="24"/>
+        </w:rPr>
+        <w:t xml:space="preserve"> è</w:t>
+      </w:r>
+      <w:r>
+        <w:rPr>
+          <w:sz w:val="24"/>
+          <w:szCs w:val="24"/>
+        </w:rPr>
+        <w:t xml:space="preserve"> una proiezione con data di oggi.</w:t>
       </w:r>
     </w:p>
     <w:p>
@@ -8998,14 +9761,12 @@
         <w:rPr>
           <w:sz w:val="24"/>
           <w:szCs w:val="24"/>
-          <w:lang w:val="en-GB"/>
-        </w:rPr>
-      </w:pPr>
-      <w:r>
-        <w:rPr>
-          <w:sz w:val="24"/>
-          <w:szCs w:val="24"/>
-          <w:lang w:val="en-GB"/>
+        </w:rPr>
+      </w:pPr>
+      <w:r>
+        <w:rPr>
+          <w:sz w:val="24"/>
+          <w:szCs w:val="24"/>
         </w:rPr>
         <w:t xml:space="preserve">Test: </w:t>
       </w:r>
@@ -9016,9 +9777,8 @@
           <w:iCs/>
           <w:sz w:val="24"/>
           <w:szCs w:val="24"/>
-          <w:lang w:val="en-GB"/>
-        </w:rPr>
-        <w:t>test_only_present_</w:t>
+        </w:rPr>
+        <w:t>test_no_</w:t>
       </w:r>
       <w:proofErr w:type="gramStart"/>
       <w:r>
@@ -9027,7 +9787,6 @@
           <w:iCs/>
           <w:sz w:val="24"/>
           <w:szCs w:val="24"/>
-          <w:lang w:val="en-GB"/>
         </w:rPr>
         <w:t>proiezioni</w:t>
       </w:r>
@@ -9038,7 +9797,6 @@
           <w:iCs/>
           <w:sz w:val="24"/>
           <w:szCs w:val="24"/>
-          <w:lang w:val="en-GB"/>
         </w:rPr>
         <w:t>(</w:t>
       </w:r>
@@ -9049,7 +9807,6 @@
           <w:iCs/>
           <w:sz w:val="24"/>
           <w:szCs w:val="24"/>
-          <w:lang w:val="en-GB"/>
         </w:rPr>
         <w:t>)</w:t>
       </w:r>
@@ -9097,28 +9854,35 @@
           <w:sz w:val="24"/>
           <w:szCs w:val="24"/>
         </w:rPr>
-        <w:t>che vengano mostrate solo le proiezioni presenti.</w:t>
-      </w:r>
-      <w:r>
-        <w:rPr>
-          <w:sz w:val="24"/>
-          <w:szCs w:val="24"/>
-        </w:rPr>
-        <w:t xml:space="preserve"> Essa esegue i seguenti passaggi: </w:t>
-      </w:r>
-      <w:r>
-        <w:rPr>
-          <w:sz w:val="24"/>
-          <w:szCs w:val="24"/>
-        </w:rPr>
-        <w:t>r</w:t>
-      </w:r>
-      <w:r>
-        <w:rPr>
-          <w:sz w:val="24"/>
-          <w:szCs w:val="24"/>
-        </w:rPr>
-        <w:t xml:space="preserve">imuove tutte le proiezioni passate e future, </w:t>
+        <w:t>che venga mostrato il messaggio "Nessuna proiezione trovata." quando non ci sono proiezioni.</w:t>
+      </w:r>
+      <w:r>
+        <w:rPr>
+          <w:sz w:val="24"/>
+          <w:szCs w:val="24"/>
+        </w:rPr>
+        <w:t xml:space="preserve"> </w:t>
+      </w:r>
+      <w:r>
+        <w:rPr>
+          <w:sz w:val="24"/>
+          <w:szCs w:val="24"/>
+        </w:rPr>
+        <w:t>Essa esegue i seguenti passaggi:</w:t>
+      </w:r>
+      <w:r>
+        <w:rPr>
+          <w:sz w:val="24"/>
+          <w:szCs w:val="24"/>
+        </w:rPr>
+        <w:t xml:space="preserve"> </w:t>
+      </w:r>
+      <w:r>
+        <w:rPr>
+          <w:sz w:val="24"/>
+          <w:szCs w:val="24"/>
+        </w:rPr>
+        <w:t xml:space="preserve">rimuove tutte le proiezioni, </w:t>
       </w:r>
       <w:r>
         <w:rPr>
@@ -9160,7 +9924,7 @@
           <w:sz w:val="24"/>
           <w:szCs w:val="24"/>
         </w:rPr>
-        <w:t xml:space="preserve">ontrolla che il titolo del film della proiezione presente sia presente nella risposta, </w:t>
+        <w:t xml:space="preserve">ontrolla che il messaggio "Nessuna proiezione trovata." sia presente nella risposta, </w:t>
       </w:r>
       <w:r>
         <w:rPr>
@@ -9174,21 +9938,7 @@
           <w:sz w:val="24"/>
           <w:szCs w:val="24"/>
         </w:rPr>
-        <w:t xml:space="preserve">erifica che il messaggio "Nessuna proiezione trovata." non sia presente nella risposta, </w:t>
-      </w:r>
-      <w:r>
-        <w:rPr>
-          <w:sz w:val="24"/>
-          <w:szCs w:val="24"/>
-        </w:rPr>
-        <w:t>c</w:t>
-      </w:r>
-      <w:r>
-        <w:rPr>
-          <w:sz w:val="24"/>
-          <w:szCs w:val="24"/>
-        </w:rPr>
-        <w:t>ontrolla che la proiezione presente sia nella lista di oggetti (</w:t>
+        <w:t>erifica che la lista di oggetti (</w:t>
       </w:r>
       <w:proofErr w:type="spellStart"/>
       <w:r>
@@ -9206,7 +9956,7 @@
           <w:sz w:val="24"/>
           <w:szCs w:val="24"/>
         </w:rPr>
-        <w:t>).</w:t>
+        <w:t>) sia vuota.</w:t>
       </w:r>
     </w:p>
     <w:p>
@@ -9218,14 +9968,250 @@
         </w:numPr>
         <w:jc w:val="both"/>
         <w:rPr>
-          <w:sz w:val="24"/>
-          <w:szCs w:val="24"/>
-        </w:rPr>
-      </w:pPr>
-      <w:r>
-        <w:rPr>
-          <w:sz w:val="24"/>
-          <w:szCs w:val="24"/>
+          <w:i/>
+          <w:iCs/>
+          <w:sz w:val="24"/>
+          <w:szCs w:val="24"/>
+          <w:lang w:val="en-GB"/>
+        </w:rPr>
+      </w:pPr>
+      <w:r>
+        <w:rPr>
+          <w:sz w:val="24"/>
+          <w:szCs w:val="24"/>
+          <w:lang w:val="en-GB"/>
+        </w:rPr>
+        <w:t>Test</w:t>
+      </w:r>
+      <w:r>
+        <w:rPr>
+          <w:sz w:val="24"/>
+          <w:szCs w:val="24"/>
+          <w:lang w:val="en-GB"/>
+        </w:rPr>
+        <w:t xml:space="preserve">: </w:t>
+      </w:r>
+      <w:proofErr w:type="spellStart"/>
+      <w:r>
+        <w:rPr>
+          <w:i/>
+          <w:iCs/>
+          <w:sz w:val="24"/>
+          <w:szCs w:val="24"/>
+          <w:lang w:val="en-GB"/>
+        </w:rPr>
+        <w:t>test_only_past_</w:t>
+      </w:r>
+      <w:proofErr w:type="gramStart"/>
+      <w:r>
+        <w:rPr>
+          <w:i/>
+          <w:iCs/>
+          <w:sz w:val="24"/>
+          <w:szCs w:val="24"/>
+          <w:lang w:val="en-GB"/>
+        </w:rPr>
+        <w:t>proiezioni</w:t>
+      </w:r>
+      <w:proofErr w:type="spellEnd"/>
+      <w:r>
+        <w:rPr>
+          <w:i/>
+          <w:iCs/>
+          <w:sz w:val="24"/>
+          <w:szCs w:val="24"/>
+          <w:lang w:val="en-GB"/>
+        </w:rPr>
+        <w:t>(</w:t>
+      </w:r>
+      <w:proofErr w:type="gramEnd"/>
+      <w:r>
+        <w:rPr>
+          <w:i/>
+          <w:iCs/>
+          <w:sz w:val="24"/>
+          <w:szCs w:val="24"/>
+          <w:lang w:val="en-GB"/>
+        </w:rPr>
+        <w:t>)</w:t>
+      </w:r>
+    </w:p>
+    <w:p>
+      <w:pPr>
+        <w:pStyle w:val="Paragrafoelenco"/>
+        <w:ind w:left="1440"/>
+        <w:jc w:val="both"/>
+        <w:rPr>
+          <w:sz w:val="24"/>
+          <w:szCs w:val="24"/>
+        </w:rPr>
+      </w:pPr>
+      <w:r>
+        <w:rPr>
+          <w:sz w:val="24"/>
+          <w:szCs w:val="24"/>
+        </w:rPr>
+        <w:t>Lo scopo di questa f</w:t>
+      </w:r>
+      <w:r>
+        <w:rPr>
+          <w:sz w:val="24"/>
+          <w:szCs w:val="24"/>
+        </w:rPr>
+        <w:t xml:space="preserve">unzione è di </w:t>
+      </w:r>
+      <w:r>
+        <w:rPr>
+          <w:sz w:val="24"/>
+          <w:szCs w:val="24"/>
+        </w:rPr>
+        <w:t>verificare</w:t>
+      </w:r>
+      <w:r>
+        <w:rPr>
+          <w:sz w:val="24"/>
+          <w:szCs w:val="24"/>
+        </w:rPr>
+        <w:t xml:space="preserve"> </w:t>
+      </w:r>
+      <w:r>
+        <w:rPr>
+          <w:sz w:val="24"/>
+          <w:szCs w:val="24"/>
+        </w:rPr>
+        <w:t>che venga mostrato il messaggio "Nessuna proiezione trovata." quando ci sono solo proiezioni passate.</w:t>
+      </w:r>
+      <w:r>
+        <w:rPr>
+          <w:sz w:val="24"/>
+          <w:szCs w:val="24"/>
+        </w:rPr>
+        <w:t xml:space="preserve"> </w:t>
+      </w:r>
+      <w:r>
+        <w:rPr>
+          <w:sz w:val="24"/>
+          <w:szCs w:val="24"/>
+        </w:rPr>
+        <w:t>Essa esegue i seguenti passaggi:</w:t>
+      </w:r>
+      <w:r>
+        <w:rPr>
+          <w:sz w:val="24"/>
+          <w:szCs w:val="24"/>
+        </w:rPr>
+        <w:t xml:space="preserve"> </w:t>
+      </w:r>
+      <w:r>
+        <w:rPr>
+          <w:sz w:val="24"/>
+          <w:szCs w:val="24"/>
+        </w:rPr>
+        <w:t>r</w:t>
+      </w:r>
+      <w:r>
+        <w:rPr>
+          <w:sz w:val="24"/>
+          <w:szCs w:val="24"/>
+        </w:rPr>
+        <w:t xml:space="preserve">imuove tutte le proiezioni future e presenti, </w:t>
+      </w:r>
+      <w:r>
+        <w:rPr>
+          <w:sz w:val="24"/>
+          <w:szCs w:val="24"/>
+        </w:rPr>
+        <w:t>e</w:t>
+      </w:r>
+      <w:r>
+        <w:rPr>
+          <w:sz w:val="24"/>
+          <w:szCs w:val="24"/>
+        </w:rPr>
+        <w:t xml:space="preserve">ffettua una richiesta alla vista delle proiezioni del film, </w:t>
+      </w:r>
+      <w:r>
+        <w:rPr>
+          <w:sz w:val="24"/>
+          <w:szCs w:val="24"/>
+        </w:rPr>
+        <w:t>v</w:t>
+      </w:r>
+      <w:r>
+        <w:rPr>
+          <w:sz w:val="24"/>
+          <w:szCs w:val="24"/>
+        </w:rPr>
+        <w:t xml:space="preserve">erifica che lo status code sia 200, </w:t>
+      </w:r>
+      <w:r>
+        <w:rPr>
+          <w:sz w:val="24"/>
+          <w:szCs w:val="24"/>
+        </w:rPr>
+        <w:t>c</w:t>
+      </w:r>
+      <w:r>
+        <w:rPr>
+          <w:sz w:val="24"/>
+          <w:szCs w:val="24"/>
+        </w:rPr>
+        <w:t xml:space="preserve">ontrolla che il messaggio "Nessuna proiezione trovata." sia presente nella risposta, </w:t>
+      </w:r>
+      <w:r>
+        <w:rPr>
+          <w:sz w:val="24"/>
+          <w:szCs w:val="24"/>
+        </w:rPr>
+        <w:t>v</w:t>
+      </w:r>
+      <w:r>
+        <w:rPr>
+          <w:sz w:val="24"/>
+          <w:szCs w:val="24"/>
+        </w:rPr>
+        <w:t>erifica che la lista di oggetti (</w:t>
+      </w:r>
+      <w:proofErr w:type="spellStart"/>
+      <w:r>
+        <w:rPr>
+          <w:i/>
+          <w:iCs/>
+          <w:sz w:val="24"/>
+          <w:szCs w:val="24"/>
+        </w:rPr>
+        <w:t>object_list</w:t>
+      </w:r>
+      <w:proofErr w:type="spellEnd"/>
+      <w:r>
+        <w:rPr>
+          <w:sz w:val="24"/>
+          <w:szCs w:val="24"/>
+        </w:rPr>
+        <w:t>) sia vuota.</w:t>
+      </w:r>
+    </w:p>
+    <w:p>
+      <w:pPr>
+        <w:pStyle w:val="Paragrafoelenco"/>
+        <w:numPr>
+          <w:ilvl w:val="0"/>
+          <w:numId w:val="3"/>
+        </w:numPr>
+        <w:jc w:val="both"/>
+        <w:rPr>
+          <w:i/>
+          <w:iCs/>
+          <w:sz w:val="24"/>
+          <w:szCs w:val="24"/>
+          <w:lang w:val="en-GB"/>
+        </w:rPr>
+      </w:pPr>
+      <w:r>
+        <w:rPr>
+          <w:sz w:val="24"/>
+          <w:szCs w:val="24"/>
+          <w:lang w:val="en-GB"/>
         </w:rPr>
         <w:t xml:space="preserve">Test: </w:t>
       </w:r>
@@ -9236,6 +10222,456 @@
           <w:iCs/>
           <w:sz w:val="24"/>
           <w:szCs w:val="24"/>
+          <w:lang w:val="en-GB"/>
+        </w:rPr>
+        <w:t>test_only_future_</w:t>
+      </w:r>
+      <w:proofErr w:type="gramStart"/>
+      <w:r>
+        <w:rPr>
+          <w:i/>
+          <w:iCs/>
+          <w:sz w:val="24"/>
+          <w:szCs w:val="24"/>
+          <w:lang w:val="en-GB"/>
+        </w:rPr>
+        <w:t>proiezioni</w:t>
+      </w:r>
+      <w:proofErr w:type="spellEnd"/>
+      <w:r>
+        <w:rPr>
+          <w:i/>
+          <w:iCs/>
+          <w:sz w:val="24"/>
+          <w:szCs w:val="24"/>
+          <w:lang w:val="en-GB"/>
+        </w:rPr>
+        <w:t>(</w:t>
+      </w:r>
+      <w:proofErr w:type="gramEnd"/>
+      <w:r>
+        <w:rPr>
+          <w:i/>
+          <w:iCs/>
+          <w:sz w:val="24"/>
+          <w:szCs w:val="24"/>
+          <w:lang w:val="en-GB"/>
+        </w:rPr>
+        <w:t>)</w:t>
+      </w:r>
+    </w:p>
+    <w:p>
+      <w:pPr>
+        <w:pStyle w:val="Paragrafoelenco"/>
+        <w:ind w:left="1440"/>
+        <w:jc w:val="both"/>
+        <w:rPr>
+          <w:sz w:val="24"/>
+          <w:szCs w:val="24"/>
+        </w:rPr>
+      </w:pPr>
+      <w:r>
+        <w:rPr>
+          <w:sz w:val="24"/>
+          <w:szCs w:val="24"/>
+        </w:rPr>
+        <w:t>Lo scopo di questa f</w:t>
+      </w:r>
+      <w:r>
+        <w:rPr>
+          <w:sz w:val="24"/>
+          <w:szCs w:val="24"/>
+        </w:rPr>
+        <w:t xml:space="preserve">unzione è di </w:t>
+      </w:r>
+      <w:r>
+        <w:rPr>
+          <w:sz w:val="24"/>
+          <w:szCs w:val="24"/>
+        </w:rPr>
+        <w:t>verificare</w:t>
+      </w:r>
+      <w:r>
+        <w:rPr>
+          <w:sz w:val="24"/>
+          <w:szCs w:val="24"/>
+        </w:rPr>
+        <w:t xml:space="preserve"> </w:t>
+      </w:r>
+      <w:r>
+        <w:rPr>
+          <w:sz w:val="24"/>
+          <w:szCs w:val="24"/>
+        </w:rPr>
+        <w:t>che vengano mostrate solo le proiezioni future.</w:t>
+      </w:r>
+      <w:r>
+        <w:rPr>
+          <w:sz w:val="24"/>
+          <w:szCs w:val="24"/>
+        </w:rPr>
+        <w:t xml:space="preserve"> Essa esegue i seguenti passaggi: </w:t>
+      </w:r>
+      <w:r>
+        <w:rPr>
+          <w:sz w:val="24"/>
+          <w:szCs w:val="24"/>
+        </w:rPr>
+        <w:t>r</w:t>
+      </w:r>
+      <w:r>
+        <w:rPr>
+          <w:sz w:val="24"/>
+          <w:szCs w:val="24"/>
+        </w:rPr>
+        <w:t xml:space="preserve">imuove tutte le proiezioni passate e presenti, </w:t>
+      </w:r>
+      <w:r>
+        <w:rPr>
+          <w:sz w:val="24"/>
+          <w:szCs w:val="24"/>
+        </w:rPr>
+        <w:t>e</w:t>
+      </w:r>
+      <w:r>
+        <w:rPr>
+          <w:sz w:val="24"/>
+          <w:szCs w:val="24"/>
+        </w:rPr>
+        <w:t xml:space="preserve">ffettua una richiesta alla vista delle proiezioni del film, </w:t>
+      </w:r>
+      <w:r>
+        <w:rPr>
+          <w:sz w:val="24"/>
+          <w:szCs w:val="24"/>
+        </w:rPr>
+        <w:t>v</w:t>
+      </w:r>
+      <w:r>
+        <w:rPr>
+          <w:sz w:val="24"/>
+          <w:szCs w:val="24"/>
+        </w:rPr>
+        <w:t xml:space="preserve">erifica che lo status code sia 200, </w:t>
+      </w:r>
+      <w:r>
+        <w:rPr>
+          <w:sz w:val="24"/>
+          <w:szCs w:val="24"/>
+        </w:rPr>
+        <w:t>c</w:t>
+      </w:r>
+      <w:r>
+        <w:rPr>
+          <w:sz w:val="24"/>
+          <w:szCs w:val="24"/>
+        </w:rPr>
+        <w:t xml:space="preserve">ontrolla che il titolo del film della proiezione futura sia presente nella risposta, </w:t>
+      </w:r>
+      <w:r>
+        <w:rPr>
+          <w:sz w:val="24"/>
+          <w:szCs w:val="24"/>
+        </w:rPr>
+        <w:t>v</w:t>
+      </w:r>
+      <w:r>
+        <w:rPr>
+          <w:sz w:val="24"/>
+          <w:szCs w:val="24"/>
+        </w:rPr>
+        <w:t xml:space="preserve">erifica che il messaggio "Nessuna proiezione trovata." non sia presente nella risposta, </w:t>
+      </w:r>
+      <w:r>
+        <w:rPr>
+          <w:sz w:val="24"/>
+          <w:szCs w:val="24"/>
+        </w:rPr>
+        <w:t>c</w:t>
+      </w:r>
+      <w:r>
+        <w:rPr>
+          <w:sz w:val="24"/>
+          <w:szCs w:val="24"/>
+        </w:rPr>
+        <w:t>ontrolla che la proiezione futura sia nella lista di oggetti (</w:t>
+      </w:r>
+      <w:proofErr w:type="spellStart"/>
+      <w:r>
+        <w:rPr>
+          <w:i/>
+          <w:iCs/>
+          <w:sz w:val="24"/>
+          <w:szCs w:val="24"/>
+        </w:rPr>
+        <w:t>object_list</w:t>
+      </w:r>
+      <w:proofErr w:type="spellEnd"/>
+      <w:r>
+        <w:rPr>
+          <w:sz w:val="24"/>
+          <w:szCs w:val="24"/>
+        </w:rPr>
+        <w:t>).</w:t>
+      </w:r>
+    </w:p>
+    <w:p>
+      <w:pPr>
+        <w:pStyle w:val="Paragrafoelenco"/>
+        <w:numPr>
+          <w:ilvl w:val="0"/>
+          <w:numId w:val="3"/>
+        </w:numPr>
+        <w:jc w:val="both"/>
+        <w:rPr>
+          <w:sz w:val="24"/>
+          <w:szCs w:val="24"/>
+          <w:lang w:val="en-GB"/>
+        </w:rPr>
+      </w:pPr>
+      <w:r>
+        <w:rPr>
+          <w:sz w:val="24"/>
+          <w:szCs w:val="24"/>
+          <w:lang w:val="en-GB"/>
+        </w:rPr>
+        <w:t xml:space="preserve">Test: </w:t>
+      </w:r>
+      <w:proofErr w:type="spellStart"/>
+      <w:r>
+        <w:rPr>
+          <w:i/>
+          <w:iCs/>
+          <w:sz w:val="24"/>
+          <w:szCs w:val="24"/>
+          <w:lang w:val="en-GB"/>
+        </w:rPr>
+        <w:t>test_only_present_</w:t>
+      </w:r>
+      <w:proofErr w:type="gramStart"/>
+      <w:r>
+        <w:rPr>
+          <w:i/>
+          <w:iCs/>
+          <w:sz w:val="24"/>
+          <w:szCs w:val="24"/>
+          <w:lang w:val="en-GB"/>
+        </w:rPr>
+        <w:t>proiezioni</w:t>
+      </w:r>
+      <w:proofErr w:type="spellEnd"/>
+      <w:r>
+        <w:rPr>
+          <w:i/>
+          <w:iCs/>
+          <w:sz w:val="24"/>
+          <w:szCs w:val="24"/>
+          <w:lang w:val="en-GB"/>
+        </w:rPr>
+        <w:t>(</w:t>
+      </w:r>
+      <w:proofErr w:type="gramEnd"/>
+      <w:r>
+        <w:rPr>
+          <w:i/>
+          <w:iCs/>
+          <w:sz w:val="24"/>
+          <w:szCs w:val="24"/>
+          <w:lang w:val="en-GB"/>
+        </w:rPr>
+        <w:t>)</w:t>
+      </w:r>
+    </w:p>
+    <w:p>
+      <w:pPr>
+        <w:pStyle w:val="Paragrafoelenco"/>
+        <w:ind w:left="1440"/>
+        <w:jc w:val="both"/>
+        <w:rPr>
+          <w:sz w:val="24"/>
+          <w:szCs w:val="24"/>
+        </w:rPr>
+      </w:pPr>
+      <w:r>
+        <w:rPr>
+          <w:sz w:val="24"/>
+          <w:szCs w:val="24"/>
+        </w:rPr>
+        <w:t>Lo scopo di questa f</w:t>
+      </w:r>
+      <w:r>
+        <w:rPr>
+          <w:sz w:val="24"/>
+          <w:szCs w:val="24"/>
+        </w:rPr>
+        <w:t xml:space="preserve">unzione è di </w:t>
+      </w:r>
+      <w:r>
+        <w:rPr>
+          <w:sz w:val="24"/>
+          <w:szCs w:val="24"/>
+        </w:rPr>
+        <w:t>verificare</w:t>
+      </w:r>
+      <w:r>
+        <w:rPr>
+          <w:sz w:val="24"/>
+          <w:szCs w:val="24"/>
+        </w:rPr>
+        <w:t xml:space="preserve"> </w:t>
+      </w:r>
+      <w:r>
+        <w:rPr>
+          <w:sz w:val="24"/>
+          <w:szCs w:val="24"/>
+        </w:rPr>
+        <w:t>che vengano mostrate solo le proiezioni presenti.</w:t>
+      </w:r>
+      <w:r>
+        <w:rPr>
+          <w:sz w:val="24"/>
+          <w:szCs w:val="24"/>
+        </w:rPr>
+        <w:t xml:space="preserve"> Essa esegue i seguenti passaggi: </w:t>
+      </w:r>
+      <w:r>
+        <w:rPr>
+          <w:sz w:val="24"/>
+          <w:szCs w:val="24"/>
+        </w:rPr>
+        <w:t>r</w:t>
+      </w:r>
+      <w:r>
+        <w:rPr>
+          <w:sz w:val="24"/>
+          <w:szCs w:val="24"/>
+        </w:rPr>
+        <w:t xml:space="preserve">imuove tutte le proiezioni </w:t>
+      </w:r>
+      <w:r>
+        <w:rPr>
+          <w:sz w:val="24"/>
+          <w:szCs w:val="24"/>
+        </w:rPr>
+        <w:lastRenderedPageBreak/>
+        <w:t xml:space="preserve">passate e future, </w:t>
+      </w:r>
+      <w:r>
+        <w:rPr>
+          <w:sz w:val="24"/>
+          <w:szCs w:val="24"/>
+        </w:rPr>
+        <w:t>e</w:t>
+      </w:r>
+      <w:r>
+        <w:rPr>
+          <w:sz w:val="24"/>
+          <w:szCs w:val="24"/>
+        </w:rPr>
+        <w:t xml:space="preserve">ffettua una richiesta alla vista delle proiezioni del film, </w:t>
+      </w:r>
+      <w:r>
+        <w:rPr>
+          <w:sz w:val="24"/>
+          <w:szCs w:val="24"/>
+        </w:rPr>
+        <w:t>v</w:t>
+      </w:r>
+      <w:r>
+        <w:rPr>
+          <w:sz w:val="24"/>
+          <w:szCs w:val="24"/>
+        </w:rPr>
+        <w:t xml:space="preserve">erifica che lo status code sia 200, </w:t>
+      </w:r>
+      <w:r>
+        <w:rPr>
+          <w:sz w:val="24"/>
+          <w:szCs w:val="24"/>
+        </w:rPr>
+        <w:t>c</w:t>
+      </w:r>
+      <w:r>
+        <w:rPr>
+          <w:sz w:val="24"/>
+          <w:szCs w:val="24"/>
+        </w:rPr>
+        <w:t xml:space="preserve">ontrolla che il titolo del film della proiezione presente sia presente nella risposta, </w:t>
+      </w:r>
+      <w:r>
+        <w:rPr>
+          <w:sz w:val="24"/>
+          <w:szCs w:val="24"/>
+        </w:rPr>
+        <w:t>v</w:t>
+      </w:r>
+      <w:r>
+        <w:rPr>
+          <w:sz w:val="24"/>
+          <w:szCs w:val="24"/>
+        </w:rPr>
+        <w:t xml:space="preserve">erifica che il messaggio "Nessuna proiezione trovata." non sia presente nella risposta, </w:t>
+      </w:r>
+      <w:r>
+        <w:rPr>
+          <w:sz w:val="24"/>
+          <w:szCs w:val="24"/>
+        </w:rPr>
+        <w:t>c</w:t>
+      </w:r>
+      <w:r>
+        <w:rPr>
+          <w:sz w:val="24"/>
+          <w:szCs w:val="24"/>
+        </w:rPr>
+        <w:t>ontrolla che la proiezione presente sia nella lista di oggetti (</w:t>
+      </w:r>
+      <w:proofErr w:type="spellStart"/>
+      <w:r>
+        <w:rPr>
+          <w:i/>
+          <w:iCs/>
+          <w:sz w:val="24"/>
+          <w:szCs w:val="24"/>
+        </w:rPr>
+        <w:t>object_list</w:t>
+      </w:r>
+      <w:proofErr w:type="spellEnd"/>
+      <w:r>
+        <w:rPr>
+          <w:sz w:val="24"/>
+          <w:szCs w:val="24"/>
+        </w:rPr>
+        <w:t>).</w:t>
+      </w:r>
+    </w:p>
+    <w:p>
+      <w:pPr>
+        <w:pStyle w:val="Paragrafoelenco"/>
+        <w:numPr>
+          <w:ilvl w:val="0"/>
+          <w:numId w:val="3"/>
+        </w:numPr>
+        <w:jc w:val="both"/>
+        <w:rPr>
+          <w:sz w:val="24"/>
+          <w:szCs w:val="24"/>
+        </w:rPr>
+      </w:pPr>
+      <w:r>
+        <w:rPr>
+          <w:sz w:val="24"/>
+          <w:szCs w:val="24"/>
+        </w:rPr>
+        <w:t xml:space="preserve">Test: </w:t>
+      </w:r>
+      <w:proofErr w:type="spellStart"/>
+      <w:r>
+        <w:rPr>
+          <w:i/>
+          <w:iCs/>
+          <w:sz w:val="24"/>
+          <w:szCs w:val="24"/>
         </w:rPr>
         <w:t>test_mixed_</w:t>
       </w:r>
@@ -9460,37 +10896,6 @@
         </w:rPr>
         <w:t>).</w:t>
       </w:r>
-    </w:p>
-    <w:p>
-      <w:pPr>
-        <w:pStyle w:val="Paragrafoelenco"/>
-        <w:ind w:left="1440"/>
-        <w:jc w:val="both"/>
-        <w:rPr>
-          <w:sz w:val="24"/>
-          <w:szCs w:val="24"/>
-        </w:rPr>
-      </w:pPr>
-    </w:p>
-    <w:p>
-      <w:pPr>
-        <w:pStyle w:val="Paragrafoelenco"/>
-        <w:ind w:left="1440"/>
-        <w:jc w:val="both"/>
-        <w:rPr>
-          <w:sz w:val="24"/>
-          <w:szCs w:val="24"/>
-        </w:rPr>
-      </w:pPr>
-      <w:proofErr w:type="spellStart"/>
-      <w:r>
-        <w:rPr>
-          <w:sz w:val="24"/>
-          <w:szCs w:val="24"/>
-        </w:rPr>
-        <w:t>toDo</w:t>
-      </w:r>
-      <w:proofErr w:type="spellEnd"/>
     </w:p>
     <w:p>
       <w:pPr>
@@ -9733,7 +11138,7 @@
   <w:abstractNum w:abstractNumId="1" w15:restartNumberingAfterBreak="0">
     <w:nsid w:val="281616F2"/>
     <w:multiLevelType w:val="hybridMultilevel"/>
-    <w:tmpl w:val="8DD00AC2"/>
+    <w:tmpl w:val="831689E2"/>
     <w:lvl w:ilvl="0" w:tplc="04100001">
       <w:start w:val="1"/>
       <w:numFmt w:val="bullet"/>

</xml_diff>

<commit_message>
Aggiunto diagramma e modificata Tesina
</commit_message>
<xml_diff>
--- a/Documentazione/Tesina.docx
+++ b/Documentazione/Tesina.docx
@@ -288,13 +288,15 @@
       <w:r>
         <w:rPr>
           <w:noProof/>
+          <w:sz w:val="24"/>
+          <w:szCs w:val="24"/>
         </w:rPr>
         <w:lastRenderedPageBreak/>
         <w:drawing>
-          <wp:inline distT="0" distB="0" distL="0" distR="0" wp14:anchorId="3B914395" wp14:editId="325015CA">
-            <wp:extent cx="5981700" cy="3364474"/>
-            <wp:effectExtent l="0" t="0" r="0" b="7620"/>
-            <wp:docPr id="1359391433" name="Immagine 1" descr="Immagine che contiene testo, diagramma, schermata, linea&#10;&#10;Descrizione generata automaticamente"/>
+          <wp:inline distT="0" distB="0" distL="0" distR="0" wp14:anchorId="6C870DD3" wp14:editId="3754C5BB">
+            <wp:extent cx="6120130" cy="3442335"/>
+            <wp:effectExtent l="0" t="0" r="0" b="5715"/>
+            <wp:docPr id="307951554" name="Immagine 1" descr="Immagine che contiene testo, diagramma, linea, schermata&#10;&#10;Descrizione generata automaticamente"/>
             <wp:cNvGraphicFramePr>
               <a:graphicFrameLocks xmlns:a="http://schemas.openxmlformats.org/drawingml/2006/main" noChangeAspect="1"/>
             </wp:cNvGraphicFramePr>
@@ -302,7 +304,7 @@
               <a:graphicData uri="http://schemas.openxmlformats.org/drawingml/2006/picture">
                 <pic:pic xmlns:pic="http://schemas.openxmlformats.org/drawingml/2006/picture">
                   <pic:nvPicPr>
-                    <pic:cNvPr id="1359391433" name="Immagine 1" descr="Immagine che contiene testo, diagramma, schermata, linea&#10;&#10;Descrizione generata automaticamente"/>
+                    <pic:cNvPr id="307951554" name="Immagine 1" descr="Immagine che contiene testo, diagramma, linea, schermata&#10;&#10;Descrizione generata automaticamente"/>
                     <pic:cNvPicPr/>
                   </pic:nvPicPr>
                   <pic:blipFill>
@@ -320,7 +322,7 @@
                   <pic:spPr>
                     <a:xfrm>
                       <a:off x="0" y="0"/>
-                      <a:ext cx="5993885" cy="3371327"/>
+                      <a:ext cx="6120130" cy="3442335"/>
                     </a:xfrm>
                     <a:prstGeom prst="rect">
                       <a:avLst/>
@@ -1394,23 +1396,58 @@
     </w:p>
     <w:p>
       <w:pPr>
-        <w:pStyle w:val="Paragrafoelenco"/>
-        <w:ind w:left="1440"/>
-        <w:jc w:val="both"/>
-        <w:rPr>
-          <w:sz w:val="24"/>
-          <w:szCs w:val="24"/>
-        </w:rPr>
-      </w:pPr>
-      <w:proofErr w:type="spellStart"/>
-      <w:r>
-        <w:rPr>
-          <w:sz w:val="24"/>
-          <w:szCs w:val="24"/>
-        </w:rPr>
-        <w:t>toDo</w:t>
-      </w:r>
-      <w:proofErr w:type="spellEnd"/>
+        <w:jc w:val="both"/>
+        <w:rPr>
+          <w:sz w:val="24"/>
+          <w:szCs w:val="24"/>
+        </w:rPr>
+      </w:pPr>
+      <w:r>
+        <w:rPr>
+          <w:noProof/>
+        </w:rPr>
+        <w:drawing>
+          <wp:inline distT="0" distB="0" distL="0" distR="0" wp14:anchorId="5ECCA8CB" wp14:editId="4D1FC02D">
+            <wp:extent cx="6263640" cy="3523054"/>
+            <wp:effectExtent l="0" t="0" r="3810" b="1270"/>
+            <wp:docPr id="973204435" name="Immagine 1" descr="Immagine che contiene testo, diagramma, Piano, schematico&#10;&#10;Descrizione generata automaticamente"/>
+            <wp:cNvGraphicFramePr>
+              <a:graphicFrameLocks xmlns:a="http://schemas.openxmlformats.org/drawingml/2006/main" noChangeAspect="1"/>
+            </wp:cNvGraphicFramePr>
+            <a:graphic xmlns:a="http://schemas.openxmlformats.org/drawingml/2006/main">
+              <a:graphicData uri="http://schemas.openxmlformats.org/drawingml/2006/picture">
+                <pic:pic xmlns:pic="http://schemas.openxmlformats.org/drawingml/2006/picture">
+                  <pic:nvPicPr>
+                    <pic:cNvPr id="973204435" name="Immagine 1" descr="Immagine che contiene testo, diagramma, Piano, schematico&#10;&#10;Descrizione generata automaticamente"/>
+                    <pic:cNvPicPr/>
+                  </pic:nvPicPr>
+                  <pic:blipFill>
+                    <a:blip r:embed="rId7">
+                      <a:extLst>
+                        <a:ext uri="{28A0092B-C50C-407E-A947-70E740481C1C}">
+                          <a14:useLocalDpi xmlns:a14="http://schemas.microsoft.com/office/drawing/2010/main" val="0"/>
+                        </a:ext>
+                      </a:extLst>
+                    </a:blip>
+                    <a:stretch>
+                      <a:fillRect/>
+                    </a:stretch>
+                  </pic:blipFill>
+                  <pic:spPr>
+                    <a:xfrm>
+                      <a:off x="0" y="0"/>
+                      <a:ext cx="6317126" cy="3553138"/>
+                    </a:xfrm>
+                    <a:prstGeom prst="rect">
+                      <a:avLst/>
+                    </a:prstGeom>
+                  </pic:spPr>
+                </pic:pic>
+              </a:graphicData>
+            </a:graphic>
+          </wp:inline>
+        </w:drawing>
+      </w:r>
     </w:p>
     <w:p>
       <w:pPr>
@@ -1482,7 +1519,6 @@
         <w:rPr>
           <w:noProof/>
         </w:rPr>
-        <w:lastRenderedPageBreak/>
         <w:drawing>
           <wp:inline distT="0" distB="0" distL="0" distR="0" wp14:anchorId="19B670A0" wp14:editId="75C62CFC">
             <wp:extent cx="5814060" cy="3270183"/>
@@ -1499,7 +1535,7 @@
                     <pic:cNvPicPr/>
                   </pic:nvPicPr>
                   <pic:blipFill>
-                    <a:blip r:embed="rId7" cstate="print">
+                    <a:blip r:embed="rId8" cstate="print">
                       <a:extLst>
                         <a:ext uri="{28A0092B-C50C-407E-A947-70E740481C1C}">
                           <a14:useLocalDpi xmlns:a14="http://schemas.microsoft.com/office/drawing/2010/main" val="0"/>
@@ -2281,7 +2317,15 @@
           <w:sz w:val="24"/>
           <w:szCs w:val="24"/>
         </w:rPr>
-        <w:t xml:space="preserve"> con Bootstrap 4. Questo pacchetto rende facile la creazione di </w:t>
+        <w:t xml:space="preserve"> con Bootstrap 4. Questo pacchetto rende facile la </w:t>
+      </w:r>
+      <w:r>
+        <w:rPr>
+          <w:sz w:val="24"/>
+          <w:szCs w:val="24"/>
+        </w:rPr>
+        <w:lastRenderedPageBreak/>
+        <w:t xml:space="preserve">creazione di </w:t>
       </w:r>
       <w:proofErr w:type="spellStart"/>
       <w:r>
@@ -2341,15 +2385,7 @@
           <w:sz w:val="24"/>
           <w:szCs w:val="24"/>
         </w:rPr>
-        <w:t xml:space="preserve"> è stato aggiunto alle app </w:t>
-      </w:r>
-      <w:r>
-        <w:rPr>
-          <w:sz w:val="24"/>
-          <w:szCs w:val="24"/>
-        </w:rPr>
-        <w:lastRenderedPageBreak/>
-        <w:t xml:space="preserve">installate (aggiunto ad </w:t>
+        <w:t xml:space="preserve"> è stato aggiunto alle app installate (aggiunto ad </w:t>
       </w:r>
       <w:r>
         <w:rPr>
@@ -3482,7 +3518,6 @@
           <w:sz w:val="28"/>
           <w:szCs w:val="28"/>
         </w:rPr>
-        <w:lastRenderedPageBreak/>
         <w:drawing>
           <wp:inline distT="0" distB="0" distL="0" distR="0" wp14:anchorId="29CCED61" wp14:editId="1E6DD493">
             <wp:extent cx="6120130" cy="3600450"/>
@@ -3499,7 +3534,7 @@
                     <pic:cNvPicPr/>
                   </pic:nvPicPr>
                   <pic:blipFill>
-                    <a:blip r:embed="rId8">
+                    <a:blip r:embed="rId9">
                       <a:extLst>
                         <a:ext uri="{28A0092B-C50C-407E-A947-70E740481C1C}">
                           <a14:useLocalDpi xmlns:a14="http://schemas.microsoft.com/office/drawing/2010/main" val="0"/>
@@ -3567,7 +3602,7 @@
                     <pic:cNvPicPr/>
                   </pic:nvPicPr>
                   <pic:blipFill>
-                    <a:blip r:embed="rId9">
+                    <a:blip r:embed="rId10">
                       <a:extLst>
                         <a:ext uri="{28A0092B-C50C-407E-A947-70E740481C1C}">
                           <a14:useLocalDpi xmlns:a14="http://schemas.microsoft.com/office/drawing/2010/main" val="0"/>
@@ -3680,6 +3715,7 @@
           <w:sz w:val="28"/>
           <w:szCs w:val="28"/>
         </w:rPr>
+        <w:lastRenderedPageBreak/>
         <w:drawing>
           <wp:inline distT="0" distB="0" distL="0" distR="0" wp14:anchorId="387E1AD0" wp14:editId="58D77A66">
             <wp:extent cx="4130398" cy="160034"/>
@@ -3696,7 +3732,7 @@
                     <pic:cNvPicPr/>
                   </pic:nvPicPr>
                   <pic:blipFill>
-                    <a:blip r:embed="rId10"/>
+                    <a:blip r:embed="rId11"/>
                     <a:stretch>
                       <a:fillRect/>
                     </a:stretch>
@@ -3732,7 +3768,6 @@
           <w:sz w:val="24"/>
           <w:szCs w:val="24"/>
         </w:rPr>
-        <w:lastRenderedPageBreak/>
         <w:t>Qui recuperiamo tutte le prenotazioni dell'utente e le trasformiamo in una lista.</w:t>
       </w:r>
     </w:p>
@@ -3811,7 +3846,7 @@
                     <pic:cNvPicPr/>
                   </pic:nvPicPr>
                   <pic:blipFill>
-                    <a:blip r:embed="rId11"/>
+                    <a:blip r:embed="rId12"/>
                     <a:stretch>
                       <a:fillRect/>
                     </a:stretch>
@@ -3952,7 +3987,7 @@
                     <pic:cNvPicPr/>
                   </pic:nvPicPr>
                   <pic:blipFill>
-                    <a:blip r:embed="rId12"/>
+                    <a:blip r:embed="rId13"/>
                     <a:stretch>
                       <a:fillRect/>
                     </a:stretch>
@@ -4094,7 +4129,7 @@
                     <pic:cNvPicPr/>
                   </pic:nvPicPr>
                   <pic:blipFill>
-                    <a:blip r:embed="rId13"/>
+                    <a:blip r:embed="rId14"/>
                     <a:stretch>
                       <a:fillRect/>
                     </a:stretch>
@@ -4250,7 +4285,7 @@
                     <pic:cNvPicPr/>
                   </pic:nvPicPr>
                   <pic:blipFill>
-                    <a:blip r:embed="rId14"/>
+                    <a:blip r:embed="rId15"/>
                     <a:stretch>
                       <a:fillRect/>
                     </a:stretch>
@@ -4375,7 +4410,7 @@
                     <pic:cNvPicPr/>
                   </pic:nvPicPr>
                   <pic:blipFill>
-                    <a:blip r:embed="rId15"/>
+                    <a:blip r:embed="rId16"/>
                     <a:stretch>
                       <a:fillRect/>
                     </a:stretch>
@@ -4537,7 +4572,7 @@
                     <pic:cNvPicPr/>
                   </pic:nvPicPr>
                   <pic:blipFill>
-                    <a:blip r:embed="rId16"/>
+                    <a:blip r:embed="rId17"/>
                     <a:stretch>
                       <a:fillRect/>
                     </a:stretch>
@@ -4732,7 +4767,7 @@
                     <pic:cNvPicPr/>
                   </pic:nvPicPr>
                   <pic:blipFill>
-                    <a:blip r:embed="rId17"/>
+                    <a:blip r:embed="rId18"/>
                     <a:stretch>
                       <a:fillRect/>
                     </a:stretch>
@@ -4857,7 +4892,7 @@
                     <pic:cNvPicPr/>
                   </pic:nvPicPr>
                   <pic:blipFill>
-                    <a:blip r:embed="rId18"/>
+                    <a:blip r:embed="rId19"/>
                     <a:stretch>
                       <a:fillRect/>
                     </a:stretch>
@@ -5083,7 +5118,7 @@
                     <pic:cNvPicPr/>
                   </pic:nvPicPr>
                   <pic:blipFill>
-                    <a:blip r:embed="rId19"/>
+                    <a:blip r:embed="rId20"/>
                     <a:stretch>
                       <a:fillRect/>
                     </a:stretch>
@@ -5373,7 +5408,7 @@
                     <pic:cNvPicPr/>
                   </pic:nvPicPr>
                   <pic:blipFill>
-                    <a:blip r:embed="rId20"/>
+                    <a:blip r:embed="rId21"/>
                     <a:stretch>
                       <a:fillRect/>
                     </a:stretch>
@@ -5552,7 +5587,7 @@
                     <pic:cNvPicPr/>
                   </pic:nvPicPr>
                   <pic:blipFill>
-                    <a:blip r:embed="rId21"/>
+                    <a:blip r:embed="rId22"/>
                     <a:stretch>
                       <a:fillRect/>
                     </a:stretch>
@@ -5713,7 +5748,7 @@
                     <pic:cNvPicPr/>
                   </pic:nvPicPr>
                   <pic:blipFill>
-                    <a:blip r:embed="rId22"/>
+                    <a:blip r:embed="rId23"/>
                     <a:stretch>
                       <a:fillRect/>
                     </a:stretch>
@@ -5838,7 +5873,7 @@
                     <pic:cNvPicPr/>
                   </pic:nvPicPr>
                   <pic:blipFill>
-                    <a:blip r:embed="rId23"/>
+                    <a:blip r:embed="rId24"/>
                     <a:stretch>
                       <a:fillRect/>
                     </a:stretch>
@@ -6035,7 +6070,7 @@
                     <pic:cNvPicPr/>
                   </pic:nvPicPr>
                   <pic:blipFill>
-                    <a:blip r:embed="rId24"/>
+                    <a:blip r:embed="rId25"/>
                     <a:stretch>
                       <a:fillRect/>
                     </a:stretch>
@@ -7743,6 +7778,64 @@
           <w:sz w:val="24"/>
           <w:szCs w:val="24"/>
         </w:rPr>
+        <w:t xml:space="preserve">. </w:t>
+      </w:r>
+      <w:r>
+        <w:rPr>
+          <w:sz w:val="24"/>
+          <w:szCs w:val="24"/>
+        </w:rPr>
+        <w:t xml:space="preserve">Questa funzione appartiene alla classe </w:t>
+      </w:r>
+      <w:proofErr w:type="spellStart"/>
+      <w:r>
+        <w:rPr>
+          <w:i/>
+          <w:iCs/>
+          <w:sz w:val="24"/>
+          <w:szCs w:val="24"/>
+        </w:rPr>
+        <w:t>CreateProiezioneForm</w:t>
+      </w:r>
+      <w:proofErr w:type="spellEnd"/>
+      <w:r>
+        <w:rPr>
+          <w:i/>
+          <w:iCs/>
+          <w:sz w:val="24"/>
+          <w:szCs w:val="24"/>
+        </w:rPr>
+        <w:t>(</w:t>
+      </w:r>
+      <w:proofErr w:type="spellStart"/>
+      <w:proofErr w:type="gramStart"/>
+      <w:r>
+        <w:rPr>
+          <w:i/>
+          <w:iCs/>
+          <w:sz w:val="24"/>
+          <w:szCs w:val="24"/>
+        </w:rPr>
+        <w:t>forms.ModelForm</w:t>
+      </w:r>
+      <w:proofErr w:type="spellEnd"/>
+      <w:proofErr w:type="gramEnd"/>
+      <w:r>
+        <w:rPr>
+          <w:i/>
+          <w:iCs/>
+          <w:sz w:val="24"/>
+          <w:szCs w:val="24"/>
+        </w:rPr>
+        <w:t>)</w:t>
+      </w:r>
+      <w:r>
+        <w:rPr>
+          <w:i/>
+          <w:iCs/>
+          <w:sz w:val="24"/>
+          <w:szCs w:val="24"/>
+        </w:rPr>
         <w:t>.</w:t>
       </w:r>
       <w:r>
@@ -7759,54 +7852,95 @@
           <w:sz w:val="24"/>
           <w:szCs w:val="24"/>
         </w:rPr>
-        <w:t xml:space="preserve">Questa funzione appartiene alla classe </w:t>
-      </w:r>
-      <w:proofErr w:type="spellStart"/>
-      <w:r>
-        <w:rPr>
-          <w:i/>
-          <w:iCs/>
-          <w:sz w:val="24"/>
-          <w:szCs w:val="24"/>
-        </w:rPr>
-        <w:t>CreateProiezioneForm</w:t>
-      </w:r>
-      <w:proofErr w:type="spellEnd"/>
-      <w:r>
-        <w:rPr>
-          <w:i/>
-          <w:iCs/>
-          <w:sz w:val="24"/>
-          <w:szCs w:val="24"/>
-        </w:rPr>
-        <w:t>(</w:t>
-      </w:r>
-      <w:proofErr w:type="spellStart"/>
-      <w:proofErr w:type="gramStart"/>
-      <w:r>
-        <w:rPr>
-          <w:i/>
-          <w:iCs/>
-          <w:sz w:val="24"/>
-          <w:szCs w:val="24"/>
-        </w:rPr>
-        <w:t>forms.ModelForm</w:t>
-      </w:r>
-      <w:proofErr w:type="spellEnd"/>
-      <w:proofErr w:type="gramEnd"/>
-      <w:r>
-        <w:rPr>
-          <w:i/>
-          <w:iCs/>
-          <w:sz w:val="24"/>
-          <w:szCs w:val="24"/>
-        </w:rPr>
-        <w:t>)</w:t>
-      </w:r>
-      <w:r>
-        <w:rPr>
-          <w:i/>
-          <w:iCs/>
+        <w:t xml:space="preserve">Essa viene invocata nel momento in cui un utente gestore inserisce una nuova Proiezione: il compito della funzione è quello di controllare che </w:t>
+      </w:r>
+      <w:r>
+        <w:rPr>
+          <w:sz w:val="24"/>
+          <w:szCs w:val="24"/>
+        </w:rPr>
+        <w:t xml:space="preserve">non venga inserita una nuova proiezione con la stessa data, </w:t>
+      </w:r>
+      <w:r>
+        <w:rPr>
+          <w:sz w:val="24"/>
+          <w:szCs w:val="24"/>
+        </w:rPr>
+        <w:t xml:space="preserve">ora di inizio e sala di un’altra proiezione già presente nel database. </w:t>
+      </w:r>
+      <w:r>
+        <w:rPr>
+          <w:sz w:val="24"/>
+          <w:szCs w:val="24"/>
+        </w:rPr>
+        <w:t xml:space="preserve">Se vengono </w:t>
+      </w:r>
+      <w:r>
+        <w:rPr>
+          <w:sz w:val="24"/>
+          <w:szCs w:val="24"/>
+        </w:rPr>
+        <w:t xml:space="preserve">trovate delle proiezioni che si sovrappongono </w:t>
+      </w:r>
+      <w:r>
+        <w:rPr>
+          <w:sz w:val="24"/>
+          <w:szCs w:val="24"/>
+        </w:rPr>
+        <w:t xml:space="preserve">a quella che l’utente </w:t>
+      </w:r>
+      <w:r>
+        <w:rPr>
+          <w:sz w:val="24"/>
+          <w:szCs w:val="24"/>
+        </w:rPr>
+        <w:t xml:space="preserve">sta provando ad inserire </w:t>
+      </w:r>
+      <w:r>
+        <w:rPr>
+          <w:sz w:val="24"/>
+          <w:szCs w:val="24"/>
+        </w:rPr>
+        <w:t xml:space="preserve">allora viene sollevato un </w:t>
+      </w:r>
+      <w:proofErr w:type="spellStart"/>
+      <w:r>
+        <w:rPr>
+          <w:i/>
+          <w:iCs/>
+          <w:sz w:val="24"/>
+          <w:szCs w:val="24"/>
+        </w:rPr>
+        <w:t>ValidationError</w:t>
+      </w:r>
+      <w:proofErr w:type="spellEnd"/>
+      <w:r>
+        <w:rPr>
+          <w:i/>
+          <w:iCs/>
+          <w:sz w:val="24"/>
+          <w:szCs w:val="24"/>
+        </w:rPr>
+        <w:t xml:space="preserve"> </w:t>
+      </w:r>
+      <w:r>
+        <w:rPr>
+          <w:sz w:val="24"/>
+          <w:szCs w:val="24"/>
+        </w:rPr>
+        <w:t>con il messaggio “</w:t>
+      </w:r>
+      <w:r>
+        <w:rPr>
+          <w:i/>
+          <w:iCs/>
+          <w:sz w:val="24"/>
+          <w:szCs w:val="24"/>
+        </w:rPr>
+        <w:t>Esiste già una proiezione nella sala selezionata alla data e ora specificate</w:t>
+      </w:r>
+      <w:r>
+        <w:rPr>
           <w:sz w:val="24"/>
           <w:szCs w:val="24"/>
         </w:rPr>
@@ -7814,8 +7948,34 @@
       </w:r>
       <w:r>
         <w:rPr>
-          <w:i/>
-          <w:iCs/>
+          <w:sz w:val="24"/>
+          <w:szCs w:val="24"/>
+        </w:rPr>
+        <w:t>”</w:t>
+      </w:r>
+      <w:r>
+        <w:rPr>
+          <w:sz w:val="24"/>
+          <w:szCs w:val="24"/>
+        </w:rPr>
+        <w:t xml:space="preserve"> Se invece non </w:t>
+      </w:r>
+      <w:r>
+        <w:rPr>
+          <w:sz w:val="24"/>
+          <w:szCs w:val="24"/>
+        </w:rPr>
+        <w:t>esistono proiezioni</w:t>
+      </w:r>
+      <w:r>
+        <w:rPr>
+          <w:sz w:val="24"/>
+          <w:szCs w:val="24"/>
+        </w:rPr>
+        <w:t xml:space="preserve"> nel database</w:t>
+      </w:r>
+      <w:r>
+        <w:rPr>
           <w:sz w:val="24"/>
           <w:szCs w:val="24"/>
         </w:rPr>
@@ -7826,107 +7986,54 @@
           <w:sz w:val="24"/>
           <w:szCs w:val="24"/>
         </w:rPr>
-        <w:t>Essa viene invocata nel momento in cui un utente gestore inserisce una nuova Proiezione: il compito della funzione è quello di</w:t>
-      </w:r>
-      <w:r>
-        <w:rPr>
-          <w:sz w:val="24"/>
-          <w:szCs w:val="24"/>
-        </w:rPr>
-        <w:t xml:space="preserve"> controllare che </w:t>
-      </w:r>
-      <w:r>
-        <w:rPr>
-          <w:sz w:val="24"/>
-          <w:szCs w:val="24"/>
-        </w:rPr>
-        <w:t xml:space="preserve">non venga inserita una nuova proiezione con la stessa data, </w:t>
-      </w:r>
-      <w:r>
-        <w:rPr>
-          <w:sz w:val="24"/>
-          <w:szCs w:val="24"/>
-        </w:rPr>
-        <w:t xml:space="preserve">ora di inizio e sala di un’altra proiezione già presente nel database. </w:t>
-      </w:r>
-      <w:r>
-        <w:rPr>
-          <w:sz w:val="24"/>
-          <w:szCs w:val="24"/>
-        </w:rPr>
-        <w:t xml:space="preserve">Se vengono </w:t>
-      </w:r>
-      <w:r>
-        <w:rPr>
-          <w:sz w:val="24"/>
-          <w:szCs w:val="24"/>
-        </w:rPr>
-        <w:t xml:space="preserve">trovate delle proiezioni che si sovrappongono </w:t>
-      </w:r>
-      <w:r>
-        <w:rPr>
-          <w:sz w:val="24"/>
-          <w:szCs w:val="24"/>
-        </w:rPr>
-        <w:t xml:space="preserve">a quella che l’utente </w:t>
-      </w:r>
-      <w:r>
-        <w:rPr>
-          <w:sz w:val="24"/>
-          <w:szCs w:val="24"/>
-        </w:rPr>
-        <w:t xml:space="preserve">sta provando ad inserire </w:t>
-      </w:r>
-      <w:r>
-        <w:rPr>
-          <w:sz w:val="24"/>
-          <w:szCs w:val="24"/>
-        </w:rPr>
-        <w:t xml:space="preserve">allora viene sollevato un </w:t>
-      </w:r>
-      <w:proofErr w:type="spellStart"/>
-      <w:r>
-        <w:rPr>
-          <w:i/>
-          <w:iCs/>
-          <w:sz w:val="24"/>
-          <w:szCs w:val="24"/>
-        </w:rPr>
-        <w:t>ValidationError</w:t>
-      </w:r>
-      <w:proofErr w:type="spellEnd"/>
-      <w:r>
-        <w:rPr>
-          <w:i/>
-          <w:iCs/>
-          <w:sz w:val="24"/>
-          <w:szCs w:val="24"/>
-        </w:rPr>
-        <w:t xml:space="preserve"> </w:t>
-      </w:r>
-      <w:r>
-        <w:rPr>
-          <w:sz w:val="24"/>
-          <w:szCs w:val="24"/>
-        </w:rPr>
-        <w:t>con il messaggio</w:t>
-      </w:r>
-      <w:r>
-        <w:rPr>
-          <w:sz w:val="24"/>
-          <w:szCs w:val="24"/>
-        </w:rPr>
-        <w:t xml:space="preserve"> “</w:t>
-      </w:r>
-      <w:r>
-        <w:rPr>
-          <w:i/>
-          <w:iCs/>
-          <w:sz w:val="24"/>
-          <w:szCs w:val="24"/>
-        </w:rPr>
-        <w:t>Esiste già una proiezione nella sala selezionata alla data e ora specificate</w:t>
-      </w:r>
+        <w:t xml:space="preserve">che si sovrappongono a quella nuova </w:t>
+      </w:r>
+      <w:r>
+        <w:rPr>
+          <w:sz w:val="24"/>
+          <w:szCs w:val="24"/>
+        </w:rPr>
+        <w:t xml:space="preserve">che si sta cercando di inserire, </w:t>
+      </w:r>
+      <w:r>
+        <w:rPr>
+          <w:sz w:val="24"/>
+          <w:szCs w:val="24"/>
+        </w:rPr>
+        <w:t xml:space="preserve">la funzione ritorna i </w:t>
+      </w:r>
+      <w:r>
+        <w:rPr>
+          <w:sz w:val="24"/>
+          <w:szCs w:val="24"/>
+        </w:rPr>
+        <w:t xml:space="preserve">dati </w:t>
+      </w:r>
+      <w:r>
+        <w:rPr>
+          <w:sz w:val="24"/>
+          <w:szCs w:val="24"/>
+        </w:rPr>
+        <w:t xml:space="preserve">inseriti </w:t>
+      </w:r>
+      <w:r>
+        <w:rPr>
+          <w:sz w:val="24"/>
+          <w:szCs w:val="24"/>
+        </w:rPr>
+        <w:t xml:space="preserve">per la nuova proiezione contenuti nella variabile </w:t>
+      </w:r>
+      <w:proofErr w:type="spellStart"/>
+      <w:r>
+        <w:rPr>
+          <w:i/>
+          <w:iCs/>
+          <w:sz w:val="24"/>
+          <w:szCs w:val="24"/>
+        </w:rPr>
+        <w:t>cleaned_data</w:t>
+      </w:r>
+      <w:proofErr w:type="spellEnd"/>
       <w:r>
         <w:rPr>
           <w:sz w:val="24"/>
@@ -7934,101 +8041,6 @@
         </w:rPr>
         <w:t>.</w:t>
       </w:r>
-      <w:r>
-        <w:rPr>
-          <w:sz w:val="24"/>
-          <w:szCs w:val="24"/>
-        </w:rPr>
-        <w:t>”</w:t>
-      </w:r>
-      <w:r>
-        <w:rPr>
-          <w:sz w:val="24"/>
-          <w:szCs w:val="24"/>
-        </w:rPr>
-        <w:t xml:space="preserve"> Se invece non </w:t>
-      </w:r>
-      <w:r>
-        <w:rPr>
-          <w:sz w:val="24"/>
-          <w:szCs w:val="24"/>
-        </w:rPr>
-        <w:t>esistono proiezioni</w:t>
-      </w:r>
-      <w:r>
-        <w:rPr>
-          <w:sz w:val="24"/>
-          <w:szCs w:val="24"/>
-        </w:rPr>
-        <w:t xml:space="preserve"> nel database</w:t>
-      </w:r>
-      <w:r>
-        <w:rPr>
-          <w:sz w:val="24"/>
-          <w:szCs w:val="24"/>
-        </w:rPr>
-        <w:t xml:space="preserve"> </w:t>
-      </w:r>
-      <w:r>
-        <w:rPr>
-          <w:sz w:val="24"/>
-          <w:szCs w:val="24"/>
-        </w:rPr>
-        <w:t xml:space="preserve">che si sovrappongono a quella nuova </w:t>
-      </w:r>
-      <w:r>
-        <w:rPr>
-          <w:sz w:val="24"/>
-          <w:szCs w:val="24"/>
-        </w:rPr>
-        <w:t xml:space="preserve">che si sta cercando di inserire, </w:t>
-      </w:r>
-      <w:r>
-        <w:rPr>
-          <w:sz w:val="24"/>
-          <w:szCs w:val="24"/>
-        </w:rPr>
-        <w:t xml:space="preserve">la funzione ritorna i </w:t>
-      </w:r>
-      <w:r>
-        <w:rPr>
-          <w:sz w:val="24"/>
-          <w:szCs w:val="24"/>
-        </w:rPr>
-        <w:t xml:space="preserve">dati </w:t>
-      </w:r>
-      <w:r>
-        <w:rPr>
-          <w:sz w:val="24"/>
-          <w:szCs w:val="24"/>
-        </w:rPr>
-        <w:t xml:space="preserve">inseriti </w:t>
-      </w:r>
-      <w:r>
-        <w:rPr>
-          <w:sz w:val="24"/>
-          <w:szCs w:val="24"/>
-        </w:rPr>
-        <w:t xml:space="preserve">per la nuova proiezione contenuti nella variabile </w:t>
-      </w:r>
-      <w:proofErr w:type="spellStart"/>
-      <w:r>
-        <w:rPr>
-          <w:i/>
-          <w:iCs/>
-          <w:sz w:val="24"/>
-          <w:szCs w:val="24"/>
-        </w:rPr>
-        <w:t>cleaned_data</w:t>
-      </w:r>
-      <w:r>
-        <w:rPr>
-          <w:sz w:val="24"/>
-          <w:szCs w:val="24"/>
-        </w:rPr>
-        <w:t>.</w:t>
-      </w:r>
-      <w:proofErr w:type="spellEnd"/>
     </w:p>
     <w:p>
       <w:pPr>
@@ -8282,20 +8294,22 @@
         <w:rPr>
           <w:sz w:val="24"/>
           <w:szCs w:val="24"/>
-        </w:rPr>
-      </w:pPr>
-      <w:r>
-        <w:rPr>
-          <w:sz w:val="24"/>
-          <w:szCs w:val="24"/>
           <w:lang w:val="en-GB"/>
         </w:rPr>
+      </w:pPr>
+      <w:r>
+        <w:rPr>
+          <w:sz w:val="24"/>
+          <w:szCs w:val="24"/>
+          <w:lang w:val="en-GB"/>
+        </w:rPr>
         <w:t>Test</w:t>
       </w:r>
       <w:r>
         <w:rPr>
           <w:sz w:val="24"/>
           <w:szCs w:val="24"/>
+          <w:lang w:val="en-GB"/>
         </w:rPr>
         <w:t xml:space="preserve">: </w:t>
       </w:r>
@@ -8306,6 +8320,7 @@
           <w:iCs/>
           <w:sz w:val="24"/>
           <w:szCs w:val="24"/>
+          <w:lang w:val="en-GB"/>
         </w:rPr>
         <w:t>test_clean_overlapping_</w:t>
       </w:r>
@@ -8316,6 +8331,7 @@
           <w:iCs/>
           <w:sz w:val="24"/>
           <w:szCs w:val="24"/>
+          <w:lang w:val="en-GB"/>
         </w:rPr>
         <w:t>proiezione</w:t>
       </w:r>
@@ -8326,6 +8342,7 @@
           <w:iCs/>
           <w:sz w:val="24"/>
           <w:szCs w:val="24"/>
+          <w:lang w:val="en-GB"/>
         </w:rPr>
         <w:t>(</w:t>
       </w:r>
@@ -8336,6 +8353,7 @@
           <w:iCs/>
           <w:sz w:val="24"/>
           <w:szCs w:val="24"/>
+          <w:lang w:val="en-GB"/>
         </w:rPr>
         <w:t>)</w:t>
       </w:r>
@@ -8473,8 +8491,31 @@
           <w:sz w:val="24"/>
           <w:szCs w:val="24"/>
         </w:rPr>
-        <w:t>rea un film di esempio</w:t>
-      </w:r>
+        <w:t xml:space="preserve">rea un film di esempio, </w:t>
+      </w:r>
+      <w:r>
+        <w:rPr>
+          <w:sz w:val="24"/>
+          <w:szCs w:val="24"/>
+        </w:rPr>
+        <w:t>c</w:t>
+      </w:r>
+      <w:r>
+        <w:rPr>
+          <w:sz w:val="24"/>
+          <w:szCs w:val="24"/>
+        </w:rPr>
+        <w:t xml:space="preserve">rea una proiezione con la stessa data, ora e sala che verranno utilizzate nel </w:t>
+      </w:r>
+      <w:proofErr w:type="spellStart"/>
+      <w:r>
+        <w:rPr>
+          <w:sz w:val="24"/>
+          <w:szCs w:val="24"/>
+        </w:rPr>
+        <w:t>form</w:t>
+      </w:r>
+      <w:proofErr w:type="spellEnd"/>
       <w:r>
         <w:rPr>
           <w:sz w:val="24"/>
@@ -8494,44 +8535,7 @@
           <w:sz w:val="24"/>
           <w:szCs w:val="24"/>
         </w:rPr>
-        <w:t xml:space="preserve">rea una proiezione con la stessa data, ora e sala che verranno utilizzate nel </w:t>
-      </w:r>
-      <w:proofErr w:type="spellStart"/>
-      <w:r>
-        <w:rPr>
-          <w:sz w:val="24"/>
-          <w:szCs w:val="24"/>
-        </w:rPr>
-        <w:t>form</w:t>
-      </w:r>
-      <w:proofErr w:type="spellEnd"/>
-      <w:r>
-        <w:rPr>
-          <w:sz w:val="24"/>
-          <w:szCs w:val="24"/>
-        </w:rPr>
-        <w:t xml:space="preserve">, </w:t>
-      </w:r>
-      <w:r>
-        <w:rPr>
-          <w:sz w:val="24"/>
-          <w:szCs w:val="24"/>
-        </w:rPr>
-        <w:t>c</w:t>
-      </w:r>
-      <w:r>
-        <w:rPr>
-          <w:sz w:val="24"/>
-          <w:szCs w:val="24"/>
-        </w:rPr>
-        <w:t>opia i dati di esempio e aggiunge la data</w:t>
-      </w:r>
-      <w:r>
-        <w:rPr>
-          <w:sz w:val="24"/>
-          <w:szCs w:val="24"/>
-        </w:rPr>
-        <w:t xml:space="preserve">, </w:t>
+        <w:t xml:space="preserve">opia i dati di esempio e aggiunge la data, </w:t>
       </w:r>
       <w:r>
         <w:rPr>
@@ -8729,6 +8733,7 @@
           <w:iCs/>
           <w:sz w:val="24"/>
           <w:szCs w:val="24"/>
+          <w:lang w:val="en-GB"/>
         </w:rPr>
         <w:t>test_clean_non_overlapping_</w:t>
       </w:r>
@@ -8739,6 +8744,7 @@
           <w:iCs/>
           <w:sz w:val="24"/>
           <w:szCs w:val="24"/>
+          <w:lang w:val="en-GB"/>
         </w:rPr>
         <w:t>proiezione</w:t>
       </w:r>
@@ -8749,6 +8755,7 @@
           <w:iCs/>
           <w:sz w:val="24"/>
           <w:szCs w:val="24"/>
+          <w:lang w:val="en-GB"/>
         </w:rPr>
         <w:t>(</w:t>
       </w:r>
@@ -8759,6 +8766,7 @@
           <w:iCs/>
           <w:sz w:val="24"/>
           <w:szCs w:val="24"/>
+          <w:lang w:val="en-GB"/>
         </w:rPr>
         <w:t>)</w:t>
       </w:r>
@@ -8933,8 +8941,31 @@
           <w:sz w:val="24"/>
           <w:szCs w:val="24"/>
         </w:rPr>
-        <w:t>rea un film di esempio</w:t>
-      </w:r>
+        <w:t xml:space="preserve">rea un film di esempio, </w:t>
+      </w:r>
+      <w:r>
+        <w:rPr>
+          <w:sz w:val="24"/>
+          <w:szCs w:val="24"/>
+        </w:rPr>
+        <w:t>c</w:t>
+      </w:r>
+      <w:r>
+        <w:rPr>
+          <w:sz w:val="24"/>
+          <w:szCs w:val="24"/>
+        </w:rPr>
+        <w:t xml:space="preserve">rea una proiezione con una data diversa da quella che verrà utilizzata nel </w:t>
+      </w:r>
+      <w:proofErr w:type="spellStart"/>
+      <w:r>
+        <w:rPr>
+          <w:sz w:val="24"/>
+          <w:szCs w:val="24"/>
+        </w:rPr>
+        <w:t>form</w:t>
+      </w:r>
+      <w:proofErr w:type="spellEnd"/>
       <w:r>
         <w:rPr>
           <w:sz w:val="24"/>
@@ -8954,36 +8985,6 @@
           <w:sz w:val="24"/>
           <w:szCs w:val="24"/>
         </w:rPr>
-        <w:t xml:space="preserve">rea una proiezione con una data diversa da quella che verrà utilizzata nel </w:t>
-      </w:r>
-      <w:proofErr w:type="spellStart"/>
-      <w:r>
-        <w:rPr>
-          <w:sz w:val="24"/>
-          <w:szCs w:val="24"/>
-        </w:rPr>
-        <w:t>form</w:t>
-      </w:r>
-      <w:proofErr w:type="spellEnd"/>
-      <w:r>
-        <w:rPr>
-          <w:sz w:val="24"/>
-          <w:szCs w:val="24"/>
-        </w:rPr>
-        <w:t xml:space="preserve">, </w:t>
-      </w:r>
-      <w:r>
-        <w:rPr>
-          <w:sz w:val="24"/>
-          <w:szCs w:val="24"/>
-        </w:rPr>
-        <w:t>c</w:t>
-      </w:r>
-      <w:r>
-        <w:rPr>
-          <w:sz w:val="24"/>
-          <w:szCs w:val="24"/>
-        </w:rPr>
         <w:t xml:space="preserve">opia i dati di esempio e aggiunge </w:t>
       </w:r>
       <w:r>
@@ -8992,14 +8993,7 @@
           <w:szCs w:val="24"/>
         </w:rPr>
         <w:lastRenderedPageBreak/>
-        <w:t>la data futura</w:t>
-      </w:r>
-      <w:r>
-        <w:rPr>
-          <w:sz w:val="24"/>
-          <w:szCs w:val="24"/>
-        </w:rPr>
-        <w:t xml:space="preserve">, </w:t>
+        <w:t xml:space="preserve">la data futura, </w:t>
       </w:r>
       <w:r>
         <w:rPr>

</xml_diff>

<commit_message>
Aggiunta una sezione sui test di prenota_proiezione alla Tesina
</commit_message>
<xml_diff>
--- a/Documentazione/Tesina.docx
+++ b/Documentazione/Tesina.docx
@@ -10893,6 +10893,4205 @@
     </w:p>
     <w:p>
       <w:pPr>
+        <w:spacing w:after="0"/>
+        <w:ind w:left="708"/>
+        <w:jc w:val="both"/>
+        <w:rPr>
+          <w:sz w:val="24"/>
+          <w:szCs w:val="24"/>
+        </w:rPr>
+      </w:pPr>
+      <w:r>
+        <w:rPr>
+          <w:sz w:val="24"/>
+          <w:szCs w:val="24"/>
+        </w:rPr>
+        <w:t>H</w:t>
+      </w:r>
+      <w:r>
+        <w:rPr>
+          <w:sz w:val="24"/>
+          <w:szCs w:val="24"/>
+        </w:rPr>
+        <w:t>o</w:t>
+      </w:r>
+      <w:r>
+        <w:rPr>
+          <w:sz w:val="24"/>
+          <w:szCs w:val="24"/>
+        </w:rPr>
+        <w:t xml:space="preserve"> testato anche la vista </w:t>
+      </w:r>
+      <w:proofErr w:type="spellStart"/>
+      <w:r>
+        <w:rPr>
+          <w:i/>
+          <w:iCs/>
+          <w:sz w:val="24"/>
+          <w:szCs w:val="24"/>
+        </w:rPr>
+        <w:t>prenota_</w:t>
+      </w:r>
+      <w:proofErr w:type="gramStart"/>
+      <w:r>
+        <w:rPr>
+          <w:i/>
+          <w:iCs/>
+          <w:sz w:val="24"/>
+          <w:szCs w:val="24"/>
+        </w:rPr>
+        <w:t>proiezione</w:t>
+      </w:r>
+      <w:proofErr w:type="spellEnd"/>
+      <w:r>
+        <w:rPr>
+          <w:i/>
+          <w:iCs/>
+          <w:sz w:val="24"/>
+          <w:szCs w:val="24"/>
+        </w:rPr>
+        <w:t>(</w:t>
+      </w:r>
+      <w:proofErr w:type="spellStart"/>
+      <w:proofErr w:type="gramEnd"/>
+      <w:r>
+        <w:rPr>
+          <w:i/>
+          <w:iCs/>
+          <w:sz w:val="24"/>
+          <w:szCs w:val="24"/>
+        </w:rPr>
+        <w:t>request</w:t>
+      </w:r>
+      <w:proofErr w:type="spellEnd"/>
+      <w:r>
+        <w:rPr>
+          <w:i/>
+          <w:iCs/>
+          <w:sz w:val="24"/>
+          <w:szCs w:val="24"/>
+        </w:rPr>
+        <w:t xml:space="preserve">, </w:t>
+      </w:r>
+      <w:proofErr w:type="spellStart"/>
+      <w:r>
+        <w:rPr>
+          <w:i/>
+          <w:iCs/>
+          <w:sz w:val="24"/>
+          <w:szCs w:val="24"/>
+        </w:rPr>
+        <w:t>proiezione_id</w:t>
+      </w:r>
+      <w:proofErr w:type="spellEnd"/>
+      <w:r>
+        <w:rPr>
+          <w:i/>
+          <w:iCs/>
+          <w:sz w:val="24"/>
+          <w:szCs w:val="24"/>
+        </w:rPr>
+        <w:t>)</w:t>
+      </w:r>
+      <w:r>
+        <w:rPr>
+          <w:i/>
+          <w:iCs/>
+          <w:sz w:val="24"/>
+          <w:szCs w:val="24"/>
+        </w:rPr>
+        <w:t xml:space="preserve"> </w:t>
+      </w:r>
+      <w:r>
+        <w:rPr>
+          <w:sz w:val="24"/>
+          <w:szCs w:val="24"/>
+        </w:rPr>
+        <w:t xml:space="preserve">presente nel file </w:t>
+      </w:r>
+      <w:r>
+        <w:rPr>
+          <w:i/>
+          <w:iCs/>
+          <w:sz w:val="24"/>
+          <w:szCs w:val="24"/>
+        </w:rPr>
+        <w:t>views.py.</w:t>
+      </w:r>
+      <w:r>
+        <w:rPr>
+          <w:i/>
+          <w:iCs/>
+          <w:sz w:val="24"/>
+          <w:szCs w:val="24"/>
+        </w:rPr>
+        <w:t xml:space="preserve"> </w:t>
+      </w:r>
+      <w:r>
+        <w:rPr>
+          <w:sz w:val="24"/>
+          <w:szCs w:val="24"/>
+        </w:rPr>
+        <w:t xml:space="preserve">Essa ha il compito di </w:t>
+      </w:r>
+      <w:r>
+        <w:rPr>
+          <w:sz w:val="24"/>
+          <w:szCs w:val="24"/>
+        </w:rPr>
+        <w:t xml:space="preserve">consentire all’utente registrato </w:t>
+      </w:r>
+      <w:r>
+        <w:rPr>
+          <w:sz w:val="24"/>
+          <w:szCs w:val="24"/>
+        </w:rPr>
+        <w:t>di effettuare una prenotazione</w:t>
+      </w:r>
+      <w:r>
+        <w:rPr>
+          <w:sz w:val="24"/>
+          <w:szCs w:val="24"/>
+        </w:rPr>
+        <w:t xml:space="preserve"> per una proiezione</w:t>
+      </w:r>
+      <w:r>
+        <w:rPr>
+          <w:sz w:val="24"/>
+          <w:szCs w:val="24"/>
+        </w:rPr>
+        <w:t xml:space="preserve"> e di negare</w:t>
+      </w:r>
+      <w:r>
+        <w:rPr>
+          <w:sz w:val="24"/>
+          <w:szCs w:val="24"/>
+        </w:rPr>
+        <w:t xml:space="preserve"> eventualmente</w:t>
+      </w:r>
+      <w:r>
+        <w:rPr>
+          <w:sz w:val="24"/>
+          <w:szCs w:val="24"/>
+        </w:rPr>
+        <w:t xml:space="preserve"> la prenotazione </w:t>
+      </w:r>
+      <w:r>
+        <w:rPr>
+          <w:sz w:val="24"/>
+          <w:szCs w:val="24"/>
+        </w:rPr>
+        <w:t xml:space="preserve">nel caso in cui alcune condizioni necessarie </w:t>
+      </w:r>
+      <w:r>
+        <w:rPr>
+          <w:sz w:val="24"/>
+          <w:szCs w:val="24"/>
+        </w:rPr>
+        <w:t>per effettuar</w:t>
+      </w:r>
+      <w:r>
+        <w:rPr>
+          <w:sz w:val="24"/>
+          <w:szCs w:val="24"/>
+        </w:rPr>
+        <w:t>la</w:t>
+      </w:r>
+      <w:r>
+        <w:rPr>
+          <w:sz w:val="24"/>
+          <w:szCs w:val="24"/>
+        </w:rPr>
+        <w:t xml:space="preserve"> non siano rispettate.</w:t>
+      </w:r>
+    </w:p>
+    <w:p>
+      <w:pPr>
+        <w:spacing w:after="0"/>
+        <w:ind w:left="708"/>
+        <w:jc w:val="both"/>
+        <w:rPr>
+          <w:sz w:val="24"/>
+          <w:szCs w:val="24"/>
+        </w:rPr>
+      </w:pPr>
+      <w:r>
+        <w:rPr>
+          <w:sz w:val="24"/>
+          <w:szCs w:val="24"/>
+        </w:rPr>
+        <w:t>Test eseguiti</w:t>
+      </w:r>
+    </w:p>
+    <w:p>
+      <w:pPr>
+        <w:spacing w:after="0"/>
+        <w:ind w:left="708"/>
+        <w:jc w:val="both"/>
+        <w:rPr>
+          <w:i/>
+          <w:iCs/>
+          <w:sz w:val="24"/>
+          <w:szCs w:val="24"/>
+        </w:rPr>
+      </w:pPr>
+      <w:r>
+        <w:rPr>
+          <w:sz w:val="24"/>
+          <w:szCs w:val="24"/>
+        </w:rPr>
+        <w:t xml:space="preserve">I test eseguiti per questa vista sono nel file </w:t>
+      </w:r>
+      <w:r>
+        <w:rPr>
+          <w:i/>
+          <w:iCs/>
+          <w:sz w:val="24"/>
+          <w:szCs w:val="24"/>
+        </w:rPr>
+        <w:t>tests.py</w:t>
+      </w:r>
+      <w:r>
+        <w:rPr>
+          <w:i/>
+          <w:iCs/>
+          <w:sz w:val="24"/>
+          <w:szCs w:val="24"/>
+        </w:rPr>
+        <w:t xml:space="preserve"> </w:t>
+      </w:r>
+      <w:r>
+        <w:rPr>
+          <w:sz w:val="24"/>
+          <w:szCs w:val="24"/>
+        </w:rPr>
+        <w:t>nella classe</w:t>
+      </w:r>
+      <w:r>
+        <w:rPr>
+          <w:sz w:val="24"/>
+          <w:szCs w:val="24"/>
+        </w:rPr>
+        <w:t xml:space="preserve"> </w:t>
+      </w:r>
+      <w:proofErr w:type="spellStart"/>
+      <w:proofErr w:type="gramStart"/>
+      <w:r>
+        <w:rPr>
+          <w:i/>
+          <w:iCs/>
+          <w:sz w:val="24"/>
+          <w:szCs w:val="24"/>
+        </w:rPr>
+        <w:t>PrenotaProiezioneViewTest</w:t>
+      </w:r>
+      <w:proofErr w:type="spellEnd"/>
+      <w:r>
+        <w:rPr>
+          <w:i/>
+          <w:iCs/>
+          <w:sz w:val="24"/>
+          <w:szCs w:val="24"/>
+        </w:rPr>
+        <w:t>(</w:t>
+      </w:r>
+      <w:proofErr w:type="spellStart"/>
+      <w:proofErr w:type="gramEnd"/>
+      <w:r>
+        <w:rPr>
+          <w:i/>
+          <w:iCs/>
+          <w:sz w:val="24"/>
+          <w:szCs w:val="24"/>
+        </w:rPr>
+        <w:t>TestCase</w:t>
+      </w:r>
+      <w:proofErr w:type="spellEnd"/>
+      <w:r>
+        <w:rPr>
+          <w:i/>
+          <w:iCs/>
+          <w:sz w:val="24"/>
+          <w:szCs w:val="24"/>
+        </w:rPr>
+        <w:t>)</w:t>
+      </w:r>
+      <w:r>
+        <w:rPr>
+          <w:i/>
+          <w:iCs/>
+          <w:sz w:val="24"/>
+          <w:szCs w:val="24"/>
+        </w:rPr>
+        <w:t>.</w:t>
+      </w:r>
+    </w:p>
+    <w:p>
+      <w:pPr>
+        <w:pStyle w:val="Paragrafoelenco"/>
+        <w:numPr>
+          <w:ilvl w:val="0"/>
+          <w:numId w:val="3"/>
+        </w:numPr>
+        <w:jc w:val="both"/>
+        <w:rPr>
+          <w:i/>
+          <w:iCs/>
+          <w:sz w:val="24"/>
+          <w:szCs w:val="24"/>
+        </w:rPr>
+      </w:pPr>
+      <w:r>
+        <w:rPr>
+          <w:sz w:val="24"/>
+          <w:szCs w:val="24"/>
+        </w:rPr>
+        <w:t xml:space="preserve">Funzione </w:t>
+      </w:r>
+      <w:proofErr w:type="spellStart"/>
+      <w:proofErr w:type="gramStart"/>
+      <w:r>
+        <w:rPr>
+          <w:i/>
+          <w:iCs/>
+          <w:sz w:val="24"/>
+          <w:szCs w:val="24"/>
+        </w:rPr>
+        <w:t>setUp</w:t>
+      </w:r>
+      <w:proofErr w:type="spellEnd"/>
+      <w:r>
+        <w:rPr>
+          <w:i/>
+          <w:iCs/>
+          <w:sz w:val="24"/>
+          <w:szCs w:val="24"/>
+        </w:rPr>
+        <w:t>(</w:t>
+      </w:r>
+      <w:proofErr w:type="gramEnd"/>
+      <w:r>
+        <w:rPr>
+          <w:i/>
+          <w:iCs/>
+          <w:sz w:val="24"/>
+          <w:szCs w:val="24"/>
+        </w:rPr>
+        <w:t>)</w:t>
+      </w:r>
+    </w:p>
+    <w:p>
+      <w:pPr>
+        <w:pStyle w:val="Paragrafoelenco"/>
+        <w:spacing w:after="0"/>
+        <w:ind w:left="1440"/>
+        <w:jc w:val="both"/>
+        <w:rPr>
+          <w:sz w:val="24"/>
+          <w:szCs w:val="24"/>
+        </w:rPr>
+      </w:pPr>
+      <w:r>
+        <w:rPr>
+          <w:sz w:val="24"/>
+          <w:szCs w:val="24"/>
+        </w:rPr>
+        <w:t xml:space="preserve">Funzione di configurazione. </w:t>
+      </w:r>
+      <w:r>
+        <w:rPr>
+          <w:sz w:val="24"/>
+          <w:szCs w:val="24"/>
+        </w:rPr>
+        <w:t xml:space="preserve">La funzione </w:t>
+      </w:r>
+      <w:proofErr w:type="spellStart"/>
+      <w:r>
+        <w:rPr>
+          <w:i/>
+          <w:iCs/>
+          <w:sz w:val="24"/>
+          <w:szCs w:val="24"/>
+        </w:rPr>
+        <w:t>setUp</w:t>
+      </w:r>
+      <w:proofErr w:type="spellEnd"/>
+      <w:r>
+        <w:rPr>
+          <w:sz w:val="24"/>
+          <w:szCs w:val="24"/>
+        </w:rPr>
+        <w:t xml:space="preserve"> viene eseguita prima di ogni test per creare l'ambiente di test.</w:t>
+      </w:r>
+      <w:r>
+        <w:rPr>
+          <w:sz w:val="24"/>
+          <w:szCs w:val="24"/>
+        </w:rPr>
+        <w:t xml:space="preserve"> Questo metodo</w:t>
+      </w:r>
+      <w:r>
+        <w:rPr>
+          <w:sz w:val="24"/>
+          <w:szCs w:val="24"/>
+        </w:rPr>
+        <w:t xml:space="preserve"> crea un utente di test, un film di esempio e una proiezione di esempio</w:t>
+      </w:r>
+      <w:r>
+        <w:rPr>
+          <w:sz w:val="24"/>
+          <w:szCs w:val="24"/>
+        </w:rPr>
+        <w:t xml:space="preserve"> che verranno</w:t>
+      </w:r>
+      <w:r>
+        <w:rPr>
+          <w:sz w:val="24"/>
+          <w:szCs w:val="24"/>
+        </w:rPr>
+        <w:t xml:space="preserve"> utilizzati nei test successivi.</w:t>
+      </w:r>
+    </w:p>
+    <w:p>
+      <w:pPr>
+        <w:pStyle w:val="Paragrafoelenco"/>
+        <w:numPr>
+          <w:ilvl w:val="0"/>
+          <w:numId w:val="3"/>
+        </w:numPr>
+        <w:spacing w:after="0"/>
+        <w:jc w:val="both"/>
+        <w:rPr>
+          <w:i/>
+          <w:iCs/>
+          <w:sz w:val="24"/>
+          <w:szCs w:val="24"/>
+        </w:rPr>
+      </w:pPr>
+      <w:r>
+        <w:rPr>
+          <w:sz w:val="24"/>
+          <w:szCs w:val="24"/>
+        </w:rPr>
+        <w:t xml:space="preserve">Test: </w:t>
+      </w:r>
+      <w:proofErr w:type="spellStart"/>
+      <w:r>
+        <w:rPr>
+          <w:i/>
+          <w:iCs/>
+          <w:sz w:val="24"/>
+          <w:szCs w:val="24"/>
+        </w:rPr>
+        <w:t>test_accesso_non_</w:t>
+      </w:r>
+      <w:proofErr w:type="gramStart"/>
+      <w:r>
+        <w:rPr>
+          <w:i/>
+          <w:iCs/>
+          <w:sz w:val="24"/>
+          <w:szCs w:val="24"/>
+        </w:rPr>
+        <w:t>autorizzato</w:t>
+      </w:r>
+      <w:proofErr w:type="spellEnd"/>
+      <w:r>
+        <w:rPr>
+          <w:i/>
+          <w:iCs/>
+          <w:sz w:val="24"/>
+          <w:szCs w:val="24"/>
+        </w:rPr>
+        <w:t>(</w:t>
+      </w:r>
+      <w:proofErr w:type="gramEnd"/>
+      <w:r>
+        <w:rPr>
+          <w:i/>
+          <w:iCs/>
+          <w:sz w:val="24"/>
+          <w:szCs w:val="24"/>
+        </w:rPr>
+        <w:t>)</w:t>
+      </w:r>
+    </w:p>
+    <w:p>
+      <w:pPr>
+        <w:pStyle w:val="Paragrafoelenco"/>
+        <w:spacing w:after="0"/>
+        <w:ind w:left="1440"/>
+        <w:jc w:val="both"/>
+        <w:rPr>
+          <w:sz w:val="24"/>
+          <w:szCs w:val="24"/>
+        </w:rPr>
+      </w:pPr>
+      <w:r>
+        <w:rPr>
+          <w:sz w:val="24"/>
+          <w:szCs w:val="24"/>
+        </w:rPr>
+        <w:t>Lo scopo di questa funzione è di v</w:t>
+      </w:r>
+      <w:r>
+        <w:rPr>
+          <w:sz w:val="24"/>
+          <w:szCs w:val="24"/>
+        </w:rPr>
+        <w:t>erifica</w:t>
+      </w:r>
+      <w:r>
+        <w:rPr>
+          <w:sz w:val="24"/>
+          <w:szCs w:val="24"/>
+        </w:rPr>
+        <w:t>re</w:t>
+      </w:r>
+      <w:r>
+        <w:rPr>
+          <w:sz w:val="24"/>
+          <w:szCs w:val="24"/>
+        </w:rPr>
+        <w:t xml:space="preserve"> che un utente non autenticato venga reindirizzato alla pagina di login se tenta di accedere alla </w:t>
+      </w:r>
+      <w:proofErr w:type="spellStart"/>
+      <w:r>
+        <w:rPr>
+          <w:sz w:val="24"/>
+          <w:szCs w:val="24"/>
+        </w:rPr>
+        <w:t>view</w:t>
+      </w:r>
+      <w:proofErr w:type="spellEnd"/>
+      <w:r>
+        <w:rPr>
+          <w:sz w:val="24"/>
+          <w:szCs w:val="24"/>
+        </w:rPr>
+        <w:t xml:space="preserve"> di prenotazione di una proiezione.</w:t>
+      </w:r>
+      <w:r>
+        <w:rPr>
+          <w:sz w:val="24"/>
+          <w:szCs w:val="24"/>
+        </w:rPr>
+        <w:t xml:space="preserve"> Essa esegue i seguenti passaggi: </w:t>
+      </w:r>
+      <w:r>
+        <w:rPr>
+          <w:sz w:val="24"/>
+          <w:szCs w:val="24"/>
+        </w:rPr>
+        <w:t>e</w:t>
+      </w:r>
+      <w:r>
+        <w:rPr>
+          <w:sz w:val="24"/>
+          <w:szCs w:val="24"/>
+        </w:rPr>
+        <w:t xml:space="preserve">segue una richiesta GET alla </w:t>
+      </w:r>
+      <w:proofErr w:type="spellStart"/>
+      <w:r>
+        <w:rPr>
+          <w:sz w:val="24"/>
+          <w:szCs w:val="24"/>
+        </w:rPr>
+        <w:t>view</w:t>
+      </w:r>
+      <w:proofErr w:type="spellEnd"/>
+      <w:r>
+        <w:rPr>
+          <w:sz w:val="24"/>
+          <w:szCs w:val="24"/>
+        </w:rPr>
+        <w:t xml:space="preserve"> di prenotazione di una proiezione usando </w:t>
+      </w:r>
+      <w:proofErr w:type="spellStart"/>
+      <w:r>
+        <w:rPr>
+          <w:i/>
+          <w:iCs/>
+          <w:sz w:val="24"/>
+          <w:szCs w:val="24"/>
+        </w:rPr>
+        <w:t>self.client.get</w:t>
+      </w:r>
+      <w:proofErr w:type="spellEnd"/>
+      <w:r>
+        <w:rPr>
+          <w:sz w:val="24"/>
+          <w:szCs w:val="24"/>
+        </w:rPr>
+        <w:t xml:space="preserve">, </w:t>
+      </w:r>
+      <w:r>
+        <w:rPr>
+          <w:sz w:val="24"/>
+          <w:szCs w:val="24"/>
+        </w:rPr>
+        <w:t>Verifica che la risposta sia un reindirizzamento (</w:t>
+      </w:r>
+      <w:proofErr w:type="spellStart"/>
+      <w:proofErr w:type="gramStart"/>
+      <w:r>
+        <w:rPr>
+          <w:i/>
+          <w:iCs/>
+          <w:sz w:val="24"/>
+          <w:szCs w:val="24"/>
+        </w:rPr>
+        <w:t>self.assertRedirects</w:t>
+      </w:r>
+      <w:proofErr w:type="spellEnd"/>
+      <w:proofErr w:type="gramEnd"/>
+      <w:r>
+        <w:rPr>
+          <w:sz w:val="24"/>
+          <w:szCs w:val="24"/>
+        </w:rPr>
+        <w:t xml:space="preserve">) alla pagina di login con il parametro </w:t>
+      </w:r>
+      <w:proofErr w:type="spellStart"/>
+      <w:r>
+        <w:rPr>
+          <w:sz w:val="24"/>
+          <w:szCs w:val="24"/>
+        </w:rPr>
+        <w:t>next</w:t>
+      </w:r>
+      <w:proofErr w:type="spellEnd"/>
+      <w:r>
+        <w:rPr>
+          <w:sz w:val="24"/>
+          <w:szCs w:val="24"/>
+        </w:rPr>
+        <w:t xml:space="preserve"> corretto.</w:t>
+      </w:r>
+    </w:p>
+    <w:p>
+      <w:pPr>
+        <w:pStyle w:val="Paragrafoelenco"/>
+        <w:numPr>
+          <w:ilvl w:val="0"/>
+          <w:numId w:val="3"/>
+        </w:numPr>
+        <w:spacing w:after="0"/>
+        <w:jc w:val="both"/>
+        <w:rPr>
+          <w:i/>
+          <w:iCs/>
+          <w:sz w:val="24"/>
+          <w:szCs w:val="24"/>
+        </w:rPr>
+      </w:pPr>
+      <w:r>
+        <w:rPr>
+          <w:sz w:val="24"/>
+          <w:szCs w:val="24"/>
+        </w:rPr>
+        <w:t xml:space="preserve">Test: </w:t>
+      </w:r>
+      <w:proofErr w:type="spellStart"/>
+      <w:r>
+        <w:rPr>
+          <w:i/>
+          <w:iCs/>
+          <w:sz w:val="24"/>
+          <w:szCs w:val="24"/>
+        </w:rPr>
+        <w:t>test_proiezione_</w:t>
+      </w:r>
+      <w:proofErr w:type="gramStart"/>
+      <w:r>
+        <w:rPr>
+          <w:i/>
+          <w:iCs/>
+          <w:sz w:val="24"/>
+          <w:szCs w:val="24"/>
+        </w:rPr>
+        <w:t>inesistente</w:t>
+      </w:r>
+      <w:proofErr w:type="spellEnd"/>
+      <w:r>
+        <w:rPr>
+          <w:i/>
+          <w:iCs/>
+          <w:sz w:val="24"/>
+          <w:szCs w:val="24"/>
+        </w:rPr>
+        <w:t>(</w:t>
+      </w:r>
+      <w:proofErr w:type="gramEnd"/>
+      <w:r>
+        <w:rPr>
+          <w:i/>
+          <w:iCs/>
+          <w:sz w:val="24"/>
+          <w:szCs w:val="24"/>
+        </w:rPr>
+        <w:t>)</w:t>
+      </w:r>
+    </w:p>
+    <w:p>
+      <w:pPr>
+        <w:pStyle w:val="Paragrafoelenco"/>
+        <w:spacing w:after="0"/>
+        <w:ind w:left="1440"/>
+        <w:jc w:val="both"/>
+        <w:rPr>
+          <w:sz w:val="24"/>
+          <w:szCs w:val="24"/>
+        </w:rPr>
+      </w:pPr>
+      <w:r>
+        <w:rPr>
+          <w:sz w:val="24"/>
+          <w:szCs w:val="24"/>
+        </w:rPr>
+        <w:t xml:space="preserve">Lo scopo di </w:t>
+      </w:r>
+      <w:r>
+        <w:rPr>
+          <w:sz w:val="24"/>
+          <w:szCs w:val="24"/>
+        </w:rPr>
+        <w:t>questa funzione è di v</w:t>
+      </w:r>
+      <w:r>
+        <w:rPr>
+          <w:sz w:val="24"/>
+          <w:szCs w:val="24"/>
+        </w:rPr>
+        <w:t>erifica</w:t>
+      </w:r>
+      <w:r>
+        <w:rPr>
+          <w:sz w:val="24"/>
+          <w:szCs w:val="24"/>
+        </w:rPr>
+        <w:t>re</w:t>
+      </w:r>
+      <w:r>
+        <w:rPr>
+          <w:sz w:val="24"/>
+          <w:szCs w:val="24"/>
+        </w:rPr>
+        <w:t xml:space="preserve"> che venga restituito un codice di stato 404 se si tenta di accedere alla prenotazione di una proiezione con un ID che non esiste nel database.</w:t>
+      </w:r>
+      <w:r>
+        <w:rPr>
+          <w:sz w:val="24"/>
+          <w:szCs w:val="24"/>
+        </w:rPr>
+        <w:t xml:space="preserve"> </w:t>
+      </w:r>
+      <w:r>
+        <w:rPr>
+          <w:sz w:val="24"/>
+          <w:szCs w:val="24"/>
+        </w:rPr>
+        <w:t>Essa esegue i seguenti passaggi:</w:t>
+      </w:r>
+      <w:r>
+        <w:rPr>
+          <w:sz w:val="24"/>
+          <w:szCs w:val="24"/>
+        </w:rPr>
+        <w:t xml:space="preserve"> </w:t>
+      </w:r>
+      <w:r>
+        <w:rPr>
+          <w:sz w:val="24"/>
+          <w:szCs w:val="24"/>
+        </w:rPr>
+        <w:t>e</w:t>
+      </w:r>
+      <w:r>
+        <w:rPr>
+          <w:sz w:val="24"/>
+          <w:szCs w:val="24"/>
+        </w:rPr>
+        <w:t xml:space="preserve">segue il login con l'utente di test usando </w:t>
+      </w:r>
+      <w:proofErr w:type="spellStart"/>
+      <w:proofErr w:type="gramStart"/>
+      <w:r>
+        <w:rPr>
+          <w:i/>
+          <w:iCs/>
+          <w:sz w:val="24"/>
+          <w:szCs w:val="24"/>
+        </w:rPr>
+        <w:t>self.client</w:t>
+      </w:r>
+      <w:proofErr w:type="gramEnd"/>
+      <w:r>
+        <w:rPr>
+          <w:i/>
+          <w:iCs/>
+          <w:sz w:val="24"/>
+          <w:szCs w:val="24"/>
+        </w:rPr>
+        <w:t>.login</w:t>
+      </w:r>
+      <w:proofErr w:type="spellEnd"/>
+      <w:r>
+        <w:rPr>
+          <w:sz w:val="24"/>
+          <w:szCs w:val="24"/>
+        </w:rPr>
+        <w:t xml:space="preserve">, </w:t>
+      </w:r>
+      <w:r>
+        <w:rPr>
+          <w:sz w:val="24"/>
+          <w:szCs w:val="24"/>
+        </w:rPr>
+        <w:t>e</w:t>
+      </w:r>
+      <w:r>
+        <w:rPr>
+          <w:sz w:val="24"/>
+          <w:szCs w:val="24"/>
+        </w:rPr>
+        <w:t xml:space="preserve">segue una richiesta GET alla </w:t>
+      </w:r>
+      <w:proofErr w:type="spellStart"/>
+      <w:r>
+        <w:rPr>
+          <w:sz w:val="24"/>
+          <w:szCs w:val="24"/>
+        </w:rPr>
+        <w:t>view</w:t>
+      </w:r>
+      <w:proofErr w:type="spellEnd"/>
+      <w:r>
+        <w:rPr>
+          <w:sz w:val="24"/>
+          <w:szCs w:val="24"/>
+        </w:rPr>
+        <w:t xml:space="preserve"> di prenotazione di una proiezione con un ID inesistente usando </w:t>
+      </w:r>
+      <w:proofErr w:type="spellStart"/>
+      <w:r>
+        <w:rPr>
+          <w:i/>
+          <w:iCs/>
+          <w:sz w:val="24"/>
+          <w:szCs w:val="24"/>
+        </w:rPr>
+        <w:t>self.client.get</w:t>
+      </w:r>
+      <w:proofErr w:type="spellEnd"/>
+      <w:r>
+        <w:rPr>
+          <w:sz w:val="24"/>
+          <w:szCs w:val="24"/>
+        </w:rPr>
+        <w:t xml:space="preserve">, </w:t>
+      </w:r>
+      <w:r>
+        <w:rPr>
+          <w:sz w:val="24"/>
+          <w:szCs w:val="24"/>
+        </w:rPr>
+        <w:t>v</w:t>
+      </w:r>
+      <w:r>
+        <w:rPr>
+          <w:sz w:val="24"/>
+          <w:szCs w:val="24"/>
+        </w:rPr>
+        <w:t>erifica che il codice di stato della risposta sia 404 (</w:t>
+      </w:r>
+      <w:proofErr w:type="spellStart"/>
+      <w:r>
+        <w:rPr>
+          <w:i/>
+          <w:iCs/>
+          <w:sz w:val="24"/>
+          <w:szCs w:val="24"/>
+        </w:rPr>
+        <w:t>self.assertEqual</w:t>
+      </w:r>
+      <w:proofErr w:type="spellEnd"/>
+      <w:r>
+        <w:rPr>
+          <w:sz w:val="24"/>
+          <w:szCs w:val="24"/>
+        </w:rPr>
+        <w:t>).</w:t>
+      </w:r>
+    </w:p>
+    <w:p>
+      <w:pPr>
+        <w:pStyle w:val="Paragrafoelenco"/>
+        <w:numPr>
+          <w:ilvl w:val="0"/>
+          <w:numId w:val="3"/>
+        </w:numPr>
+        <w:spacing w:after="0"/>
+        <w:jc w:val="both"/>
+        <w:rPr>
+          <w:i/>
+          <w:iCs/>
+          <w:sz w:val="24"/>
+          <w:szCs w:val="24"/>
+        </w:rPr>
+      </w:pPr>
+      <w:r>
+        <w:rPr>
+          <w:sz w:val="24"/>
+          <w:szCs w:val="24"/>
+        </w:rPr>
+        <w:t>Test</w:t>
+      </w:r>
+      <w:r>
+        <w:rPr>
+          <w:sz w:val="24"/>
+          <w:szCs w:val="24"/>
+        </w:rPr>
+        <w:t>:</w:t>
+      </w:r>
+      <w:r>
+        <w:rPr>
+          <w:i/>
+          <w:iCs/>
+          <w:sz w:val="24"/>
+          <w:szCs w:val="24"/>
+        </w:rPr>
+        <w:t xml:space="preserve"> </w:t>
+      </w:r>
+      <w:proofErr w:type="spellStart"/>
+      <w:r>
+        <w:rPr>
+          <w:i/>
+          <w:iCs/>
+          <w:sz w:val="24"/>
+          <w:szCs w:val="24"/>
+        </w:rPr>
+        <w:t>test_nessun_posto_</w:t>
+      </w:r>
+      <w:proofErr w:type="gramStart"/>
+      <w:r>
+        <w:rPr>
+          <w:i/>
+          <w:iCs/>
+          <w:sz w:val="24"/>
+          <w:szCs w:val="24"/>
+        </w:rPr>
+        <w:t>disponibile</w:t>
+      </w:r>
+      <w:proofErr w:type="spellEnd"/>
+      <w:r>
+        <w:rPr>
+          <w:i/>
+          <w:iCs/>
+          <w:sz w:val="24"/>
+          <w:szCs w:val="24"/>
+        </w:rPr>
+        <w:t>(</w:t>
+      </w:r>
+      <w:proofErr w:type="gramEnd"/>
+      <w:r>
+        <w:rPr>
+          <w:i/>
+          <w:iCs/>
+          <w:sz w:val="24"/>
+          <w:szCs w:val="24"/>
+        </w:rPr>
+        <w:t>)</w:t>
+      </w:r>
+    </w:p>
+    <w:p>
+      <w:pPr>
+        <w:pStyle w:val="Paragrafoelenco"/>
+        <w:spacing w:after="0"/>
+        <w:ind w:left="1440"/>
+        <w:jc w:val="both"/>
+        <w:rPr>
+          <w:sz w:val="24"/>
+          <w:szCs w:val="24"/>
+        </w:rPr>
+      </w:pPr>
+      <w:r>
+        <w:rPr>
+          <w:sz w:val="24"/>
+          <w:szCs w:val="24"/>
+        </w:rPr>
+        <w:t xml:space="preserve">Lo scopo di questa funzione è di </w:t>
+      </w:r>
+      <w:r>
+        <w:rPr>
+          <w:sz w:val="24"/>
+          <w:szCs w:val="24"/>
+        </w:rPr>
+        <w:t>v</w:t>
+      </w:r>
+      <w:r>
+        <w:rPr>
+          <w:sz w:val="24"/>
+          <w:szCs w:val="24"/>
+        </w:rPr>
+        <w:t>erifica</w:t>
+      </w:r>
+      <w:r>
+        <w:rPr>
+          <w:sz w:val="24"/>
+          <w:szCs w:val="24"/>
+        </w:rPr>
+        <w:t>re</w:t>
+      </w:r>
+      <w:r>
+        <w:rPr>
+          <w:sz w:val="24"/>
+          <w:szCs w:val="24"/>
+        </w:rPr>
+        <w:t xml:space="preserve"> che venga mostrato un messaggio di errore e che l'utente venga reindirizzato alla homepage se tenta di prenotare una proiezione con zero posti disponibili.</w:t>
+      </w:r>
+      <w:r>
+        <w:rPr>
+          <w:sz w:val="24"/>
+          <w:szCs w:val="24"/>
+        </w:rPr>
+        <w:t xml:space="preserve"> </w:t>
+      </w:r>
+      <w:r>
+        <w:rPr>
+          <w:sz w:val="24"/>
+          <w:szCs w:val="24"/>
+        </w:rPr>
+        <w:t>Essa esegue i seguenti passaggi:</w:t>
+      </w:r>
+      <w:r>
+        <w:rPr>
+          <w:sz w:val="24"/>
+          <w:szCs w:val="24"/>
+        </w:rPr>
+        <w:t xml:space="preserve"> </w:t>
+      </w:r>
+      <w:r>
+        <w:rPr>
+          <w:sz w:val="24"/>
+          <w:szCs w:val="24"/>
+        </w:rPr>
+        <w:t>i</w:t>
+      </w:r>
+      <w:r>
+        <w:rPr>
+          <w:sz w:val="24"/>
+          <w:szCs w:val="24"/>
+        </w:rPr>
+        <w:t xml:space="preserve">mposta il numero di posti disponibili della proiezione a 0 </w:t>
+      </w:r>
+      <w:r>
+        <w:rPr>
+          <w:i/>
+          <w:iCs/>
+          <w:sz w:val="24"/>
+          <w:szCs w:val="24"/>
+        </w:rPr>
+        <w:t>(</w:t>
+      </w:r>
+      <w:proofErr w:type="spellStart"/>
+      <w:r>
+        <w:rPr>
+          <w:i/>
+          <w:iCs/>
+          <w:sz w:val="24"/>
+          <w:szCs w:val="24"/>
+        </w:rPr>
+        <w:t>self.proiezione.posti_disponibili</w:t>
+      </w:r>
+      <w:proofErr w:type="spellEnd"/>
+      <w:r>
+        <w:rPr>
+          <w:i/>
+          <w:iCs/>
+          <w:sz w:val="24"/>
+          <w:szCs w:val="24"/>
+        </w:rPr>
+        <w:t xml:space="preserve"> </w:t>
+      </w:r>
+      <w:r>
+        <w:rPr>
+          <w:i/>
+          <w:iCs/>
+          <w:sz w:val="24"/>
+          <w:szCs w:val="24"/>
+        </w:rPr>
+        <w:lastRenderedPageBreak/>
+        <w:t>= 0</w:t>
+      </w:r>
+      <w:r>
+        <w:rPr>
+          <w:sz w:val="24"/>
+          <w:szCs w:val="24"/>
+        </w:rPr>
+        <w:t>)</w:t>
+      </w:r>
+      <w:r>
+        <w:rPr>
+          <w:sz w:val="24"/>
+          <w:szCs w:val="24"/>
+        </w:rPr>
+        <w:t>,</w:t>
+      </w:r>
+      <w:r>
+        <w:rPr>
+          <w:sz w:val="24"/>
+          <w:szCs w:val="24"/>
+        </w:rPr>
+        <w:t xml:space="preserve"> </w:t>
+      </w:r>
+      <w:r>
+        <w:rPr>
+          <w:sz w:val="24"/>
+          <w:szCs w:val="24"/>
+        </w:rPr>
+        <w:t>s</w:t>
+      </w:r>
+      <w:r>
+        <w:rPr>
+          <w:sz w:val="24"/>
+          <w:szCs w:val="24"/>
+        </w:rPr>
+        <w:t xml:space="preserve">alva la proiezione aggiornata usando </w:t>
+      </w:r>
+      <w:proofErr w:type="spellStart"/>
+      <w:r>
+        <w:rPr>
+          <w:i/>
+          <w:iCs/>
+          <w:sz w:val="24"/>
+          <w:szCs w:val="24"/>
+        </w:rPr>
+        <w:t>self.proiezione.save</w:t>
+      </w:r>
+      <w:proofErr w:type="spellEnd"/>
+      <w:r>
+        <w:rPr>
+          <w:i/>
+          <w:iCs/>
+          <w:sz w:val="24"/>
+          <w:szCs w:val="24"/>
+        </w:rPr>
+        <w:t>()</w:t>
+      </w:r>
+      <w:r>
+        <w:rPr>
+          <w:sz w:val="24"/>
+          <w:szCs w:val="24"/>
+        </w:rPr>
+        <w:t xml:space="preserve">, </w:t>
+      </w:r>
+      <w:r>
+        <w:rPr>
+          <w:sz w:val="24"/>
+          <w:szCs w:val="24"/>
+        </w:rPr>
+        <w:t>e</w:t>
+      </w:r>
+      <w:r>
+        <w:rPr>
+          <w:sz w:val="24"/>
+          <w:szCs w:val="24"/>
+        </w:rPr>
+        <w:t xml:space="preserve">segue il login con l'utente di test usando </w:t>
+      </w:r>
+      <w:proofErr w:type="spellStart"/>
+      <w:r>
+        <w:rPr>
+          <w:i/>
+          <w:iCs/>
+          <w:sz w:val="24"/>
+          <w:szCs w:val="24"/>
+        </w:rPr>
+        <w:t>self.client.login</w:t>
+      </w:r>
+      <w:proofErr w:type="spellEnd"/>
+      <w:r>
+        <w:rPr>
+          <w:sz w:val="24"/>
+          <w:szCs w:val="24"/>
+        </w:rPr>
+        <w:t xml:space="preserve">, </w:t>
+      </w:r>
+      <w:r>
+        <w:rPr>
+          <w:sz w:val="24"/>
+          <w:szCs w:val="24"/>
+        </w:rPr>
+        <w:t>e</w:t>
+      </w:r>
+      <w:r>
+        <w:rPr>
+          <w:sz w:val="24"/>
+          <w:szCs w:val="24"/>
+        </w:rPr>
+        <w:t xml:space="preserve">segue una richiesta GET alla </w:t>
+      </w:r>
+      <w:proofErr w:type="spellStart"/>
+      <w:r>
+        <w:rPr>
+          <w:sz w:val="24"/>
+          <w:szCs w:val="24"/>
+        </w:rPr>
+        <w:t>view</w:t>
+      </w:r>
+      <w:proofErr w:type="spellEnd"/>
+      <w:r>
+        <w:rPr>
+          <w:sz w:val="24"/>
+          <w:szCs w:val="24"/>
+        </w:rPr>
+        <w:t xml:space="preserve"> di prenotazione di una proiezione usando </w:t>
+      </w:r>
+      <w:proofErr w:type="spellStart"/>
+      <w:r>
+        <w:rPr>
+          <w:i/>
+          <w:iCs/>
+          <w:sz w:val="24"/>
+          <w:szCs w:val="24"/>
+        </w:rPr>
+        <w:t>self.client.get</w:t>
+      </w:r>
+      <w:proofErr w:type="spellEnd"/>
+      <w:r>
+        <w:rPr>
+          <w:sz w:val="24"/>
+          <w:szCs w:val="24"/>
+        </w:rPr>
+        <w:t xml:space="preserve">, </w:t>
+      </w:r>
+      <w:r>
+        <w:rPr>
+          <w:sz w:val="24"/>
+          <w:szCs w:val="24"/>
+        </w:rPr>
+        <w:t>Verifica che venga mostrato un messaggio di errore (</w:t>
+      </w:r>
+      <w:proofErr w:type="spellStart"/>
+      <w:r>
+        <w:rPr>
+          <w:i/>
+          <w:iCs/>
+          <w:sz w:val="24"/>
+          <w:szCs w:val="24"/>
+        </w:rPr>
+        <w:t>messages</w:t>
+      </w:r>
+      <w:proofErr w:type="spellEnd"/>
+      <w:r>
+        <w:rPr>
+          <w:i/>
+          <w:iCs/>
+          <w:sz w:val="24"/>
+          <w:szCs w:val="24"/>
+        </w:rPr>
+        <w:t xml:space="preserve"> = list(</w:t>
+      </w:r>
+      <w:proofErr w:type="spellStart"/>
+      <w:r>
+        <w:rPr>
+          <w:i/>
+          <w:iCs/>
+          <w:sz w:val="24"/>
+          <w:szCs w:val="24"/>
+        </w:rPr>
+        <w:t>get_messages</w:t>
+      </w:r>
+      <w:proofErr w:type="spellEnd"/>
+      <w:r>
+        <w:rPr>
+          <w:i/>
+          <w:iCs/>
+          <w:sz w:val="24"/>
+          <w:szCs w:val="24"/>
+        </w:rPr>
+        <w:t>(</w:t>
+      </w:r>
+      <w:proofErr w:type="spellStart"/>
+      <w:r>
+        <w:rPr>
+          <w:i/>
+          <w:iCs/>
+          <w:sz w:val="24"/>
+          <w:szCs w:val="24"/>
+        </w:rPr>
+        <w:t>response.wsgi_request</w:t>
+      </w:r>
+      <w:proofErr w:type="spellEnd"/>
+      <w:r>
+        <w:rPr>
+          <w:i/>
+          <w:iCs/>
+          <w:sz w:val="24"/>
+          <w:szCs w:val="24"/>
+        </w:rPr>
+        <w:t>))</w:t>
+      </w:r>
+      <w:r>
+        <w:rPr>
+          <w:sz w:val="24"/>
+          <w:szCs w:val="24"/>
+        </w:rPr>
+        <w:t>)</w:t>
+      </w:r>
+      <w:r>
+        <w:rPr>
+          <w:sz w:val="24"/>
+          <w:szCs w:val="24"/>
+        </w:rPr>
+        <w:t xml:space="preserve"> e controlla che il messaggio sia quello atteso con </w:t>
+      </w:r>
+      <w:proofErr w:type="spellStart"/>
+      <w:r>
+        <w:rPr>
+          <w:i/>
+          <w:iCs/>
+          <w:sz w:val="24"/>
+          <w:szCs w:val="24"/>
+        </w:rPr>
+        <w:t>assertEqual</w:t>
+      </w:r>
+      <w:proofErr w:type="spellEnd"/>
+      <w:r>
+        <w:rPr>
+          <w:sz w:val="24"/>
+          <w:szCs w:val="24"/>
+        </w:rPr>
+        <w:t>, controlla</w:t>
+      </w:r>
+      <w:r>
+        <w:rPr>
+          <w:sz w:val="24"/>
+          <w:szCs w:val="24"/>
+        </w:rPr>
+        <w:t xml:space="preserve"> che l'utente venga reindirizzato alla homepage (</w:t>
+      </w:r>
+      <w:proofErr w:type="spellStart"/>
+      <w:r>
+        <w:rPr>
+          <w:i/>
+          <w:iCs/>
+          <w:sz w:val="24"/>
+          <w:szCs w:val="24"/>
+        </w:rPr>
+        <w:t>self.assertRedirects</w:t>
+      </w:r>
+      <w:proofErr w:type="spellEnd"/>
+      <w:r>
+        <w:rPr>
+          <w:sz w:val="24"/>
+          <w:szCs w:val="24"/>
+        </w:rPr>
+        <w:t>).</w:t>
+      </w:r>
+    </w:p>
+    <w:p>
+      <w:pPr>
+        <w:pStyle w:val="Paragrafoelenco"/>
+        <w:numPr>
+          <w:ilvl w:val="0"/>
+          <w:numId w:val="3"/>
+        </w:numPr>
+        <w:spacing w:after="0"/>
+        <w:jc w:val="both"/>
+        <w:rPr>
+          <w:i/>
+          <w:iCs/>
+          <w:sz w:val="24"/>
+          <w:szCs w:val="24"/>
+        </w:rPr>
+      </w:pPr>
+      <w:r>
+        <w:rPr>
+          <w:sz w:val="24"/>
+          <w:szCs w:val="24"/>
+        </w:rPr>
+        <w:t xml:space="preserve">Test: </w:t>
+      </w:r>
+      <w:proofErr w:type="spellStart"/>
+      <w:r>
+        <w:rPr>
+          <w:i/>
+          <w:iCs/>
+          <w:sz w:val="24"/>
+          <w:szCs w:val="24"/>
+        </w:rPr>
+        <w:t>test_prenotazione_</w:t>
+      </w:r>
+      <w:proofErr w:type="gramStart"/>
+      <w:r>
+        <w:rPr>
+          <w:i/>
+          <w:iCs/>
+          <w:sz w:val="24"/>
+          <w:szCs w:val="24"/>
+        </w:rPr>
+        <w:t>riuscita</w:t>
+      </w:r>
+      <w:proofErr w:type="spellEnd"/>
+      <w:r>
+        <w:rPr>
+          <w:i/>
+          <w:iCs/>
+          <w:sz w:val="24"/>
+          <w:szCs w:val="24"/>
+        </w:rPr>
+        <w:t>(</w:t>
+      </w:r>
+      <w:proofErr w:type="gramEnd"/>
+      <w:r>
+        <w:rPr>
+          <w:i/>
+          <w:iCs/>
+          <w:sz w:val="24"/>
+          <w:szCs w:val="24"/>
+        </w:rPr>
+        <w:t>)</w:t>
+      </w:r>
+    </w:p>
+    <w:p>
+      <w:pPr>
+        <w:pStyle w:val="Paragrafoelenco"/>
+        <w:spacing w:after="0"/>
+        <w:ind w:left="1440"/>
+        <w:jc w:val="both"/>
+        <w:rPr>
+          <w:sz w:val="24"/>
+          <w:szCs w:val="24"/>
+        </w:rPr>
+      </w:pPr>
+      <w:r>
+        <w:rPr>
+          <w:sz w:val="24"/>
+          <w:szCs w:val="24"/>
+        </w:rPr>
+        <w:t xml:space="preserve">Lo scopo di questa funzione è di </w:t>
+      </w:r>
+      <w:r>
+        <w:rPr>
+          <w:sz w:val="24"/>
+          <w:szCs w:val="24"/>
+        </w:rPr>
+        <w:t>s</w:t>
+      </w:r>
+      <w:r>
+        <w:rPr>
+          <w:sz w:val="24"/>
+          <w:szCs w:val="24"/>
+        </w:rPr>
+        <w:t>imula</w:t>
+      </w:r>
+      <w:r>
+        <w:rPr>
+          <w:sz w:val="24"/>
+          <w:szCs w:val="24"/>
+        </w:rPr>
+        <w:t>re</w:t>
+      </w:r>
+      <w:r>
+        <w:rPr>
+          <w:sz w:val="24"/>
+          <w:szCs w:val="24"/>
+        </w:rPr>
+        <w:t xml:space="preserve"> una prenotazione riuscita verificando che l'utente venga reindirizzato alla homepage, che i posti disponibili siano diminuiti e che sia stata creata correttamente una prenotazione nel database.</w:t>
+      </w:r>
+      <w:r>
+        <w:rPr>
+          <w:sz w:val="24"/>
+          <w:szCs w:val="24"/>
+        </w:rPr>
+        <w:t xml:space="preserve"> </w:t>
+      </w:r>
+      <w:r>
+        <w:rPr>
+          <w:sz w:val="24"/>
+          <w:szCs w:val="24"/>
+        </w:rPr>
+        <w:t>Essa esegue i seguenti passaggi:</w:t>
+      </w:r>
+      <w:r>
+        <w:rPr>
+          <w:sz w:val="24"/>
+          <w:szCs w:val="24"/>
+        </w:rPr>
+        <w:t xml:space="preserve"> </w:t>
+      </w:r>
+      <w:r>
+        <w:rPr>
+          <w:sz w:val="24"/>
+          <w:szCs w:val="24"/>
+        </w:rPr>
+        <w:t>e</w:t>
+      </w:r>
+      <w:r>
+        <w:rPr>
+          <w:sz w:val="24"/>
+          <w:szCs w:val="24"/>
+        </w:rPr>
+        <w:t xml:space="preserve">segue il login con l'utente di test usando </w:t>
+      </w:r>
+      <w:proofErr w:type="spellStart"/>
+      <w:r>
+        <w:rPr>
+          <w:i/>
+          <w:iCs/>
+          <w:sz w:val="24"/>
+          <w:szCs w:val="24"/>
+        </w:rPr>
+        <w:t>self.client.login</w:t>
+      </w:r>
+      <w:proofErr w:type="spellEnd"/>
+      <w:r>
+        <w:rPr>
+          <w:sz w:val="24"/>
+          <w:szCs w:val="24"/>
+        </w:rPr>
+        <w:t xml:space="preserve">, </w:t>
+      </w:r>
+      <w:r>
+        <w:rPr>
+          <w:sz w:val="24"/>
+          <w:szCs w:val="24"/>
+        </w:rPr>
+        <w:t>e</w:t>
+      </w:r>
+      <w:r>
+        <w:rPr>
+          <w:sz w:val="24"/>
+          <w:szCs w:val="24"/>
+        </w:rPr>
+        <w:t xml:space="preserve">segue una richiesta GET alla </w:t>
+      </w:r>
+      <w:proofErr w:type="spellStart"/>
+      <w:r>
+        <w:rPr>
+          <w:sz w:val="24"/>
+          <w:szCs w:val="24"/>
+        </w:rPr>
+        <w:t>view</w:t>
+      </w:r>
+      <w:proofErr w:type="spellEnd"/>
+      <w:r>
+        <w:rPr>
+          <w:sz w:val="24"/>
+          <w:szCs w:val="24"/>
+        </w:rPr>
+        <w:t xml:space="preserve"> di prenotazione di una proiezione usando </w:t>
+      </w:r>
+      <w:proofErr w:type="spellStart"/>
+      <w:r>
+        <w:rPr>
+          <w:i/>
+          <w:iCs/>
+          <w:sz w:val="24"/>
+          <w:szCs w:val="24"/>
+        </w:rPr>
+        <w:t>self.client.get</w:t>
+      </w:r>
+      <w:proofErr w:type="spellEnd"/>
+      <w:r>
+        <w:rPr>
+          <w:sz w:val="24"/>
+          <w:szCs w:val="24"/>
+        </w:rPr>
+        <w:t xml:space="preserve">, </w:t>
+      </w:r>
+      <w:r>
+        <w:rPr>
+          <w:sz w:val="24"/>
+          <w:szCs w:val="24"/>
+        </w:rPr>
+        <w:t>v</w:t>
+      </w:r>
+      <w:r>
+        <w:rPr>
+          <w:sz w:val="24"/>
+          <w:szCs w:val="24"/>
+        </w:rPr>
+        <w:t>erifica che l'utente venga reindirizzato correttamente alla homepage dopo aver completato la prenotazione (</w:t>
+      </w:r>
+      <w:proofErr w:type="spellStart"/>
+      <w:r>
+        <w:rPr>
+          <w:i/>
+          <w:iCs/>
+          <w:sz w:val="24"/>
+          <w:szCs w:val="24"/>
+        </w:rPr>
+        <w:t>self.assertRedirects</w:t>
+      </w:r>
+      <w:proofErr w:type="spellEnd"/>
+      <w:r>
+        <w:rPr>
+          <w:sz w:val="24"/>
+          <w:szCs w:val="24"/>
+        </w:rPr>
+        <w:t>)</w:t>
+      </w:r>
+      <w:r>
+        <w:rPr>
+          <w:sz w:val="24"/>
+          <w:szCs w:val="24"/>
+        </w:rPr>
+        <w:t xml:space="preserve">, </w:t>
+      </w:r>
+      <w:r>
+        <w:rPr>
+          <w:sz w:val="24"/>
+          <w:szCs w:val="24"/>
+        </w:rPr>
+        <w:t>a</w:t>
+      </w:r>
+      <w:r>
+        <w:rPr>
+          <w:sz w:val="24"/>
+          <w:szCs w:val="24"/>
+        </w:rPr>
+        <w:t xml:space="preserve">ggiorna la proiezione dal database usando </w:t>
+      </w:r>
+      <w:proofErr w:type="spellStart"/>
+      <w:r>
+        <w:rPr>
+          <w:i/>
+          <w:iCs/>
+          <w:sz w:val="24"/>
+          <w:szCs w:val="24"/>
+        </w:rPr>
+        <w:t>self.proiezione.refresh_from_db</w:t>
+      </w:r>
+      <w:proofErr w:type="spellEnd"/>
+      <w:r>
+        <w:rPr>
+          <w:i/>
+          <w:iCs/>
+          <w:sz w:val="24"/>
+          <w:szCs w:val="24"/>
+        </w:rPr>
+        <w:t>()</w:t>
+      </w:r>
+      <w:r>
+        <w:rPr>
+          <w:sz w:val="24"/>
+          <w:szCs w:val="24"/>
+        </w:rPr>
+        <w:t xml:space="preserve"> per ottenere i dati aggiornati</w:t>
+      </w:r>
+      <w:r>
+        <w:rPr>
+          <w:sz w:val="24"/>
+          <w:szCs w:val="24"/>
+        </w:rPr>
+        <w:t xml:space="preserve">, </w:t>
+      </w:r>
+      <w:r>
+        <w:rPr>
+          <w:sz w:val="24"/>
+          <w:szCs w:val="24"/>
+        </w:rPr>
+        <w:t>v</w:t>
+      </w:r>
+      <w:r>
+        <w:rPr>
+          <w:sz w:val="24"/>
+          <w:szCs w:val="24"/>
+        </w:rPr>
+        <w:t>erifica che il numero di posti disponibili sia diminuito (</w:t>
+      </w:r>
+      <w:proofErr w:type="spellStart"/>
+      <w:r>
+        <w:rPr>
+          <w:i/>
+          <w:iCs/>
+          <w:sz w:val="24"/>
+          <w:szCs w:val="24"/>
+        </w:rPr>
+        <w:t>self.assertEqual</w:t>
+      </w:r>
+      <w:proofErr w:type="spellEnd"/>
+      <w:r>
+        <w:rPr>
+          <w:sz w:val="24"/>
+          <w:szCs w:val="24"/>
+        </w:rPr>
+        <w:t>)</w:t>
+      </w:r>
+      <w:r>
+        <w:rPr>
+          <w:sz w:val="24"/>
+          <w:szCs w:val="24"/>
+        </w:rPr>
+        <w:t xml:space="preserve">, </w:t>
+      </w:r>
+      <w:r>
+        <w:rPr>
+          <w:sz w:val="24"/>
+          <w:szCs w:val="24"/>
+        </w:rPr>
+        <w:t>v</w:t>
+      </w:r>
+      <w:r>
+        <w:rPr>
+          <w:sz w:val="24"/>
+          <w:szCs w:val="24"/>
+        </w:rPr>
+        <w:t>erifica che sia stata creata correttamente una prenotazione nel database (</w:t>
+      </w:r>
+      <w:proofErr w:type="spellStart"/>
+      <w:r>
+        <w:rPr>
+          <w:i/>
+          <w:iCs/>
+          <w:sz w:val="24"/>
+          <w:szCs w:val="24"/>
+        </w:rPr>
+        <w:t>Prenotazione.objects.filter</w:t>
+      </w:r>
+      <w:proofErr w:type="spellEnd"/>
+      <w:r>
+        <w:rPr>
+          <w:sz w:val="24"/>
+          <w:szCs w:val="24"/>
+        </w:rPr>
+        <w:t>)</w:t>
+      </w:r>
+      <w:r>
+        <w:rPr>
+          <w:sz w:val="24"/>
+          <w:szCs w:val="24"/>
+        </w:rPr>
+        <w:t xml:space="preserve">, </w:t>
+      </w:r>
+      <w:r>
+        <w:rPr>
+          <w:sz w:val="24"/>
+          <w:szCs w:val="24"/>
+        </w:rPr>
+        <w:t>v</w:t>
+      </w:r>
+      <w:r>
+        <w:rPr>
+          <w:sz w:val="24"/>
+          <w:szCs w:val="24"/>
+        </w:rPr>
+        <w:t>erifica che venga mostrato un messaggio di successo (</w:t>
+      </w:r>
+      <w:proofErr w:type="spellStart"/>
+      <w:r>
+        <w:rPr>
+          <w:i/>
+          <w:iCs/>
+          <w:sz w:val="24"/>
+          <w:szCs w:val="24"/>
+        </w:rPr>
+        <w:t>messages</w:t>
+      </w:r>
+      <w:proofErr w:type="spellEnd"/>
+      <w:r>
+        <w:rPr>
+          <w:i/>
+          <w:iCs/>
+          <w:sz w:val="24"/>
+          <w:szCs w:val="24"/>
+        </w:rPr>
+        <w:t xml:space="preserve"> = list(</w:t>
+      </w:r>
+      <w:proofErr w:type="spellStart"/>
+      <w:r>
+        <w:rPr>
+          <w:i/>
+          <w:iCs/>
+          <w:sz w:val="24"/>
+          <w:szCs w:val="24"/>
+        </w:rPr>
+        <w:t>get_messages</w:t>
+      </w:r>
+      <w:proofErr w:type="spellEnd"/>
+      <w:r>
+        <w:rPr>
+          <w:i/>
+          <w:iCs/>
+          <w:sz w:val="24"/>
+          <w:szCs w:val="24"/>
+        </w:rPr>
+        <w:t>(</w:t>
+      </w:r>
+      <w:proofErr w:type="spellStart"/>
+      <w:r>
+        <w:rPr>
+          <w:i/>
+          <w:iCs/>
+          <w:sz w:val="24"/>
+          <w:szCs w:val="24"/>
+        </w:rPr>
+        <w:t>response.wsgi_request</w:t>
+      </w:r>
+      <w:proofErr w:type="spellEnd"/>
+      <w:r>
+        <w:rPr>
+          <w:i/>
+          <w:iCs/>
+          <w:sz w:val="24"/>
+          <w:szCs w:val="24"/>
+        </w:rPr>
+        <w:t>))</w:t>
+      </w:r>
+      <w:r>
+        <w:rPr>
+          <w:sz w:val="24"/>
+          <w:szCs w:val="24"/>
+        </w:rPr>
+        <w:t>)</w:t>
+      </w:r>
+      <w:r>
+        <w:rPr>
+          <w:sz w:val="24"/>
+          <w:szCs w:val="24"/>
+        </w:rPr>
+        <w:t xml:space="preserve">, </w:t>
+      </w:r>
+      <w:r>
+        <w:rPr>
+          <w:sz w:val="24"/>
+          <w:szCs w:val="24"/>
+        </w:rPr>
+        <w:t>controlla che il contenuto del messaggio corrisponda al messaggio di successo atteso.</w:t>
+      </w:r>
+    </w:p>
+    <w:p>
+      <w:pPr>
+        <w:pStyle w:val="Paragrafoelenco"/>
+        <w:numPr>
+          <w:ilvl w:val="0"/>
+          <w:numId w:val="3"/>
+        </w:numPr>
+        <w:spacing w:after="0"/>
+        <w:jc w:val="both"/>
+        <w:rPr>
+          <w:i/>
+          <w:iCs/>
+          <w:sz w:val="24"/>
+          <w:szCs w:val="24"/>
+        </w:rPr>
+      </w:pPr>
+      <w:r>
+        <w:rPr>
+          <w:sz w:val="24"/>
+          <w:szCs w:val="24"/>
+        </w:rPr>
+        <w:t xml:space="preserve">Test: </w:t>
+      </w:r>
+      <w:proofErr w:type="spellStart"/>
+      <w:r>
+        <w:rPr>
+          <w:i/>
+          <w:iCs/>
+          <w:sz w:val="24"/>
+          <w:szCs w:val="24"/>
+        </w:rPr>
+        <w:t>test_prenotazione_con_next_lista_</w:t>
+      </w:r>
+      <w:proofErr w:type="gramStart"/>
+      <w:r>
+        <w:rPr>
+          <w:i/>
+          <w:iCs/>
+          <w:sz w:val="24"/>
+          <w:szCs w:val="24"/>
+        </w:rPr>
+        <w:t>proiezioni</w:t>
+      </w:r>
+      <w:proofErr w:type="spellEnd"/>
+      <w:r>
+        <w:rPr>
+          <w:i/>
+          <w:iCs/>
+          <w:sz w:val="24"/>
+          <w:szCs w:val="24"/>
+        </w:rPr>
+        <w:t>(</w:t>
+      </w:r>
+      <w:proofErr w:type="gramEnd"/>
+      <w:r>
+        <w:rPr>
+          <w:i/>
+          <w:iCs/>
+          <w:sz w:val="24"/>
+          <w:szCs w:val="24"/>
+        </w:rPr>
+        <w:t>)</w:t>
+      </w:r>
+    </w:p>
+    <w:p>
+      <w:pPr>
+        <w:pStyle w:val="Paragrafoelenco"/>
+        <w:spacing w:after="0"/>
+        <w:ind w:left="1440"/>
+        <w:jc w:val="both"/>
+        <w:rPr>
+          <w:sz w:val="24"/>
+          <w:szCs w:val="24"/>
+        </w:rPr>
+      </w:pPr>
+      <w:r>
+        <w:rPr>
+          <w:sz w:val="24"/>
+          <w:szCs w:val="24"/>
+        </w:rPr>
+        <w:t xml:space="preserve">Lo scopo di questa funzione è di </w:t>
+      </w:r>
+      <w:r>
+        <w:rPr>
+          <w:sz w:val="24"/>
+          <w:szCs w:val="24"/>
+        </w:rPr>
+        <w:t>v</w:t>
+      </w:r>
+      <w:r>
+        <w:rPr>
+          <w:sz w:val="24"/>
+          <w:szCs w:val="24"/>
+        </w:rPr>
+        <w:t>erifica</w:t>
+      </w:r>
+      <w:r>
+        <w:rPr>
+          <w:sz w:val="24"/>
+          <w:szCs w:val="24"/>
+        </w:rPr>
+        <w:t>re</w:t>
+      </w:r>
+      <w:r>
+        <w:rPr>
+          <w:sz w:val="24"/>
+          <w:szCs w:val="24"/>
+        </w:rPr>
+        <w:t xml:space="preserve"> che l'utente venga reindirizzato correttamente alla lista delle proiezioni di un film specificato quando il parametro </w:t>
+      </w:r>
+      <w:proofErr w:type="spellStart"/>
+      <w:r>
+        <w:rPr>
+          <w:sz w:val="24"/>
+          <w:szCs w:val="24"/>
+        </w:rPr>
+        <w:t>next</w:t>
+      </w:r>
+      <w:proofErr w:type="spellEnd"/>
+      <w:r>
+        <w:rPr>
+          <w:sz w:val="24"/>
+          <w:szCs w:val="24"/>
+        </w:rPr>
+        <w:t xml:space="preserve"> contiene la stringa corretta.</w:t>
+      </w:r>
+      <w:r>
+        <w:rPr>
+          <w:sz w:val="24"/>
+          <w:szCs w:val="24"/>
+        </w:rPr>
+        <w:t xml:space="preserve"> </w:t>
+      </w:r>
+      <w:r>
+        <w:rPr>
+          <w:sz w:val="24"/>
+          <w:szCs w:val="24"/>
+        </w:rPr>
+        <w:t>Essa esegue i seguenti passaggi:</w:t>
+      </w:r>
+      <w:r>
+        <w:rPr>
+          <w:sz w:val="24"/>
+          <w:szCs w:val="24"/>
+        </w:rPr>
+        <w:t xml:space="preserve"> </w:t>
+      </w:r>
+      <w:r>
+        <w:rPr>
+          <w:sz w:val="24"/>
+          <w:szCs w:val="24"/>
+        </w:rPr>
+        <w:t>e</w:t>
+      </w:r>
+      <w:r>
+        <w:rPr>
+          <w:sz w:val="24"/>
+          <w:szCs w:val="24"/>
+        </w:rPr>
+        <w:t xml:space="preserve">segue il login con l'utente di test usando </w:t>
+      </w:r>
+      <w:proofErr w:type="spellStart"/>
+      <w:r>
+        <w:rPr>
+          <w:i/>
+          <w:iCs/>
+          <w:sz w:val="24"/>
+          <w:szCs w:val="24"/>
+        </w:rPr>
+        <w:t>self.client.login</w:t>
+      </w:r>
+      <w:proofErr w:type="spellEnd"/>
+      <w:r>
+        <w:rPr>
+          <w:sz w:val="24"/>
+          <w:szCs w:val="24"/>
+        </w:rPr>
+        <w:t xml:space="preserve">, </w:t>
+      </w:r>
+      <w:r>
+        <w:rPr>
+          <w:sz w:val="24"/>
+          <w:szCs w:val="24"/>
+        </w:rPr>
+        <w:t>c</w:t>
+      </w:r>
+      <w:r>
+        <w:rPr>
+          <w:sz w:val="24"/>
+          <w:szCs w:val="24"/>
+        </w:rPr>
+        <w:t>ostruisce l'URL di reindirizzamento per la lista delle proiezioni di un film usando reverse</w:t>
+      </w:r>
+      <w:r>
+        <w:rPr>
+          <w:sz w:val="24"/>
+          <w:szCs w:val="24"/>
+        </w:rPr>
+        <w:t xml:space="preserve">, </w:t>
+      </w:r>
+      <w:r>
+        <w:rPr>
+          <w:sz w:val="24"/>
+          <w:szCs w:val="24"/>
+        </w:rPr>
+        <w:t>e</w:t>
+      </w:r>
+      <w:r>
+        <w:rPr>
+          <w:sz w:val="24"/>
+          <w:szCs w:val="24"/>
+        </w:rPr>
+        <w:t xml:space="preserve">segue una richiesta GET alla </w:t>
+      </w:r>
+      <w:proofErr w:type="spellStart"/>
+      <w:r>
+        <w:rPr>
+          <w:sz w:val="24"/>
+          <w:szCs w:val="24"/>
+        </w:rPr>
+        <w:t>view</w:t>
+      </w:r>
+      <w:proofErr w:type="spellEnd"/>
+      <w:r>
+        <w:rPr>
+          <w:sz w:val="24"/>
+          <w:szCs w:val="24"/>
+        </w:rPr>
+        <w:t xml:space="preserve"> di prenotazione di una proiezione usando </w:t>
+      </w:r>
+      <w:proofErr w:type="spellStart"/>
+      <w:r>
+        <w:rPr>
+          <w:i/>
+          <w:iCs/>
+          <w:sz w:val="24"/>
+          <w:szCs w:val="24"/>
+        </w:rPr>
+        <w:t>self.client.get</w:t>
+      </w:r>
+      <w:proofErr w:type="spellEnd"/>
+      <w:r>
+        <w:rPr>
+          <w:sz w:val="24"/>
+          <w:szCs w:val="24"/>
+        </w:rPr>
+        <w:t xml:space="preserve">, includendo </w:t>
+      </w:r>
+      <w:proofErr w:type="spellStart"/>
+      <w:r>
+        <w:rPr>
+          <w:sz w:val="24"/>
+          <w:szCs w:val="24"/>
+        </w:rPr>
+        <w:t>next</w:t>
+      </w:r>
+      <w:proofErr w:type="spellEnd"/>
+      <w:r>
+        <w:rPr>
+          <w:sz w:val="24"/>
+          <w:szCs w:val="24"/>
+        </w:rPr>
+        <w:t xml:space="preserve"> nell'URL</w:t>
+      </w:r>
+      <w:r>
+        <w:rPr>
+          <w:sz w:val="24"/>
+          <w:szCs w:val="24"/>
+        </w:rPr>
+        <w:t xml:space="preserve">, </w:t>
+      </w:r>
+      <w:r>
+        <w:rPr>
+          <w:sz w:val="24"/>
+          <w:szCs w:val="24"/>
+        </w:rPr>
+        <w:t>v</w:t>
+      </w:r>
+      <w:r>
+        <w:rPr>
+          <w:sz w:val="24"/>
+          <w:szCs w:val="24"/>
+        </w:rPr>
+        <w:t>erifica che l'utente venga reindirizzato correttamente alla lista delle proiezioni di un film (</w:t>
+      </w:r>
+      <w:proofErr w:type="spellStart"/>
+      <w:r>
+        <w:rPr>
+          <w:i/>
+          <w:iCs/>
+          <w:sz w:val="24"/>
+          <w:szCs w:val="24"/>
+        </w:rPr>
+        <w:t>self.assertRedirects</w:t>
+      </w:r>
+      <w:proofErr w:type="spellEnd"/>
+      <w:r>
+        <w:rPr>
+          <w:sz w:val="24"/>
+          <w:szCs w:val="24"/>
+        </w:rPr>
+        <w:t>)</w:t>
+      </w:r>
+      <w:r>
+        <w:rPr>
+          <w:sz w:val="24"/>
+          <w:szCs w:val="24"/>
+        </w:rPr>
+        <w:t xml:space="preserve">, </w:t>
+      </w:r>
+      <w:r>
+        <w:rPr>
+          <w:sz w:val="24"/>
+          <w:szCs w:val="24"/>
+        </w:rPr>
+        <w:t>v</w:t>
+      </w:r>
+      <w:r>
+        <w:rPr>
+          <w:sz w:val="24"/>
+          <w:szCs w:val="24"/>
+        </w:rPr>
+        <w:t>erifica che sia stata creata correttamente una prenotazione nel database (</w:t>
+      </w:r>
+      <w:proofErr w:type="spellStart"/>
+      <w:r>
+        <w:rPr>
+          <w:i/>
+          <w:iCs/>
+          <w:sz w:val="24"/>
+          <w:szCs w:val="24"/>
+        </w:rPr>
+        <w:t>Prenotazione.objects.filter</w:t>
+      </w:r>
+      <w:proofErr w:type="spellEnd"/>
+      <w:r>
+        <w:rPr>
+          <w:sz w:val="24"/>
+          <w:szCs w:val="24"/>
+        </w:rPr>
+        <w:t>).</w:t>
+      </w:r>
+    </w:p>
+    <w:p>
+      <w:pPr>
+        <w:pStyle w:val="Paragrafoelenco"/>
+        <w:numPr>
+          <w:ilvl w:val="0"/>
+          <w:numId w:val="3"/>
+        </w:numPr>
+        <w:spacing w:after="0"/>
+        <w:jc w:val="both"/>
+        <w:rPr>
+          <w:i/>
+          <w:iCs/>
+          <w:sz w:val="24"/>
+          <w:szCs w:val="24"/>
+        </w:rPr>
+      </w:pPr>
+      <w:r>
+        <w:rPr>
+          <w:sz w:val="24"/>
+          <w:szCs w:val="24"/>
+        </w:rPr>
+        <w:t xml:space="preserve">Test: </w:t>
+      </w:r>
+      <w:proofErr w:type="spellStart"/>
+      <w:r>
+        <w:rPr>
+          <w:i/>
+          <w:iCs/>
+          <w:sz w:val="24"/>
+          <w:szCs w:val="24"/>
+        </w:rPr>
+        <w:t>test_prenotazione_con_next_proiezioni_</w:t>
+      </w:r>
+      <w:proofErr w:type="gramStart"/>
+      <w:r>
+        <w:rPr>
+          <w:i/>
+          <w:iCs/>
+          <w:sz w:val="24"/>
+          <w:szCs w:val="24"/>
+        </w:rPr>
+        <w:t>film</w:t>
+      </w:r>
+      <w:proofErr w:type="spellEnd"/>
+      <w:r>
+        <w:rPr>
+          <w:i/>
+          <w:iCs/>
+          <w:sz w:val="24"/>
+          <w:szCs w:val="24"/>
+        </w:rPr>
+        <w:t>(</w:t>
+      </w:r>
+      <w:proofErr w:type="gramEnd"/>
+      <w:r>
+        <w:rPr>
+          <w:i/>
+          <w:iCs/>
+          <w:sz w:val="24"/>
+          <w:szCs w:val="24"/>
+        </w:rPr>
+        <w:t>)</w:t>
+      </w:r>
+    </w:p>
+    <w:p>
+      <w:pPr>
+        <w:pStyle w:val="Paragrafoelenco"/>
+        <w:spacing w:after="0"/>
+        <w:ind w:left="1440"/>
+        <w:jc w:val="both"/>
+        <w:rPr>
+          <w:sz w:val="24"/>
+          <w:szCs w:val="24"/>
+        </w:rPr>
+      </w:pPr>
+      <w:r>
+        <w:rPr>
+          <w:sz w:val="24"/>
+          <w:szCs w:val="24"/>
+        </w:rPr>
+        <w:t xml:space="preserve">Lo scopo di questa funzione è di </w:t>
+      </w:r>
+      <w:r>
+        <w:rPr>
+          <w:sz w:val="24"/>
+          <w:szCs w:val="24"/>
+        </w:rPr>
+        <w:t>v</w:t>
+      </w:r>
+      <w:r>
+        <w:rPr>
+          <w:sz w:val="24"/>
+          <w:szCs w:val="24"/>
+        </w:rPr>
+        <w:t>erifica</w:t>
+      </w:r>
+      <w:r>
+        <w:rPr>
+          <w:sz w:val="24"/>
+          <w:szCs w:val="24"/>
+        </w:rPr>
+        <w:t>re</w:t>
+      </w:r>
+      <w:r>
+        <w:rPr>
+          <w:sz w:val="24"/>
+          <w:szCs w:val="24"/>
+        </w:rPr>
+        <w:t xml:space="preserve"> che l'utente venga reindirizzato correttamente alla lista delle proiezioni di un film quando il parametro </w:t>
+      </w:r>
+      <w:proofErr w:type="spellStart"/>
+      <w:r>
+        <w:rPr>
+          <w:sz w:val="24"/>
+          <w:szCs w:val="24"/>
+        </w:rPr>
+        <w:t>next</w:t>
+      </w:r>
+      <w:proofErr w:type="spellEnd"/>
+      <w:r>
+        <w:rPr>
+          <w:sz w:val="24"/>
+          <w:szCs w:val="24"/>
+        </w:rPr>
+        <w:t xml:space="preserve"> contiene la stringa corretta.</w:t>
+      </w:r>
+      <w:r>
+        <w:rPr>
+          <w:sz w:val="24"/>
+          <w:szCs w:val="24"/>
+        </w:rPr>
+        <w:t xml:space="preserve"> </w:t>
+      </w:r>
+      <w:r>
+        <w:rPr>
+          <w:sz w:val="24"/>
+          <w:szCs w:val="24"/>
+        </w:rPr>
+        <w:t>Essa esegue i seguenti passaggi:</w:t>
+      </w:r>
+      <w:r>
+        <w:rPr>
+          <w:sz w:val="24"/>
+          <w:szCs w:val="24"/>
+        </w:rPr>
+        <w:t xml:space="preserve"> </w:t>
+      </w:r>
+      <w:r>
+        <w:rPr>
+          <w:sz w:val="24"/>
+          <w:szCs w:val="24"/>
+        </w:rPr>
+        <w:t>e</w:t>
+      </w:r>
+      <w:r>
+        <w:rPr>
+          <w:sz w:val="24"/>
+          <w:szCs w:val="24"/>
+        </w:rPr>
+        <w:t xml:space="preserve">segue il login con l'utente di test usando </w:t>
+      </w:r>
+      <w:proofErr w:type="spellStart"/>
+      <w:r>
+        <w:rPr>
+          <w:i/>
+          <w:iCs/>
+          <w:sz w:val="24"/>
+          <w:szCs w:val="24"/>
+        </w:rPr>
+        <w:t>self.client.login</w:t>
+      </w:r>
+      <w:proofErr w:type="spellEnd"/>
+      <w:r>
+        <w:rPr>
+          <w:sz w:val="24"/>
+          <w:szCs w:val="24"/>
+        </w:rPr>
+        <w:t xml:space="preserve">, </w:t>
+      </w:r>
+      <w:r>
+        <w:rPr>
+          <w:sz w:val="24"/>
+          <w:szCs w:val="24"/>
+        </w:rPr>
+        <w:t>c</w:t>
+      </w:r>
+      <w:r>
+        <w:rPr>
+          <w:sz w:val="24"/>
+          <w:szCs w:val="24"/>
+        </w:rPr>
+        <w:t>ostruisce l'URL di reindirizzamento per le proiezioni di un film usando reverse</w:t>
+      </w:r>
+      <w:r>
+        <w:rPr>
+          <w:sz w:val="24"/>
+          <w:szCs w:val="24"/>
+        </w:rPr>
+        <w:t xml:space="preserve">, </w:t>
+      </w:r>
+      <w:r>
+        <w:rPr>
+          <w:sz w:val="24"/>
+          <w:szCs w:val="24"/>
+        </w:rPr>
+        <w:t>e</w:t>
+      </w:r>
+      <w:r>
+        <w:rPr>
+          <w:sz w:val="24"/>
+          <w:szCs w:val="24"/>
+        </w:rPr>
+        <w:t xml:space="preserve">segue una richiesta GET alla </w:t>
+      </w:r>
+      <w:proofErr w:type="spellStart"/>
+      <w:r>
+        <w:rPr>
+          <w:sz w:val="24"/>
+          <w:szCs w:val="24"/>
+        </w:rPr>
+        <w:t>view</w:t>
+      </w:r>
+      <w:proofErr w:type="spellEnd"/>
+      <w:r>
+        <w:rPr>
+          <w:sz w:val="24"/>
+          <w:szCs w:val="24"/>
+        </w:rPr>
+        <w:t xml:space="preserve"> di prenotazione di una proiezione usando </w:t>
+      </w:r>
+      <w:proofErr w:type="spellStart"/>
+      <w:r>
+        <w:rPr>
+          <w:i/>
+          <w:iCs/>
+          <w:sz w:val="24"/>
+          <w:szCs w:val="24"/>
+        </w:rPr>
+        <w:t>self.client.get</w:t>
+      </w:r>
+      <w:proofErr w:type="spellEnd"/>
+      <w:r>
+        <w:rPr>
+          <w:sz w:val="24"/>
+          <w:szCs w:val="24"/>
+        </w:rPr>
+        <w:t xml:space="preserve">, includendo </w:t>
+      </w:r>
+      <w:proofErr w:type="spellStart"/>
+      <w:r>
+        <w:rPr>
+          <w:sz w:val="24"/>
+          <w:szCs w:val="24"/>
+        </w:rPr>
+        <w:t>next</w:t>
+      </w:r>
+      <w:proofErr w:type="spellEnd"/>
+      <w:r>
+        <w:rPr>
+          <w:sz w:val="24"/>
+          <w:szCs w:val="24"/>
+        </w:rPr>
+        <w:t xml:space="preserve"> nell'URL</w:t>
+      </w:r>
+      <w:r>
+        <w:rPr>
+          <w:sz w:val="24"/>
+          <w:szCs w:val="24"/>
+        </w:rPr>
+        <w:t xml:space="preserve">, </w:t>
+      </w:r>
+      <w:r>
+        <w:rPr>
+          <w:sz w:val="24"/>
+          <w:szCs w:val="24"/>
+        </w:rPr>
+        <w:t>v</w:t>
+      </w:r>
+      <w:r>
+        <w:rPr>
+          <w:sz w:val="24"/>
+          <w:szCs w:val="24"/>
+        </w:rPr>
+        <w:t>erifica che l'utente venga reindirizzato correttamente alle proiezioni di un film (</w:t>
+      </w:r>
+      <w:proofErr w:type="spellStart"/>
+      <w:r>
+        <w:rPr>
+          <w:i/>
+          <w:iCs/>
+          <w:sz w:val="24"/>
+          <w:szCs w:val="24"/>
+        </w:rPr>
+        <w:t>self.assertRedirects</w:t>
+      </w:r>
+      <w:proofErr w:type="spellEnd"/>
+      <w:r>
+        <w:rPr>
+          <w:sz w:val="24"/>
+          <w:szCs w:val="24"/>
+        </w:rPr>
+        <w:t>)</w:t>
+      </w:r>
+      <w:r>
+        <w:rPr>
+          <w:sz w:val="24"/>
+          <w:szCs w:val="24"/>
+        </w:rPr>
+        <w:t xml:space="preserve">, </w:t>
+      </w:r>
+      <w:r>
+        <w:rPr>
+          <w:sz w:val="24"/>
+          <w:szCs w:val="24"/>
+        </w:rPr>
+        <w:t>v</w:t>
+      </w:r>
+      <w:r>
+        <w:rPr>
+          <w:sz w:val="24"/>
+          <w:szCs w:val="24"/>
+        </w:rPr>
+        <w:t>erifica che sia stata creata correttamente una prenotazione nel database (</w:t>
+      </w:r>
+      <w:proofErr w:type="spellStart"/>
+      <w:r>
+        <w:rPr>
+          <w:i/>
+          <w:iCs/>
+          <w:sz w:val="24"/>
+          <w:szCs w:val="24"/>
+        </w:rPr>
+        <w:t>Prenotazione.objects.filter</w:t>
+      </w:r>
+      <w:proofErr w:type="spellEnd"/>
+      <w:r>
+        <w:rPr>
+          <w:sz w:val="24"/>
+          <w:szCs w:val="24"/>
+        </w:rPr>
+        <w:t>).</w:t>
+      </w:r>
+    </w:p>
+    <w:p>
+      <w:pPr>
+        <w:pStyle w:val="Paragrafoelenco"/>
+        <w:numPr>
+          <w:ilvl w:val="0"/>
+          <w:numId w:val="3"/>
+        </w:numPr>
+        <w:spacing w:after="0"/>
+        <w:jc w:val="both"/>
+        <w:rPr>
+          <w:i/>
+          <w:iCs/>
+          <w:sz w:val="24"/>
+          <w:szCs w:val="24"/>
+        </w:rPr>
+      </w:pPr>
+      <w:r>
+        <w:rPr>
+          <w:sz w:val="24"/>
+          <w:szCs w:val="24"/>
+        </w:rPr>
+        <w:t xml:space="preserve">Test: </w:t>
+      </w:r>
+      <w:proofErr w:type="spellStart"/>
+      <w:r>
+        <w:rPr>
+          <w:i/>
+          <w:iCs/>
+          <w:sz w:val="24"/>
+          <w:szCs w:val="24"/>
+        </w:rPr>
+        <w:t>test_prenotazione_multiple_per_</w:t>
+      </w:r>
+      <w:proofErr w:type="gramStart"/>
+      <w:r>
+        <w:rPr>
+          <w:i/>
+          <w:iCs/>
+          <w:sz w:val="24"/>
+          <w:szCs w:val="24"/>
+        </w:rPr>
+        <w:t>utente</w:t>
+      </w:r>
+      <w:proofErr w:type="spellEnd"/>
+      <w:r>
+        <w:rPr>
+          <w:i/>
+          <w:iCs/>
+          <w:sz w:val="24"/>
+          <w:szCs w:val="24"/>
+        </w:rPr>
+        <w:t>(</w:t>
+      </w:r>
+      <w:proofErr w:type="gramEnd"/>
+      <w:r>
+        <w:rPr>
+          <w:i/>
+          <w:iCs/>
+          <w:sz w:val="24"/>
+          <w:szCs w:val="24"/>
+        </w:rPr>
+        <w:t>)</w:t>
+      </w:r>
+    </w:p>
+    <w:p>
+      <w:pPr>
+        <w:pStyle w:val="Paragrafoelenco"/>
+        <w:spacing w:after="0"/>
+        <w:ind w:left="1440"/>
+        <w:jc w:val="both"/>
+        <w:rPr>
+          <w:sz w:val="24"/>
+          <w:szCs w:val="24"/>
+        </w:rPr>
+      </w:pPr>
+      <w:r>
+        <w:rPr>
+          <w:sz w:val="24"/>
+          <w:szCs w:val="24"/>
+        </w:rPr>
+        <w:lastRenderedPageBreak/>
+        <w:t>Lo scopo di questa funzione è di</w:t>
+      </w:r>
+      <w:r>
+        <w:rPr>
+          <w:sz w:val="24"/>
+          <w:szCs w:val="24"/>
+        </w:rPr>
+        <w:t xml:space="preserve"> </w:t>
+      </w:r>
+      <w:r>
+        <w:rPr>
+          <w:sz w:val="24"/>
+          <w:szCs w:val="24"/>
+        </w:rPr>
+        <w:t>s</w:t>
+      </w:r>
+      <w:r>
+        <w:rPr>
+          <w:sz w:val="24"/>
+          <w:szCs w:val="24"/>
+        </w:rPr>
+        <w:t>imula</w:t>
+      </w:r>
+      <w:r>
+        <w:rPr>
+          <w:sz w:val="24"/>
+          <w:szCs w:val="24"/>
+        </w:rPr>
+        <w:t>re</w:t>
+      </w:r>
+      <w:r>
+        <w:rPr>
+          <w:sz w:val="24"/>
+          <w:szCs w:val="24"/>
+        </w:rPr>
+        <w:t xml:space="preserve"> la prenotazione della stessa proiezione due volte e verifica che entrambe le prenotazioni siano registrate correttamente nel database.</w:t>
+      </w:r>
+      <w:r>
+        <w:rPr>
+          <w:sz w:val="24"/>
+          <w:szCs w:val="24"/>
+        </w:rPr>
+        <w:t xml:space="preserve"> </w:t>
+      </w:r>
+      <w:r>
+        <w:rPr>
+          <w:sz w:val="24"/>
+          <w:szCs w:val="24"/>
+        </w:rPr>
+        <w:t>Essa esegue i seguenti passaggi:</w:t>
+      </w:r>
+      <w:r>
+        <w:rPr>
+          <w:sz w:val="24"/>
+          <w:szCs w:val="24"/>
+        </w:rPr>
+        <w:t xml:space="preserve"> </w:t>
+      </w:r>
+      <w:r>
+        <w:rPr>
+          <w:sz w:val="24"/>
+          <w:szCs w:val="24"/>
+        </w:rPr>
+        <w:t>e</w:t>
+      </w:r>
+      <w:r>
+        <w:rPr>
+          <w:sz w:val="24"/>
+          <w:szCs w:val="24"/>
+        </w:rPr>
+        <w:t xml:space="preserve">segue il login con l'utente di test usando </w:t>
+      </w:r>
+      <w:proofErr w:type="spellStart"/>
+      <w:r>
+        <w:rPr>
+          <w:i/>
+          <w:iCs/>
+          <w:sz w:val="24"/>
+          <w:szCs w:val="24"/>
+        </w:rPr>
+        <w:t>self.client.login</w:t>
+      </w:r>
+      <w:proofErr w:type="spellEnd"/>
+      <w:r>
+        <w:rPr>
+          <w:sz w:val="24"/>
+          <w:szCs w:val="24"/>
+        </w:rPr>
+        <w:t xml:space="preserve">, </w:t>
+      </w:r>
+      <w:r>
+        <w:rPr>
+          <w:sz w:val="24"/>
+          <w:szCs w:val="24"/>
+        </w:rPr>
+        <w:t>e</w:t>
+      </w:r>
+      <w:r>
+        <w:rPr>
+          <w:sz w:val="24"/>
+          <w:szCs w:val="24"/>
+        </w:rPr>
+        <w:t xml:space="preserve">segue una prima richiesta GET alla </w:t>
+      </w:r>
+      <w:proofErr w:type="spellStart"/>
+      <w:r>
+        <w:rPr>
+          <w:sz w:val="24"/>
+          <w:szCs w:val="24"/>
+        </w:rPr>
+        <w:t>view</w:t>
+      </w:r>
+      <w:proofErr w:type="spellEnd"/>
+      <w:r>
+        <w:rPr>
+          <w:sz w:val="24"/>
+          <w:szCs w:val="24"/>
+        </w:rPr>
+        <w:t xml:space="preserve"> di prenotazione di una proiezione usando </w:t>
+      </w:r>
+      <w:proofErr w:type="spellStart"/>
+      <w:r>
+        <w:rPr>
+          <w:i/>
+          <w:iCs/>
+          <w:sz w:val="24"/>
+          <w:szCs w:val="24"/>
+        </w:rPr>
+        <w:t>self.client.get</w:t>
+      </w:r>
+      <w:proofErr w:type="spellEnd"/>
+      <w:r>
+        <w:rPr>
+          <w:sz w:val="24"/>
+          <w:szCs w:val="24"/>
+        </w:rPr>
+        <w:t xml:space="preserve">, </w:t>
+      </w:r>
+      <w:r>
+        <w:rPr>
+          <w:sz w:val="24"/>
+          <w:szCs w:val="24"/>
+        </w:rPr>
+        <w:t>v</w:t>
+      </w:r>
+      <w:r>
+        <w:rPr>
+          <w:sz w:val="24"/>
+          <w:szCs w:val="24"/>
+        </w:rPr>
+        <w:t>erifica che l'utente venga reindirizzato correttamente alla homepage dopo aver completato la prima prenotazione (</w:t>
+      </w:r>
+      <w:proofErr w:type="spellStart"/>
+      <w:r>
+        <w:rPr>
+          <w:i/>
+          <w:iCs/>
+          <w:sz w:val="24"/>
+          <w:szCs w:val="24"/>
+        </w:rPr>
+        <w:t>self.assertRedirects</w:t>
+      </w:r>
+      <w:proofErr w:type="spellEnd"/>
+      <w:r>
+        <w:rPr>
+          <w:sz w:val="24"/>
+          <w:szCs w:val="24"/>
+        </w:rPr>
+        <w:t>)</w:t>
+      </w:r>
+      <w:r>
+        <w:rPr>
+          <w:sz w:val="24"/>
+          <w:szCs w:val="24"/>
+        </w:rPr>
+        <w:t xml:space="preserve">, </w:t>
+      </w:r>
+      <w:r>
+        <w:rPr>
+          <w:sz w:val="24"/>
+          <w:szCs w:val="24"/>
+        </w:rPr>
+        <w:t>e</w:t>
+      </w:r>
+      <w:r>
+        <w:rPr>
+          <w:sz w:val="24"/>
+          <w:szCs w:val="24"/>
+        </w:rPr>
+        <w:t xml:space="preserve">segue una seconda richiesta GET alla </w:t>
+      </w:r>
+      <w:proofErr w:type="spellStart"/>
+      <w:r>
+        <w:rPr>
+          <w:sz w:val="24"/>
+          <w:szCs w:val="24"/>
+        </w:rPr>
+        <w:t>view</w:t>
+      </w:r>
+      <w:proofErr w:type="spellEnd"/>
+      <w:r>
+        <w:rPr>
+          <w:sz w:val="24"/>
+          <w:szCs w:val="24"/>
+        </w:rPr>
+        <w:t xml:space="preserve"> di prenotazione di una proiezione usando </w:t>
+      </w:r>
+      <w:proofErr w:type="spellStart"/>
+      <w:r>
+        <w:rPr>
+          <w:i/>
+          <w:iCs/>
+          <w:sz w:val="24"/>
+          <w:szCs w:val="24"/>
+        </w:rPr>
+        <w:t>self.client.ge</w:t>
+      </w:r>
+      <w:r>
+        <w:rPr>
+          <w:i/>
+          <w:iCs/>
+          <w:sz w:val="24"/>
+          <w:szCs w:val="24"/>
+        </w:rPr>
+        <w:t>t</w:t>
+      </w:r>
+      <w:proofErr w:type="spellEnd"/>
+      <w:r>
+        <w:rPr>
+          <w:sz w:val="24"/>
+          <w:szCs w:val="24"/>
+        </w:rPr>
+        <w:t xml:space="preserve">, </w:t>
+      </w:r>
+      <w:r>
+        <w:rPr>
+          <w:sz w:val="24"/>
+          <w:szCs w:val="24"/>
+        </w:rPr>
+        <w:t>v</w:t>
+      </w:r>
+      <w:r>
+        <w:rPr>
+          <w:sz w:val="24"/>
+          <w:szCs w:val="24"/>
+        </w:rPr>
+        <w:t>erifica che l'utente venga reindirizzato correttamente alla homepage dopo aver completato la seconda prenotazione (</w:t>
+      </w:r>
+      <w:proofErr w:type="spellStart"/>
+      <w:r>
+        <w:rPr>
+          <w:i/>
+          <w:iCs/>
+          <w:sz w:val="24"/>
+          <w:szCs w:val="24"/>
+        </w:rPr>
+        <w:t>self.assertRedirects</w:t>
+      </w:r>
+      <w:proofErr w:type="spellEnd"/>
+      <w:r>
+        <w:rPr>
+          <w:sz w:val="24"/>
+          <w:szCs w:val="24"/>
+        </w:rPr>
+        <w:t>)</w:t>
+      </w:r>
+      <w:r>
+        <w:rPr>
+          <w:sz w:val="24"/>
+          <w:szCs w:val="24"/>
+        </w:rPr>
+        <w:t xml:space="preserve">, </w:t>
+      </w:r>
+      <w:r>
+        <w:rPr>
+          <w:sz w:val="24"/>
+          <w:szCs w:val="24"/>
+        </w:rPr>
+        <w:t>v</w:t>
+      </w:r>
+      <w:r>
+        <w:rPr>
+          <w:sz w:val="24"/>
+          <w:szCs w:val="24"/>
+        </w:rPr>
+        <w:t>erifica che siano state create correttamente due prenotazioni nel database (</w:t>
+      </w:r>
+      <w:proofErr w:type="spellStart"/>
+      <w:r>
+        <w:rPr>
+          <w:i/>
+          <w:iCs/>
+          <w:sz w:val="24"/>
+          <w:szCs w:val="24"/>
+        </w:rPr>
+        <w:t>Prenotazione.objects.filter</w:t>
+      </w:r>
+      <w:proofErr w:type="spellEnd"/>
+      <w:r>
+        <w:rPr>
+          <w:sz w:val="24"/>
+          <w:szCs w:val="24"/>
+        </w:rPr>
+        <w:t>).</w:t>
+      </w:r>
+    </w:p>
+    <w:p>
+      <w:pPr>
+        <w:pStyle w:val="Paragrafoelenco"/>
+        <w:numPr>
+          <w:ilvl w:val="0"/>
+          <w:numId w:val="3"/>
+        </w:numPr>
+        <w:spacing w:after="0"/>
+        <w:jc w:val="both"/>
+        <w:rPr>
+          <w:i/>
+          <w:iCs/>
+          <w:sz w:val="24"/>
+          <w:szCs w:val="24"/>
+        </w:rPr>
+      </w:pPr>
+      <w:r>
+        <w:rPr>
+          <w:sz w:val="24"/>
+          <w:szCs w:val="24"/>
+        </w:rPr>
+        <w:t xml:space="preserve">Test: </w:t>
+      </w:r>
+      <w:proofErr w:type="spellStart"/>
+      <w:r>
+        <w:rPr>
+          <w:i/>
+          <w:iCs/>
+          <w:sz w:val="24"/>
+          <w:szCs w:val="24"/>
+        </w:rPr>
+        <w:t>test_prenotazione_in_sala_differente_stessa_</w:t>
+      </w:r>
+      <w:proofErr w:type="gramStart"/>
+      <w:r>
+        <w:rPr>
+          <w:i/>
+          <w:iCs/>
+          <w:sz w:val="24"/>
+          <w:szCs w:val="24"/>
+        </w:rPr>
+        <w:t>ora</w:t>
+      </w:r>
+      <w:proofErr w:type="spellEnd"/>
+      <w:r>
+        <w:rPr>
+          <w:i/>
+          <w:iCs/>
+          <w:sz w:val="24"/>
+          <w:szCs w:val="24"/>
+        </w:rPr>
+        <w:t>(</w:t>
+      </w:r>
+      <w:proofErr w:type="gramEnd"/>
+      <w:r>
+        <w:rPr>
+          <w:i/>
+          <w:iCs/>
+          <w:sz w:val="24"/>
+          <w:szCs w:val="24"/>
+        </w:rPr>
+        <w:t>)</w:t>
+      </w:r>
+    </w:p>
+    <w:p>
+      <w:pPr>
+        <w:pStyle w:val="Paragrafoelenco"/>
+        <w:spacing w:after="0"/>
+        <w:ind w:left="1440"/>
+        <w:jc w:val="both"/>
+        <w:rPr>
+          <w:sz w:val="24"/>
+          <w:szCs w:val="24"/>
+        </w:rPr>
+      </w:pPr>
+      <w:r>
+        <w:rPr>
+          <w:sz w:val="24"/>
+          <w:szCs w:val="24"/>
+        </w:rPr>
+        <w:t>Lo scopo di questa funzione è di</w:t>
+      </w:r>
+      <w:r>
+        <w:rPr>
+          <w:sz w:val="24"/>
+          <w:szCs w:val="24"/>
+        </w:rPr>
+        <w:t xml:space="preserve"> </w:t>
+      </w:r>
+      <w:r>
+        <w:rPr>
+          <w:sz w:val="24"/>
+          <w:szCs w:val="24"/>
+        </w:rPr>
+        <w:t>v</w:t>
+      </w:r>
+      <w:r>
+        <w:rPr>
+          <w:sz w:val="24"/>
+          <w:szCs w:val="24"/>
+        </w:rPr>
+        <w:t>erifica</w:t>
+      </w:r>
+      <w:r>
+        <w:rPr>
+          <w:sz w:val="24"/>
+          <w:szCs w:val="24"/>
+        </w:rPr>
+        <w:t>re</w:t>
+      </w:r>
+      <w:r>
+        <w:rPr>
+          <w:sz w:val="24"/>
+          <w:szCs w:val="24"/>
+        </w:rPr>
+        <w:t xml:space="preserve"> che un utente non possa prenotare una proiezione se ha già una prenotazione per la stessa ora ma in una sala diversa, mostrando un messaggio di errore appropriato e non creando una nuova prenotazione.</w:t>
+      </w:r>
+      <w:r>
+        <w:rPr>
+          <w:sz w:val="24"/>
+          <w:szCs w:val="24"/>
+        </w:rPr>
+        <w:t xml:space="preserve"> </w:t>
+      </w:r>
+      <w:r>
+        <w:rPr>
+          <w:sz w:val="24"/>
+          <w:szCs w:val="24"/>
+        </w:rPr>
+        <w:t>Essa esegue i seguenti passaggi:</w:t>
+      </w:r>
+      <w:r>
+        <w:rPr>
+          <w:sz w:val="24"/>
+          <w:szCs w:val="24"/>
+        </w:rPr>
+        <w:t xml:space="preserve"> </w:t>
+      </w:r>
+      <w:r>
+        <w:rPr>
+          <w:sz w:val="24"/>
+          <w:szCs w:val="24"/>
+        </w:rPr>
+        <w:t>e</w:t>
+      </w:r>
+      <w:r>
+        <w:rPr>
+          <w:sz w:val="24"/>
+          <w:szCs w:val="24"/>
+        </w:rPr>
+        <w:t xml:space="preserve">segue il login con l'utente di test usando </w:t>
+      </w:r>
+      <w:proofErr w:type="spellStart"/>
+      <w:r>
+        <w:rPr>
+          <w:i/>
+          <w:iCs/>
+          <w:sz w:val="24"/>
+          <w:szCs w:val="24"/>
+        </w:rPr>
+        <w:t>self.client.login</w:t>
+      </w:r>
+      <w:proofErr w:type="spellEnd"/>
+      <w:r>
+        <w:rPr>
+          <w:sz w:val="24"/>
+          <w:szCs w:val="24"/>
+        </w:rPr>
+        <w:t xml:space="preserve">, </w:t>
+      </w:r>
+      <w:r>
+        <w:rPr>
+          <w:sz w:val="24"/>
+          <w:szCs w:val="24"/>
+        </w:rPr>
+        <w:t>c</w:t>
+      </w:r>
+      <w:r>
+        <w:rPr>
+          <w:sz w:val="24"/>
+          <w:szCs w:val="24"/>
+        </w:rPr>
+        <w:t xml:space="preserve">rea una seconda proiezione per lo stesso film e orario ma in una sala diversa usando </w:t>
+      </w:r>
+      <w:proofErr w:type="spellStart"/>
+      <w:r>
+        <w:rPr>
+          <w:i/>
+          <w:iCs/>
+          <w:sz w:val="24"/>
+          <w:szCs w:val="24"/>
+        </w:rPr>
+        <w:t>Proiezione.objects.create</w:t>
+      </w:r>
+      <w:proofErr w:type="spellEnd"/>
+      <w:r>
+        <w:rPr>
+          <w:sz w:val="24"/>
+          <w:szCs w:val="24"/>
+        </w:rPr>
+        <w:t xml:space="preserve">, </w:t>
+      </w:r>
+      <w:r>
+        <w:rPr>
+          <w:sz w:val="24"/>
+          <w:szCs w:val="24"/>
+        </w:rPr>
+        <w:t>c</w:t>
+      </w:r>
+      <w:r>
+        <w:rPr>
+          <w:sz w:val="24"/>
+          <w:szCs w:val="24"/>
+        </w:rPr>
+        <w:t xml:space="preserve">rea una prenotazione per la seconda proiezione usando </w:t>
+      </w:r>
+      <w:proofErr w:type="spellStart"/>
+      <w:r>
+        <w:rPr>
+          <w:i/>
+          <w:iCs/>
+          <w:sz w:val="24"/>
+          <w:szCs w:val="24"/>
+        </w:rPr>
+        <w:t>Prenotazione.objects.create</w:t>
+      </w:r>
+      <w:proofErr w:type="spellEnd"/>
+      <w:r>
+        <w:rPr>
+          <w:sz w:val="24"/>
+          <w:szCs w:val="24"/>
+        </w:rPr>
+        <w:t xml:space="preserve">, </w:t>
+      </w:r>
+      <w:r>
+        <w:rPr>
+          <w:sz w:val="24"/>
+          <w:szCs w:val="24"/>
+        </w:rPr>
+        <w:t>e</w:t>
+      </w:r>
+      <w:r>
+        <w:rPr>
+          <w:sz w:val="24"/>
+          <w:szCs w:val="24"/>
+        </w:rPr>
+        <w:t xml:space="preserve">segue una richiesta GET alla </w:t>
+      </w:r>
+      <w:proofErr w:type="spellStart"/>
+      <w:r>
+        <w:rPr>
+          <w:sz w:val="24"/>
+          <w:szCs w:val="24"/>
+        </w:rPr>
+        <w:t>view</w:t>
+      </w:r>
+      <w:proofErr w:type="spellEnd"/>
+      <w:r>
+        <w:rPr>
+          <w:sz w:val="24"/>
+          <w:szCs w:val="24"/>
+        </w:rPr>
+        <w:t xml:space="preserve"> di prenotazione di una proiezione usando </w:t>
+      </w:r>
+      <w:proofErr w:type="spellStart"/>
+      <w:r>
+        <w:rPr>
+          <w:i/>
+          <w:iCs/>
+          <w:sz w:val="24"/>
+          <w:szCs w:val="24"/>
+        </w:rPr>
+        <w:t>self.client.get</w:t>
+      </w:r>
+      <w:proofErr w:type="spellEnd"/>
+      <w:r>
+        <w:rPr>
+          <w:sz w:val="24"/>
+          <w:szCs w:val="24"/>
+        </w:rPr>
+        <w:t xml:space="preserve"> per la prima proiezione</w:t>
+      </w:r>
+      <w:r>
+        <w:rPr>
+          <w:sz w:val="24"/>
+          <w:szCs w:val="24"/>
+        </w:rPr>
+        <w:t xml:space="preserve">, </w:t>
+      </w:r>
+      <w:r>
+        <w:rPr>
+          <w:sz w:val="24"/>
+          <w:szCs w:val="24"/>
+        </w:rPr>
+        <w:t>v</w:t>
+      </w:r>
+      <w:r>
+        <w:rPr>
+          <w:sz w:val="24"/>
+          <w:szCs w:val="24"/>
+        </w:rPr>
+        <w:t>erifica che venga mostrato un messaggio di errore appropriato (</w:t>
+      </w:r>
+      <w:proofErr w:type="spellStart"/>
+      <w:r>
+        <w:rPr>
+          <w:i/>
+          <w:iCs/>
+          <w:sz w:val="24"/>
+          <w:szCs w:val="24"/>
+        </w:rPr>
+        <w:t>messages</w:t>
+      </w:r>
+      <w:proofErr w:type="spellEnd"/>
+      <w:r>
+        <w:rPr>
+          <w:i/>
+          <w:iCs/>
+          <w:sz w:val="24"/>
+          <w:szCs w:val="24"/>
+        </w:rPr>
+        <w:t xml:space="preserve"> = list(</w:t>
+      </w:r>
+      <w:proofErr w:type="spellStart"/>
+      <w:r>
+        <w:rPr>
+          <w:i/>
+          <w:iCs/>
+          <w:sz w:val="24"/>
+          <w:szCs w:val="24"/>
+        </w:rPr>
+        <w:t>get_messages</w:t>
+      </w:r>
+      <w:proofErr w:type="spellEnd"/>
+      <w:r>
+        <w:rPr>
+          <w:i/>
+          <w:iCs/>
+          <w:sz w:val="24"/>
+          <w:szCs w:val="24"/>
+        </w:rPr>
+        <w:t>(</w:t>
+      </w:r>
+      <w:proofErr w:type="spellStart"/>
+      <w:r>
+        <w:rPr>
+          <w:i/>
+          <w:iCs/>
+          <w:sz w:val="24"/>
+          <w:szCs w:val="24"/>
+        </w:rPr>
+        <w:t>response.wsgi_request</w:t>
+      </w:r>
+      <w:proofErr w:type="spellEnd"/>
+      <w:r>
+        <w:rPr>
+          <w:i/>
+          <w:iCs/>
+          <w:sz w:val="24"/>
+          <w:szCs w:val="24"/>
+        </w:rPr>
+        <w:t>))</w:t>
+      </w:r>
+      <w:r>
+        <w:rPr>
+          <w:sz w:val="24"/>
+          <w:szCs w:val="24"/>
+        </w:rPr>
+        <w:t>)</w:t>
+      </w:r>
+      <w:r>
+        <w:rPr>
+          <w:sz w:val="24"/>
+          <w:szCs w:val="24"/>
+        </w:rPr>
+        <w:t>,</w:t>
+      </w:r>
+      <w:r>
+        <w:rPr>
+          <w:sz w:val="24"/>
+          <w:szCs w:val="24"/>
+        </w:rPr>
+        <w:t xml:space="preserve"> controlla con </w:t>
+      </w:r>
+      <w:proofErr w:type="spellStart"/>
+      <w:r>
+        <w:rPr>
+          <w:i/>
+          <w:iCs/>
+          <w:sz w:val="24"/>
+          <w:szCs w:val="24"/>
+        </w:rPr>
+        <w:t>assertEqual</w:t>
+      </w:r>
+      <w:proofErr w:type="spellEnd"/>
+      <w:r>
+        <w:rPr>
+          <w:i/>
+          <w:iCs/>
+          <w:sz w:val="24"/>
+          <w:szCs w:val="24"/>
+        </w:rPr>
+        <w:t xml:space="preserve"> </w:t>
+      </w:r>
+      <w:r>
+        <w:rPr>
+          <w:sz w:val="24"/>
+          <w:szCs w:val="24"/>
+        </w:rPr>
+        <w:t>che il messaggio ottenuto sia quello atteso,</w:t>
+      </w:r>
+      <w:r>
+        <w:rPr>
+          <w:sz w:val="24"/>
+          <w:szCs w:val="24"/>
+        </w:rPr>
+        <w:t xml:space="preserve"> </w:t>
+      </w:r>
+      <w:r>
+        <w:rPr>
+          <w:sz w:val="24"/>
+          <w:szCs w:val="24"/>
+        </w:rPr>
+        <w:t>v</w:t>
+      </w:r>
+      <w:r>
+        <w:rPr>
+          <w:sz w:val="24"/>
+          <w:szCs w:val="24"/>
+        </w:rPr>
+        <w:t>erifica che l'utente venga reindirizzato alla homepage (</w:t>
+      </w:r>
+      <w:proofErr w:type="spellStart"/>
+      <w:r>
+        <w:rPr>
+          <w:i/>
+          <w:iCs/>
+          <w:sz w:val="24"/>
+          <w:szCs w:val="24"/>
+        </w:rPr>
+        <w:t>self.assertRedirects</w:t>
+      </w:r>
+      <w:proofErr w:type="spellEnd"/>
+      <w:r>
+        <w:rPr>
+          <w:sz w:val="24"/>
+          <w:szCs w:val="24"/>
+        </w:rPr>
+        <w:t>)</w:t>
+      </w:r>
+      <w:r>
+        <w:rPr>
+          <w:sz w:val="24"/>
+          <w:szCs w:val="24"/>
+        </w:rPr>
+        <w:t>,</w:t>
+      </w:r>
+      <w:r>
+        <w:rPr>
+          <w:sz w:val="24"/>
+          <w:szCs w:val="24"/>
+        </w:rPr>
+        <w:t xml:space="preserve"> controlla che l’utente abbia solo una prenotazione</w:t>
+      </w:r>
+      <w:r>
+        <w:rPr>
+          <w:sz w:val="24"/>
+          <w:szCs w:val="24"/>
+        </w:rPr>
+        <w:t xml:space="preserve"> con </w:t>
+      </w:r>
+      <w:proofErr w:type="spellStart"/>
+      <w:r>
+        <w:rPr>
+          <w:i/>
+          <w:iCs/>
+          <w:sz w:val="24"/>
+          <w:szCs w:val="24"/>
+        </w:rPr>
+        <w:t>assertEqual</w:t>
+      </w:r>
+      <w:proofErr w:type="spellEnd"/>
+      <w:r>
+        <w:rPr>
+          <w:sz w:val="24"/>
+          <w:szCs w:val="24"/>
+        </w:rPr>
+        <w:t>,</w:t>
+      </w:r>
+      <w:r>
+        <w:rPr>
+          <w:sz w:val="24"/>
+          <w:szCs w:val="24"/>
+        </w:rPr>
+        <w:t xml:space="preserve"> </w:t>
+      </w:r>
+      <w:r>
+        <w:rPr>
+          <w:sz w:val="24"/>
+          <w:szCs w:val="24"/>
+        </w:rPr>
+        <w:t>v</w:t>
+      </w:r>
+      <w:r>
+        <w:rPr>
+          <w:sz w:val="24"/>
+          <w:szCs w:val="24"/>
+        </w:rPr>
+        <w:t>erifica</w:t>
+      </w:r>
+      <w:r>
+        <w:rPr>
+          <w:sz w:val="24"/>
+          <w:szCs w:val="24"/>
+        </w:rPr>
+        <w:t xml:space="preserve"> che </w:t>
+      </w:r>
+      <w:r>
+        <w:rPr>
+          <w:sz w:val="24"/>
+          <w:szCs w:val="24"/>
+        </w:rPr>
+        <w:t xml:space="preserve">non sia stata creata </w:t>
+      </w:r>
+      <w:r>
+        <w:rPr>
+          <w:sz w:val="24"/>
+          <w:szCs w:val="24"/>
+        </w:rPr>
+        <w:t xml:space="preserve">la prenotazione per la prima proiezione nel database </w:t>
+      </w:r>
+      <w:r>
+        <w:rPr>
+          <w:sz w:val="24"/>
+          <w:szCs w:val="24"/>
+        </w:rPr>
+        <w:t>(</w:t>
+      </w:r>
+      <w:proofErr w:type="spellStart"/>
+      <w:r>
+        <w:rPr>
+          <w:i/>
+          <w:iCs/>
+          <w:sz w:val="24"/>
+          <w:szCs w:val="24"/>
+        </w:rPr>
+        <w:t>Prenotazione.objects.filter</w:t>
+      </w:r>
+      <w:proofErr w:type="spellEnd"/>
+      <w:r>
+        <w:rPr>
+          <w:sz w:val="24"/>
+          <w:szCs w:val="24"/>
+        </w:rPr>
+        <w:t>).</w:t>
+      </w:r>
+    </w:p>
+    <w:p>
+      <w:pPr>
+        <w:pStyle w:val="Paragrafoelenco"/>
+        <w:numPr>
+          <w:ilvl w:val="0"/>
+          <w:numId w:val="3"/>
+        </w:numPr>
+        <w:spacing w:after="0"/>
+        <w:jc w:val="both"/>
+        <w:rPr>
+          <w:i/>
+          <w:iCs/>
+          <w:sz w:val="24"/>
+          <w:szCs w:val="24"/>
+        </w:rPr>
+      </w:pPr>
+      <w:r>
+        <w:rPr>
+          <w:sz w:val="24"/>
+          <w:szCs w:val="24"/>
+        </w:rPr>
+        <w:t xml:space="preserve">Test: </w:t>
+      </w:r>
+      <w:proofErr w:type="spellStart"/>
+      <w:r>
+        <w:rPr>
+          <w:i/>
+          <w:iCs/>
+          <w:sz w:val="24"/>
+          <w:szCs w:val="24"/>
+        </w:rPr>
+        <w:t>test_prenotazione_con_film_proiezioni_per_data_con_filter_</w:t>
+      </w:r>
+      <w:proofErr w:type="gramStart"/>
+      <w:r>
+        <w:rPr>
+          <w:i/>
+          <w:iCs/>
+          <w:sz w:val="24"/>
+          <w:szCs w:val="24"/>
+        </w:rPr>
+        <w:t>date</w:t>
+      </w:r>
+      <w:proofErr w:type="spellEnd"/>
+      <w:r>
+        <w:rPr>
+          <w:i/>
+          <w:iCs/>
+          <w:sz w:val="24"/>
+          <w:szCs w:val="24"/>
+        </w:rPr>
+        <w:t>(</w:t>
+      </w:r>
+      <w:proofErr w:type="gramEnd"/>
+      <w:r>
+        <w:rPr>
+          <w:i/>
+          <w:iCs/>
+          <w:sz w:val="24"/>
+          <w:szCs w:val="24"/>
+        </w:rPr>
+        <w:t>)</w:t>
+      </w:r>
+    </w:p>
+    <w:p>
+      <w:pPr>
+        <w:pStyle w:val="Paragrafoelenco"/>
+        <w:spacing w:after="0"/>
+        <w:ind w:left="1440"/>
+        <w:jc w:val="both"/>
+        <w:rPr>
+          <w:sz w:val="24"/>
+          <w:szCs w:val="24"/>
+        </w:rPr>
+      </w:pPr>
+      <w:r>
+        <w:rPr>
+          <w:sz w:val="24"/>
+          <w:szCs w:val="24"/>
+        </w:rPr>
+        <w:t>Lo scopo di questa funzione è di</w:t>
+      </w:r>
+      <w:r>
+        <w:rPr>
+          <w:sz w:val="24"/>
+          <w:szCs w:val="24"/>
+        </w:rPr>
+        <w:t xml:space="preserve"> </w:t>
+      </w:r>
+      <w:r>
+        <w:rPr>
+          <w:sz w:val="24"/>
+          <w:szCs w:val="24"/>
+        </w:rPr>
+        <w:t>v</w:t>
+      </w:r>
+      <w:r>
+        <w:rPr>
+          <w:sz w:val="24"/>
+          <w:szCs w:val="24"/>
+        </w:rPr>
+        <w:t>erifica</w:t>
+      </w:r>
+      <w:r>
+        <w:rPr>
+          <w:sz w:val="24"/>
+          <w:szCs w:val="24"/>
+        </w:rPr>
+        <w:t>re</w:t>
+      </w:r>
+      <w:r>
+        <w:rPr>
+          <w:sz w:val="24"/>
+          <w:szCs w:val="24"/>
+        </w:rPr>
+        <w:t xml:space="preserve"> che l'utente venga reindirizzato correttamente alla pagina delle proiezioni di un film in una data specifica quando il parametro </w:t>
+      </w:r>
+      <w:proofErr w:type="spellStart"/>
+      <w:r>
+        <w:rPr>
+          <w:sz w:val="24"/>
+          <w:szCs w:val="24"/>
+        </w:rPr>
+        <w:t>next</w:t>
+      </w:r>
+      <w:proofErr w:type="spellEnd"/>
+      <w:r>
+        <w:rPr>
+          <w:sz w:val="24"/>
+          <w:szCs w:val="24"/>
+        </w:rPr>
+        <w:t xml:space="preserve"> contiene la stringa corretta e </w:t>
+      </w:r>
+      <w:proofErr w:type="spellStart"/>
+      <w:r>
+        <w:rPr>
+          <w:i/>
+          <w:iCs/>
+          <w:sz w:val="24"/>
+          <w:szCs w:val="24"/>
+        </w:rPr>
+        <w:t>filter_date</w:t>
+      </w:r>
+      <w:proofErr w:type="spellEnd"/>
+      <w:r>
+        <w:rPr>
+          <w:sz w:val="24"/>
+          <w:szCs w:val="24"/>
+        </w:rPr>
+        <w:t xml:space="preserve"> è specificato.</w:t>
+      </w:r>
+      <w:r>
+        <w:rPr>
+          <w:sz w:val="24"/>
+          <w:szCs w:val="24"/>
+        </w:rPr>
+        <w:t xml:space="preserve"> </w:t>
+      </w:r>
+      <w:r>
+        <w:rPr>
+          <w:sz w:val="24"/>
+          <w:szCs w:val="24"/>
+        </w:rPr>
+        <w:t>Essa esegue i seguenti passaggi:</w:t>
+      </w:r>
+      <w:r>
+        <w:rPr>
+          <w:sz w:val="24"/>
+          <w:szCs w:val="24"/>
+        </w:rPr>
+        <w:t xml:space="preserve"> </w:t>
+      </w:r>
+      <w:r>
+        <w:rPr>
+          <w:sz w:val="24"/>
+          <w:szCs w:val="24"/>
+        </w:rPr>
+        <w:t>e</w:t>
+      </w:r>
+      <w:r>
+        <w:rPr>
+          <w:sz w:val="24"/>
+          <w:szCs w:val="24"/>
+        </w:rPr>
+        <w:t xml:space="preserve">segue il login con l'utente di test usando </w:t>
+      </w:r>
+      <w:proofErr w:type="spellStart"/>
+      <w:r>
+        <w:rPr>
+          <w:i/>
+          <w:iCs/>
+          <w:sz w:val="24"/>
+          <w:szCs w:val="24"/>
+        </w:rPr>
+        <w:t>self.client.login</w:t>
+      </w:r>
+      <w:proofErr w:type="spellEnd"/>
+      <w:r>
+        <w:rPr>
+          <w:sz w:val="24"/>
+          <w:szCs w:val="24"/>
+        </w:rPr>
+        <w:t xml:space="preserve">, </w:t>
+      </w:r>
+      <w:r>
+        <w:rPr>
+          <w:sz w:val="24"/>
+          <w:szCs w:val="24"/>
+        </w:rPr>
+        <w:t>c</w:t>
+      </w:r>
+      <w:r>
+        <w:rPr>
+          <w:sz w:val="24"/>
+          <w:szCs w:val="24"/>
+        </w:rPr>
+        <w:t>ostruisce l'URL di reindirizzamento per le proiezioni di un film in una data specifica usando reverse</w:t>
+      </w:r>
+      <w:r>
+        <w:rPr>
+          <w:sz w:val="24"/>
+          <w:szCs w:val="24"/>
+        </w:rPr>
+        <w:t xml:space="preserve">, </w:t>
+      </w:r>
+      <w:r>
+        <w:rPr>
+          <w:sz w:val="24"/>
+          <w:szCs w:val="24"/>
+        </w:rPr>
+        <w:t>e</w:t>
+      </w:r>
+      <w:r>
+        <w:rPr>
+          <w:sz w:val="24"/>
+          <w:szCs w:val="24"/>
+        </w:rPr>
+        <w:t xml:space="preserve">segue una richiesta GET alla </w:t>
+      </w:r>
+      <w:proofErr w:type="spellStart"/>
+      <w:r>
+        <w:rPr>
+          <w:sz w:val="24"/>
+          <w:szCs w:val="24"/>
+        </w:rPr>
+        <w:t>view</w:t>
+      </w:r>
+      <w:proofErr w:type="spellEnd"/>
+      <w:r>
+        <w:rPr>
+          <w:sz w:val="24"/>
+          <w:szCs w:val="24"/>
+        </w:rPr>
+        <w:t xml:space="preserve"> di prenotazione di una proiezione usando </w:t>
+      </w:r>
+      <w:proofErr w:type="spellStart"/>
+      <w:r>
+        <w:rPr>
+          <w:i/>
+          <w:iCs/>
+          <w:sz w:val="24"/>
+          <w:szCs w:val="24"/>
+        </w:rPr>
+        <w:t>self.client.get</w:t>
+      </w:r>
+      <w:proofErr w:type="spellEnd"/>
+      <w:r>
+        <w:rPr>
+          <w:sz w:val="24"/>
+          <w:szCs w:val="24"/>
+        </w:rPr>
+        <w:t xml:space="preserve">, includendo </w:t>
+      </w:r>
+      <w:proofErr w:type="spellStart"/>
+      <w:r>
+        <w:rPr>
+          <w:sz w:val="24"/>
+          <w:szCs w:val="24"/>
+        </w:rPr>
+        <w:t>next</w:t>
+      </w:r>
+      <w:proofErr w:type="spellEnd"/>
+      <w:r>
+        <w:rPr>
+          <w:sz w:val="24"/>
+          <w:szCs w:val="24"/>
+        </w:rPr>
+        <w:t xml:space="preserve"> e </w:t>
+      </w:r>
+      <w:proofErr w:type="spellStart"/>
+      <w:r>
+        <w:rPr>
+          <w:i/>
+          <w:iCs/>
+          <w:sz w:val="24"/>
+          <w:szCs w:val="24"/>
+        </w:rPr>
+        <w:t>filter_date</w:t>
+      </w:r>
+      <w:proofErr w:type="spellEnd"/>
+      <w:r>
+        <w:rPr>
+          <w:sz w:val="24"/>
+          <w:szCs w:val="24"/>
+        </w:rPr>
+        <w:t xml:space="preserve"> nell'URL</w:t>
+      </w:r>
+      <w:r>
+        <w:rPr>
+          <w:sz w:val="24"/>
+          <w:szCs w:val="24"/>
+        </w:rPr>
+        <w:t xml:space="preserve">, </w:t>
+      </w:r>
+      <w:r>
+        <w:rPr>
+          <w:sz w:val="24"/>
+          <w:szCs w:val="24"/>
+        </w:rPr>
+        <w:t>v</w:t>
+      </w:r>
+      <w:r>
+        <w:rPr>
+          <w:sz w:val="24"/>
+          <w:szCs w:val="24"/>
+        </w:rPr>
+        <w:t>erifica che l'utente venga reindirizzato correttamente alla pagina delle proiezioni di un film in una data specifica (</w:t>
+      </w:r>
+      <w:proofErr w:type="spellStart"/>
+      <w:r>
+        <w:rPr>
+          <w:i/>
+          <w:iCs/>
+          <w:sz w:val="24"/>
+          <w:szCs w:val="24"/>
+        </w:rPr>
+        <w:t>self.assertRedirects</w:t>
+      </w:r>
+      <w:proofErr w:type="spellEnd"/>
+      <w:r>
+        <w:rPr>
+          <w:sz w:val="24"/>
+          <w:szCs w:val="24"/>
+        </w:rPr>
+        <w:t>)</w:t>
+      </w:r>
+      <w:r>
+        <w:rPr>
+          <w:sz w:val="24"/>
+          <w:szCs w:val="24"/>
+        </w:rPr>
+        <w:t xml:space="preserve">, </w:t>
+      </w:r>
+      <w:r>
+        <w:rPr>
+          <w:sz w:val="24"/>
+          <w:szCs w:val="24"/>
+        </w:rPr>
+        <w:t>v</w:t>
+      </w:r>
+      <w:r>
+        <w:rPr>
+          <w:sz w:val="24"/>
+          <w:szCs w:val="24"/>
+        </w:rPr>
+        <w:t>erifica che sia stata creata correttamente una prenotazione nel database (</w:t>
+      </w:r>
+      <w:proofErr w:type="spellStart"/>
+      <w:r>
+        <w:rPr>
+          <w:i/>
+          <w:iCs/>
+          <w:sz w:val="24"/>
+          <w:szCs w:val="24"/>
+        </w:rPr>
+        <w:t>Prenotazione.objects.filter</w:t>
+      </w:r>
+      <w:proofErr w:type="spellEnd"/>
+      <w:r>
+        <w:rPr>
+          <w:sz w:val="24"/>
+          <w:szCs w:val="24"/>
+        </w:rPr>
+        <w:t>).</w:t>
+      </w:r>
+    </w:p>
+    <w:p>
+      <w:pPr>
+        <w:pStyle w:val="Paragrafoelenco"/>
+        <w:numPr>
+          <w:ilvl w:val="0"/>
+          <w:numId w:val="3"/>
+        </w:numPr>
+        <w:spacing w:after="0"/>
+        <w:jc w:val="both"/>
+        <w:rPr>
+          <w:i/>
+          <w:iCs/>
+          <w:sz w:val="24"/>
+          <w:szCs w:val="24"/>
+        </w:rPr>
+      </w:pPr>
+      <w:r>
+        <w:rPr>
+          <w:sz w:val="24"/>
+          <w:szCs w:val="24"/>
+          <w:lang w:val="en-GB"/>
+        </w:rPr>
+        <w:t xml:space="preserve">Test: </w:t>
+      </w:r>
+      <w:proofErr w:type="spellStart"/>
+      <w:r>
+        <w:rPr>
+          <w:i/>
+          <w:iCs/>
+          <w:sz w:val="24"/>
+          <w:szCs w:val="24"/>
+        </w:rPr>
+        <w:t>test_prenotazione_senza_next_</w:t>
+      </w:r>
+      <w:proofErr w:type="gramStart"/>
+      <w:r>
+        <w:rPr>
+          <w:i/>
+          <w:iCs/>
+          <w:sz w:val="24"/>
+          <w:szCs w:val="24"/>
+        </w:rPr>
+        <w:t>url</w:t>
+      </w:r>
+      <w:proofErr w:type="spellEnd"/>
+      <w:r>
+        <w:rPr>
+          <w:i/>
+          <w:iCs/>
+          <w:sz w:val="24"/>
+          <w:szCs w:val="24"/>
+        </w:rPr>
+        <w:t>(</w:t>
+      </w:r>
+      <w:proofErr w:type="gramEnd"/>
+      <w:r>
+        <w:rPr>
+          <w:i/>
+          <w:iCs/>
+          <w:sz w:val="24"/>
+          <w:szCs w:val="24"/>
+        </w:rPr>
+        <w:t>)</w:t>
+      </w:r>
+    </w:p>
+    <w:p>
+      <w:pPr>
+        <w:pStyle w:val="Paragrafoelenco"/>
+        <w:spacing w:after="0"/>
+        <w:ind w:left="1440"/>
+        <w:jc w:val="both"/>
+        <w:rPr>
+          <w:sz w:val="24"/>
+          <w:szCs w:val="24"/>
+        </w:rPr>
+      </w:pPr>
+      <w:r>
+        <w:rPr>
+          <w:sz w:val="24"/>
+          <w:szCs w:val="24"/>
+        </w:rPr>
+        <w:t>Lo scopo di questa funzione è di</w:t>
+      </w:r>
+      <w:r>
+        <w:rPr>
+          <w:sz w:val="24"/>
+          <w:szCs w:val="24"/>
+        </w:rPr>
+        <w:t xml:space="preserve"> </w:t>
+      </w:r>
+      <w:r>
+        <w:rPr>
+          <w:sz w:val="24"/>
+          <w:szCs w:val="24"/>
+        </w:rPr>
+        <w:t>v</w:t>
+      </w:r>
+      <w:r>
+        <w:rPr>
+          <w:sz w:val="24"/>
+          <w:szCs w:val="24"/>
+        </w:rPr>
+        <w:t>erifica</w:t>
+      </w:r>
+      <w:r>
+        <w:rPr>
+          <w:sz w:val="24"/>
+          <w:szCs w:val="24"/>
+        </w:rPr>
+        <w:t>re</w:t>
+      </w:r>
+      <w:r>
+        <w:rPr>
+          <w:sz w:val="24"/>
+          <w:szCs w:val="24"/>
+        </w:rPr>
+        <w:t xml:space="preserve"> che l'utente venga reindirizzato correttamente alla homepage dopo aver completato con successo una prenotazione senza specificare un URL di reindirizzamento successivo.</w:t>
+      </w:r>
+      <w:r>
+        <w:rPr>
+          <w:sz w:val="24"/>
+          <w:szCs w:val="24"/>
+        </w:rPr>
+        <w:t xml:space="preserve"> </w:t>
+      </w:r>
+      <w:r>
+        <w:rPr>
+          <w:sz w:val="24"/>
+          <w:szCs w:val="24"/>
+        </w:rPr>
+        <w:t>Essa esegue i seguenti passaggi:</w:t>
+      </w:r>
+      <w:r>
+        <w:rPr>
+          <w:sz w:val="24"/>
+          <w:szCs w:val="24"/>
+        </w:rPr>
+        <w:t xml:space="preserve"> </w:t>
+      </w:r>
+      <w:r>
+        <w:rPr>
+          <w:sz w:val="24"/>
+          <w:szCs w:val="24"/>
+        </w:rPr>
+        <w:t>e</w:t>
+      </w:r>
+      <w:r>
+        <w:rPr>
+          <w:sz w:val="24"/>
+          <w:szCs w:val="24"/>
+        </w:rPr>
+        <w:t xml:space="preserve">segue il login con l'utente di test usando </w:t>
+      </w:r>
+      <w:proofErr w:type="spellStart"/>
+      <w:proofErr w:type="gramStart"/>
+      <w:r>
+        <w:rPr>
+          <w:i/>
+          <w:iCs/>
+          <w:sz w:val="24"/>
+          <w:szCs w:val="24"/>
+        </w:rPr>
+        <w:t>self.client</w:t>
+      </w:r>
+      <w:proofErr w:type="gramEnd"/>
+      <w:r>
+        <w:rPr>
+          <w:i/>
+          <w:iCs/>
+          <w:sz w:val="24"/>
+          <w:szCs w:val="24"/>
+        </w:rPr>
+        <w:t>.login</w:t>
+      </w:r>
+      <w:proofErr w:type="spellEnd"/>
+      <w:r>
+        <w:rPr>
+          <w:sz w:val="24"/>
+          <w:szCs w:val="24"/>
+        </w:rPr>
+        <w:t xml:space="preserve">, </w:t>
+      </w:r>
+      <w:r>
+        <w:rPr>
+          <w:sz w:val="24"/>
+          <w:szCs w:val="24"/>
+        </w:rPr>
+        <w:t>e</w:t>
+      </w:r>
+      <w:r>
+        <w:rPr>
+          <w:sz w:val="24"/>
+          <w:szCs w:val="24"/>
+        </w:rPr>
+        <w:t xml:space="preserve">segue una richiesta GET alla </w:t>
+      </w:r>
+      <w:proofErr w:type="spellStart"/>
+      <w:r>
+        <w:rPr>
+          <w:sz w:val="24"/>
+          <w:szCs w:val="24"/>
+        </w:rPr>
+        <w:t>view</w:t>
+      </w:r>
+      <w:proofErr w:type="spellEnd"/>
+      <w:r>
+        <w:rPr>
+          <w:sz w:val="24"/>
+          <w:szCs w:val="24"/>
+        </w:rPr>
+        <w:t xml:space="preserve"> di prenotazione di una proiezione usando </w:t>
+      </w:r>
+      <w:proofErr w:type="spellStart"/>
+      <w:r>
+        <w:rPr>
+          <w:i/>
+          <w:iCs/>
+          <w:sz w:val="24"/>
+          <w:szCs w:val="24"/>
+        </w:rPr>
+        <w:t>self.client.get</w:t>
+      </w:r>
+      <w:proofErr w:type="spellEnd"/>
+      <w:r>
+        <w:rPr>
+          <w:sz w:val="24"/>
+          <w:szCs w:val="24"/>
+        </w:rPr>
+        <w:t xml:space="preserve">, </w:t>
+      </w:r>
+      <w:r>
+        <w:rPr>
+          <w:sz w:val="24"/>
+          <w:szCs w:val="24"/>
+        </w:rPr>
+        <w:t>v</w:t>
+      </w:r>
+      <w:r>
+        <w:rPr>
+          <w:sz w:val="24"/>
+          <w:szCs w:val="24"/>
+        </w:rPr>
+        <w:t xml:space="preserve">erifica che l'utente venga reindirizzato </w:t>
+      </w:r>
+      <w:r>
+        <w:rPr>
+          <w:sz w:val="24"/>
+          <w:szCs w:val="24"/>
+        </w:rPr>
+        <w:lastRenderedPageBreak/>
+        <w:t>correttamente alla homepage dopo aver completato con successo la prenotazione (</w:t>
+      </w:r>
+      <w:proofErr w:type="spellStart"/>
+      <w:r>
+        <w:rPr>
+          <w:i/>
+          <w:iCs/>
+          <w:sz w:val="24"/>
+          <w:szCs w:val="24"/>
+        </w:rPr>
+        <w:t>self.assertRedirects</w:t>
+      </w:r>
+      <w:proofErr w:type="spellEnd"/>
+      <w:r>
+        <w:rPr>
+          <w:sz w:val="24"/>
+          <w:szCs w:val="24"/>
+        </w:rPr>
+        <w:t>)</w:t>
+      </w:r>
+      <w:r>
+        <w:rPr>
+          <w:sz w:val="24"/>
+          <w:szCs w:val="24"/>
+        </w:rPr>
+        <w:t xml:space="preserve">, </w:t>
+      </w:r>
+      <w:r>
+        <w:rPr>
+          <w:sz w:val="24"/>
+          <w:szCs w:val="24"/>
+        </w:rPr>
+        <w:t>v</w:t>
+      </w:r>
+      <w:r>
+        <w:rPr>
+          <w:sz w:val="24"/>
+          <w:szCs w:val="24"/>
+        </w:rPr>
+        <w:t>erifica che sia stata creata correttamente una prenotazione nel database (</w:t>
+      </w:r>
+      <w:proofErr w:type="spellStart"/>
+      <w:r>
+        <w:rPr>
+          <w:i/>
+          <w:iCs/>
+          <w:sz w:val="24"/>
+          <w:szCs w:val="24"/>
+        </w:rPr>
+        <w:t>Prenotazione.objects.filter</w:t>
+      </w:r>
+      <w:proofErr w:type="spellEnd"/>
+      <w:r>
+        <w:rPr>
+          <w:sz w:val="24"/>
+          <w:szCs w:val="24"/>
+        </w:rPr>
+        <w:t>).</w:t>
+      </w:r>
+    </w:p>
+    <w:p>
+      <w:pPr>
         <w:pStyle w:val="Paragrafoelenco"/>
         <w:ind w:left="1440"/>
         <w:jc w:val="both"/>
@@ -11132,7 +15331,7 @@
   <w:abstractNum w:abstractNumId="1" w15:restartNumberingAfterBreak="0">
     <w:nsid w:val="281616F2"/>
     <w:multiLevelType w:val="hybridMultilevel"/>
-    <w:tmpl w:val="831689E2"/>
+    <w:tmpl w:val="DC46F16A"/>
     <w:lvl w:ilvl="0" w:tplc="04100001">
       <w:start w:val="1"/>
       <w:numFmt w:val="bullet"/>

</xml_diff>